<commit_message>
Izmenjena funkcija za generisanje mogucih poteza, dokumentacija za fazu 2
</commit_message>
<xml_diff>
--- a/Dokumentacija/Izvestaj.docx
+++ b/Dokumentacija/Izvestaj.docx
@@ -389,7 +389,7 @@
       <w:pPr>
         <w:pStyle w:val="ListParagraph"/>
         <w:numPr>
-          <w:ilvl w:val="0"/>
+          <w:ilvl w:val="1"/>
           <w:numId w:val="1"/>
         </w:numPr>
       </w:pPr>
@@ -398,153 +398,16 @@
           <w:b/>
           <w:bCs/>
         </w:rPr>
-        <w:t>Enums.py</w:t>
-      </w:r>
-      <w:r>
-        <w:t xml:space="preserve"> – Fajl Enums sadr</w:t>
-      </w:r>
-      <w:r>
-        <w:rPr>
-          <w:lang w:val="sr-Latn-RS"/>
-        </w:rPr>
-        <w:t xml:space="preserve">ži sve enumeracije koje kod čine preglednijim i razumnijim. </w:t>
-      </w:r>
-    </w:p>
-    <w:p>
-      <w:pPr>
-        <w:pStyle w:val="ListParagraph"/>
-        <w:ind w:left="360"/>
-        <w:rPr>
-          <w:lang w:val="sr-Latn-RS"/>
-        </w:rPr>
-      </w:pPr>
-      <w:r>
-        <w:rPr>
-          <w:lang w:val="sr-Latn-RS"/>
-        </w:rPr>
-        <w:t xml:space="preserve">Enumeracija </w:t>
-      </w:r>
-      <w:r>
-        <w:rPr>
-          <w:lang w:val="sr-Latn-RS"/>
-        </w:rPr>
-        <w:t>FieldType</w:t>
-      </w:r>
-      <w:r>
-        <w:rPr>
-          <w:lang w:val="sr-Latn-RS"/>
-        </w:rPr>
-        <w:t xml:space="preserve"> se odnosi na tipove polja</w:t>
-      </w:r>
-      <w:r>
-        <w:rPr>
-          <w:lang w:val="sr-Latn-RS"/>
-        </w:rPr>
-        <w:t>:</w:t>
-      </w:r>
-    </w:p>
-    <w:p>
-      <w:pPr>
-        <w:pStyle w:val="ListParagraph"/>
-        <w:numPr>
-          <w:ilvl w:val="1"/>
-          <w:numId w:val="1"/>
-        </w:numPr>
-      </w:pPr>
-      <w:r>
-        <w:t xml:space="preserve">EMPTY – prazno polje, </w:t>
-      </w:r>
-    </w:p>
-    <w:p>
-      <w:pPr>
-        <w:pStyle w:val="ListParagraph"/>
-        <w:numPr>
-          <w:ilvl w:val="1"/>
-          <w:numId w:val="1"/>
-        </w:numPr>
-      </w:pPr>
-      <w:r>
-        <w:t xml:space="preserve">X – polje sa X pijunom, </w:t>
-      </w:r>
-    </w:p>
-    <w:p>
-      <w:pPr>
-        <w:pStyle w:val="ListParagraph"/>
-        <w:numPr>
-          <w:ilvl w:val="1"/>
-          <w:numId w:val="1"/>
-        </w:numPr>
-      </w:pPr>
-      <w:r>
-        <w:t>O – polje sa O pijunom</w:t>
-      </w:r>
-      <w:r>
-        <w:t xml:space="preserve">, </w:t>
-      </w:r>
-    </w:p>
-    <w:p>
-      <w:pPr>
-        <w:pStyle w:val="ListParagraph"/>
-        <w:numPr>
-          <w:ilvl w:val="1"/>
-          <w:numId w:val="1"/>
-        </w:numPr>
-      </w:pPr>
-      <w:r>
-        <w:t>VERTICAL_WALL_EMPTY</w:t>
-      </w:r>
-      <w:r>
-        <w:t>/HORIZONTAL</w:t>
-      </w:r>
-      <w:r>
-        <w:t>_WALL_EMPTY</w:t>
-      </w:r>
-      <w:r>
-        <w:t xml:space="preserve"> – slobodno polje za postavljanje vertikalnog/horizontalnog zida</w:t>
-      </w:r>
-    </w:p>
-    <w:p>
-      <w:pPr>
-        <w:pStyle w:val="ListParagraph"/>
-        <w:numPr>
-          <w:ilvl w:val="1"/>
-          <w:numId w:val="1"/>
-        </w:numPr>
-      </w:pPr>
-      <w:r>
-        <w:t>VERTICAL_WALL_FULL</w:t>
-      </w:r>
-      <w:r>
-        <w:t xml:space="preserve"> /HORIZONTAL</w:t>
-      </w:r>
-      <w:r>
-        <w:t>_WALL_FULL</w:t>
-      </w:r>
-      <w:r>
-        <w:t xml:space="preserve"> – polje koje sadr</w:t>
-      </w:r>
-      <w:r>
-        <w:rPr>
-          <w:lang w:val="sr-Latn-RS"/>
-        </w:rPr>
-        <w:t>ži</w:t>
-      </w:r>
-      <w:r>
-        <w:t xml:space="preserve"> vertikalni/horizontalni zid</w:t>
-      </w:r>
-    </w:p>
-    <w:p>
-      <w:pPr>
-        <w:ind w:left="360"/>
-      </w:pPr>
-      <w:r>
-        <w:t xml:space="preserve">Enumeracija </w:t>
-      </w:r>
-      <w:r>
-        <w:t>PlayStatus</w:t>
-      </w:r>
-      <w:r>
-        <w:t xml:space="preserve"> se odnosi na status(fazu) igre jednog igrača.</w:t>
+        <w:t>getAllPossibleMovementFields()</w:t>
+      </w:r>
+      <w:r>
+        <w:t xml:space="preserve"> – vra</w:t>
+      </w:r>
+      <w:r>
+        <w:rPr>
+          <w:lang w:val="sr-Latn-RS"/>
+        </w:rPr>
+        <w:t>ća sva polja na koja može da skoči imaginarni pijun od trenutnog polja ukoliko je u pitanju polje za igrača</w:t>
       </w:r>
     </w:p>
     <w:p>
@@ -560,126 +423,160 @@
           <w:b/>
           <w:bCs/>
         </w:rPr>
-        <w:t>Table.py</w:t>
-      </w:r>
-      <w:r>
-        <w:t xml:space="preserve"> – Klasa Table predstavlja tablu – matricu sa poljima. Elementi u parnim vrstama su prazno polje odnosno polje za igra</w:t>
-      </w:r>
-      <w:r>
-        <w:rPr>
-          <w:lang w:val="sr-Latn-RS"/>
-        </w:rPr>
-        <w:t>ča u slučaju parnih kolona ili vertikalni zid odnosno prazno mesto za vertikalni zid u slučaju neparnih kolona.</w:t>
-      </w:r>
-      <w:r>
-        <w:rPr>
-          <w:lang w:val="sr-Latn-RS"/>
-        </w:rPr>
-        <w:t xml:space="preserve"> Elementi u neparnim vrstama su horizontalni zidovi u slučaju parnih kolona ili prazna polja </w:t>
-      </w:r>
-      <w:r>
-        <w:t>(nedostižne tačke) i</w:t>
-      </w:r>
-      <w:r>
-        <w:rPr>
-          <w:lang w:val="sr-Latn-RS"/>
-        </w:rPr>
-        <w:t>zmeđu zidova.</w:t>
-      </w:r>
-      <w:r>
-        <w:rPr>
-          <w:lang w:val="sr-Latn-RS"/>
-        </w:rPr>
-        <w:t xml:space="preserve"> Veličina matrice za obradu je 2</w:t>
-      </w:r>
-      <w:r>
-        <w:t>*n-1 vrsta i 2*m-1 kolona (n broj vrsta table, m broj kolona table).</w:t>
+        <w:t>Enums.py</w:t>
+      </w:r>
+      <w:r>
+        <w:t xml:space="preserve"> – Fajl Enums sadr</w:t>
+      </w:r>
+      <w:r>
+        <w:rPr>
+          <w:lang w:val="sr-Latn-RS"/>
+        </w:rPr>
+        <w:t xml:space="preserve">ži sve enumeracije koje kod čine preglednijim i razumnijim. </w:t>
       </w:r>
     </w:p>
     <w:p>
       <w:pPr>
         <w:pStyle w:val="ListParagraph"/>
         <w:ind w:left="360"/>
-      </w:pPr>
-      <w:r>
-        <w:t>Funkcije:</w:t>
-      </w:r>
-    </w:p>
-    <w:p>
-      <w:pPr>
-        <w:pStyle w:val="ListParagraph"/>
-        <w:numPr>
-          <w:ilvl w:val="1"/>
-          <w:numId w:val="1"/>
-        </w:numPr>
-      </w:pPr>
-      <w:r>
-        <w:t>initFields</w:t>
-      </w:r>
-      <w:r>
-        <w:t>() – inicijalizuje matricu po navedenim pravilima</w:t>
-      </w:r>
-    </w:p>
-    <w:p>
-      <w:pPr>
-        <w:pStyle w:val="ListParagraph"/>
-        <w:numPr>
-          <w:ilvl w:val="1"/>
-          <w:numId w:val="1"/>
-        </w:numPr>
-      </w:pPr>
-      <w:r>
-        <w:lastRenderedPageBreak/>
-        <w:t>printTable</w:t>
-      </w:r>
-      <w:r>
-        <w:t xml:space="preserve">() – </w:t>
-      </w:r>
-      <w:r>
-        <w:rPr>
-          <w:lang w:val="sr-Latn-RS"/>
-        </w:rPr>
-        <w:t>štampa elemente tablice kreirajući vizuelno tablu po ugledu na tablu sa slajdova.</w:t>
-      </w:r>
-    </w:p>
-    <w:p>
-      <w:pPr>
-        <w:pStyle w:val="ListParagraph"/>
-        <w:numPr>
-          <w:ilvl w:val="1"/>
-          <w:numId w:val="1"/>
-        </w:numPr>
-      </w:pPr>
-      <w:r>
-        <w:t>createPlayer</w:t>
-      </w:r>
-      <w:r>
-        <w:t>s</w:t>
-      </w:r>
-      <w:r>
-        <w:t xml:space="preserve">() – </w:t>
-      </w:r>
-      <w:r>
-        <w:t>instancira X i O igra</w:t>
-      </w:r>
-      <w:r>
-        <w:rPr>
-          <w:lang w:val="sr-Latn-RS"/>
-        </w:rPr>
-        <w:t>č</w:t>
-      </w:r>
-      <w:r>
-        <w:rPr>
-          <w:lang w:val="sr-Latn-RS"/>
-        </w:rPr>
-        <w:t>e</w:t>
-      </w:r>
-    </w:p>
-    <w:p>
-      <w:pPr>
-        <w:pStyle w:val="ListParagraph"/>
-        <w:numPr>
-          <w:ilvl w:val="1"/>
+        <w:rPr>
+          <w:lang w:val="sr-Latn-RS"/>
+        </w:rPr>
+      </w:pPr>
+      <w:r>
+        <w:rPr>
+          <w:lang w:val="sr-Latn-RS"/>
+        </w:rPr>
+        <w:t xml:space="preserve">Enumeracija </w:t>
+      </w:r>
+      <w:r>
+        <w:rPr>
+          <w:lang w:val="sr-Latn-RS"/>
+        </w:rPr>
+        <w:t>FieldType</w:t>
+      </w:r>
+      <w:r>
+        <w:rPr>
+          <w:lang w:val="sr-Latn-RS"/>
+        </w:rPr>
+        <w:t xml:space="preserve"> se odnosi na tipove polja</w:t>
+      </w:r>
+      <w:r>
+        <w:rPr>
+          <w:lang w:val="sr-Latn-RS"/>
+        </w:rPr>
+        <w:t>:</w:t>
+      </w:r>
+    </w:p>
+    <w:p>
+      <w:pPr>
+        <w:pStyle w:val="ListParagraph"/>
+        <w:numPr>
+          <w:ilvl w:val="1"/>
+          <w:numId w:val="1"/>
+        </w:numPr>
+      </w:pPr>
+      <w:r>
+        <w:t xml:space="preserve">EMPTY – prazno polje, </w:t>
+      </w:r>
+    </w:p>
+    <w:p>
+      <w:pPr>
+        <w:pStyle w:val="ListParagraph"/>
+        <w:numPr>
+          <w:ilvl w:val="1"/>
+          <w:numId w:val="1"/>
+        </w:numPr>
+      </w:pPr>
+      <w:r>
+        <w:t xml:space="preserve">X – polje sa X pijunom, </w:t>
+      </w:r>
+    </w:p>
+    <w:p>
+      <w:pPr>
+        <w:pStyle w:val="ListParagraph"/>
+        <w:numPr>
+          <w:ilvl w:val="1"/>
+          <w:numId w:val="1"/>
+        </w:numPr>
+      </w:pPr>
+      <w:r>
+        <w:t>O – polje sa O pijunom</w:t>
+      </w:r>
+      <w:r>
+        <w:t xml:space="preserve">, </w:t>
+      </w:r>
+    </w:p>
+    <w:p>
+      <w:pPr>
+        <w:pStyle w:val="ListParagraph"/>
+        <w:numPr>
+          <w:ilvl w:val="1"/>
+          <w:numId w:val="1"/>
+        </w:numPr>
+      </w:pPr>
+      <w:r>
+        <w:t>VERTICAL_WALL_EMPTY</w:t>
+      </w:r>
+      <w:r>
+        <w:t>/HORIZONTAL</w:t>
+      </w:r>
+      <w:r>
+        <w:t>_WALL_EMPTY</w:t>
+      </w:r>
+      <w:r>
+        <w:t xml:space="preserve"> – slobodno polje za postavljanje vertikalnog/horizontalnog zida</w:t>
+      </w:r>
+    </w:p>
+    <w:p>
+      <w:pPr>
+        <w:pStyle w:val="ListParagraph"/>
+        <w:numPr>
+          <w:ilvl w:val="1"/>
+          <w:numId w:val="1"/>
+        </w:numPr>
+      </w:pPr>
+      <w:r>
+        <w:t>VERTICAL_WALL_FULL</w:t>
+      </w:r>
+      <w:r>
+        <w:t xml:space="preserve"> /HORIZONTAL</w:t>
+      </w:r>
+      <w:r>
+        <w:t>_WALL_FULL</w:t>
+      </w:r>
+      <w:r>
+        <w:t xml:space="preserve"> – polje koje sadr</w:t>
+      </w:r>
+      <w:r>
+        <w:rPr>
+          <w:lang w:val="sr-Latn-RS"/>
+        </w:rPr>
+        <w:t>ži</w:t>
+      </w:r>
+      <w:r>
+        <w:t xml:space="preserve"> vertikalni/horizontalni zid</w:t>
+      </w:r>
+    </w:p>
+    <w:p>
+      <w:pPr>
+        <w:ind w:left="360"/>
+      </w:pPr>
+      <w:r>
+        <w:t xml:space="preserve">Enumeracija </w:t>
+      </w:r>
+      <w:r>
+        <w:t>PlayStatus</w:t>
+      </w:r>
+      <w:r>
+        <w:t xml:space="preserve"> se odnosi na status(fazu) igre jednog igrača.</w:t>
+      </w:r>
+    </w:p>
+    <w:p>
+      <w:pPr>
+        <w:pStyle w:val="ListParagraph"/>
+        <w:numPr>
+          <w:ilvl w:val="0"/>
           <w:numId w:val="1"/>
         </w:numPr>
       </w:pPr>
@@ -688,383 +585,710 @@
           <w:b/>
           <w:bCs/>
         </w:rPr>
-        <w:t>getFieldByRowAndColumn(</w:t>
-      </w:r>
+        <w:t>Table.py</w:t>
+      </w:r>
+      <w:r>
+        <w:t xml:space="preserve"> – Klasa Table predstavlja tablu – matricu sa poljima. Elementi u parnim vrstama su prazno polje odnosno polje za igra</w:t>
+      </w:r>
+      <w:r>
+        <w:rPr>
+          <w:lang w:val="sr-Latn-RS"/>
+        </w:rPr>
+        <w:t>ča u slučaju parnih kolona ili vertikalni zid odnosno prazno mesto za vertikalni zid u slučaju neparnih kolona.</w:t>
+      </w:r>
+      <w:r>
+        <w:rPr>
+          <w:lang w:val="sr-Latn-RS"/>
+        </w:rPr>
+        <w:t xml:space="preserve"> Elementi u neparnim vrstama su horizontalni zidovi u slučaju parnih kolona ili prazna polja </w:t>
+      </w:r>
+      <w:r>
+        <w:t>(nedostižne tačke) i</w:t>
+      </w:r>
+      <w:r>
+        <w:rPr>
+          <w:lang w:val="sr-Latn-RS"/>
+        </w:rPr>
+        <w:t>zmeđu zidova.</w:t>
+      </w:r>
+      <w:r>
+        <w:rPr>
+          <w:lang w:val="sr-Latn-RS"/>
+        </w:rPr>
+        <w:t xml:space="preserve"> Veličina matrice za obradu je 2</w:t>
+      </w:r>
+      <w:r>
+        <w:t>*n-1 vrsta i 2*m-1 kolona (n broj vrsta table, m broj kolona table).</w:t>
+      </w:r>
+    </w:p>
+    <w:p>
+      <w:pPr>
+        <w:pStyle w:val="ListParagraph"/>
+        <w:ind w:left="360"/>
+      </w:pPr>
+      <w:r>
+        <w:t>Funkcije:</w:t>
+      </w:r>
+    </w:p>
+    <w:p>
+      <w:pPr>
+        <w:pStyle w:val="ListParagraph"/>
+        <w:numPr>
+          <w:ilvl w:val="1"/>
+          <w:numId w:val="1"/>
+        </w:numPr>
+      </w:pPr>
+      <w:r>
+        <w:lastRenderedPageBreak/>
+        <w:t>initFields</w:t>
+      </w:r>
+      <w:r>
+        <w:t>() – inicijalizuje matricu po navedenim pravilima</w:t>
+      </w:r>
+    </w:p>
+    <w:p>
+      <w:pPr>
+        <w:pStyle w:val="ListParagraph"/>
+        <w:numPr>
+          <w:ilvl w:val="1"/>
+          <w:numId w:val="1"/>
+        </w:numPr>
+      </w:pPr>
+      <w:r>
+        <w:t>printTable</w:t>
+      </w:r>
+      <w:r>
+        <w:t xml:space="preserve">() – </w:t>
+      </w:r>
+      <w:r>
+        <w:rPr>
+          <w:lang w:val="sr-Latn-RS"/>
+        </w:rPr>
+        <w:t>štampa elemente tablice kreirajući vizuelno tablu po ugledu na tablu sa slajdova.</w:t>
+      </w:r>
+    </w:p>
+    <w:p>
+      <w:pPr>
+        <w:pStyle w:val="ListParagraph"/>
+        <w:numPr>
+          <w:ilvl w:val="1"/>
+          <w:numId w:val="1"/>
+        </w:numPr>
+      </w:pPr>
+      <w:r>
+        <w:t>createPlayer</w:t>
+      </w:r>
+      <w:r>
+        <w:t>s</w:t>
+      </w:r>
+      <w:r>
+        <w:t xml:space="preserve">() – </w:t>
+      </w:r>
+      <w:r>
+        <w:t>instancira X i O igra</w:t>
+      </w:r>
+      <w:r>
+        <w:rPr>
+          <w:lang w:val="sr-Latn-RS"/>
+        </w:rPr>
+        <w:t>č</w:t>
+      </w:r>
+      <w:r>
+        <w:rPr>
+          <w:lang w:val="sr-Latn-RS"/>
+        </w:rPr>
+        <w:t>e</w:t>
+      </w:r>
+    </w:p>
+    <w:p>
+      <w:pPr>
+        <w:pStyle w:val="ListParagraph"/>
+        <w:numPr>
+          <w:ilvl w:val="1"/>
+          <w:numId w:val="1"/>
+        </w:numPr>
+      </w:pPr>
       <w:r>
         <w:rPr>
           <w:b/>
           <w:bCs/>
         </w:rPr>
-        <w:t>row, column</w:t>
+        <w:t>getFieldByRowAndColumn(</w:t>
       </w:r>
       <w:r>
         <w:rPr>
           <w:b/>
           <w:bCs/>
         </w:rPr>
-        <w:t>)</w:t>
-      </w:r>
-      <w:r>
-        <w:t xml:space="preserve"> – vra</w:t>
-      </w:r>
-      <w:r>
-        <w:rPr>
-          <w:lang w:val="sr-Latn-RS"/>
-        </w:rPr>
-        <w:t>ća polje u matrici izračunavajući indekse matrice na osnovu unetog reda i kolone</w:t>
-      </w:r>
-      <w:r>
-        <w:rPr>
-          <w:lang w:val="sr-Latn-RS"/>
-        </w:rPr>
-        <w:t xml:space="preserve">. Polje </w:t>
-      </w:r>
-      <w:r>
-        <w:t>(1, 1) na tabli predstavlja polje (0, 0) u matrici koja se obra</w:t>
-      </w:r>
-      <w:r>
-        <w:rPr>
-          <w:lang w:val="sr-Latn-RS"/>
-        </w:rPr>
-        <w:t>đuje. Vrsta matrice se računa po formuli: 2*(row – 1), oduzimamo 1 zato što indeksi matrice počinju od nule dok indeks na tabli</w:t>
-      </w:r>
-      <w:r>
-        <w:t>(vizuelno) po</w:t>
-      </w:r>
-      <w:r>
-        <w:rPr>
-          <w:lang w:val="sr-Latn-RS"/>
-        </w:rPr>
-        <w:t>činje od 1. Zatim množimo sa 2 zato što pijuni mogu da se nalaze samo na parnim vrstama i kolonama. Kolona matrice se računa na sličan način, s tim što se umesto reda koristi prosleđena kolona table.</w:t>
-      </w:r>
-    </w:p>
-    <w:p>
-      <w:pPr>
-        <w:pStyle w:val="ListParagraph"/>
-        <w:numPr>
-          <w:ilvl w:val="1"/>
-          <w:numId w:val="1"/>
-        </w:numPr>
-        <w:rPr>
-          <w:color w:val="000000" w:themeColor="text1"/>
-        </w:rPr>
-      </w:pPr>
-      <w:r>
-        <w:rPr>
-          <w:color w:val="000000" w:themeColor="text1"/>
-        </w:rPr>
-        <w:t>getField</w:t>
-      </w:r>
-      <w:r>
-        <w:rPr>
-          <w:color w:val="000000" w:themeColor="text1"/>
-        </w:rPr>
-        <w:t>s</w:t>
-      </w:r>
-      <w:r>
-        <w:rPr>
-          <w:color w:val="000000" w:themeColor="text1"/>
-        </w:rPr>
-        <w:t xml:space="preserve">ForWall() </w:t>
-      </w:r>
-      <w:r>
-        <w:rPr>
-          <w:color w:val="000000" w:themeColor="text1"/>
-        </w:rPr>
-        <w:t>–</w:t>
-      </w:r>
-      <w:r>
-        <w:rPr>
-          <w:color w:val="000000" w:themeColor="text1"/>
-        </w:rPr>
-        <w:t xml:space="preserve"> </w:t>
-      </w:r>
-      <w:r>
-        <w:rPr>
-          <w:color w:val="000000" w:themeColor="text1"/>
-        </w:rPr>
-        <w:t>u odnosu na boju vraća pozicije polja table na koje treba da se postavi zid. Ako je uneta boja ‘p’ onda treba postaviti zid horisontalno, ako je uneta boja ‘z’ onda treba postaviti zid vertikalno.</w:t>
-      </w:r>
-    </w:p>
-    <w:p>
-      <w:pPr>
-        <w:pStyle w:val="ListParagraph"/>
-        <w:numPr>
-          <w:ilvl w:val="1"/>
-          <w:numId w:val="1"/>
-        </w:numPr>
-        <w:rPr>
-          <w:color w:val="000000" w:themeColor="text1"/>
-        </w:rPr>
-      </w:pPr>
-      <w:r>
-        <w:rPr>
-          <w:color w:val="000000" w:themeColor="text1"/>
-        </w:rPr>
-        <w:t>putWallOnPosition()</w:t>
-      </w:r>
-      <w:r>
-        <w:rPr>
-          <w:color w:val="000000" w:themeColor="text1"/>
-        </w:rPr>
-        <w:t xml:space="preserve"> – postavlja zid na unetu poziciju ukoliko je pozicija validna I ne sadr</w:t>
-      </w:r>
-      <w:r>
-        <w:rPr>
-          <w:color w:val="000000" w:themeColor="text1"/>
-          <w:lang w:val="sr-Latn-RS"/>
-        </w:rPr>
-        <w:t>ži druge zidove ili se kosi sa drugim zidovima.</w:t>
-      </w:r>
-    </w:p>
-    <w:p>
-      <w:pPr>
-        <w:pStyle w:val="ListParagraph"/>
-        <w:numPr>
-          <w:ilvl w:val="1"/>
-          <w:numId w:val="1"/>
-        </w:numPr>
-        <w:rPr>
-          <w:color w:val="000000" w:themeColor="text1"/>
-        </w:rPr>
-      </w:pPr>
-      <w:r>
-        <w:rPr>
-          <w:color w:val="000000" w:themeColor="text1"/>
-        </w:rPr>
-        <w:t>isGameFinished</w:t>
-      </w:r>
-      <w:r>
-        <w:rPr>
-          <w:color w:val="000000" w:themeColor="text1"/>
-        </w:rPr>
-        <w:t>() – proverava da li postoji pobednik u igri I ispusuje ga na standardnom izlazu.</w:t>
-      </w:r>
-    </w:p>
-    <w:p>
-      <w:pPr>
-        <w:pStyle w:val="ListParagraph"/>
-        <w:numPr>
-          <w:ilvl w:val="1"/>
-          <w:numId w:val="1"/>
-        </w:numPr>
-        <w:rPr>
-          <w:color w:val="000000" w:themeColor="text1"/>
-        </w:rPr>
-      </w:pPr>
+        <w:t>row, column</w:t>
+      </w:r>
       <w:r>
         <w:rPr>
           <w:b/>
           <w:bCs/>
-          <w:color w:val="000000" w:themeColor="text1"/>
-        </w:rPr>
-        <w:t>parseEnteredValueToTableIndex()</w:t>
-      </w:r>
-      <w:r>
-        <w:rPr>
-          <w:color w:val="000000" w:themeColor="text1"/>
-        </w:rPr>
-        <w:t xml:space="preserve"> – provera da li je igra</w:t>
-      </w:r>
-      <w:r>
-        <w:rPr>
-          <w:color w:val="000000" w:themeColor="text1"/>
-          <w:lang w:val="sr-Latn-RS"/>
-        </w:rPr>
-        <w:t>č uneo validan broj/slovo za vrstu/kolonu table. Unos je validan ukoliko je u pitanju broj ili slovo od A do Z (isključivo velika slova</w:t>
-      </w:r>
-      <w:r>
-        <w:rPr>
-          <w:color w:val="000000" w:themeColor="text1"/>
-        </w:rPr>
-        <w:t>). Obzirom da vrsta I kolona po</w:t>
-      </w:r>
-      <w:r>
-        <w:rPr>
-          <w:color w:val="000000" w:themeColor="text1"/>
-          <w:lang w:val="sr-Latn-RS"/>
-        </w:rPr>
-        <w:t>činju sa brojem 1, slovo A će predstavljati broj deset odnosno 10. vrstu</w:t>
-      </w:r>
-      <w:r>
-        <w:rPr>
-          <w:color w:val="000000" w:themeColor="text1"/>
-        </w:rPr>
-        <w:t xml:space="preserve">/kolonu. Sva slova dobijaju vrednost u zavisnosti od svoje ASCII vrednosti. ASCII vrednost – 55. 55 oduzimamo zato </w:t>
-      </w:r>
-      <w:r>
-        <w:rPr>
-          <w:color w:val="000000" w:themeColor="text1"/>
-          <w:lang w:val="sr-Latn-RS"/>
-        </w:rPr>
-        <w:t>što A ima vrednost 10, svako naredno slovo ima vrednost za jedan broj veći od prethodnog.</w:t>
-      </w:r>
-    </w:p>
-    <w:p>
-      <w:pPr>
-        <w:pStyle w:val="ListParagraph"/>
-        <w:numPr>
-          <w:ilvl w:val="1"/>
-          <w:numId w:val="1"/>
-        </w:numPr>
-        <w:rPr>
-          <w:color w:val="000000" w:themeColor="text1"/>
-        </w:rPr>
-      </w:pPr>
-      <w:r>
-        <w:rPr>
-          <w:color w:val="000000" w:themeColor="text1"/>
-        </w:rPr>
-        <w:t>requestInputForPlayerPosition</w:t>
-      </w:r>
-      <w:r>
-        <w:rPr>
-          <w:color w:val="000000" w:themeColor="text1"/>
-        </w:rPr>
-        <w:t>(</w:t>
-      </w:r>
-      <w:r>
-        <w:rPr>
-          <w:color w:val="000000" w:themeColor="text1"/>
-        </w:rPr>
-        <w:t>sign</w:t>
-      </w:r>
-      <w:r>
-        <w:rPr>
-          <w:color w:val="000000" w:themeColor="text1"/>
-        </w:rPr>
-        <w:t>) – zahteva unos vrste I kolone polja za poziciju izabrano</w:t>
-      </w:r>
-      <w:r>
-        <w:rPr>
-          <w:color w:val="000000" w:themeColor="text1"/>
-        </w:rPr>
-        <w:t>g</w:t>
-      </w:r>
-      <w:r>
-        <w:rPr>
-          <w:color w:val="000000" w:themeColor="text1"/>
-        </w:rPr>
-        <w:t xml:space="preserve"> pijuna od strane igra</w:t>
-      </w:r>
-      <w:r>
-        <w:rPr>
-          <w:color w:val="000000" w:themeColor="text1"/>
-          <w:lang w:val="sr-Latn-RS"/>
-        </w:rPr>
-        <w:t>ča</w:t>
-      </w:r>
-      <w:r>
-        <w:rPr>
-          <w:color w:val="000000" w:themeColor="text1"/>
-          <w:lang w:val="sr-Latn-RS"/>
-        </w:rPr>
-        <w:t xml:space="preserve"> sa znakom sign</w:t>
-      </w:r>
-      <w:r>
-        <w:rPr>
-          <w:color w:val="000000" w:themeColor="text1"/>
-          <w:lang w:val="sr-Latn-RS"/>
-        </w:rPr>
-        <w:t xml:space="preserve"> koji je na potezu</w:t>
-      </w:r>
-    </w:p>
-    <w:p>
-      <w:pPr>
-        <w:pStyle w:val="ListParagraph"/>
-        <w:numPr>
-          <w:ilvl w:val="1"/>
-          <w:numId w:val="1"/>
-        </w:numPr>
-        <w:rPr>
-          <w:color w:val="000000" w:themeColor="text1"/>
-        </w:rPr>
-      </w:pPr>
-      <w:r>
-        <w:rPr>
-          <w:color w:val="000000" w:themeColor="text1"/>
-        </w:rPr>
-        <w:t>requestInputForWallPosition</w:t>
-      </w:r>
-      <w:r>
-        <w:rPr>
-          <w:color w:val="000000" w:themeColor="text1"/>
-        </w:rPr>
-        <w:t>(</w:t>
-      </w:r>
-      <w:r>
-        <w:rPr>
-          <w:color w:val="000000" w:themeColor="text1"/>
-        </w:rPr>
-        <w:t>sign</w:t>
-      </w:r>
-      <w:r>
-        <w:rPr>
-          <w:color w:val="000000" w:themeColor="text1"/>
-        </w:rPr>
-        <w:t xml:space="preserve">) </w:t>
-      </w:r>
-      <w:r>
-        <w:rPr>
-          <w:color w:val="000000" w:themeColor="text1"/>
-        </w:rPr>
-        <w:t xml:space="preserve">– zahteva unos </w:t>
-      </w:r>
-      <w:r>
-        <w:rPr>
-          <w:color w:val="000000" w:themeColor="text1"/>
-        </w:rPr>
-        <w:t xml:space="preserve">boje, </w:t>
-      </w:r>
-      <w:r>
-        <w:rPr>
-          <w:color w:val="000000" w:themeColor="text1"/>
-        </w:rPr>
-        <w:t xml:space="preserve">vrste I kolone polja za poziciju </w:t>
-      </w:r>
-      <w:r>
-        <w:rPr>
-          <w:color w:val="000000" w:themeColor="text1"/>
-        </w:rPr>
-        <w:t>zida</w:t>
-      </w:r>
-      <w:r>
-        <w:rPr>
-          <w:color w:val="000000" w:themeColor="text1"/>
-        </w:rPr>
-        <w:t xml:space="preserve"> od strane igrača </w:t>
-      </w:r>
-      <w:r>
-        <w:rPr>
-          <w:color w:val="000000" w:themeColor="text1"/>
-        </w:rPr>
-        <w:t xml:space="preserve">sa znakom sign </w:t>
-      </w:r>
-      <w:r>
-        <w:rPr>
-          <w:color w:val="000000" w:themeColor="text1"/>
-        </w:rPr>
-        <w:t>koji je na potezu</w:t>
-      </w:r>
-    </w:p>
-    <w:p>
-      <w:pPr>
-        <w:pStyle w:val="ListParagraph"/>
-        <w:numPr>
-          <w:ilvl w:val="0"/>
-          <w:numId w:val="1"/>
-        </w:numPr>
+        </w:rPr>
+        <w:t>)</w:t>
+      </w:r>
+      <w:r>
+        <w:t xml:space="preserve"> – vra</w:t>
+      </w:r>
+      <w:r>
+        <w:rPr>
+          <w:lang w:val="sr-Latn-RS"/>
+        </w:rPr>
+        <w:t>ća polje u matrici izračunavajući indekse matrice na osnovu unetog reda i kolone</w:t>
+      </w:r>
+      <w:r>
+        <w:rPr>
+          <w:lang w:val="sr-Latn-RS"/>
+        </w:rPr>
+        <w:t xml:space="preserve">. Polje </w:t>
+      </w:r>
+      <w:r>
+        <w:t>(1, 1) na tabli predstavlja polje (0, 0) u matrici koja se obra</w:t>
+      </w:r>
+      <w:r>
+        <w:rPr>
+          <w:lang w:val="sr-Latn-RS"/>
+        </w:rPr>
+        <w:t>đuje. Vrsta matrice se računa po formuli: 2*(row – 1), oduzimamo 1 zato što indeksi matrice počinju od nule dok indeks na tabli</w:t>
+      </w:r>
+      <w:r>
+        <w:t>(vizuelno) po</w:t>
+      </w:r>
+      <w:r>
+        <w:rPr>
+          <w:lang w:val="sr-Latn-RS"/>
+        </w:rPr>
+        <w:t>činje od 1. Zatim množimo sa 2 zato što pijuni mogu da se nalaze samo na parnim vrstama i kolonama. Kolona matrice se računa na sličan način, s tim što se umesto reda koristi prosleđena kolona table.</w:t>
+      </w:r>
+    </w:p>
+    <w:p>
+      <w:pPr>
+        <w:pStyle w:val="ListParagraph"/>
+        <w:numPr>
+          <w:ilvl w:val="1"/>
+          <w:numId w:val="1"/>
+        </w:numPr>
+        <w:rPr>
+          <w:color w:val="000000" w:themeColor="text1"/>
+        </w:rPr>
+      </w:pPr>
+      <w:r>
+        <w:rPr>
+          <w:color w:val="000000" w:themeColor="text1"/>
+        </w:rPr>
+        <w:t>getField</w:t>
+      </w:r>
+      <w:r>
+        <w:rPr>
+          <w:color w:val="000000" w:themeColor="text1"/>
+        </w:rPr>
+        <w:t>s</w:t>
+      </w:r>
+      <w:r>
+        <w:rPr>
+          <w:color w:val="000000" w:themeColor="text1"/>
+        </w:rPr>
+        <w:t xml:space="preserve">ForWall() </w:t>
+      </w:r>
+      <w:r>
+        <w:rPr>
+          <w:color w:val="000000" w:themeColor="text1"/>
+        </w:rPr>
+        <w:t>–</w:t>
+      </w:r>
+      <w:r>
+        <w:rPr>
+          <w:color w:val="000000" w:themeColor="text1"/>
+        </w:rPr>
+        <w:t xml:space="preserve"> </w:t>
+      </w:r>
+      <w:r>
+        <w:rPr>
+          <w:color w:val="000000" w:themeColor="text1"/>
+        </w:rPr>
+        <w:t>u odnosu na boju vraća pozicije polja table na koje treba da se postavi zid. Ako je uneta boja ‘p’ onda treba postaviti zid horisontalno, ako je uneta boja ‘z’ onda treba postaviti zid vertikalno.</w:t>
+      </w:r>
+    </w:p>
+    <w:p>
+      <w:pPr>
+        <w:pStyle w:val="ListParagraph"/>
+        <w:numPr>
+          <w:ilvl w:val="1"/>
+          <w:numId w:val="1"/>
+        </w:numPr>
+        <w:rPr>
+          <w:color w:val="000000" w:themeColor="text1"/>
+        </w:rPr>
+      </w:pPr>
+      <w:r>
+        <w:rPr>
+          <w:color w:val="000000" w:themeColor="text1"/>
+        </w:rPr>
+        <w:t>putWallOnPosition()</w:t>
+      </w:r>
+      <w:r>
+        <w:rPr>
+          <w:color w:val="000000" w:themeColor="text1"/>
+        </w:rPr>
+        <w:t xml:space="preserve"> – postavlja zid na unetu poziciju ukoliko je pozicija validna I ne sadr</w:t>
+      </w:r>
+      <w:r>
+        <w:rPr>
+          <w:color w:val="000000" w:themeColor="text1"/>
+          <w:lang w:val="sr-Latn-RS"/>
+        </w:rPr>
+        <w:t>ži druge zidove ili se kosi sa drugim zidovima.</w:t>
+      </w:r>
+    </w:p>
+    <w:p>
+      <w:pPr>
+        <w:pStyle w:val="ListParagraph"/>
+        <w:numPr>
+          <w:ilvl w:val="1"/>
+          <w:numId w:val="1"/>
+        </w:numPr>
+        <w:rPr>
+          <w:color w:val="000000" w:themeColor="text1"/>
+        </w:rPr>
+      </w:pPr>
+      <w:r>
+        <w:rPr>
+          <w:color w:val="000000" w:themeColor="text1"/>
+        </w:rPr>
+        <w:t>isGameFinished</w:t>
+      </w:r>
+      <w:r>
+        <w:rPr>
+          <w:color w:val="000000" w:themeColor="text1"/>
+        </w:rPr>
+        <w:t>() – proverava da li postoji pobednik u igri I ispusuje ga na standardnom izlazu.</w:t>
+      </w:r>
+    </w:p>
+    <w:p>
+      <w:pPr>
+        <w:pStyle w:val="ListParagraph"/>
+        <w:numPr>
+          <w:ilvl w:val="1"/>
+          <w:numId w:val="1"/>
+        </w:numPr>
+        <w:rPr>
+          <w:color w:val="000000" w:themeColor="text1"/>
+        </w:rPr>
+      </w:pPr>
+      <w:r>
         <w:rPr>
           <w:b/>
           <w:bCs/>
           <w:color w:val="000000" w:themeColor="text1"/>
         </w:rPr>
+        <w:t>parseEnteredValueToTableIndex()</w:t>
+      </w:r>
+      <w:r>
+        <w:rPr>
+          <w:color w:val="000000" w:themeColor="text1"/>
+        </w:rPr>
+        <w:t xml:space="preserve"> – provera da li je igra</w:t>
+      </w:r>
+      <w:r>
+        <w:rPr>
+          <w:color w:val="000000" w:themeColor="text1"/>
+          <w:lang w:val="sr-Latn-RS"/>
+        </w:rPr>
+        <w:t>č uneo validan broj/slovo za vrstu/kolonu table. Unos je validan ukoliko je u pitanju broj ili slovo od A do Z (isključivo velika slova</w:t>
+      </w:r>
+      <w:r>
+        <w:rPr>
+          <w:color w:val="000000" w:themeColor="text1"/>
+        </w:rPr>
+        <w:t>). Obzirom da vrsta I kolona po</w:t>
+      </w:r>
+      <w:r>
+        <w:rPr>
+          <w:color w:val="000000" w:themeColor="text1"/>
+          <w:lang w:val="sr-Latn-RS"/>
+        </w:rPr>
+        <w:t>činju sa brojem 1, slovo A će predstavljati broj deset odnosno 10. vrstu</w:t>
+      </w:r>
+      <w:r>
+        <w:rPr>
+          <w:color w:val="000000" w:themeColor="text1"/>
+        </w:rPr>
+        <w:t xml:space="preserve">/kolonu. Sva slova dobijaju vrednost u zavisnosti od svoje ASCII vrednosti. ASCII vrednost – 55. 55 oduzimamo zato </w:t>
+      </w:r>
+      <w:r>
+        <w:rPr>
+          <w:color w:val="000000" w:themeColor="text1"/>
+          <w:lang w:val="sr-Latn-RS"/>
+        </w:rPr>
+        <w:t>što A ima vrednost 10, svako naredno slovo ima vrednost za jedan broj veći od prethodnog.</w:t>
+      </w:r>
+    </w:p>
+    <w:p>
+      <w:pPr>
+        <w:pStyle w:val="ListParagraph"/>
+        <w:numPr>
+          <w:ilvl w:val="1"/>
+          <w:numId w:val="1"/>
+        </w:numPr>
+        <w:rPr>
+          <w:color w:val="000000" w:themeColor="text1"/>
+        </w:rPr>
+      </w:pPr>
+      <w:r>
+        <w:rPr>
+          <w:color w:val="000000" w:themeColor="text1"/>
+        </w:rPr>
+        <w:t>requestInputForPlayerPosition</w:t>
+      </w:r>
+      <w:r>
+        <w:rPr>
+          <w:color w:val="000000" w:themeColor="text1"/>
+        </w:rPr>
+        <w:t>(</w:t>
+      </w:r>
+      <w:r>
+        <w:rPr>
+          <w:color w:val="000000" w:themeColor="text1"/>
+        </w:rPr>
+        <w:t>sign</w:t>
+      </w:r>
+      <w:r>
+        <w:rPr>
+          <w:color w:val="000000" w:themeColor="text1"/>
+        </w:rPr>
+        <w:t>) – zahteva unos vrste I kolone polja za poziciju izabrano</w:t>
+      </w:r>
+      <w:r>
+        <w:rPr>
+          <w:color w:val="000000" w:themeColor="text1"/>
+        </w:rPr>
+        <w:t>g</w:t>
+      </w:r>
+      <w:r>
+        <w:rPr>
+          <w:color w:val="000000" w:themeColor="text1"/>
+        </w:rPr>
+        <w:t xml:space="preserve"> pijuna od strane igra</w:t>
+      </w:r>
+      <w:r>
+        <w:rPr>
+          <w:color w:val="000000" w:themeColor="text1"/>
+          <w:lang w:val="sr-Latn-RS"/>
+        </w:rPr>
+        <w:t>ča</w:t>
+      </w:r>
+      <w:r>
+        <w:rPr>
+          <w:color w:val="000000" w:themeColor="text1"/>
+          <w:lang w:val="sr-Latn-RS"/>
+        </w:rPr>
+        <w:t xml:space="preserve"> sa znakom sign</w:t>
+      </w:r>
+      <w:r>
+        <w:rPr>
+          <w:color w:val="000000" w:themeColor="text1"/>
+          <w:lang w:val="sr-Latn-RS"/>
+        </w:rPr>
+        <w:t xml:space="preserve"> koji je na potezu</w:t>
+      </w:r>
+    </w:p>
+    <w:p>
+      <w:pPr>
+        <w:pStyle w:val="ListParagraph"/>
+        <w:numPr>
+          <w:ilvl w:val="1"/>
+          <w:numId w:val="1"/>
+        </w:numPr>
+        <w:rPr>
+          <w:color w:val="000000" w:themeColor="text1"/>
+        </w:rPr>
+      </w:pPr>
+      <w:r>
+        <w:rPr>
+          <w:color w:val="000000" w:themeColor="text1"/>
+        </w:rPr>
+        <w:t>requestInputForWallPosition</w:t>
+      </w:r>
+      <w:r>
+        <w:rPr>
+          <w:color w:val="000000" w:themeColor="text1"/>
+        </w:rPr>
+        <w:t>(</w:t>
+      </w:r>
+      <w:r>
+        <w:rPr>
+          <w:color w:val="000000" w:themeColor="text1"/>
+        </w:rPr>
+        <w:t>sign</w:t>
+      </w:r>
+      <w:r>
+        <w:rPr>
+          <w:color w:val="000000" w:themeColor="text1"/>
+        </w:rPr>
+        <w:t xml:space="preserve">) </w:t>
+      </w:r>
+      <w:r>
+        <w:rPr>
+          <w:color w:val="000000" w:themeColor="text1"/>
+        </w:rPr>
+        <w:t xml:space="preserve">– zahteva unos </w:t>
+      </w:r>
+      <w:r>
+        <w:rPr>
+          <w:color w:val="000000" w:themeColor="text1"/>
+        </w:rPr>
+        <w:t xml:space="preserve">boje, </w:t>
+      </w:r>
+      <w:r>
+        <w:rPr>
+          <w:color w:val="000000" w:themeColor="text1"/>
+        </w:rPr>
+        <w:t xml:space="preserve">vrste I kolone polja za poziciju </w:t>
+      </w:r>
+      <w:r>
+        <w:rPr>
+          <w:color w:val="000000" w:themeColor="text1"/>
+        </w:rPr>
+        <w:t>zida</w:t>
+      </w:r>
+      <w:r>
+        <w:rPr>
+          <w:color w:val="000000" w:themeColor="text1"/>
+        </w:rPr>
+        <w:t xml:space="preserve"> od strane igrača </w:t>
+      </w:r>
+      <w:r>
+        <w:rPr>
+          <w:color w:val="000000" w:themeColor="text1"/>
+        </w:rPr>
+        <w:t xml:space="preserve">sa znakom sign </w:t>
+      </w:r>
+      <w:r>
+        <w:rPr>
+          <w:color w:val="000000" w:themeColor="text1"/>
+        </w:rPr>
+        <w:t>koji je na potezu</w:t>
+      </w:r>
+    </w:p>
+    <w:p>
+      <w:pPr>
+        <w:pStyle w:val="ListParagraph"/>
+        <w:numPr>
+          <w:ilvl w:val="1"/>
+          <w:numId w:val="1"/>
+        </w:numPr>
+        <w:rPr>
+          <w:color w:val="000000" w:themeColor="text1"/>
+        </w:rPr>
+      </w:pPr>
+      <w:r>
+        <w:rPr>
+          <w:color w:val="000000" w:themeColor="text1"/>
+        </w:rPr>
+        <w:t>getPlayerByType(type) – vra</w:t>
+      </w:r>
+      <w:r>
+        <w:rPr>
+          <w:color w:val="000000" w:themeColor="text1"/>
+          <w:lang w:val="sr-Latn-RS"/>
+        </w:rPr>
+        <w:t>ća igrača u zavisnosti od prosleđenog tipa</w:t>
+      </w:r>
+    </w:p>
+    <w:p>
+      <w:pPr>
+        <w:pStyle w:val="ListParagraph"/>
+        <w:numPr>
+          <w:ilvl w:val="1"/>
+          <w:numId w:val="1"/>
+        </w:numPr>
+        <w:rPr>
+          <w:color w:val="000000" w:themeColor="text1"/>
+        </w:rPr>
+      </w:pPr>
+      <w:r>
+        <w:rPr>
+          <w:color w:val="000000" w:themeColor="text1"/>
+          <w:lang w:val="sr-Latn-RS"/>
+        </w:rPr>
+        <w:t xml:space="preserve">placeWallsInFields(fields, colors) </w:t>
+      </w:r>
+      <w:r>
+        <w:rPr>
+          <w:color w:val="000000" w:themeColor="text1"/>
+        </w:rPr>
+        <w:t>– postavlja zidove u datim poljima date boje</w:t>
+      </w:r>
+    </w:p>
+    <w:p>
+      <w:pPr>
+        <w:pStyle w:val="ListParagraph"/>
+        <w:numPr>
+          <w:ilvl w:val="1"/>
+          <w:numId w:val="1"/>
+        </w:numPr>
+        <w:rPr>
+          <w:color w:val="000000" w:themeColor="text1"/>
+        </w:rPr>
       </w:pPr>
       <w:r>
         <w:rPr>
           <w:b/>
           <w:bCs/>
           <w:color w:val="000000" w:themeColor="text1"/>
+          <w:lang w:val="sr-Latn-RS"/>
+        </w:rPr>
+        <w:t>playMoveInNewState(playerType, figureNumber, newX, newY)</w:t>
+      </w:r>
+      <w:r>
+        <w:rPr>
+          <w:color w:val="000000" w:themeColor="text1"/>
+          <w:lang w:val="sr-Latn-RS"/>
+        </w:rPr>
+        <w:t xml:space="preserve"> – odigrava potez u novom stanju i vraća dato stanje</w:t>
+      </w:r>
+    </w:p>
+    <w:p>
+      <w:pPr>
+        <w:pStyle w:val="ListParagraph"/>
+        <w:numPr>
+          <w:ilvl w:val="1"/>
+          <w:numId w:val="1"/>
+        </w:numPr>
+        <w:rPr>
+          <w:color w:val="000000" w:themeColor="text1"/>
+        </w:rPr>
+      </w:pPr>
+      <w:r>
+        <w:rPr>
+          <w:b/>
+          <w:bCs/>
+          <w:color w:val="000000" w:themeColor="text1"/>
+          <w:lang w:val="sr-Latn-RS"/>
+        </w:rPr>
+        <w:t>placeWallInNewState</w:t>
+      </w:r>
+      <w:r>
+        <w:rPr>
+          <w:b/>
+          <w:bCs/>
+          <w:color w:val="000000" w:themeColor="text1"/>
+        </w:rPr>
+        <w:t xml:space="preserve">(color, i, j) </w:t>
+      </w:r>
+      <w:r>
+        <w:rPr>
+          <w:color w:val="000000" w:themeColor="text1"/>
+        </w:rPr>
+        <w:t>– postavlja zid u novom stanju i vra</w:t>
+      </w:r>
+      <w:r>
+        <w:rPr>
+          <w:color w:val="000000" w:themeColor="text1"/>
+          <w:lang w:val="sr-Latn-RS"/>
+        </w:rPr>
+        <w:t>ća dato staje</w:t>
+      </w:r>
+    </w:p>
+    <w:p>
+      <w:pPr>
+        <w:pStyle w:val="ListParagraph"/>
+        <w:numPr>
+          <w:ilvl w:val="1"/>
+          <w:numId w:val="1"/>
+        </w:numPr>
+        <w:rPr>
+          <w:color w:val="000000" w:themeColor="text1"/>
+        </w:rPr>
+      </w:pPr>
+      <w:r>
+        <w:rPr>
+          <w:b/>
+          <w:bCs/>
+          <w:color w:val="000000" w:themeColor="text1"/>
+          <w:lang w:val="sr-Latn-RS"/>
+        </w:rPr>
+        <w:t xml:space="preserve">isWallClosingPath() </w:t>
+      </w:r>
+      <w:r>
+        <w:rPr>
+          <w:color w:val="000000" w:themeColor="text1"/>
+        </w:rPr>
+        <w:t>– proverava da li u trenutnom stanju postoji zatvoreni pijun (pijun kojem je put do cilja blokiran)</w:t>
+      </w:r>
+    </w:p>
+    <w:p>
+      <w:pPr>
+        <w:pStyle w:val="ListParagraph"/>
+        <w:numPr>
+          <w:ilvl w:val="1"/>
+          <w:numId w:val="1"/>
+        </w:numPr>
+        <w:rPr>
+          <w:color w:val="000000" w:themeColor="text1"/>
+        </w:rPr>
+      </w:pPr>
+      <w:r>
+        <w:rPr>
+          <w:b/>
+          <w:bCs/>
+          <w:color w:val="000000" w:themeColor="text1"/>
+          <w:lang w:val="sr-Latn-RS"/>
+        </w:rPr>
+        <w:t xml:space="preserve">doesPathExistBetweenNodes(start, end) </w:t>
+      </w:r>
+      <w:r>
+        <w:rPr>
+          <w:color w:val="000000" w:themeColor="text1"/>
+        </w:rPr>
+        <w:t xml:space="preserve">– provera da li postoji put od startnog do ciljnog </w:t>
+      </w:r>
+      <w:r>
+        <w:rPr>
+          <w:color w:val="000000" w:themeColor="text1"/>
+          <w:lang w:val="sr-Latn-RS"/>
+        </w:rPr>
+        <w:t>čvora</w:t>
+      </w:r>
+    </w:p>
+    <w:p>
+      <w:pPr>
+        <w:pStyle w:val="ListParagraph"/>
+        <w:numPr>
+          <w:ilvl w:val="1"/>
+          <w:numId w:val="1"/>
+        </w:numPr>
+        <w:rPr>
+          <w:color w:val="000000" w:themeColor="text1"/>
+        </w:rPr>
+      </w:pPr>
+      <w:r>
+        <w:rPr>
+          <w:color w:val="000000" w:themeColor="text1"/>
+        </w:rPr>
+        <w:t>calculateHeuristic(node, end) – osnovna heuristika potrebna za rad A* algoritma</w:t>
+      </w:r>
+    </w:p>
+    <w:p>
+      <w:pPr>
+        <w:pStyle w:val="ListParagraph"/>
+        <w:numPr>
+          <w:ilvl w:val="0"/>
+          <w:numId w:val="1"/>
+        </w:numPr>
+        <w:rPr>
+          <w:b/>
+          <w:bCs/>
+          <w:color w:val="000000" w:themeColor="text1"/>
+        </w:rPr>
+      </w:pPr>
+      <w:r>
+        <w:rPr>
+          <w:b/>
+          <w:bCs/>
+          <w:color w:val="000000" w:themeColor="text1"/>
         </w:rPr>
         <w:t xml:space="preserve">Pawn.py – </w:t>
       </w:r>
@@ -1181,6 +1405,7 @@
           <w:color w:val="000000" w:themeColor="text1"/>
           <w:lang w:val="sr-Latn-RS"/>
         </w:rPr>
+        <w:lastRenderedPageBreak/>
         <w:t>update</w:t>
       </w:r>
       <w:r>
@@ -1323,28 +1548,6 @@
         </w:rPr>
         <w:t>(x, y), itd. ).</w:t>
       </w:r>
-    </w:p>
-    <w:p>
-      <w:pPr>
-        <w:rPr>
-          <w:color w:val="000000" w:themeColor="text1"/>
-        </w:rPr>
-      </w:pPr>
-      <w:r>
-        <w:rPr>
-          <w:color w:val="000000" w:themeColor="text1"/>
-        </w:rPr>
-        <w:br w:type="page"/>
-      </w:r>
-    </w:p>
-    <w:p>
-      <w:pPr>
-        <w:pStyle w:val="ListParagraph"/>
-        <w:ind w:left="1080"/>
-        <w:rPr>
-          <w:color w:val="000000" w:themeColor="text1"/>
-        </w:rPr>
-      </w:pPr>
     </w:p>
     <w:p>
       <w:pPr>
@@ -1618,60 +1821,38 @@
         <w:pStyle w:val="ListParagraph"/>
         <w:numPr>
           <w:ilvl w:val="0"/>
-          <w:numId w:val="1"/>
-        </w:numPr>
-        <w:rPr>
-          <w:color w:val="000000" w:themeColor="text1"/>
-        </w:rPr>
-      </w:pPr>
+          <w:numId w:val="2"/>
+        </w:numPr>
+        <w:rPr>
+          <w:color w:val="000000" w:themeColor="text1"/>
+        </w:rPr>
+      </w:pPr>
+      <w:r>
+        <w:rPr>
+          <w:color w:val="000000" w:themeColor="text1"/>
+        </w:rPr>
+        <w:t>validateMove(x, y)</w:t>
+      </w:r>
       <w:r>
         <w:rPr>
           <w:b/>
           <w:bCs/>
           <w:color w:val="000000" w:themeColor="text1"/>
         </w:rPr>
-        <w:t>Player.py</w:t>
-      </w:r>
-      <w:r>
-        <w:rPr>
-          <w:color w:val="000000" w:themeColor="text1"/>
-        </w:rPr>
-        <w:t xml:space="preserve"> – Klasa predstavlja igra</w:t>
-      </w:r>
-      <w:r>
-        <w:rPr>
-          <w:color w:val="000000" w:themeColor="text1"/>
-          <w:lang w:val="sr-Latn-RS"/>
-        </w:rPr>
-        <w:t xml:space="preserve">ča </w:t>
-      </w:r>
-      <w:r>
-        <w:rPr>
-          <w:color w:val="000000" w:themeColor="text1"/>
-        </w:rPr>
-        <w:t xml:space="preserve">(X ili O). </w:t>
-      </w:r>
-      <w:r>
-        <w:rPr>
-          <w:color w:val="000000" w:themeColor="text1"/>
-          <w:lang w:val="sr-Latn-RS"/>
-        </w:rPr>
-        <w:t xml:space="preserve">Sadrži atribut </w:t>
-      </w:r>
-      <w:r>
-        <w:rPr>
-          <w:i/>
-          <w:color w:val="000000" w:themeColor="text1"/>
-          <w:lang w:val="sr-Latn-RS"/>
-        </w:rPr>
-        <w:t>type</w:t>
-      </w:r>
-      <w:r>
-        <w:rPr>
-          <w:color w:val="000000" w:themeColor="text1"/>
-          <w:lang w:val="sr-Latn-RS"/>
-        </w:rPr>
-        <w:t xml:space="preserve"> koji predstavlja tip (X ili O). Takođe, sadrži listu pijuna</w:t>
+        <w:t xml:space="preserve"> </w:t>
+      </w:r>
+      <w:r>
+        <w:rPr>
+          <w:color w:val="000000" w:themeColor="text1"/>
+        </w:rPr>
+        <w:t xml:space="preserve">– provera da li je potez validan bez </w:t>
+      </w:r>
+      <w:r>
+        <w:rPr>
+          <w:color w:val="000000" w:themeColor="text1"/>
+          <w:lang w:val="sr-Latn-RS"/>
+        </w:rPr>
+        <w:t>štampanja poruka</w:t>
       </w:r>
       <w:r>
         <w:rPr>
@@ -1683,122 +1864,9 @@
     <w:p>
       <w:pPr>
         <w:pStyle w:val="ListParagraph"/>
-        <w:ind w:left="360"/>
-        <w:rPr>
-          <w:color w:val="000000" w:themeColor="text1"/>
-        </w:rPr>
-      </w:pPr>
-      <w:r>
-        <w:rPr>
-          <w:color w:val="000000" w:themeColor="text1"/>
-        </w:rPr>
-        <w:t xml:space="preserve">Funkcije: </w:t>
-      </w:r>
-    </w:p>
-    <w:p>
-      <w:pPr>
-        <w:pStyle w:val="ListParagraph"/>
-        <w:numPr>
-          <w:ilvl w:val="1"/>
-          <w:numId w:val="1"/>
-        </w:numPr>
-        <w:rPr>
-          <w:color w:val="000000" w:themeColor="text1"/>
-        </w:rPr>
-      </w:pPr>
-      <w:r>
-        <w:rPr>
-          <w:color w:val="000000" w:themeColor="text1"/>
-        </w:rPr>
-        <w:t>createPawn</w:t>
-      </w:r>
-      <w:r>
-        <w:rPr>
-          <w:color w:val="000000" w:themeColor="text1"/>
-        </w:rPr>
-        <w:t>(</w:t>
-      </w:r>
-      <w:r>
-        <w:rPr>
-          <w:color w:val="000000" w:themeColor="text1"/>
-        </w:rPr>
-        <w:t>i</w:t>
-      </w:r>
-      <w:r>
-        <w:rPr>
-          <w:color w:val="000000" w:themeColor="text1"/>
-        </w:rPr>
-        <w:t>, j</w:t>
-      </w:r>
-      <w:r>
-        <w:rPr>
-          <w:color w:val="000000" w:themeColor="text1"/>
-        </w:rPr>
-        <w:t>) – kreira novog pijuna za datog igra</w:t>
-      </w:r>
-      <w:r>
-        <w:rPr>
-          <w:color w:val="000000" w:themeColor="text1"/>
-          <w:lang w:val="sr-Latn-RS"/>
-        </w:rPr>
-        <w:t>ča na zadatim pozicijama</w:t>
-      </w:r>
-    </w:p>
-    <w:p>
-      <w:pPr>
-        <w:pStyle w:val="ListParagraph"/>
-        <w:numPr>
-          <w:ilvl w:val="1"/>
-          <w:numId w:val="1"/>
-        </w:numPr>
-        <w:rPr>
-          <w:color w:val="000000" w:themeColor="text1"/>
-        </w:rPr>
-      </w:pPr>
-      <w:r>
-        <w:rPr>
-          <w:color w:val="000000" w:themeColor="text1"/>
-        </w:rPr>
-        <w:t>isWinner() – proverava da li je naš pijun došao do protivničke startne pozicije.</w:t>
-      </w:r>
-    </w:p>
-    <w:p>
-      <w:pPr>
-        <w:pStyle w:val="ListParagraph"/>
-        <w:numPr>
-          <w:ilvl w:val="1"/>
-          <w:numId w:val="1"/>
-        </w:numPr>
-        <w:rPr>
-          <w:color w:val="000000" w:themeColor="text1"/>
-        </w:rPr>
-      </w:pPr>
-      <w:r>
-        <w:rPr>
-          <w:color w:val="000000" w:themeColor="text1"/>
-        </w:rPr>
-        <w:t>choosePawn</w:t>
-      </w:r>
-      <w:r>
-        <w:rPr>
-          <w:color w:val="000000" w:themeColor="text1"/>
-        </w:rPr>
-        <w:t>() – zahteva unos rednog broja pijuna igra</w:t>
-      </w:r>
-      <w:r>
-        <w:rPr>
-          <w:color w:val="000000" w:themeColor="text1"/>
-          <w:lang w:val="sr-Latn-RS"/>
-        </w:rPr>
-        <w:t>ča.</w:t>
-      </w:r>
-    </w:p>
-    <w:p>
-      <w:pPr>
-        <w:pStyle w:val="ListParagraph"/>
-        <w:numPr>
-          <w:ilvl w:val="1"/>
-          <w:numId w:val="1"/>
+        <w:numPr>
+          <w:ilvl w:val="0"/>
+          <w:numId w:val="2"/>
         </w:numPr>
         <w:rPr>
           <w:color w:val="000000" w:themeColor="text1"/>
@@ -1810,6 +1878,266 @@
           <w:bCs/>
           <w:color w:val="000000" w:themeColor="text1"/>
         </w:rPr>
+        <w:t>getPossibleMoves()</w:t>
+      </w:r>
+      <w:r>
+        <w:rPr>
+          <w:b/>
+          <w:bCs/>
+          <w:color w:val="000000" w:themeColor="text1"/>
+        </w:rPr>
+        <w:t xml:space="preserve"> </w:t>
+      </w:r>
+      <w:r>
+        <w:rPr>
+          <w:color w:val="000000" w:themeColor="text1"/>
+        </w:rPr>
+        <w:t>– vra</w:t>
+      </w:r>
+      <w:r>
+        <w:rPr>
+          <w:color w:val="000000" w:themeColor="text1"/>
+          <w:lang w:val="sr-Latn-RS"/>
+        </w:rPr>
+        <w:t xml:space="preserve">ća sve validne naredne poteze za datog pijuna </w:t>
+      </w:r>
+    </w:p>
+    <w:p>
+      <w:pPr>
+        <w:pStyle w:val="ListParagraph"/>
+        <w:numPr>
+          <w:ilvl w:val="0"/>
+          <w:numId w:val="2"/>
+        </w:numPr>
+        <w:rPr>
+          <w:color w:val="000000" w:themeColor="text1"/>
+        </w:rPr>
+      </w:pPr>
+      <w:r>
+        <w:rPr>
+          <w:b/>
+          <w:bCs/>
+          <w:color w:val="000000" w:themeColor="text1"/>
+        </w:rPr>
+        <w:t xml:space="preserve">getAllPossibleNextStates() </w:t>
+      </w:r>
+      <w:r>
+        <w:rPr>
+          <w:color w:val="000000" w:themeColor="text1"/>
+        </w:rPr>
+        <w:t>– vra</w:t>
+      </w:r>
+      <w:r>
+        <w:rPr>
+          <w:color w:val="000000" w:themeColor="text1"/>
+          <w:lang w:val="sr-Latn-RS"/>
+        </w:rPr>
+        <w:t>ća sva moguća naredna stanja</w:t>
+      </w:r>
+      <w:r>
+        <w:rPr>
+          <w:color w:val="000000" w:themeColor="text1"/>
+        </w:rPr>
+        <w:t>(odigrane poteze) za datog pijuna</w:t>
+      </w:r>
+    </w:p>
+    <w:p>
+      <w:pPr>
+        <w:pStyle w:val="ListParagraph"/>
+        <w:numPr>
+          <w:ilvl w:val="0"/>
+          <w:numId w:val="1"/>
+        </w:numPr>
+        <w:rPr>
+          <w:color w:val="000000" w:themeColor="text1"/>
+        </w:rPr>
+      </w:pPr>
+      <w:r>
+        <w:rPr>
+          <w:b/>
+          <w:bCs/>
+          <w:color w:val="000000" w:themeColor="text1"/>
+        </w:rPr>
+        <w:t>Player.py</w:t>
+      </w:r>
+      <w:r>
+        <w:rPr>
+          <w:color w:val="000000" w:themeColor="text1"/>
+        </w:rPr>
+        <w:t xml:space="preserve"> – Klasa predstavlja igra</w:t>
+      </w:r>
+      <w:r>
+        <w:rPr>
+          <w:color w:val="000000" w:themeColor="text1"/>
+          <w:lang w:val="sr-Latn-RS"/>
+        </w:rPr>
+        <w:t xml:space="preserve">ča </w:t>
+      </w:r>
+      <w:r>
+        <w:rPr>
+          <w:color w:val="000000" w:themeColor="text1"/>
+        </w:rPr>
+        <w:t xml:space="preserve">(X ili O). </w:t>
+      </w:r>
+      <w:r>
+        <w:rPr>
+          <w:color w:val="000000" w:themeColor="text1"/>
+          <w:lang w:val="sr-Latn-RS"/>
+        </w:rPr>
+        <w:t xml:space="preserve">Sadrži atribut </w:t>
+      </w:r>
+      <w:r>
+        <w:rPr>
+          <w:i/>
+          <w:color w:val="000000" w:themeColor="text1"/>
+          <w:lang w:val="sr-Latn-RS"/>
+        </w:rPr>
+        <w:t>type</w:t>
+      </w:r>
+      <w:r>
+        <w:rPr>
+          <w:color w:val="000000" w:themeColor="text1"/>
+          <w:lang w:val="sr-Latn-RS"/>
+        </w:rPr>
+        <w:t xml:space="preserve"> koji predstavlja tip (X ili O). Takođe, sadrži listu pijuna</w:t>
+      </w:r>
+      <w:r>
+        <w:rPr>
+          <w:color w:val="000000" w:themeColor="text1"/>
+        </w:rPr>
+        <w:t>.</w:t>
+      </w:r>
+    </w:p>
+    <w:p>
+      <w:pPr>
+        <w:pStyle w:val="ListParagraph"/>
+        <w:ind w:left="360"/>
+        <w:rPr>
+          <w:color w:val="000000" w:themeColor="text1"/>
+        </w:rPr>
+      </w:pPr>
+      <w:r>
+        <w:rPr>
+          <w:color w:val="000000" w:themeColor="text1"/>
+        </w:rPr>
+        <w:t xml:space="preserve">Funkcije: </w:t>
+      </w:r>
+    </w:p>
+    <w:p>
+      <w:pPr>
+        <w:pStyle w:val="ListParagraph"/>
+        <w:numPr>
+          <w:ilvl w:val="1"/>
+          <w:numId w:val="1"/>
+        </w:numPr>
+        <w:rPr>
+          <w:color w:val="000000" w:themeColor="text1"/>
+        </w:rPr>
+      </w:pPr>
+      <w:r>
+        <w:rPr>
+          <w:color w:val="000000" w:themeColor="text1"/>
+        </w:rPr>
+        <w:t>createPawn</w:t>
+      </w:r>
+      <w:r>
+        <w:rPr>
+          <w:color w:val="000000" w:themeColor="text1"/>
+        </w:rPr>
+        <w:t>(</w:t>
+      </w:r>
+      <w:r>
+        <w:rPr>
+          <w:color w:val="000000" w:themeColor="text1"/>
+        </w:rPr>
+        <w:t>i</w:t>
+      </w:r>
+      <w:r>
+        <w:rPr>
+          <w:color w:val="000000" w:themeColor="text1"/>
+        </w:rPr>
+        <w:t>, j</w:t>
+      </w:r>
+      <w:r>
+        <w:rPr>
+          <w:color w:val="000000" w:themeColor="text1"/>
+        </w:rPr>
+        <w:t>) – kreira novog pijuna za datog igra</w:t>
+      </w:r>
+      <w:r>
+        <w:rPr>
+          <w:color w:val="000000" w:themeColor="text1"/>
+          <w:lang w:val="sr-Latn-RS"/>
+        </w:rPr>
+        <w:t>ča na zadatim pozicijama</w:t>
+      </w:r>
+    </w:p>
+    <w:p>
+      <w:pPr>
+        <w:pStyle w:val="ListParagraph"/>
+        <w:numPr>
+          <w:ilvl w:val="1"/>
+          <w:numId w:val="1"/>
+        </w:numPr>
+        <w:rPr>
+          <w:color w:val="000000" w:themeColor="text1"/>
+        </w:rPr>
+      </w:pPr>
+      <w:r>
+        <w:rPr>
+          <w:color w:val="000000" w:themeColor="text1"/>
+        </w:rPr>
+        <w:t>isWinner() – proverava da li je naš pijun došao do protivničke startne pozicije.</w:t>
+      </w:r>
+    </w:p>
+    <w:p>
+      <w:pPr>
+        <w:pStyle w:val="ListParagraph"/>
+        <w:numPr>
+          <w:ilvl w:val="1"/>
+          <w:numId w:val="1"/>
+        </w:numPr>
+        <w:rPr>
+          <w:color w:val="000000" w:themeColor="text1"/>
+        </w:rPr>
+      </w:pPr>
+      <w:r>
+        <w:rPr>
+          <w:color w:val="000000" w:themeColor="text1"/>
+        </w:rPr>
+        <w:t>choosePawn()</w:t>
+      </w:r>
+      <w:r>
+        <w:rPr>
+          <w:color w:val="000000" w:themeColor="text1"/>
+        </w:rPr>
+        <w:t xml:space="preserve"> – zahteva unos rednog broja pijuna igra</w:t>
+      </w:r>
+      <w:r>
+        <w:rPr>
+          <w:color w:val="000000" w:themeColor="text1"/>
+          <w:lang w:val="sr-Latn-RS"/>
+        </w:rPr>
+        <w:t>ča.</w:t>
+      </w:r>
+    </w:p>
+    <w:p>
+      <w:pPr>
+        <w:pStyle w:val="ListParagraph"/>
+        <w:numPr>
+          <w:ilvl w:val="1"/>
+          <w:numId w:val="1"/>
+        </w:numPr>
+        <w:rPr>
+          <w:color w:val="000000" w:themeColor="text1"/>
+        </w:rPr>
+      </w:pPr>
+      <w:r>
+        <w:rPr>
+          <w:b/>
+          <w:bCs/>
+          <w:color w:val="000000" w:themeColor="text1"/>
+        </w:rPr>
         <w:t>play()</w:t>
       </w:r>
       <w:r>
@@ -1817,6 +2145,64 @@
           <w:color w:val="000000" w:themeColor="text1"/>
         </w:rPr>
         <w:t xml:space="preserve"> – odigrava potez jednog igrača. Prvo zahteva unos rednog broja pijuna, zatim unos nove pozicije, nakon toga, ukoliko igrač ima preostale zidove, zahteva unos pozicije zida, kao i izbor boje zida.</w:t>
+      </w:r>
+    </w:p>
+    <w:p>
+      <w:pPr>
+        <w:pStyle w:val="ListParagraph"/>
+        <w:numPr>
+          <w:ilvl w:val="1"/>
+          <w:numId w:val="1"/>
+        </w:numPr>
+        <w:rPr>
+          <w:color w:val="000000" w:themeColor="text1"/>
+        </w:rPr>
+      </w:pPr>
+      <w:r>
+        <w:rPr>
+          <w:color w:val="000000" w:themeColor="text1"/>
+        </w:rPr>
+        <w:t>getFigureByNumber(</w:t>
+      </w:r>
+      <w:r>
+        <w:rPr>
+          <w:color w:val="000000" w:themeColor="text1"/>
+        </w:rPr>
+        <w:t>num</w:t>
+      </w:r>
+      <w:r>
+        <w:rPr>
+          <w:color w:val="000000" w:themeColor="text1"/>
+        </w:rPr>
+        <w:t>)</w:t>
+      </w:r>
+      <w:r>
+        <w:rPr>
+          <w:b/>
+          <w:bCs/>
+          <w:color w:val="000000" w:themeColor="text1"/>
+        </w:rPr>
+        <w:t xml:space="preserve"> </w:t>
+      </w:r>
+      <w:r>
+        <w:rPr>
+          <w:color w:val="000000" w:themeColor="text1"/>
+        </w:rPr>
+        <w:t>– vra</w:t>
+      </w:r>
+      <w:r>
+        <w:rPr>
+          <w:color w:val="000000" w:themeColor="text1"/>
+          <w:lang w:val="sr-Latn-RS"/>
+        </w:rPr>
+        <w:t xml:space="preserve">ća </w:t>
+      </w:r>
+      <w:r>
+        <w:rPr>
+          <w:color w:val="000000" w:themeColor="text1"/>
+          <w:lang w:val="sr-Latn-RS"/>
+        </w:rPr>
+        <w:t>pijuna datog igrača sa rednim brojem num</w:t>
       </w:r>
     </w:p>
     <w:p>
@@ -2340,7 +2726,7 @@
     <w:lsdException w:name="Table Web 2" w:semiHidden="1" w:unhideWhenUsed="1"/>
     <w:lsdException w:name="Table Web 3" w:semiHidden="1" w:unhideWhenUsed="1"/>
     <w:lsdException w:name="Balloon Text" w:semiHidden="1" w:unhideWhenUsed="1"/>
-    <w:lsdException w:name="Table Grid" w:semiHidden="1" w:uiPriority="39" w:unhideWhenUsed="1"/>
+    <w:lsdException w:name="Table Grid" w:uiPriority="39"/>
     <w:lsdException w:name="Table Theme" w:semiHidden="1" w:unhideWhenUsed="1"/>
     <w:lsdException w:name="Placeholder Text" w:semiHidden="1"/>
     <w:lsdException w:name="No Spacing" w:uiPriority="1" w:qFormat="1"/>

</xml_diff>

<commit_message>
Dopuna izvestaja sa jos nekim dodatnim objasnjenjima
</commit_message>
<xml_diff>
--- a/Dokumentacija/Izvestaj.docx
+++ b/Dokumentacija/Izvestaj.docx
@@ -1,6 +1,6 @@
 
 <file path=word/document.xml><?xml version="1.0" encoding="utf-8"?>
-<w:document xmlns:wpc="http://schemas.microsoft.com/office/word/2010/wordprocessingCanvas" xmlns:cx="http://schemas.microsoft.com/office/drawing/2014/chartex" xmlns:cx1="http://schemas.microsoft.com/office/drawing/2015/9/8/chartex" xmlns:cx2="http://schemas.microsoft.com/office/drawing/2015/10/21/chartex" xmlns:cx3="http://schemas.microsoft.com/office/drawing/2016/5/9/chartex" xmlns:cx4="http://schemas.microsoft.com/office/drawing/2016/5/10/chartex" xmlns:cx5="http://schemas.microsoft.com/office/drawing/2016/5/11/chartex" xmlns:cx6="http://schemas.microsoft.com/office/drawing/2016/5/12/chartex" xmlns:cx7="http://schemas.microsoft.com/office/drawing/2016/5/13/chartex" xmlns:cx8="http://schemas.microsoft.com/office/drawing/2016/5/14/chartex" xmlns:mc="http://schemas.openxmlformats.org/markup-compatibility/2006" xmlns:aink="http://schemas.microsoft.com/office/drawing/2016/ink" xmlns:am3d="http://schemas.microsoft.com/office/drawing/2017/model3d" xmlns:o="urn:schemas-microsoft-com:office:office" xmlns:r="http://schemas.openxmlformats.org/officeDocument/2006/relationships" xmlns:m="http://schemas.openxmlformats.org/officeDocument/2006/math" xmlns:v="urn:schemas-microsoft-com:vml" xmlns:wp14="http://schemas.microsoft.com/office/word/2010/wordprocessingDrawing" xmlns:wp="http://schemas.openxmlformats.org/drawingml/2006/wordprocessingDrawing" xmlns:w10="urn:schemas-microsoft-com:office:word" xmlns:w="http://schemas.openxmlformats.org/wordprocessingml/2006/main" xmlns:w14="http://schemas.microsoft.com/office/word/2010/wordml" xmlns:w15="http://schemas.microsoft.com/office/word/2012/wordml" xmlns:w16cex="http://schemas.microsoft.com/office/word/2018/wordml/cex" xmlns:w16cid="http://schemas.microsoft.com/office/word/2016/wordml/cid" xmlns:w16="http://schemas.microsoft.com/office/word/2018/wordml" xmlns:w16sdtdh="http://schemas.microsoft.com/office/word/2020/wordml/sdtdatahash" xmlns:w16se="http://schemas.microsoft.com/office/word/2015/wordml/symex" xmlns:wpg="http://schemas.microsoft.com/office/word/2010/wordprocessingGroup" xmlns:wpi="http://schemas.microsoft.com/office/word/2010/wordprocessingInk" xmlns:wne="http://schemas.microsoft.com/office/word/2006/wordml" xmlns:wps="http://schemas.microsoft.com/office/word/2010/wordprocessingShape" mc:Ignorable="w14 w15 w16se w16cid w16 w16cex w16sdtdh wp14">
+<w:document xmlns:wpc="http://schemas.microsoft.com/office/word/2010/wordprocessingCanvas" xmlns:mc="http://schemas.openxmlformats.org/markup-compatibility/2006" xmlns:o="urn:schemas-microsoft-com:office:office" xmlns:r="http://schemas.openxmlformats.org/officeDocument/2006/relationships" xmlns:m="http://schemas.openxmlformats.org/officeDocument/2006/math" xmlns:v="urn:schemas-microsoft-com:vml" xmlns:wp14="http://schemas.microsoft.com/office/word/2010/wordprocessingDrawing" xmlns:wp="http://schemas.openxmlformats.org/drawingml/2006/wordprocessingDrawing" xmlns:w10="urn:schemas-microsoft-com:office:word" xmlns:w="http://schemas.openxmlformats.org/wordprocessingml/2006/main" xmlns:w14="http://schemas.microsoft.com/office/word/2010/wordml" xmlns:wpg="http://schemas.microsoft.com/office/word/2010/wordprocessingGroup" xmlns:wpi="http://schemas.microsoft.com/office/word/2010/wordprocessingInk" xmlns:wne="http://schemas.microsoft.com/office/word/2006/wordml" xmlns:wps="http://schemas.microsoft.com/office/word/2010/wordprocessingShape" mc:Ignorable="w14 wp14">
   <w:body>
     <w:p>
       <w:pPr>
@@ -409,6 +409,12 @@
         </w:rPr>
         <w:t>ća sva polja na koja može da skoči imaginarni pijun od trenutnog polja ukoliko je u pitanju polje za igrača</w:t>
       </w:r>
+      <w:r>
+        <w:rPr>
+          <w:lang w:val="sr-Latn-RS"/>
+        </w:rPr>
+        <w:t>. Koristi se kod određivanja putanje od pijuna do cilja (protivničkog početnog polja).</w:t>
+      </w:r>
     </w:p>
     <w:p>
       <w:pPr>
@@ -627,6 +633,7 @@
         <w:ind w:left="360"/>
       </w:pPr>
       <w:r>
+        <w:lastRenderedPageBreak/>
         <w:t>Funkcije:</w:t>
       </w:r>
     </w:p>
@@ -639,7 +646,6 @@
         </w:numPr>
       </w:pPr>
       <w:r>
-        <w:lastRenderedPageBreak/>
         <w:t>initFields</w:t>
       </w:r>
       <w:r>
@@ -1218,6 +1224,14 @@
         </w:rPr>
         <w:t>– proverava da li u trenutnom stanju postoji zatvoreni pijun (pijun kojem je put do cilja blokiran)</w:t>
       </w:r>
+      <w:r>
+        <w:rPr>
+          <w:color w:val="000000" w:themeColor="text1"/>
+        </w:rPr>
+        <w:t>. Vrši proveru da li postoji put za svokog od pijuna do oba cilja.</w:t>
+      </w:r>
+      <w:bookmarkStart w:id="0" w:name="_GoBack"/>
+      <w:bookmarkEnd w:id="0"/>
     </w:p>
     <w:p>
       <w:pPr>
@@ -1251,6 +1265,33 @@
           <w:lang w:val="sr-Latn-RS"/>
         </w:rPr>
         <w:t>čvora</w:t>
+      </w:r>
+      <w:r>
+        <w:rPr>
+          <w:color w:val="000000" w:themeColor="text1"/>
+          <w:lang w:val="sr-Latn-RS"/>
+        </w:rPr>
+        <w:t>. Implementiran A</w:t>
+      </w:r>
+      <w:r>
+        <w:rPr>
+          <w:color w:val="000000" w:themeColor="text1"/>
+        </w:rPr>
+        <w:t>*</w:t>
+      </w:r>
+      <w:r>
+        <w:rPr>
+          <w:color w:val="000000" w:themeColor="text1"/>
+          <w:lang w:val="sr-Cyrl-RS"/>
+        </w:rPr>
+        <w:t xml:space="preserve"> </w:t>
+      </w:r>
+      <w:r>
+        <w:rPr>
+          <w:color w:val="000000" w:themeColor="text1"/>
+          <w:lang w:val="sr-Latn-RS"/>
+        </w:rPr>
+        <w:t>algoritam.</w:t>
       </w:r>
     </w:p>
     <w:p>
@@ -1594,49 +1635,6 @@
             <wp:extent cx="819150" cy="1000125"/>
             <wp:effectExtent l="0" t="0" r="0" b="9525"/>
             <wp:docPr id="1" name="Picture 1"/>
-            <wp:cNvGraphicFramePr>
-              <a:graphicFrameLocks xmlns:a="http://schemas.openxmlformats.org/drawingml/2006/main" noChangeAspect="1"/>
-            </wp:cNvGraphicFramePr>
-            <a:graphic xmlns:a="http://schemas.openxmlformats.org/drawingml/2006/main">
-              <a:graphicData uri="http://schemas.openxmlformats.org/drawingml/2006/picture">
-                <pic:pic xmlns:pic="http://schemas.openxmlformats.org/drawingml/2006/picture">
-                  <pic:nvPicPr>
-                    <pic:cNvPr id="0" name=""/>
-                    <pic:cNvPicPr/>
-                  </pic:nvPicPr>
-                  <pic:blipFill>
-                    <a:blip r:embed="rId5"/>
-                    <a:stretch>
-                      <a:fillRect/>
-                    </a:stretch>
-                  </pic:blipFill>
-                  <pic:spPr>
-                    <a:xfrm>
-                      <a:off x="0" y="0"/>
-                      <a:ext cx="819150" cy="1000125"/>
-                    </a:xfrm>
-                    <a:prstGeom prst="rect">
-                      <a:avLst/>
-                    </a:prstGeom>
-                  </pic:spPr>
-                </pic:pic>
-              </a:graphicData>
-            </a:graphic>
-          </wp:inline>
-        </w:drawing>
-      </w:r>
-      <w:r>
-        <w:rPr>
-          <w:color w:val="000000" w:themeColor="text1"/>
-        </w:rPr>
-        <w:tab/>
-      </w:r>
-      <w:r>
-        <w:drawing>
-          <wp:inline distT="0" distB="0" distL="0" distR="0" wp14:anchorId="0B9CA944" wp14:editId="141655B2">
-            <wp:extent cx="828675" cy="990600"/>
-            <wp:effectExtent l="0" t="0" r="9525" b="0"/>
-            <wp:docPr id="4" name="Picture 4"/>
             <wp:cNvGraphicFramePr>
               <a:graphicFrameLocks xmlns:a="http://schemas.openxmlformats.org/drawingml/2006/main" noChangeAspect="1"/>
             </wp:cNvGraphicFramePr>
@@ -1656,7 +1654,7 @@
                   <pic:spPr>
                     <a:xfrm>
                       <a:off x="0" y="0"/>
-                      <a:ext cx="828675" cy="990600"/>
+                      <a:ext cx="819150" cy="1000125"/>
                     </a:xfrm>
                     <a:prstGeom prst="rect">
                       <a:avLst/>
@@ -1676,10 +1674,10 @@
       </w:r>
       <w:r>
         <w:drawing>
-          <wp:inline distT="0" distB="0" distL="0" distR="0" wp14:anchorId="18FC7055" wp14:editId="276E1917">
-            <wp:extent cx="847725" cy="990600"/>
+          <wp:inline distT="0" distB="0" distL="0" distR="0" wp14:anchorId="0B9CA944" wp14:editId="141655B2">
+            <wp:extent cx="828675" cy="990600"/>
             <wp:effectExtent l="0" t="0" r="9525" b="0"/>
-            <wp:docPr id="5" name="Picture 5"/>
+            <wp:docPr id="4" name="Picture 4"/>
             <wp:cNvGraphicFramePr>
               <a:graphicFrameLocks xmlns:a="http://schemas.openxmlformats.org/drawingml/2006/main" noChangeAspect="1"/>
             </wp:cNvGraphicFramePr>
@@ -1699,7 +1697,7 @@
                   <pic:spPr>
                     <a:xfrm>
                       <a:off x="0" y="0"/>
-                      <a:ext cx="847725" cy="990600"/>
+                      <a:ext cx="828675" cy="990600"/>
                     </a:xfrm>
                     <a:prstGeom prst="rect">
                       <a:avLst/>
@@ -1719,10 +1717,10 @@
       </w:r>
       <w:r>
         <w:drawing>
-          <wp:inline distT="0" distB="0" distL="0" distR="0" wp14:anchorId="2F09D344" wp14:editId="26FAAEFF">
-            <wp:extent cx="819150" cy="971550"/>
-            <wp:effectExtent l="0" t="0" r="0" b="0"/>
-            <wp:docPr id="6" name="Picture 6"/>
+          <wp:inline distT="0" distB="0" distL="0" distR="0" wp14:anchorId="18FC7055" wp14:editId="276E1917">
+            <wp:extent cx="847725" cy="990600"/>
+            <wp:effectExtent l="0" t="0" r="9525" b="0"/>
+            <wp:docPr id="5" name="Picture 5"/>
             <wp:cNvGraphicFramePr>
               <a:graphicFrameLocks xmlns:a="http://schemas.openxmlformats.org/drawingml/2006/main" noChangeAspect="1"/>
             </wp:cNvGraphicFramePr>
@@ -1742,6 +1740,49 @@
                   <pic:spPr>
                     <a:xfrm>
                       <a:off x="0" y="0"/>
+                      <a:ext cx="847725" cy="990600"/>
+                    </a:xfrm>
+                    <a:prstGeom prst="rect">
+                      <a:avLst/>
+                    </a:prstGeom>
+                  </pic:spPr>
+                </pic:pic>
+              </a:graphicData>
+            </a:graphic>
+          </wp:inline>
+        </w:drawing>
+      </w:r>
+      <w:r>
+        <w:rPr>
+          <w:color w:val="000000" w:themeColor="text1"/>
+        </w:rPr>
+        <w:tab/>
+      </w:r>
+      <w:r>
+        <w:drawing>
+          <wp:inline distT="0" distB="0" distL="0" distR="0" wp14:anchorId="2F09D344" wp14:editId="26FAAEFF">
+            <wp:extent cx="819150" cy="971550"/>
+            <wp:effectExtent l="0" t="0" r="0" b="0"/>
+            <wp:docPr id="6" name="Picture 6"/>
+            <wp:cNvGraphicFramePr>
+              <a:graphicFrameLocks xmlns:a="http://schemas.openxmlformats.org/drawingml/2006/main" noChangeAspect="1"/>
+            </wp:cNvGraphicFramePr>
+            <a:graphic xmlns:a="http://schemas.openxmlformats.org/drawingml/2006/main">
+              <a:graphicData uri="http://schemas.openxmlformats.org/drawingml/2006/picture">
+                <pic:pic xmlns:pic="http://schemas.openxmlformats.org/drawingml/2006/picture">
+                  <pic:nvPicPr>
+                    <pic:cNvPr id="0" name=""/>
+                    <pic:cNvPicPr/>
+                  </pic:nvPicPr>
+                  <pic:blipFill>
+                    <a:blip r:embed="rId9"/>
+                    <a:stretch>
+                      <a:fillRect/>
+                    </a:stretch>
+                  </pic:blipFill>
+                  <pic:spPr>
+                    <a:xfrm>
+                      <a:off x="0" y="0"/>
                       <a:ext cx="819150" cy="971550"/>
                     </a:xfrm>
                     <a:prstGeom prst="rect">
@@ -2225,8 +2266,8 @@
 </file>
 
 <file path=word/numbering.xml><?xml version="1.0" encoding="utf-8"?>
-<w:numbering xmlns:wpc="http://schemas.microsoft.com/office/word/2010/wordprocessingCanvas" xmlns:cx="http://schemas.microsoft.com/office/drawing/2014/chartex" xmlns:cx1="http://schemas.microsoft.com/office/drawing/2015/9/8/chartex" xmlns:cx2="http://schemas.microsoft.com/office/drawing/2015/10/21/chartex" xmlns:cx3="http://schemas.microsoft.com/office/drawing/2016/5/9/chartex" xmlns:cx4="http://schemas.microsoft.com/office/drawing/2016/5/10/chartex" xmlns:cx5="http://schemas.microsoft.com/office/drawing/2016/5/11/chartex" xmlns:cx6="http://schemas.microsoft.com/office/drawing/2016/5/12/chartex" xmlns:cx7="http://schemas.microsoft.com/office/drawing/2016/5/13/chartex" xmlns:cx8="http://schemas.microsoft.com/office/drawing/2016/5/14/chartex" xmlns:mc="http://schemas.openxmlformats.org/markup-compatibility/2006" xmlns:aink="http://schemas.microsoft.com/office/drawing/2016/ink" xmlns:am3d="http://schemas.microsoft.com/office/drawing/2017/model3d" xmlns:o="urn:schemas-microsoft-com:office:office" xmlns:r="http://schemas.openxmlformats.org/officeDocument/2006/relationships" xmlns:m="http://schemas.openxmlformats.org/officeDocument/2006/math" xmlns:v="urn:schemas-microsoft-com:vml" xmlns:wp14="http://schemas.microsoft.com/office/word/2010/wordprocessingDrawing" xmlns:wp="http://schemas.openxmlformats.org/drawingml/2006/wordprocessingDrawing" xmlns:w10="urn:schemas-microsoft-com:office:word" xmlns:w="http://schemas.openxmlformats.org/wordprocessingml/2006/main" xmlns:w14="http://schemas.microsoft.com/office/word/2010/wordml" xmlns:w15="http://schemas.microsoft.com/office/word/2012/wordml" xmlns:w16cex="http://schemas.microsoft.com/office/word/2018/wordml/cex" xmlns:w16cid="http://schemas.microsoft.com/office/word/2016/wordml/cid" xmlns:w16="http://schemas.microsoft.com/office/word/2018/wordml" xmlns:w16sdtdh="http://schemas.microsoft.com/office/word/2020/wordml/sdtdatahash" xmlns:w16se="http://schemas.microsoft.com/office/word/2015/wordml/symex" xmlns:wpg="http://schemas.microsoft.com/office/word/2010/wordprocessingGroup" xmlns:wpi="http://schemas.microsoft.com/office/word/2010/wordprocessingInk" xmlns:wne="http://schemas.microsoft.com/office/word/2006/wordml" xmlns:wps="http://schemas.microsoft.com/office/word/2010/wordprocessingShape" mc:Ignorable="w14 w15 w16se w16cid w16 w16cex w16sdtdh wp14">
-  <w:abstractNum w:abstractNumId="0" w15:restartNumberingAfterBreak="0">
+<w:numbering xmlns:wpc="http://schemas.microsoft.com/office/word/2010/wordprocessingCanvas" xmlns:mc="http://schemas.openxmlformats.org/markup-compatibility/2006" xmlns:o="urn:schemas-microsoft-com:office:office" xmlns:r="http://schemas.openxmlformats.org/officeDocument/2006/relationships" xmlns:m="http://schemas.openxmlformats.org/officeDocument/2006/math" xmlns:v="urn:schemas-microsoft-com:vml" xmlns:wp14="http://schemas.microsoft.com/office/word/2010/wordprocessingDrawing" xmlns:wp="http://schemas.openxmlformats.org/drawingml/2006/wordprocessingDrawing" xmlns:w10="urn:schemas-microsoft-com:office:word" xmlns:w="http://schemas.openxmlformats.org/wordprocessingml/2006/main" xmlns:w14="http://schemas.microsoft.com/office/word/2010/wordml" xmlns:wpg="http://schemas.microsoft.com/office/word/2010/wordprocessingGroup" xmlns:wpi="http://schemas.microsoft.com/office/word/2010/wordprocessingInk" xmlns:wne="http://schemas.microsoft.com/office/word/2006/wordml" xmlns:wps="http://schemas.microsoft.com/office/word/2010/wordprocessingShape" mc:Ignorable="w14 wp14">
+  <w:abstractNum w:abstractNumId="0">
     <w:nsid w:val="2EE55597"/>
     <w:multiLevelType w:val="hybridMultilevel"/>
     <w:tmpl w:val="D9843BAA"/>
@@ -2339,7 +2380,7 @@
       </w:rPr>
     </w:lvl>
   </w:abstractNum>
-  <w:abstractNum w:abstractNumId="1" w15:restartNumberingAfterBreak="0">
+  <w:abstractNum w:abstractNumId="1">
     <w:nsid w:val="69E368DC"/>
     <w:multiLevelType w:val="hybridMultilevel"/>
     <w:tmpl w:val="9C3C2DB2"/>
@@ -2452,7 +2493,7 @@
       </w:rPr>
     </w:lvl>
   </w:abstractNum>
-  <w:abstractNum w:abstractNumId="2" w15:restartNumberingAfterBreak="0">
+  <w:abstractNum w:abstractNumId="2">
     <w:nsid w:val="7F757A1B"/>
     <w:multiLevelType w:val="hybridMultilevel"/>
     <w:tmpl w:val="CF1C07E0"/>
@@ -2555,7 +2596,7 @@
 </file>
 
 <file path=word/styles.xml><?xml version="1.0" encoding="utf-8"?>
-<w:styles xmlns:mc="http://schemas.openxmlformats.org/markup-compatibility/2006" xmlns:r="http://schemas.openxmlformats.org/officeDocument/2006/relationships" xmlns:w="http://schemas.openxmlformats.org/wordprocessingml/2006/main" xmlns:w14="http://schemas.microsoft.com/office/word/2010/wordml" xmlns:w15="http://schemas.microsoft.com/office/word/2012/wordml" xmlns:w16cex="http://schemas.microsoft.com/office/word/2018/wordml/cex" xmlns:w16cid="http://schemas.microsoft.com/office/word/2016/wordml/cid" xmlns:w16="http://schemas.microsoft.com/office/word/2018/wordml" xmlns:w16sdtdh="http://schemas.microsoft.com/office/word/2020/wordml/sdtdatahash" xmlns:w16se="http://schemas.microsoft.com/office/word/2015/wordml/symex" mc:Ignorable="w14 w15 w16se w16cid w16 w16cex w16sdtdh">
+<w:styles xmlns:mc="http://schemas.openxmlformats.org/markup-compatibility/2006" xmlns:r="http://schemas.openxmlformats.org/officeDocument/2006/relationships" xmlns:w="http://schemas.openxmlformats.org/wordprocessingml/2006/main" xmlns:w14="http://schemas.microsoft.com/office/word/2010/wordml" mc:Ignorable="w14">
   <w:docDefaults>
     <w:rPrDefault>
       <w:rPr>
@@ -2571,383 +2612,379 @@
       </w:pPr>
     </w:pPrDefault>
   </w:docDefaults>
-  <w:latentStyles w:defLockedState="0" w:defUIPriority="99" w:defSemiHidden="0" w:defUnhideWhenUsed="0" w:defQFormat="0" w:count="376">
-    <w:lsdException w:name="Normal" w:uiPriority="0" w:qFormat="1"/>
-    <w:lsdException w:name="heading 1" w:uiPriority="9" w:qFormat="1"/>
-    <w:lsdException w:name="heading 2" w:semiHidden="1" w:uiPriority="9" w:unhideWhenUsed="1" w:qFormat="1"/>
-    <w:lsdException w:name="heading 3" w:semiHidden="1" w:uiPriority="9" w:unhideWhenUsed="1" w:qFormat="1"/>
-    <w:lsdException w:name="heading 4" w:semiHidden="1" w:uiPriority="9" w:unhideWhenUsed="1" w:qFormat="1"/>
-    <w:lsdException w:name="heading 5" w:semiHidden="1" w:uiPriority="9" w:unhideWhenUsed="1" w:qFormat="1"/>
-    <w:lsdException w:name="heading 6" w:semiHidden="1" w:uiPriority="9" w:unhideWhenUsed="1" w:qFormat="1"/>
-    <w:lsdException w:name="heading 7" w:semiHidden="1" w:uiPriority="9" w:unhideWhenUsed="1" w:qFormat="1"/>
-    <w:lsdException w:name="heading 8" w:semiHidden="1" w:uiPriority="9" w:unhideWhenUsed="1" w:qFormat="1"/>
-    <w:lsdException w:name="heading 9" w:semiHidden="1" w:uiPriority="9" w:unhideWhenUsed="1" w:qFormat="1"/>
-    <w:lsdException w:name="index 1" w:semiHidden="1" w:unhideWhenUsed="1"/>
-    <w:lsdException w:name="index 2" w:semiHidden="1" w:unhideWhenUsed="1"/>
-    <w:lsdException w:name="index 3" w:semiHidden="1" w:unhideWhenUsed="1"/>
-    <w:lsdException w:name="index 4" w:semiHidden="1" w:unhideWhenUsed="1"/>
-    <w:lsdException w:name="index 5" w:semiHidden="1" w:unhideWhenUsed="1"/>
-    <w:lsdException w:name="index 6" w:semiHidden="1" w:unhideWhenUsed="1"/>
-    <w:lsdException w:name="index 7" w:semiHidden="1" w:unhideWhenUsed="1"/>
-    <w:lsdException w:name="index 8" w:semiHidden="1" w:unhideWhenUsed="1"/>
-    <w:lsdException w:name="index 9" w:semiHidden="1" w:unhideWhenUsed="1"/>
-    <w:lsdException w:name="toc 1" w:semiHidden="1" w:uiPriority="39" w:unhideWhenUsed="1"/>
-    <w:lsdException w:name="toc 2" w:semiHidden="1" w:uiPriority="39" w:unhideWhenUsed="1"/>
-    <w:lsdException w:name="toc 3" w:semiHidden="1" w:uiPriority="39" w:unhideWhenUsed="1"/>
-    <w:lsdException w:name="toc 4" w:semiHidden="1" w:uiPriority="39" w:unhideWhenUsed="1"/>
-    <w:lsdException w:name="toc 5" w:semiHidden="1" w:uiPriority="39" w:unhideWhenUsed="1"/>
-    <w:lsdException w:name="toc 6" w:semiHidden="1" w:uiPriority="39" w:unhideWhenUsed="1"/>
-    <w:lsdException w:name="toc 7" w:semiHidden="1" w:uiPriority="39" w:unhideWhenUsed="1"/>
-    <w:lsdException w:name="toc 8" w:semiHidden="1" w:uiPriority="39" w:unhideWhenUsed="1"/>
-    <w:lsdException w:name="toc 9" w:semiHidden="1" w:uiPriority="39" w:unhideWhenUsed="1"/>
-    <w:lsdException w:name="Normal Indent" w:semiHidden="1" w:unhideWhenUsed="1"/>
-    <w:lsdException w:name="footnote text" w:semiHidden="1" w:unhideWhenUsed="1"/>
-    <w:lsdException w:name="annotation text" w:semiHidden="1" w:unhideWhenUsed="1"/>
-    <w:lsdException w:name="header" w:semiHidden="1" w:unhideWhenUsed="1"/>
-    <w:lsdException w:name="footer" w:semiHidden="1" w:unhideWhenUsed="1"/>
-    <w:lsdException w:name="index heading" w:semiHidden="1" w:unhideWhenUsed="1"/>
-    <w:lsdException w:name="caption" w:semiHidden="1" w:uiPriority="35" w:unhideWhenUsed="1" w:qFormat="1"/>
-    <w:lsdException w:name="table of figures" w:semiHidden="1" w:unhideWhenUsed="1"/>
-    <w:lsdException w:name="envelope address" w:semiHidden="1" w:unhideWhenUsed="1"/>
-    <w:lsdException w:name="envelope return" w:semiHidden="1" w:unhideWhenUsed="1"/>
-    <w:lsdException w:name="footnote reference" w:semiHidden="1" w:unhideWhenUsed="1"/>
-    <w:lsdException w:name="annotation reference" w:semiHidden="1" w:unhideWhenUsed="1"/>
-    <w:lsdException w:name="line number" w:semiHidden="1" w:unhideWhenUsed="1"/>
-    <w:lsdException w:name="page number" w:semiHidden="1" w:unhideWhenUsed="1"/>
-    <w:lsdException w:name="endnote reference" w:semiHidden="1" w:unhideWhenUsed="1"/>
-    <w:lsdException w:name="endnote text" w:semiHidden="1" w:unhideWhenUsed="1"/>
-    <w:lsdException w:name="table of authorities" w:semiHidden="1" w:unhideWhenUsed="1"/>
-    <w:lsdException w:name="macro" w:semiHidden="1" w:unhideWhenUsed="1"/>
-    <w:lsdException w:name="toa heading" w:semiHidden="1" w:unhideWhenUsed="1"/>
-    <w:lsdException w:name="List" w:semiHidden="1" w:unhideWhenUsed="1"/>
-    <w:lsdException w:name="List Bullet" w:semiHidden="1" w:unhideWhenUsed="1"/>
-    <w:lsdException w:name="List Number" w:semiHidden="1" w:unhideWhenUsed="1"/>
-    <w:lsdException w:name="List 2" w:semiHidden="1" w:unhideWhenUsed="1"/>
-    <w:lsdException w:name="List 3" w:semiHidden="1" w:unhideWhenUsed="1"/>
-    <w:lsdException w:name="List 4" w:semiHidden="1" w:unhideWhenUsed="1"/>
-    <w:lsdException w:name="List 5" w:semiHidden="1" w:unhideWhenUsed="1"/>
-    <w:lsdException w:name="List Bullet 2" w:semiHidden="1" w:unhideWhenUsed="1"/>
-    <w:lsdException w:name="List Bullet 3" w:semiHidden="1" w:unhideWhenUsed="1"/>
-    <w:lsdException w:name="List Bullet 4" w:semiHidden="1" w:unhideWhenUsed="1"/>
-    <w:lsdException w:name="List Bullet 5" w:semiHidden="1" w:unhideWhenUsed="1"/>
-    <w:lsdException w:name="List Number 2" w:semiHidden="1" w:unhideWhenUsed="1"/>
-    <w:lsdException w:name="List Number 3" w:semiHidden="1" w:unhideWhenUsed="1"/>
-    <w:lsdException w:name="List Number 4" w:semiHidden="1" w:unhideWhenUsed="1"/>
-    <w:lsdException w:name="List Number 5" w:semiHidden="1" w:unhideWhenUsed="1"/>
-    <w:lsdException w:name="Title" w:uiPriority="10" w:qFormat="1"/>
-    <w:lsdException w:name="Closing" w:semiHidden="1" w:unhideWhenUsed="1"/>
-    <w:lsdException w:name="Signature" w:semiHidden="1" w:unhideWhenUsed="1"/>
-    <w:lsdException w:name="Default Paragraph Font" w:semiHidden="1" w:uiPriority="1" w:unhideWhenUsed="1"/>
-    <w:lsdException w:name="Body Text" w:semiHidden="1" w:unhideWhenUsed="1"/>
-    <w:lsdException w:name="Body Text Indent" w:semiHidden="1" w:unhideWhenUsed="1"/>
-    <w:lsdException w:name="List Continue" w:semiHidden="1" w:unhideWhenUsed="1"/>
-    <w:lsdException w:name="List Continue 2" w:semiHidden="1" w:unhideWhenUsed="1"/>
-    <w:lsdException w:name="List Continue 3" w:semiHidden="1" w:unhideWhenUsed="1"/>
-    <w:lsdException w:name="List Continue 4" w:semiHidden="1" w:unhideWhenUsed="1"/>
-    <w:lsdException w:name="List Continue 5" w:semiHidden="1" w:unhideWhenUsed="1"/>
-    <w:lsdException w:name="Message Header" w:semiHidden="1" w:unhideWhenUsed="1"/>
-    <w:lsdException w:name="Subtitle" w:uiPriority="11" w:qFormat="1"/>
-    <w:lsdException w:name="Salutation" w:semiHidden="1" w:unhideWhenUsed="1"/>
-    <w:lsdException w:name="Date" w:semiHidden="1" w:unhideWhenUsed="1"/>
-    <w:lsdException w:name="Body Text First Indent" w:semiHidden="1" w:unhideWhenUsed="1"/>
-    <w:lsdException w:name="Body Text First Indent 2" w:semiHidden="1" w:unhideWhenUsed="1"/>
-    <w:lsdException w:name="Note Heading" w:semiHidden="1" w:unhideWhenUsed="1"/>
-    <w:lsdException w:name="Body Text 2" w:semiHidden="1" w:unhideWhenUsed="1"/>
-    <w:lsdException w:name="Body Text 3" w:semiHidden="1" w:unhideWhenUsed="1"/>
-    <w:lsdException w:name="Body Text Indent 2" w:semiHidden="1" w:unhideWhenUsed="1"/>
-    <w:lsdException w:name="Body Text Indent 3" w:semiHidden="1" w:unhideWhenUsed="1"/>
-    <w:lsdException w:name="Block Text" w:semiHidden="1" w:unhideWhenUsed="1"/>
-    <w:lsdException w:name="Hyperlink" w:semiHidden="1" w:unhideWhenUsed="1"/>
-    <w:lsdException w:name="FollowedHyperlink" w:semiHidden="1" w:unhideWhenUsed="1"/>
-    <w:lsdException w:name="Strong" w:uiPriority="22" w:qFormat="1"/>
-    <w:lsdException w:name="Emphasis" w:uiPriority="20" w:qFormat="1"/>
-    <w:lsdException w:name="Document Map" w:semiHidden="1" w:unhideWhenUsed="1"/>
-    <w:lsdException w:name="Plain Text" w:semiHidden="1" w:unhideWhenUsed="1"/>
-    <w:lsdException w:name="E-mail Signature" w:semiHidden="1" w:unhideWhenUsed="1"/>
-    <w:lsdException w:name="HTML Top of Form" w:semiHidden="1" w:unhideWhenUsed="1"/>
-    <w:lsdException w:name="HTML Bottom of Form" w:semiHidden="1" w:unhideWhenUsed="1"/>
-    <w:lsdException w:name="Normal (Web)" w:semiHidden="1" w:unhideWhenUsed="1"/>
-    <w:lsdException w:name="HTML Acronym" w:semiHidden="1" w:unhideWhenUsed="1"/>
-    <w:lsdException w:name="HTML Address" w:semiHidden="1" w:unhideWhenUsed="1"/>
-    <w:lsdException w:name="HTML Cite" w:semiHidden="1" w:unhideWhenUsed="1"/>
-    <w:lsdException w:name="HTML Code" w:semiHidden="1" w:unhideWhenUsed="1"/>
-    <w:lsdException w:name="HTML Definition" w:semiHidden="1" w:unhideWhenUsed="1"/>
-    <w:lsdException w:name="HTML Keyboard" w:semiHidden="1" w:unhideWhenUsed="1"/>
-    <w:lsdException w:name="HTML Preformatted" w:semiHidden="1" w:unhideWhenUsed="1"/>
-    <w:lsdException w:name="HTML Sample" w:semiHidden="1" w:unhideWhenUsed="1"/>
-    <w:lsdException w:name="HTML Typewriter" w:semiHidden="1" w:unhideWhenUsed="1"/>
-    <w:lsdException w:name="HTML Variable" w:semiHidden="1" w:unhideWhenUsed="1"/>
-    <w:lsdException w:name="Normal Table" w:semiHidden="1" w:unhideWhenUsed="1"/>
-    <w:lsdException w:name="annotation subject" w:semiHidden="1" w:unhideWhenUsed="1"/>
-    <w:lsdException w:name="No List" w:semiHidden="1" w:unhideWhenUsed="1"/>
-    <w:lsdException w:name="Outline List 1" w:semiHidden="1" w:unhideWhenUsed="1"/>
-    <w:lsdException w:name="Outline List 2" w:semiHidden="1" w:unhideWhenUsed="1"/>
-    <w:lsdException w:name="Outline List 3" w:semiHidden="1" w:unhideWhenUsed="1"/>
-    <w:lsdException w:name="Table Simple 1" w:semiHidden="1" w:unhideWhenUsed="1"/>
-    <w:lsdException w:name="Table Simple 2" w:semiHidden="1" w:unhideWhenUsed="1"/>
-    <w:lsdException w:name="Table Simple 3" w:semiHidden="1" w:unhideWhenUsed="1"/>
-    <w:lsdException w:name="Table Classic 1" w:semiHidden="1" w:unhideWhenUsed="1"/>
-    <w:lsdException w:name="Table Classic 2" w:semiHidden="1" w:unhideWhenUsed="1"/>
-    <w:lsdException w:name="Table Classic 3" w:semiHidden="1" w:unhideWhenUsed="1"/>
-    <w:lsdException w:name="Table Classic 4" w:semiHidden="1" w:unhideWhenUsed="1"/>
-    <w:lsdException w:name="Table Colorful 1" w:semiHidden="1" w:unhideWhenUsed="1"/>
-    <w:lsdException w:name="Table Colorful 2" w:semiHidden="1" w:unhideWhenUsed="1"/>
-    <w:lsdException w:name="Table Colorful 3" w:semiHidden="1" w:unhideWhenUsed="1"/>
-    <w:lsdException w:name="Table Columns 1" w:semiHidden="1" w:unhideWhenUsed="1"/>
-    <w:lsdException w:name="Table Columns 2" w:semiHidden="1" w:unhideWhenUsed="1"/>
-    <w:lsdException w:name="Table Columns 3" w:semiHidden="1" w:unhideWhenUsed="1"/>
-    <w:lsdException w:name="Table Columns 4" w:semiHidden="1" w:unhideWhenUsed="1"/>
-    <w:lsdException w:name="Table Columns 5" w:semiHidden="1" w:unhideWhenUsed="1"/>
-    <w:lsdException w:name="Table Grid 1" w:semiHidden="1" w:unhideWhenUsed="1"/>
-    <w:lsdException w:name="Table Grid 2" w:semiHidden="1" w:unhideWhenUsed="1"/>
-    <w:lsdException w:name="Table Grid 3" w:semiHidden="1" w:unhideWhenUsed="1"/>
-    <w:lsdException w:name="Table Grid 4" w:semiHidden="1" w:unhideWhenUsed="1"/>
-    <w:lsdException w:name="Table Grid 5" w:semiHidden="1" w:unhideWhenUsed="1"/>
-    <w:lsdException w:name="Table Grid 6" w:semiHidden="1" w:unhideWhenUsed="1"/>
-    <w:lsdException w:name="Table Grid 7" w:semiHidden="1" w:unhideWhenUsed="1"/>
-    <w:lsdException w:name="Table Grid 8" w:semiHidden="1" w:unhideWhenUsed="1"/>
-    <w:lsdException w:name="Table List 1" w:semiHidden="1" w:unhideWhenUsed="1"/>
-    <w:lsdException w:name="Table List 2" w:semiHidden="1" w:unhideWhenUsed="1"/>
-    <w:lsdException w:name="Table List 3" w:semiHidden="1" w:unhideWhenUsed="1"/>
-    <w:lsdException w:name="Table List 4" w:semiHidden="1" w:unhideWhenUsed="1"/>
-    <w:lsdException w:name="Table List 5" w:semiHidden="1" w:unhideWhenUsed="1"/>
-    <w:lsdException w:name="Table List 6" w:semiHidden="1" w:unhideWhenUsed="1"/>
-    <w:lsdException w:name="Table List 7" w:semiHidden="1" w:unhideWhenUsed="1"/>
-    <w:lsdException w:name="Table List 8" w:semiHidden="1" w:unhideWhenUsed="1"/>
-    <w:lsdException w:name="Table 3D effects 1" w:semiHidden="1" w:unhideWhenUsed="1"/>
-    <w:lsdException w:name="Table 3D effects 2" w:semiHidden="1" w:unhideWhenUsed="1"/>
-    <w:lsdException w:name="Table 3D effects 3" w:semiHidden="1" w:unhideWhenUsed="1"/>
-    <w:lsdException w:name="Table Contemporary" w:semiHidden="1" w:unhideWhenUsed="1"/>
-    <w:lsdException w:name="Table Elegant" w:semiHidden="1" w:unhideWhenUsed="1"/>
-    <w:lsdException w:name="Table Professional" w:semiHidden="1" w:unhideWhenUsed="1"/>
-    <w:lsdException w:name="Table Subtle 1" w:semiHidden="1" w:unhideWhenUsed="1"/>
-    <w:lsdException w:name="Table Subtle 2" w:semiHidden="1" w:unhideWhenUsed="1"/>
-    <w:lsdException w:name="Table Web 1" w:semiHidden="1" w:unhideWhenUsed="1"/>
-    <w:lsdException w:name="Table Web 2" w:semiHidden="1" w:unhideWhenUsed="1"/>
-    <w:lsdException w:name="Table Web 3" w:semiHidden="1" w:unhideWhenUsed="1"/>
-    <w:lsdException w:name="Balloon Text" w:semiHidden="1" w:unhideWhenUsed="1"/>
-    <w:lsdException w:name="Table Grid" w:uiPriority="39"/>
-    <w:lsdException w:name="Table Theme" w:semiHidden="1" w:unhideWhenUsed="1"/>
-    <w:lsdException w:name="Placeholder Text" w:semiHidden="1"/>
-    <w:lsdException w:name="No Spacing" w:uiPriority="1" w:qFormat="1"/>
-    <w:lsdException w:name="Light Shading" w:uiPriority="60"/>
-    <w:lsdException w:name="Light List" w:uiPriority="61"/>
-    <w:lsdException w:name="Light Grid" w:uiPriority="62"/>
-    <w:lsdException w:name="Medium Shading 1" w:uiPriority="63"/>
-    <w:lsdException w:name="Medium Shading 2" w:uiPriority="64"/>
-    <w:lsdException w:name="Medium List 1" w:uiPriority="65"/>
-    <w:lsdException w:name="Medium List 2" w:uiPriority="66"/>
-    <w:lsdException w:name="Medium Grid 1" w:uiPriority="67"/>
-    <w:lsdException w:name="Medium Grid 2" w:uiPriority="68"/>
-    <w:lsdException w:name="Medium Grid 3" w:uiPriority="69"/>
-    <w:lsdException w:name="Dark List" w:uiPriority="70"/>
-    <w:lsdException w:name="Colorful Shading" w:uiPriority="71"/>
-    <w:lsdException w:name="Colorful List" w:uiPriority="72"/>
-    <w:lsdException w:name="Colorful Grid" w:uiPriority="73"/>
-    <w:lsdException w:name="Light Shading Accent 1" w:uiPriority="60"/>
-    <w:lsdException w:name="Light List Accent 1" w:uiPriority="61"/>
-    <w:lsdException w:name="Light Grid Accent 1" w:uiPriority="62"/>
-    <w:lsdException w:name="Medium Shading 1 Accent 1" w:uiPriority="63"/>
-    <w:lsdException w:name="Medium Shading 2 Accent 1" w:uiPriority="64"/>
-    <w:lsdException w:name="Medium List 1 Accent 1" w:uiPriority="65"/>
-    <w:lsdException w:name="Revision" w:semiHidden="1"/>
-    <w:lsdException w:name="List Paragraph" w:uiPriority="34" w:qFormat="1"/>
-    <w:lsdException w:name="Quote" w:uiPriority="29" w:qFormat="1"/>
-    <w:lsdException w:name="Intense Quote" w:uiPriority="30" w:qFormat="1"/>
-    <w:lsdException w:name="Medium List 2 Accent 1" w:uiPriority="66"/>
-    <w:lsdException w:name="Medium Grid 1 Accent 1" w:uiPriority="67"/>
-    <w:lsdException w:name="Medium Grid 2 Accent 1" w:uiPriority="68"/>
-    <w:lsdException w:name="Medium Grid 3 Accent 1" w:uiPriority="69"/>
-    <w:lsdException w:name="Dark List Accent 1" w:uiPriority="70"/>
-    <w:lsdException w:name="Colorful Shading Accent 1" w:uiPriority="71"/>
-    <w:lsdException w:name="Colorful List Accent 1" w:uiPriority="72"/>
-    <w:lsdException w:name="Colorful Grid Accent 1" w:uiPriority="73"/>
-    <w:lsdException w:name="Light Shading Accent 2" w:uiPriority="60"/>
-    <w:lsdException w:name="Light List Accent 2" w:uiPriority="61"/>
-    <w:lsdException w:name="Light Grid Accent 2" w:uiPriority="62"/>
-    <w:lsdException w:name="Medium Shading 1 Accent 2" w:uiPriority="63"/>
-    <w:lsdException w:name="Medium Shading 2 Accent 2" w:uiPriority="64"/>
-    <w:lsdException w:name="Medium List 1 Accent 2" w:uiPriority="65"/>
-    <w:lsdException w:name="Medium List 2 Accent 2" w:uiPriority="66"/>
-    <w:lsdException w:name="Medium Grid 1 Accent 2" w:uiPriority="67"/>
-    <w:lsdException w:name="Medium Grid 2 Accent 2" w:uiPriority="68"/>
-    <w:lsdException w:name="Medium Grid 3 Accent 2" w:uiPriority="69"/>
-    <w:lsdException w:name="Dark List Accent 2" w:uiPriority="70"/>
-    <w:lsdException w:name="Colorful Shading Accent 2" w:uiPriority="71"/>
-    <w:lsdException w:name="Colorful List Accent 2" w:uiPriority="72"/>
-    <w:lsdException w:name="Colorful Grid Accent 2" w:uiPriority="73"/>
-    <w:lsdException w:name="Light Shading Accent 3" w:uiPriority="60"/>
-    <w:lsdException w:name="Light List Accent 3" w:uiPriority="61"/>
-    <w:lsdException w:name="Light Grid Accent 3" w:uiPriority="62"/>
-    <w:lsdException w:name="Medium Shading 1 Accent 3" w:uiPriority="63"/>
-    <w:lsdException w:name="Medium Shading 2 Accent 3" w:uiPriority="64"/>
-    <w:lsdException w:name="Medium List 1 Accent 3" w:uiPriority="65"/>
-    <w:lsdException w:name="Medium List 2 Accent 3" w:uiPriority="66"/>
-    <w:lsdException w:name="Medium Grid 1 Accent 3" w:uiPriority="67"/>
-    <w:lsdException w:name="Medium Grid 2 Accent 3" w:uiPriority="68"/>
-    <w:lsdException w:name="Medium Grid 3 Accent 3" w:uiPriority="69"/>
-    <w:lsdException w:name="Dark List Accent 3" w:uiPriority="70"/>
-    <w:lsdException w:name="Colorful Shading Accent 3" w:uiPriority="71"/>
-    <w:lsdException w:name="Colorful List Accent 3" w:uiPriority="72"/>
-    <w:lsdException w:name="Colorful Grid Accent 3" w:uiPriority="73"/>
-    <w:lsdException w:name="Light Shading Accent 4" w:uiPriority="60"/>
-    <w:lsdException w:name="Light List Accent 4" w:uiPriority="61"/>
-    <w:lsdException w:name="Light Grid Accent 4" w:uiPriority="62"/>
-    <w:lsdException w:name="Medium Shading 1 Accent 4" w:uiPriority="63"/>
-    <w:lsdException w:name="Medium Shading 2 Accent 4" w:uiPriority="64"/>
-    <w:lsdException w:name="Medium List 1 Accent 4" w:uiPriority="65"/>
-    <w:lsdException w:name="Medium List 2 Accent 4" w:uiPriority="66"/>
-    <w:lsdException w:name="Medium Grid 1 Accent 4" w:uiPriority="67"/>
-    <w:lsdException w:name="Medium Grid 2 Accent 4" w:uiPriority="68"/>
-    <w:lsdException w:name="Medium Grid 3 Accent 4" w:uiPriority="69"/>
-    <w:lsdException w:name="Dark List Accent 4" w:uiPriority="70"/>
-    <w:lsdException w:name="Colorful Shading Accent 4" w:uiPriority="71"/>
-    <w:lsdException w:name="Colorful List Accent 4" w:uiPriority="72"/>
-    <w:lsdException w:name="Colorful Grid Accent 4" w:uiPriority="73"/>
-    <w:lsdException w:name="Light Shading Accent 5" w:uiPriority="60"/>
-    <w:lsdException w:name="Light List Accent 5" w:uiPriority="61"/>
-    <w:lsdException w:name="Light Grid Accent 5" w:uiPriority="62"/>
-    <w:lsdException w:name="Medium Shading 1 Accent 5" w:uiPriority="63"/>
-    <w:lsdException w:name="Medium Shading 2 Accent 5" w:uiPriority="64"/>
-    <w:lsdException w:name="Medium List 1 Accent 5" w:uiPriority="65"/>
-    <w:lsdException w:name="Medium List 2 Accent 5" w:uiPriority="66"/>
-    <w:lsdException w:name="Medium Grid 1 Accent 5" w:uiPriority="67"/>
-    <w:lsdException w:name="Medium Grid 2 Accent 5" w:uiPriority="68"/>
-    <w:lsdException w:name="Medium Grid 3 Accent 5" w:uiPriority="69"/>
-    <w:lsdException w:name="Dark List Accent 5" w:uiPriority="70"/>
-    <w:lsdException w:name="Colorful Shading Accent 5" w:uiPriority="71"/>
-    <w:lsdException w:name="Colorful List Accent 5" w:uiPriority="72"/>
-    <w:lsdException w:name="Colorful Grid Accent 5" w:uiPriority="73"/>
-    <w:lsdException w:name="Light Shading Accent 6" w:uiPriority="60"/>
-    <w:lsdException w:name="Light List Accent 6" w:uiPriority="61"/>
-    <w:lsdException w:name="Light Grid Accent 6" w:uiPriority="62"/>
-    <w:lsdException w:name="Medium Shading 1 Accent 6" w:uiPriority="63"/>
-    <w:lsdException w:name="Medium Shading 2 Accent 6" w:uiPriority="64"/>
-    <w:lsdException w:name="Medium List 1 Accent 6" w:uiPriority="65"/>
-    <w:lsdException w:name="Medium List 2 Accent 6" w:uiPriority="66"/>
-    <w:lsdException w:name="Medium Grid 1 Accent 6" w:uiPriority="67"/>
-    <w:lsdException w:name="Medium Grid 2 Accent 6" w:uiPriority="68"/>
-    <w:lsdException w:name="Medium Grid 3 Accent 6" w:uiPriority="69"/>
-    <w:lsdException w:name="Dark List Accent 6" w:uiPriority="70"/>
-    <w:lsdException w:name="Colorful Shading Accent 6" w:uiPriority="71"/>
-    <w:lsdException w:name="Colorful List Accent 6" w:uiPriority="72"/>
-    <w:lsdException w:name="Colorful Grid Accent 6" w:uiPriority="73"/>
-    <w:lsdException w:name="Subtle Emphasis" w:uiPriority="19" w:qFormat="1"/>
-    <w:lsdException w:name="Intense Emphasis" w:uiPriority="21" w:qFormat="1"/>
-    <w:lsdException w:name="Subtle Reference" w:uiPriority="31" w:qFormat="1"/>
-    <w:lsdException w:name="Intense Reference" w:uiPriority="32" w:qFormat="1"/>
-    <w:lsdException w:name="Book Title" w:uiPriority="33" w:qFormat="1"/>
-    <w:lsdException w:name="Bibliography" w:semiHidden="1" w:uiPriority="37" w:unhideWhenUsed="1"/>
-    <w:lsdException w:name="TOC Heading" w:semiHidden="1" w:uiPriority="39" w:unhideWhenUsed="1" w:qFormat="1"/>
-    <w:lsdException w:name="Plain Table 1" w:uiPriority="41"/>
-    <w:lsdException w:name="Plain Table 2" w:uiPriority="42"/>
-    <w:lsdException w:name="Plain Table 3" w:uiPriority="43"/>
-    <w:lsdException w:name="Plain Table 4" w:uiPriority="44"/>
-    <w:lsdException w:name="Plain Table 5" w:uiPriority="45"/>
-    <w:lsdException w:name="Grid Table Light" w:uiPriority="40"/>
-    <w:lsdException w:name="Grid Table 1 Light" w:uiPriority="46"/>
-    <w:lsdException w:name="Grid Table 2" w:uiPriority="47"/>
-    <w:lsdException w:name="Grid Table 3" w:uiPriority="48"/>
-    <w:lsdException w:name="Grid Table 4" w:uiPriority="49"/>
-    <w:lsdException w:name="Grid Table 5 Dark" w:uiPriority="50"/>
-    <w:lsdException w:name="Grid Table 6 Colorful" w:uiPriority="51"/>
-    <w:lsdException w:name="Grid Table 7 Colorful" w:uiPriority="52"/>
-    <w:lsdException w:name="Grid Table 1 Light Accent 1" w:uiPriority="46"/>
-    <w:lsdException w:name="Grid Table 2 Accent 1" w:uiPriority="47"/>
-    <w:lsdException w:name="Grid Table 3 Accent 1" w:uiPriority="48"/>
-    <w:lsdException w:name="Grid Table 4 Accent 1" w:uiPriority="49"/>
-    <w:lsdException w:name="Grid Table 5 Dark Accent 1" w:uiPriority="50"/>
-    <w:lsdException w:name="Grid Table 6 Colorful Accent 1" w:uiPriority="51"/>
-    <w:lsdException w:name="Grid Table 7 Colorful Accent 1" w:uiPriority="52"/>
-    <w:lsdException w:name="Grid Table 1 Light Accent 2" w:uiPriority="46"/>
-    <w:lsdException w:name="Grid Table 2 Accent 2" w:uiPriority="47"/>
-    <w:lsdException w:name="Grid Table 3 Accent 2" w:uiPriority="48"/>
-    <w:lsdException w:name="Grid Table 4 Accent 2" w:uiPriority="49"/>
-    <w:lsdException w:name="Grid Table 5 Dark Accent 2" w:uiPriority="50"/>
-    <w:lsdException w:name="Grid Table 6 Colorful Accent 2" w:uiPriority="51"/>
-    <w:lsdException w:name="Grid Table 7 Colorful Accent 2" w:uiPriority="52"/>
-    <w:lsdException w:name="Grid Table 1 Light Accent 3" w:uiPriority="46"/>
-    <w:lsdException w:name="Grid Table 2 Accent 3" w:uiPriority="47"/>
-    <w:lsdException w:name="Grid Table 3 Accent 3" w:uiPriority="48"/>
-    <w:lsdException w:name="Grid Table 4 Accent 3" w:uiPriority="49"/>
-    <w:lsdException w:name="Grid Table 5 Dark Accent 3" w:uiPriority="50"/>
-    <w:lsdException w:name="Grid Table 6 Colorful Accent 3" w:uiPriority="51"/>
-    <w:lsdException w:name="Grid Table 7 Colorful Accent 3" w:uiPriority="52"/>
-    <w:lsdException w:name="Grid Table 1 Light Accent 4" w:uiPriority="46"/>
-    <w:lsdException w:name="Grid Table 2 Accent 4" w:uiPriority="47"/>
-    <w:lsdException w:name="Grid Table 3 Accent 4" w:uiPriority="48"/>
-    <w:lsdException w:name="Grid Table 4 Accent 4" w:uiPriority="49"/>
-    <w:lsdException w:name="Grid Table 5 Dark Accent 4" w:uiPriority="50"/>
-    <w:lsdException w:name="Grid Table 6 Colorful Accent 4" w:uiPriority="51"/>
-    <w:lsdException w:name="Grid Table 7 Colorful Accent 4" w:uiPriority="52"/>
-    <w:lsdException w:name="Grid Table 1 Light Accent 5" w:uiPriority="46"/>
-    <w:lsdException w:name="Grid Table 2 Accent 5" w:uiPriority="47"/>
-    <w:lsdException w:name="Grid Table 3 Accent 5" w:uiPriority="48"/>
-    <w:lsdException w:name="Grid Table 4 Accent 5" w:uiPriority="49"/>
-    <w:lsdException w:name="Grid Table 5 Dark Accent 5" w:uiPriority="50"/>
-    <w:lsdException w:name="Grid Table 6 Colorful Accent 5" w:uiPriority="51"/>
-    <w:lsdException w:name="Grid Table 7 Colorful Accent 5" w:uiPriority="52"/>
-    <w:lsdException w:name="Grid Table 1 Light Accent 6" w:uiPriority="46"/>
-    <w:lsdException w:name="Grid Table 2 Accent 6" w:uiPriority="47"/>
-    <w:lsdException w:name="Grid Table 3 Accent 6" w:uiPriority="48"/>
-    <w:lsdException w:name="Grid Table 4 Accent 6" w:uiPriority="49"/>
-    <w:lsdException w:name="Grid Table 5 Dark Accent 6" w:uiPriority="50"/>
-    <w:lsdException w:name="Grid Table 6 Colorful Accent 6" w:uiPriority="51"/>
-    <w:lsdException w:name="Grid Table 7 Colorful Accent 6" w:uiPriority="52"/>
-    <w:lsdException w:name="List Table 1 Light" w:uiPriority="46"/>
-    <w:lsdException w:name="List Table 2" w:uiPriority="47"/>
-    <w:lsdException w:name="List Table 3" w:uiPriority="48"/>
-    <w:lsdException w:name="List Table 4" w:uiPriority="49"/>
-    <w:lsdException w:name="List Table 5 Dark" w:uiPriority="50"/>
-    <w:lsdException w:name="List Table 6 Colorful" w:uiPriority="51"/>
-    <w:lsdException w:name="List Table 7 Colorful" w:uiPriority="52"/>
-    <w:lsdException w:name="List Table 1 Light Accent 1" w:uiPriority="46"/>
-    <w:lsdException w:name="List Table 2 Accent 1" w:uiPriority="47"/>
-    <w:lsdException w:name="List Table 3 Accent 1" w:uiPriority="48"/>
-    <w:lsdException w:name="List Table 4 Accent 1" w:uiPriority="49"/>
-    <w:lsdException w:name="List Table 5 Dark Accent 1" w:uiPriority="50"/>
-    <w:lsdException w:name="List Table 6 Colorful Accent 1" w:uiPriority="51"/>
-    <w:lsdException w:name="List Table 7 Colorful Accent 1" w:uiPriority="52"/>
-    <w:lsdException w:name="List Table 1 Light Accent 2" w:uiPriority="46"/>
-    <w:lsdException w:name="List Table 2 Accent 2" w:uiPriority="47"/>
-    <w:lsdException w:name="List Table 3 Accent 2" w:uiPriority="48"/>
-    <w:lsdException w:name="List Table 4 Accent 2" w:uiPriority="49"/>
-    <w:lsdException w:name="List Table 5 Dark Accent 2" w:uiPriority="50"/>
-    <w:lsdException w:name="List Table 6 Colorful Accent 2" w:uiPriority="51"/>
-    <w:lsdException w:name="List Table 7 Colorful Accent 2" w:uiPriority="52"/>
-    <w:lsdException w:name="List Table 1 Light Accent 3" w:uiPriority="46"/>
-    <w:lsdException w:name="List Table 2 Accent 3" w:uiPriority="47"/>
-    <w:lsdException w:name="List Table 3 Accent 3" w:uiPriority="48"/>
-    <w:lsdException w:name="List Table 4 Accent 3" w:uiPriority="49"/>
-    <w:lsdException w:name="List Table 5 Dark Accent 3" w:uiPriority="50"/>
-    <w:lsdException w:name="List Table 6 Colorful Accent 3" w:uiPriority="51"/>
-    <w:lsdException w:name="List Table 7 Colorful Accent 3" w:uiPriority="52"/>
-    <w:lsdException w:name="List Table 1 Light Accent 4" w:uiPriority="46"/>
-    <w:lsdException w:name="List Table 2 Accent 4" w:uiPriority="47"/>
-    <w:lsdException w:name="List Table 3 Accent 4" w:uiPriority="48"/>
-    <w:lsdException w:name="List Table 4 Accent 4" w:uiPriority="49"/>
-    <w:lsdException w:name="List Table 5 Dark Accent 4" w:uiPriority="50"/>
-    <w:lsdException w:name="List Table 6 Colorful Accent 4" w:uiPriority="51"/>
-    <w:lsdException w:name="List Table 7 Colorful Accent 4" w:uiPriority="52"/>
-    <w:lsdException w:name="List Table 1 Light Accent 5" w:uiPriority="46"/>
-    <w:lsdException w:name="List Table 2 Accent 5" w:uiPriority="47"/>
-    <w:lsdException w:name="List Table 3 Accent 5" w:uiPriority="48"/>
-    <w:lsdException w:name="List Table 4 Accent 5" w:uiPriority="49"/>
-    <w:lsdException w:name="List Table 5 Dark Accent 5" w:uiPriority="50"/>
-    <w:lsdException w:name="List Table 6 Colorful Accent 5" w:uiPriority="51"/>
-    <w:lsdException w:name="List Table 7 Colorful Accent 5" w:uiPriority="52"/>
-    <w:lsdException w:name="List Table 1 Light Accent 6" w:uiPriority="46"/>
-    <w:lsdException w:name="List Table 2 Accent 6" w:uiPriority="47"/>
-    <w:lsdException w:name="List Table 3 Accent 6" w:uiPriority="48"/>
-    <w:lsdException w:name="List Table 4 Accent 6" w:uiPriority="49"/>
-    <w:lsdException w:name="List Table 5 Dark Accent 6" w:uiPriority="50"/>
-    <w:lsdException w:name="List Table 6 Colorful Accent 6" w:uiPriority="51"/>
-    <w:lsdException w:name="List Table 7 Colorful Accent 6" w:uiPriority="52"/>
-    <w:lsdException w:name="Mention" w:semiHidden="1" w:unhideWhenUsed="1"/>
-    <w:lsdException w:name="Smart Hyperlink" w:semiHidden="1" w:unhideWhenUsed="1"/>
-    <w:lsdException w:name="Hashtag" w:semiHidden="1" w:unhideWhenUsed="1"/>
-    <w:lsdException w:name="Unresolved Mention" w:semiHidden="1" w:unhideWhenUsed="1"/>
-    <w:lsdException w:name="Smart Link" w:semiHidden="1" w:unhideWhenUsed="1"/>
+  <w:latentStyles w:defLockedState="0" w:defUIPriority="99" w:defSemiHidden="1" w:defUnhideWhenUsed="1" w:defQFormat="0" w:count="267">
+    <w:lsdException w:name="Normal" w:semiHidden="0" w:uiPriority="0" w:unhideWhenUsed="0" w:qFormat="1"/>
+    <w:lsdException w:name="heading 1" w:semiHidden="0" w:uiPriority="9" w:unhideWhenUsed="0" w:qFormat="1"/>
+    <w:lsdException w:name="heading 2" w:uiPriority="9" w:qFormat="1"/>
+    <w:lsdException w:name="heading 3" w:uiPriority="9" w:qFormat="1"/>
+    <w:lsdException w:name="heading 4" w:uiPriority="9" w:qFormat="1"/>
+    <w:lsdException w:name="heading 5" w:uiPriority="9" w:qFormat="1"/>
+    <w:lsdException w:name="heading 6" w:uiPriority="9" w:qFormat="1"/>
+    <w:lsdException w:name="heading 7" w:uiPriority="9" w:qFormat="1"/>
+    <w:lsdException w:name="heading 8" w:uiPriority="9" w:qFormat="1"/>
+    <w:lsdException w:name="heading 9" w:uiPriority="9" w:qFormat="1"/>
+    <w:lsdException w:name="toc 1" w:uiPriority="39"/>
+    <w:lsdException w:name="toc 2" w:uiPriority="39"/>
+    <w:lsdException w:name="toc 3" w:uiPriority="39"/>
+    <w:lsdException w:name="toc 4" w:uiPriority="39"/>
+    <w:lsdException w:name="toc 5" w:uiPriority="39"/>
+    <w:lsdException w:name="toc 6" w:uiPriority="39"/>
+    <w:lsdException w:name="toc 7" w:uiPriority="39"/>
+    <w:lsdException w:name="toc 8" w:uiPriority="39"/>
+    <w:lsdException w:name="toc 9" w:uiPriority="39"/>
+    <w:lsdException w:name="caption" w:uiPriority="35" w:qFormat="1"/>
+    <w:lsdException w:name="Title" w:semiHidden="0" w:uiPriority="10" w:unhideWhenUsed="0" w:qFormat="1"/>
+    <w:lsdException w:name="Default Paragraph Font" w:uiPriority="1"/>
+    <w:lsdException w:name="Subtitle" w:semiHidden="0" w:uiPriority="11" w:unhideWhenUsed="0" w:qFormat="1"/>
+    <w:lsdException w:name="Strong" w:semiHidden="0" w:uiPriority="22" w:unhideWhenUsed="0" w:qFormat="1"/>
+    <w:lsdException w:name="Emphasis" w:semiHidden="0" w:uiPriority="20" w:unhideWhenUsed="0" w:qFormat="1"/>
+    <w:lsdException w:name="Table Grid" w:semiHidden="0" w:uiPriority="39" w:unhideWhenUsed="0"/>
+    <w:lsdException w:name="Placeholder Text" w:unhideWhenUsed="0"/>
+    <w:lsdException w:name="No Spacing" w:semiHidden="0" w:uiPriority="1" w:unhideWhenUsed="0" w:qFormat="1"/>
+    <w:lsdException w:name="Light Shading" w:semiHidden="0" w:uiPriority="60" w:unhideWhenUsed="0"/>
+    <w:lsdException w:name="Light List" w:semiHidden="0" w:uiPriority="61" w:unhideWhenUsed="0"/>
+    <w:lsdException w:name="Light Grid" w:semiHidden="0" w:uiPriority="62" w:unhideWhenUsed="0"/>
+    <w:lsdException w:name="Medium Shading 1" w:semiHidden="0" w:uiPriority="63" w:unhideWhenUsed="0"/>
+    <w:lsdException w:name="Medium Shading 2" w:semiHidden="0" w:uiPriority="64" w:unhideWhenUsed="0"/>
+    <w:lsdException w:name="Medium List 1" w:semiHidden="0" w:uiPriority="65" w:unhideWhenUsed="0"/>
+    <w:lsdException w:name="Medium List 2" w:semiHidden="0" w:uiPriority="66" w:unhideWhenUsed="0"/>
+    <w:lsdException w:name="Medium Grid 1" w:semiHidden="0" w:uiPriority="67" w:unhideWhenUsed="0"/>
+    <w:lsdException w:name="Medium Grid 2" w:semiHidden="0" w:uiPriority="68" w:unhideWhenUsed="0"/>
+    <w:lsdException w:name="Medium Grid 3" w:semiHidden="0" w:uiPriority="69" w:unhideWhenUsed="0"/>
+    <w:lsdException w:name="Dark List" w:semiHidden="0" w:uiPriority="70" w:unhideWhenUsed="0"/>
+    <w:lsdException w:name="Colorful Shading" w:semiHidden="0" w:uiPriority="71" w:unhideWhenUsed="0"/>
+    <w:lsdException w:name="Colorful List" w:semiHidden="0" w:uiPriority="72" w:unhideWhenUsed="0"/>
+    <w:lsdException w:name="Colorful Grid" w:semiHidden="0" w:uiPriority="73" w:unhideWhenUsed="0"/>
+    <w:lsdException w:name="Light Shading Accent 1" w:semiHidden="0" w:uiPriority="60" w:unhideWhenUsed="0"/>
+    <w:lsdException w:name="Light List Accent 1" w:semiHidden="0" w:uiPriority="61" w:unhideWhenUsed="0"/>
+    <w:lsdException w:name="Light Grid Accent 1" w:semiHidden="0" w:uiPriority="62" w:unhideWhenUsed="0"/>
+    <w:lsdException w:name="Medium Shading 1 Accent 1" w:semiHidden="0" w:uiPriority="63" w:unhideWhenUsed="0"/>
+    <w:lsdException w:name="Medium Shading 2 Accent 1" w:semiHidden="0" w:uiPriority="64" w:unhideWhenUsed="0"/>
+    <w:lsdException w:name="Medium List 1 Accent 1" w:semiHidden="0" w:uiPriority="65" w:unhideWhenUsed="0"/>
+    <w:lsdException w:name="Revision" w:unhideWhenUsed="0"/>
+    <w:lsdException w:name="List Paragraph" w:semiHidden="0" w:uiPriority="34" w:unhideWhenUsed="0" w:qFormat="1"/>
+    <w:lsdException w:name="Quote" w:semiHidden="0" w:uiPriority="29" w:unhideWhenUsed="0" w:qFormat="1"/>
+    <w:lsdException w:name="Intense Quote" w:semiHidden="0" w:uiPriority="30" w:unhideWhenUsed="0" w:qFormat="1"/>
+    <w:lsdException w:name="Medium List 2 Accent 1" w:semiHidden="0" w:uiPriority="66" w:unhideWhenUsed="0"/>
+    <w:lsdException w:name="Medium Grid 1 Accent 1" w:semiHidden="0" w:uiPriority="67" w:unhideWhenUsed="0"/>
+    <w:lsdException w:name="Medium Grid 2 Accent 1" w:semiHidden="0" w:uiPriority="68" w:unhideWhenUsed="0"/>
+    <w:lsdException w:name="Medium Grid 3 Accent 1" w:semiHidden="0" w:uiPriority="69" w:unhideWhenUsed="0"/>
+    <w:lsdException w:name="Dark List Accent 1" w:semiHidden="0" w:uiPriority="70" w:unhideWhenUsed="0"/>
+    <w:lsdException w:name="Colorful Shading Accent 1" w:semiHidden="0" w:uiPriority="71" w:unhideWhenUsed="0"/>
+    <w:lsdException w:name="Colorful List Accent 1" w:semiHidden="0" w:uiPriority="72" w:unhideWhenUsed="0"/>
+    <w:lsdException w:name="Colorful Grid Accent 1" w:semiHidden="0" w:uiPriority="73" w:unhideWhenUsed="0"/>
+    <w:lsdException w:name="Light Shading Accent 2" w:semiHidden="0" w:uiPriority="60" w:unhideWhenUsed="0"/>
+    <w:lsdException w:name="Light List Accent 2" w:semiHidden="0" w:uiPriority="61" w:unhideWhenUsed="0"/>
+    <w:lsdException w:name="Light Grid Accent 2" w:semiHidden="0" w:uiPriority="62" w:unhideWhenUsed="0"/>
+    <w:lsdException w:name="Medium Shading 1 Accent 2" w:semiHidden="0" w:uiPriority="63" w:unhideWhenUsed="0"/>
+    <w:lsdException w:name="Medium Shading 2 Accent 2" w:semiHidden="0" w:uiPriority="64" w:unhideWhenUsed="0"/>
+    <w:lsdException w:name="Medium List 1 Accent 2" w:semiHidden="0" w:uiPriority="65" w:unhideWhenUsed="0"/>
+    <w:lsdException w:name="Medium List 2 Accent 2" w:semiHidden="0" w:uiPriority="66" w:unhideWhenUsed="0"/>
+    <w:lsdException w:name="Medium Grid 1 Accent 2" w:semiHidden="0" w:uiPriority="67" w:unhideWhenUsed="0"/>
+    <w:lsdException w:name="Medium Grid 2 Accent 2" w:semiHidden="0" w:uiPriority="68" w:unhideWhenUsed="0"/>
+    <w:lsdException w:name="Medium Grid 3 Accent 2" w:semiHidden="0" w:uiPriority="69" w:unhideWhenUsed="0"/>
+    <w:lsdException w:name="Dark List Accent 2" w:semiHidden="0" w:uiPriority="70" w:unhideWhenUsed="0"/>
+    <w:lsdException w:name="Colorful Shading Accent 2" w:semiHidden="0" w:uiPriority="71" w:unhideWhenUsed="0"/>
+    <w:lsdException w:name="Colorful List Accent 2" w:semiHidden="0" w:uiPriority="72" w:unhideWhenUsed="0"/>
+    <w:lsdException w:name="Colorful Grid Accent 2" w:semiHidden="0" w:uiPriority="73" w:unhideWhenUsed="0"/>
+    <w:lsdException w:name="Light Shading Accent 3" w:semiHidden="0" w:uiPriority="60" w:unhideWhenUsed="0"/>
+    <w:lsdException w:name="Light List Accent 3" w:semiHidden="0" w:uiPriority="61" w:unhideWhenUsed="0"/>
+    <w:lsdException w:name="Light Grid Accent 3" w:semiHidden="0" w:uiPriority="62" w:unhideWhenUsed="0"/>
+    <w:lsdException w:name="Medium Shading 1 Accent 3" w:semiHidden="0" w:uiPriority="63" w:unhideWhenUsed="0"/>
+    <w:lsdException w:name="Medium Shading 2 Accent 3" w:semiHidden="0" w:uiPriority="64" w:unhideWhenUsed="0"/>
+    <w:lsdException w:name="Medium List 1 Accent 3" w:semiHidden="0" w:uiPriority="65" w:unhideWhenUsed="0"/>
+    <w:lsdException w:name="Medium List 2 Accent 3" w:semiHidden="0" w:uiPriority="66" w:unhideWhenUsed="0"/>
+    <w:lsdException w:name="Medium Grid 1 Accent 3" w:semiHidden="0" w:uiPriority="67" w:unhideWhenUsed="0"/>
+    <w:lsdException w:name="Medium Grid 2 Accent 3" w:semiHidden="0" w:uiPriority="68" w:unhideWhenUsed="0"/>
+    <w:lsdException w:name="Medium Grid 3 Accent 3" w:semiHidden="0" w:uiPriority="69" w:unhideWhenUsed="0"/>
+    <w:lsdException w:name="Dark List Accent 3" w:semiHidden="0" w:uiPriority="70" w:unhideWhenUsed="0"/>
+    <w:lsdException w:name="Colorful Shading Accent 3" w:semiHidden="0" w:uiPriority="71" w:unhideWhenUsed="0"/>
+    <w:lsdException w:name="Colorful List Accent 3" w:semiHidden="0" w:uiPriority="72" w:unhideWhenUsed="0"/>
+    <w:lsdException w:name="Colorful Grid Accent 3" w:semiHidden="0" w:uiPriority="73" w:unhideWhenUsed="0"/>
+    <w:lsdException w:name="Light Shading Accent 4" w:semiHidden="0" w:uiPriority="60" w:unhideWhenUsed="0"/>
+    <w:lsdException w:name="Light List Accent 4" w:semiHidden="0" w:uiPriority="61" w:unhideWhenUsed="0"/>
+    <w:lsdException w:name="Light Grid Accent 4" w:semiHidden="0" w:uiPriority="62" w:unhideWhenUsed="0"/>
+    <w:lsdException w:name="Medium Shading 1 Accent 4" w:semiHidden="0" w:uiPriority="63" w:unhideWhenUsed="0"/>
+    <w:lsdException w:name="Medium Shading 2 Accent 4" w:semiHidden="0" w:uiPriority="64" w:unhideWhenUsed="0"/>
+    <w:lsdException w:name="Medium List 1 Accent 4" w:semiHidden="0" w:uiPriority="65" w:unhideWhenUsed="0"/>
+    <w:lsdException w:name="Medium List 2 Accent 4" w:semiHidden="0" w:uiPriority="66" w:unhideWhenUsed="0"/>
+    <w:lsdException w:name="Medium Grid 1 Accent 4" w:semiHidden="0" w:uiPriority="67" w:unhideWhenUsed="0"/>
+    <w:lsdException w:name="Medium Grid 2 Accent 4" w:semiHidden="0" w:uiPriority="68" w:unhideWhenUsed="0"/>
+    <w:lsdException w:name="Medium Grid 3 Accent 4" w:semiHidden="0" w:uiPriority="69" w:unhideWhenUsed="0"/>
+    <w:lsdException w:name="Dark List Accent 4" w:semiHidden="0" w:uiPriority="70" w:unhideWhenUsed="0"/>
+    <w:lsdException w:name="Colorful Shading Accent 4" w:semiHidden="0" w:uiPriority="71" w:unhideWhenUsed="0"/>
+    <w:lsdException w:name="Colorful List Accent 4" w:semiHidden="0" w:uiPriority="72" w:unhideWhenUsed="0"/>
+    <w:lsdException w:name="Colorful Grid Accent 4" w:semiHidden="0" w:uiPriority="73" w:unhideWhenUsed="0"/>
+    <w:lsdException w:name="Light Shading Accent 5" w:semiHidden="0" w:uiPriority="60" w:unhideWhenUsed="0"/>
+    <w:lsdException w:name="Light List Accent 5" w:semiHidden="0" w:uiPriority="61" w:unhideWhenUsed="0"/>
+    <w:lsdException w:name="Light Grid Accent 5" w:semiHidden="0" w:uiPriority="62" w:unhideWhenUsed="0"/>
+    <w:lsdException w:name="Medium Shading 1 Accent 5" w:semiHidden="0" w:uiPriority="63" w:unhideWhenUsed="0"/>
+    <w:lsdException w:name="Medium Shading 2 Accent 5" w:semiHidden="0" w:uiPriority="64" w:unhideWhenUsed="0"/>
+    <w:lsdException w:name="Medium List 1 Accent 5" w:semiHidden="0" w:uiPriority="65" w:unhideWhenUsed="0"/>
+    <w:lsdException w:name="Medium List 2 Accent 5" w:semiHidden="0" w:uiPriority="66" w:unhideWhenUsed="0"/>
+    <w:lsdException w:name="Medium Grid 1 Accent 5" w:semiHidden="0" w:uiPriority="67" w:unhideWhenUsed="0"/>
+    <w:lsdException w:name="Medium Grid 2 Accent 5" w:semiHidden="0" w:uiPriority="68" w:unhideWhenUsed="0"/>
+    <w:lsdException w:name="Medium Grid 3 Accent 5" w:semiHidden="0" w:uiPriority="69" w:unhideWhenUsed="0"/>
+    <w:lsdException w:name="Dark List Accent 5" w:semiHidden="0" w:uiPriority="70" w:unhideWhenUsed="0"/>
+    <w:lsdException w:name="Colorful Shading Accent 5" w:semiHidden="0" w:uiPriority="71" w:unhideWhenUsed="0"/>
+    <w:lsdException w:name="Colorful List Accent 5" w:semiHidden="0" w:uiPriority="72" w:unhideWhenUsed="0"/>
+    <w:lsdException w:name="Colorful Grid Accent 5" w:semiHidden="0" w:uiPriority="73" w:unhideWhenUsed="0"/>
+    <w:lsdException w:name="Light Shading Accent 6" w:semiHidden="0" w:uiPriority="60" w:unhideWhenUsed="0"/>
+    <w:lsdException w:name="Light List Accent 6" w:semiHidden="0" w:uiPriority="61" w:unhideWhenUsed="0"/>
+    <w:lsdException w:name="Light Grid Accent 6" w:semiHidden="0" w:uiPriority="62" w:unhideWhenUsed="0"/>
+    <w:lsdException w:name="Medium Shading 1 Accent 6" w:semiHidden="0" w:uiPriority="63" w:unhideWhenUsed="0"/>
+    <w:lsdException w:name="Medium Shading 2 Accent 6" w:semiHidden="0" w:uiPriority="64" w:unhideWhenUsed="0"/>
+    <w:lsdException w:name="Medium List 1 Accent 6" w:semiHidden="0" w:uiPriority="65" w:unhideWhenUsed="0"/>
+    <w:lsdException w:name="Medium List 2 Accent 6" w:semiHidden="0" w:uiPriority="66" w:unhideWhenUsed="0"/>
+    <w:lsdException w:name="Medium Grid 1 Accent 6" w:semiHidden="0" w:uiPriority="67" w:unhideWhenUsed="0"/>
+    <w:lsdException w:name="Medium Grid 2 Accent 6" w:semiHidden="0" w:uiPriority="68" w:unhideWhenUsed="0"/>
+    <w:lsdException w:name="Medium Grid 3 Accent 6" w:semiHidden="0" w:uiPriority="69" w:unhideWhenUsed="0"/>
+    <w:lsdException w:name="Dark List Accent 6" w:semiHidden="0" w:uiPriority="70" w:unhideWhenUsed="0"/>
+    <w:lsdException w:name="Colorful Shading Accent 6" w:semiHidden="0" w:uiPriority="71" w:unhideWhenUsed="0"/>
+    <w:lsdException w:name="Colorful List Accent 6" w:semiHidden="0" w:uiPriority="72" w:unhideWhenUsed="0"/>
+    <w:lsdException w:name="Colorful Grid Accent 6" w:semiHidden="0" w:uiPriority="73" w:unhideWhenUsed="0"/>
+    <w:lsdException w:name="Subtle Emphasis" w:semiHidden="0" w:uiPriority="19" w:unhideWhenUsed="0" w:qFormat="1"/>
+    <w:lsdException w:name="Intense Emphasis" w:semiHidden="0" w:uiPriority="21" w:unhideWhenUsed="0" w:qFormat="1"/>
+    <w:lsdException w:name="Subtle Reference" w:semiHidden="0" w:uiPriority="31" w:unhideWhenUsed="0" w:qFormat="1"/>
+    <w:lsdException w:name="Intense Reference" w:semiHidden="0" w:uiPriority="32" w:unhideWhenUsed="0" w:qFormat="1"/>
+    <w:lsdException w:name="Book Title" w:semiHidden="0" w:uiPriority="33" w:unhideWhenUsed="0" w:qFormat="1"/>
+    <w:lsdException w:name="Bibliography" w:uiPriority="37"/>
+    <w:lsdException w:name="TOC Heading" w:uiPriority="39" w:qFormat="1"/>
+  </w:latentStyles>
+  <w:style w:type="paragraph" w:default="1" w:styleId="Normal">
+    <w:name w:val="Normal"/>
+    <w:qFormat/>
+    <w:rPr>
+      <w:noProof/>
+    </w:rPr>
+  </w:style>
+  <w:style w:type="character" w:default="1" w:styleId="DefaultParagraphFont">
+    <w:name w:val="Default Paragraph Font"/>
+    <w:uiPriority w:val="1"/>
+    <w:semiHidden/>
+    <w:unhideWhenUsed/>
+  </w:style>
+  <w:style w:type="table" w:default="1" w:styleId="TableNormal">
+    <w:name w:val="Normal Table"/>
+    <w:uiPriority w:val="99"/>
+    <w:semiHidden/>
+    <w:unhideWhenUsed/>
+    <w:tblPr>
+      <w:tblInd w:w="0" w:type="dxa"/>
+      <w:tblCellMar>
+        <w:top w:w="0" w:type="dxa"/>
+        <w:left w:w="108" w:type="dxa"/>
+        <w:bottom w:w="0" w:type="dxa"/>
+        <w:right w:w="108" w:type="dxa"/>
+      </w:tblCellMar>
+    </w:tblPr>
+  </w:style>
+  <w:style w:type="numbering" w:default="1" w:styleId="NoList">
+    <w:name w:val="No List"/>
+    <w:uiPriority w:val="99"/>
+    <w:semiHidden/>
+    <w:unhideWhenUsed/>
+  </w:style>
+  <w:style w:type="paragraph" w:styleId="ListParagraph">
+    <w:name w:val="List Paragraph"/>
+    <w:basedOn w:val="Normal"/>
+    <w:uiPriority w:val="34"/>
+    <w:qFormat/>
+    <w:rsid w:val="00523A25"/>
+    <w:pPr>
+      <w:ind w:left="720"/>
+      <w:contextualSpacing/>
+    </w:pPr>
+  </w:style>
+  <w:style w:type="paragraph" w:styleId="BalloonText">
+    <w:name w:val="Balloon Text"/>
+    <w:basedOn w:val="Normal"/>
+    <w:link w:val="BalloonTextChar"/>
+    <w:uiPriority w:val="99"/>
+    <w:semiHidden/>
+    <w:unhideWhenUsed/>
+    <w:rsid w:val="00EC609A"/>
+    <w:pPr>
+      <w:spacing w:after="0" w:line="240" w:lineRule="auto"/>
+    </w:pPr>
+    <w:rPr>
+      <w:rFonts w:ascii="Tahoma" w:hAnsi="Tahoma" w:cs="Tahoma"/>
+      <w:sz w:val="16"/>
+      <w:szCs w:val="16"/>
+    </w:rPr>
+  </w:style>
+  <w:style w:type="character" w:customStyle="1" w:styleId="BalloonTextChar">
+    <w:name w:val="Balloon Text Char"/>
+    <w:basedOn w:val="DefaultParagraphFont"/>
+    <w:link w:val="BalloonText"/>
+    <w:uiPriority w:val="99"/>
+    <w:semiHidden/>
+    <w:rsid w:val="00EC609A"/>
+    <w:rPr>
+      <w:rFonts w:ascii="Tahoma" w:hAnsi="Tahoma" w:cs="Tahoma"/>
+      <w:noProof/>
+      <w:sz w:val="16"/>
+      <w:szCs w:val="16"/>
+    </w:rPr>
+  </w:style>
+</w:styles>
+</file>
+
+<file path=word/stylesWithEffects.xml><?xml version="1.0" encoding="utf-8"?>
+<w:styles xmlns:wpc="http://schemas.microsoft.com/office/word/2010/wordprocessingCanvas" xmlns:mc="http://schemas.openxmlformats.org/markup-compatibility/2006" xmlns:o="urn:schemas-microsoft-com:office:office" xmlns:r="http://schemas.openxmlformats.org/officeDocument/2006/relationships" xmlns:m="http://schemas.openxmlformats.org/officeDocument/2006/math" xmlns:v="urn:schemas-microsoft-com:vml" xmlns:wp14="http://schemas.microsoft.com/office/word/2010/wordprocessingDrawing" xmlns:wp="http://schemas.openxmlformats.org/drawingml/2006/wordprocessingDrawing" xmlns:w10="urn:schemas-microsoft-com:office:word" xmlns:w="http://schemas.openxmlformats.org/wordprocessingml/2006/main" xmlns:w14="http://schemas.microsoft.com/office/word/2010/wordml" xmlns:wpg="http://schemas.microsoft.com/office/word/2010/wordprocessingGroup" xmlns:wpi="http://schemas.microsoft.com/office/word/2010/wordprocessingInk" xmlns:wne="http://schemas.microsoft.com/office/word/2006/wordml" xmlns:wps="http://schemas.microsoft.com/office/word/2010/wordprocessingShape" mc:Ignorable="w14 wp14">
+  <w:docDefaults>
+    <w:rPrDefault>
+      <w:rPr>
+        <w:rFonts w:asciiTheme="minorHAnsi" w:eastAsiaTheme="minorHAnsi" w:hAnsiTheme="minorHAnsi" w:cstheme="minorBidi"/>
+        <w:sz w:val="22"/>
+        <w:szCs w:val="22"/>
+        <w:lang w:val="en-US" w:eastAsia="en-US" w:bidi="ar-SA"/>
+      </w:rPr>
+    </w:rPrDefault>
+    <w:pPrDefault>
+      <w:pPr>
+        <w:spacing w:after="160" w:line="259" w:lineRule="auto"/>
+      </w:pPr>
+    </w:pPrDefault>
+  </w:docDefaults>
+  <w:latentStyles w:defLockedState="0" w:defUIPriority="99" w:defSemiHidden="1" w:defUnhideWhenUsed="1" w:defQFormat="0" w:count="267">
+    <w:lsdException w:name="Normal" w:semiHidden="0" w:uiPriority="0" w:unhideWhenUsed="0" w:qFormat="1"/>
+    <w:lsdException w:name="heading 1" w:semiHidden="0" w:uiPriority="9" w:unhideWhenUsed="0" w:qFormat="1"/>
+    <w:lsdException w:name="heading 2" w:uiPriority="9" w:qFormat="1"/>
+    <w:lsdException w:name="heading 3" w:uiPriority="9" w:qFormat="1"/>
+    <w:lsdException w:name="heading 4" w:uiPriority="9" w:qFormat="1"/>
+    <w:lsdException w:name="heading 5" w:uiPriority="9" w:qFormat="1"/>
+    <w:lsdException w:name="heading 6" w:uiPriority="9" w:qFormat="1"/>
+    <w:lsdException w:name="heading 7" w:uiPriority="9" w:qFormat="1"/>
+    <w:lsdException w:name="heading 8" w:uiPriority="9" w:qFormat="1"/>
+    <w:lsdException w:name="heading 9" w:uiPriority="9" w:qFormat="1"/>
+    <w:lsdException w:name="toc 1" w:uiPriority="39"/>
+    <w:lsdException w:name="toc 2" w:uiPriority="39"/>
+    <w:lsdException w:name="toc 3" w:uiPriority="39"/>
+    <w:lsdException w:name="toc 4" w:uiPriority="39"/>
+    <w:lsdException w:name="toc 5" w:uiPriority="39"/>
+    <w:lsdException w:name="toc 6" w:uiPriority="39"/>
+    <w:lsdException w:name="toc 7" w:uiPriority="39"/>
+    <w:lsdException w:name="toc 8" w:uiPriority="39"/>
+    <w:lsdException w:name="toc 9" w:uiPriority="39"/>
+    <w:lsdException w:name="caption" w:uiPriority="35" w:qFormat="1"/>
+    <w:lsdException w:name="Title" w:semiHidden="0" w:uiPriority="10" w:unhideWhenUsed="0" w:qFormat="1"/>
+    <w:lsdException w:name="Default Paragraph Font" w:uiPriority="1"/>
+    <w:lsdException w:name="Subtitle" w:semiHidden="0" w:uiPriority="11" w:unhideWhenUsed="0" w:qFormat="1"/>
+    <w:lsdException w:name="Strong" w:semiHidden="0" w:uiPriority="22" w:unhideWhenUsed="0" w:qFormat="1"/>
+    <w:lsdException w:name="Emphasis" w:semiHidden="0" w:uiPriority="20" w:unhideWhenUsed="0" w:qFormat="1"/>
+    <w:lsdException w:name="Table Grid" w:semiHidden="0" w:uiPriority="39" w:unhideWhenUsed="0"/>
+    <w:lsdException w:name="Placeholder Text" w:unhideWhenUsed="0"/>
+    <w:lsdException w:name="No Spacing" w:semiHidden="0" w:uiPriority="1" w:unhideWhenUsed="0" w:qFormat="1"/>
+    <w:lsdException w:name="Light Shading" w:semiHidden="0" w:uiPriority="60" w:unhideWhenUsed="0"/>
+    <w:lsdException w:name="Light List" w:semiHidden="0" w:uiPriority="61" w:unhideWhenUsed="0"/>
+    <w:lsdException w:name="Light Grid" w:semiHidden="0" w:uiPriority="62" w:unhideWhenUsed="0"/>
+    <w:lsdException w:name="Medium Shading 1" w:semiHidden="0" w:uiPriority="63" w:unhideWhenUsed="0"/>
+    <w:lsdException w:name="Medium Shading 2" w:semiHidden="0" w:uiPriority="64" w:unhideWhenUsed="0"/>
+    <w:lsdException w:name="Medium List 1" w:semiHidden="0" w:uiPriority="65" w:unhideWhenUsed="0"/>
+    <w:lsdException w:name="Medium List 2" w:semiHidden="0" w:uiPriority="66" w:unhideWhenUsed="0"/>
+    <w:lsdException w:name="Medium Grid 1" w:semiHidden="0" w:uiPriority="67" w:unhideWhenUsed="0"/>
+    <w:lsdException w:name="Medium Grid 2" w:semiHidden="0" w:uiPriority="68" w:unhideWhenUsed="0"/>
+    <w:lsdException w:name="Medium Grid 3" w:semiHidden="0" w:uiPriority="69" w:unhideWhenUsed="0"/>
+    <w:lsdException w:name="Dark List" w:semiHidden="0" w:uiPriority="70" w:unhideWhenUsed="0"/>
+    <w:lsdException w:name="Colorful Shading" w:semiHidden="0" w:uiPriority="71" w:unhideWhenUsed="0"/>
+    <w:lsdException w:name="Colorful List" w:semiHidden="0" w:uiPriority="72" w:unhideWhenUsed="0"/>
+    <w:lsdException w:name="Colorful Grid" w:semiHidden="0" w:uiPriority="73" w:unhideWhenUsed="0"/>
+    <w:lsdException w:name="Light Shading Accent 1" w:semiHidden="0" w:uiPriority="60" w:unhideWhenUsed="0"/>
+    <w:lsdException w:name="Light List Accent 1" w:semiHidden="0" w:uiPriority="61" w:unhideWhenUsed="0"/>
+    <w:lsdException w:name="Light Grid Accent 1" w:semiHidden="0" w:uiPriority="62" w:unhideWhenUsed="0"/>
+    <w:lsdException w:name="Medium Shading 1 Accent 1" w:semiHidden="0" w:uiPriority="63" w:unhideWhenUsed="0"/>
+    <w:lsdException w:name="Medium Shading 2 Accent 1" w:semiHidden="0" w:uiPriority="64" w:unhideWhenUsed="0"/>
+    <w:lsdException w:name="Medium List 1 Accent 1" w:semiHidden="0" w:uiPriority="65" w:unhideWhenUsed="0"/>
+    <w:lsdException w:name="Revision" w:unhideWhenUsed="0"/>
+    <w:lsdException w:name="List Paragraph" w:semiHidden="0" w:uiPriority="34" w:unhideWhenUsed="0" w:qFormat="1"/>
+    <w:lsdException w:name="Quote" w:semiHidden="0" w:uiPriority="29" w:unhideWhenUsed="0" w:qFormat="1"/>
+    <w:lsdException w:name="Intense Quote" w:semiHidden="0" w:uiPriority="30" w:unhideWhenUsed="0" w:qFormat="1"/>
+    <w:lsdException w:name="Medium List 2 Accent 1" w:semiHidden="0" w:uiPriority="66" w:unhideWhenUsed="0"/>
+    <w:lsdException w:name="Medium Grid 1 Accent 1" w:semiHidden="0" w:uiPriority="67" w:unhideWhenUsed="0"/>
+    <w:lsdException w:name="Medium Grid 2 Accent 1" w:semiHidden="0" w:uiPriority="68" w:unhideWhenUsed="0"/>
+    <w:lsdException w:name="Medium Grid 3 Accent 1" w:semiHidden="0" w:uiPriority="69" w:unhideWhenUsed="0"/>
+    <w:lsdException w:name="Dark List Accent 1" w:semiHidden="0" w:uiPriority="70" w:unhideWhenUsed="0"/>
+    <w:lsdException w:name="Colorful Shading Accent 1" w:semiHidden="0" w:uiPriority="71" w:unhideWhenUsed="0"/>
+    <w:lsdException w:name="Colorful List Accent 1" w:semiHidden="0" w:uiPriority="72" w:unhideWhenUsed="0"/>
+    <w:lsdException w:name="Colorful Grid Accent 1" w:semiHidden="0" w:uiPriority="73" w:unhideWhenUsed="0"/>
+    <w:lsdException w:name="Light Shading Accent 2" w:semiHidden="0" w:uiPriority="60" w:unhideWhenUsed="0"/>
+    <w:lsdException w:name="Light List Accent 2" w:semiHidden="0" w:uiPriority="61" w:unhideWhenUsed="0"/>
+    <w:lsdException w:name="Light Grid Accent 2" w:semiHidden="0" w:uiPriority="62" w:unhideWhenUsed="0"/>
+    <w:lsdException w:name="Medium Shading 1 Accent 2" w:semiHidden="0" w:uiPriority="63" w:unhideWhenUsed="0"/>
+    <w:lsdException w:name="Medium Shading 2 Accent 2" w:semiHidden="0" w:uiPriority="64" w:unhideWhenUsed="0"/>
+    <w:lsdException w:name="Medium List 1 Accent 2" w:semiHidden="0" w:uiPriority="65" w:unhideWhenUsed="0"/>
+    <w:lsdException w:name="Medium List 2 Accent 2" w:semiHidden="0" w:uiPriority="66" w:unhideWhenUsed="0"/>
+    <w:lsdException w:name="Medium Grid 1 Accent 2" w:semiHidden="0" w:uiPriority="67" w:unhideWhenUsed="0"/>
+    <w:lsdException w:name="Medium Grid 2 Accent 2" w:semiHidden="0" w:uiPriority="68" w:unhideWhenUsed="0"/>
+    <w:lsdException w:name="Medium Grid 3 Accent 2" w:semiHidden="0" w:uiPriority="69" w:unhideWhenUsed="0"/>
+    <w:lsdException w:name="Dark List Accent 2" w:semiHidden="0" w:uiPriority="70" w:unhideWhenUsed="0"/>
+    <w:lsdException w:name="Colorful Shading Accent 2" w:semiHidden="0" w:uiPriority="71" w:unhideWhenUsed="0"/>
+    <w:lsdException w:name="Colorful List Accent 2" w:semiHidden="0" w:uiPriority="72" w:unhideWhenUsed="0"/>
+    <w:lsdException w:name="Colorful Grid Accent 2" w:semiHidden="0" w:uiPriority="73" w:unhideWhenUsed="0"/>
+    <w:lsdException w:name="Light Shading Accent 3" w:semiHidden="0" w:uiPriority="60" w:unhideWhenUsed="0"/>
+    <w:lsdException w:name="Light List Accent 3" w:semiHidden="0" w:uiPriority="61" w:unhideWhenUsed="0"/>
+    <w:lsdException w:name="Light Grid Accent 3" w:semiHidden="0" w:uiPriority="62" w:unhideWhenUsed="0"/>
+    <w:lsdException w:name="Medium Shading 1 Accent 3" w:semiHidden="0" w:uiPriority="63" w:unhideWhenUsed="0"/>
+    <w:lsdException w:name="Medium Shading 2 Accent 3" w:semiHidden="0" w:uiPriority="64" w:unhideWhenUsed="0"/>
+    <w:lsdException w:name="Medium List 1 Accent 3" w:semiHidden="0" w:uiPriority="65" w:unhideWhenUsed="0"/>
+    <w:lsdException w:name="Medium List 2 Accent 3" w:semiHidden="0" w:uiPriority="66" w:unhideWhenUsed="0"/>
+    <w:lsdException w:name="Medium Grid 1 Accent 3" w:semiHidden="0" w:uiPriority="67" w:unhideWhenUsed="0"/>
+    <w:lsdException w:name="Medium Grid 2 Accent 3" w:semiHidden="0" w:uiPriority="68" w:unhideWhenUsed="0"/>
+    <w:lsdException w:name="Medium Grid 3 Accent 3" w:semiHidden="0" w:uiPriority="69" w:unhideWhenUsed="0"/>
+    <w:lsdException w:name="Dark List Accent 3" w:semiHidden="0" w:uiPriority="70" w:unhideWhenUsed="0"/>
+    <w:lsdException w:name="Colorful Shading Accent 3" w:semiHidden="0" w:uiPriority="71" w:unhideWhenUsed="0"/>
+    <w:lsdException w:name="Colorful List Accent 3" w:semiHidden="0" w:uiPriority="72" w:unhideWhenUsed="0"/>
+    <w:lsdException w:name="Colorful Grid Accent 3" w:semiHidden="0" w:uiPriority="73" w:unhideWhenUsed="0"/>
+    <w:lsdException w:name="Light Shading Accent 4" w:semiHidden="0" w:uiPriority="60" w:unhideWhenUsed="0"/>
+    <w:lsdException w:name="Light List Accent 4" w:semiHidden="0" w:uiPriority="61" w:unhideWhenUsed="0"/>
+    <w:lsdException w:name="Light Grid Accent 4" w:semiHidden="0" w:uiPriority="62" w:unhideWhenUsed="0"/>
+    <w:lsdException w:name="Medium Shading 1 Accent 4" w:semiHidden="0" w:uiPriority="63" w:unhideWhenUsed="0"/>
+    <w:lsdException w:name="Medium Shading 2 Accent 4" w:semiHidden="0" w:uiPriority="64" w:unhideWhenUsed="0"/>
+    <w:lsdException w:name="Medium List 1 Accent 4" w:semiHidden="0" w:uiPriority="65" w:unhideWhenUsed="0"/>
+    <w:lsdException w:name="Medium List 2 Accent 4" w:semiHidden="0" w:uiPriority="66" w:unhideWhenUsed="0"/>
+    <w:lsdException w:name="Medium Grid 1 Accent 4" w:semiHidden="0" w:uiPriority="67" w:unhideWhenUsed="0"/>
+    <w:lsdException w:name="Medium Grid 2 Accent 4" w:semiHidden="0" w:uiPriority="68" w:unhideWhenUsed="0"/>
+    <w:lsdException w:name="Medium Grid 3 Accent 4" w:semiHidden="0" w:uiPriority="69" w:unhideWhenUsed="0"/>
+    <w:lsdException w:name="Dark List Accent 4" w:semiHidden="0" w:uiPriority="70" w:unhideWhenUsed="0"/>
+    <w:lsdException w:name="Colorful Shading Accent 4" w:semiHidden="0" w:uiPriority="71" w:unhideWhenUsed="0"/>
+    <w:lsdException w:name="Colorful List Accent 4" w:semiHidden="0" w:uiPriority="72" w:unhideWhenUsed="0"/>
+    <w:lsdException w:name="Colorful Grid Accent 4" w:semiHidden="0" w:uiPriority="73" w:unhideWhenUsed="0"/>
+    <w:lsdException w:name="Light Shading Accent 5" w:semiHidden="0" w:uiPriority="60" w:unhideWhenUsed="0"/>
+    <w:lsdException w:name="Light List Accent 5" w:semiHidden="0" w:uiPriority="61" w:unhideWhenUsed="0"/>
+    <w:lsdException w:name="Light Grid Accent 5" w:semiHidden="0" w:uiPriority="62" w:unhideWhenUsed="0"/>
+    <w:lsdException w:name="Medium Shading 1 Accent 5" w:semiHidden="0" w:uiPriority="63" w:unhideWhenUsed="0"/>
+    <w:lsdException w:name="Medium Shading 2 Accent 5" w:semiHidden="0" w:uiPriority="64" w:unhideWhenUsed="0"/>
+    <w:lsdException w:name="Medium List 1 Accent 5" w:semiHidden="0" w:uiPriority="65" w:unhideWhenUsed="0"/>
+    <w:lsdException w:name="Medium List 2 Accent 5" w:semiHidden="0" w:uiPriority="66" w:unhideWhenUsed="0"/>
+    <w:lsdException w:name="Medium Grid 1 Accent 5" w:semiHidden="0" w:uiPriority="67" w:unhideWhenUsed="0"/>
+    <w:lsdException w:name="Medium Grid 2 Accent 5" w:semiHidden="0" w:uiPriority="68" w:unhideWhenUsed="0"/>
+    <w:lsdException w:name="Medium Grid 3 Accent 5" w:semiHidden="0" w:uiPriority="69" w:unhideWhenUsed="0"/>
+    <w:lsdException w:name="Dark List Accent 5" w:semiHidden="0" w:uiPriority="70" w:unhideWhenUsed="0"/>
+    <w:lsdException w:name="Colorful Shading Accent 5" w:semiHidden="0" w:uiPriority="71" w:unhideWhenUsed="0"/>
+    <w:lsdException w:name="Colorful List Accent 5" w:semiHidden="0" w:uiPriority="72" w:unhideWhenUsed="0"/>
+    <w:lsdException w:name="Colorful Grid Accent 5" w:semiHidden="0" w:uiPriority="73" w:unhideWhenUsed="0"/>
+    <w:lsdException w:name="Light Shading Accent 6" w:semiHidden="0" w:uiPriority="60" w:unhideWhenUsed="0"/>
+    <w:lsdException w:name="Light List Accent 6" w:semiHidden="0" w:uiPriority="61" w:unhideWhenUsed="0"/>
+    <w:lsdException w:name="Light Grid Accent 6" w:semiHidden="0" w:uiPriority="62" w:unhideWhenUsed="0"/>
+    <w:lsdException w:name="Medium Shading 1 Accent 6" w:semiHidden="0" w:uiPriority="63" w:unhideWhenUsed="0"/>
+    <w:lsdException w:name="Medium Shading 2 Accent 6" w:semiHidden="0" w:uiPriority="64" w:unhideWhenUsed="0"/>
+    <w:lsdException w:name="Medium List 1 Accent 6" w:semiHidden="0" w:uiPriority="65" w:unhideWhenUsed="0"/>
+    <w:lsdException w:name="Medium List 2 Accent 6" w:semiHidden="0" w:uiPriority="66" w:unhideWhenUsed="0"/>
+    <w:lsdException w:name="Medium Grid 1 Accent 6" w:semiHidden="0" w:uiPriority="67" w:unhideWhenUsed="0"/>
+    <w:lsdException w:name="Medium Grid 2 Accent 6" w:semiHidden="0" w:uiPriority="68" w:unhideWhenUsed="0"/>
+    <w:lsdException w:name="Medium Grid 3 Accent 6" w:semiHidden="0" w:uiPriority="69" w:unhideWhenUsed="0"/>
+    <w:lsdException w:name="Dark List Accent 6" w:semiHidden="0" w:uiPriority="70" w:unhideWhenUsed="0"/>
+    <w:lsdException w:name="Colorful Shading Accent 6" w:semiHidden="0" w:uiPriority="71" w:unhideWhenUsed="0"/>
+    <w:lsdException w:name="Colorful List Accent 6" w:semiHidden="0" w:uiPriority="72" w:unhideWhenUsed="0"/>
+    <w:lsdException w:name="Colorful Grid Accent 6" w:semiHidden="0" w:uiPriority="73" w:unhideWhenUsed="0"/>
+    <w:lsdException w:name="Subtle Emphasis" w:semiHidden="0" w:uiPriority="19" w:unhideWhenUsed="0" w:qFormat="1"/>
+    <w:lsdException w:name="Intense Emphasis" w:semiHidden="0" w:uiPriority="21" w:unhideWhenUsed="0" w:qFormat="1"/>
+    <w:lsdException w:name="Subtle Reference" w:semiHidden="0" w:uiPriority="31" w:unhideWhenUsed="0" w:qFormat="1"/>
+    <w:lsdException w:name="Intense Reference" w:semiHidden="0" w:uiPriority="32" w:unhideWhenUsed="0" w:qFormat="1"/>
+    <w:lsdException w:name="Book Title" w:semiHidden="0" w:uiPriority="33" w:unhideWhenUsed="0" w:qFormat="1"/>
+    <w:lsdException w:name="Bibliography" w:uiPriority="37"/>
+    <w:lsdException w:name="TOC Heading" w:uiPriority="39" w:qFormat="1"/>
   </w:latentStyles>
   <w:style w:type="paragraph" w:default="1" w:styleId="Normal">
     <w:name w:val="Normal"/>
@@ -3317,7 +3354,7 @@
   <a:extraClrSchemeLst/>
   <a:extLst>
     <a:ext uri="{05A4C25C-085E-4340-85A3-A5531E510DB2}">
-      <thm15:themeFamily xmlns:thm15="http://schemas.microsoft.com/office/thememl/2012/main" name="Office Theme" id="{62F939B6-93AF-4DB8-9C6B-D6C7DFDC589F}" vid="{4A3C46E8-61CC-4603-A589-7422A47A8E4A}"/>
+      <thm15:themeFamily xmlns:thm15="http://schemas.microsoft.com/office/thememl/2012/main" xmlns="" name="Office Theme" id="{62F939B6-93AF-4DB8-9C6B-D6C7DFDC589F}" vid="{4A3C46E8-61CC-4603-A589-7422A47A8E4A}"/>
     </a:ext>
   </a:extLst>
 </a:theme>

</xml_diff>

<commit_message>
Dopunjen izvestaj sa objasnjenjima vezanih za 3. fazu
</commit_message>
<xml_diff>
--- a/Dokumentacija/Izvestaj.docx
+++ b/Dokumentacija/Izvestaj.docx
@@ -1,6 +1,6 @@
 
 <file path=word/document.xml><?xml version="1.0" encoding="utf-8"?>
-<w:document xmlns:wpc="http://schemas.microsoft.com/office/word/2010/wordprocessingCanvas" xmlns:cx="http://schemas.microsoft.com/office/drawing/2014/chartex" xmlns:cx1="http://schemas.microsoft.com/office/drawing/2015/9/8/chartex" xmlns:cx2="http://schemas.microsoft.com/office/drawing/2015/10/21/chartex" xmlns:cx3="http://schemas.microsoft.com/office/drawing/2016/5/9/chartex" xmlns:cx4="http://schemas.microsoft.com/office/drawing/2016/5/10/chartex" xmlns:cx5="http://schemas.microsoft.com/office/drawing/2016/5/11/chartex" xmlns:cx6="http://schemas.microsoft.com/office/drawing/2016/5/12/chartex" xmlns:cx7="http://schemas.microsoft.com/office/drawing/2016/5/13/chartex" xmlns:cx8="http://schemas.microsoft.com/office/drawing/2016/5/14/chartex" xmlns:mc="http://schemas.openxmlformats.org/markup-compatibility/2006" xmlns:aink="http://schemas.microsoft.com/office/drawing/2016/ink" xmlns:am3d="http://schemas.microsoft.com/office/drawing/2017/model3d" xmlns:o="urn:schemas-microsoft-com:office:office" xmlns:r="http://schemas.openxmlformats.org/officeDocument/2006/relationships" xmlns:m="http://schemas.openxmlformats.org/officeDocument/2006/math" xmlns:v="urn:schemas-microsoft-com:vml" xmlns:wp14="http://schemas.microsoft.com/office/word/2010/wordprocessingDrawing" xmlns:wp="http://schemas.openxmlformats.org/drawingml/2006/wordprocessingDrawing" xmlns:w10="urn:schemas-microsoft-com:office:word" xmlns:w="http://schemas.openxmlformats.org/wordprocessingml/2006/main" xmlns:w14="http://schemas.microsoft.com/office/word/2010/wordml" xmlns:w15="http://schemas.microsoft.com/office/word/2012/wordml" xmlns:w16cex="http://schemas.microsoft.com/office/word/2018/wordml/cex" xmlns:w16cid="http://schemas.microsoft.com/office/word/2016/wordml/cid" xmlns:w16="http://schemas.microsoft.com/office/word/2018/wordml" xmlns:w16sdtdh="http://schemas.microsoft.com/office/word/2020/wordml/sdtdatahash" xmlns:w16se="http://schemas.microsoft.com/office/word/2015/wordml/symex" xmlns:wpg="http://schemas.microsoft.com/office/word/2010/wordprocessingGroup" xmlns:wpi="http://schemas.microsoft.com/office/word/2010/wordprocessingInk" xmlns:wne="http://schemas.microsoft.com/office/word/2006/wordml" xmlns:wps="http://schemas.microsoft.com/office/word/2010/wordprocessingShape" mc:Ignorable="w14 w15 w16se w16cid w16 w16cex w16sdtdh wp14">
+<w:document xmlns:wpc="http://schemas.microsoft.com/office/word/2010/wordprocessingCanvas" xmlns:mc="http://schemas.openxmlformats.org/markup-compatibility/2006" xmlns:o="urn:schemas-microsoft-com:office:office" xmlns:r="http://schemas.openxmlformats.org/officeDocument/2006/relationships" xmlns:m="http://schemas.openxmlformats.org/officeDocument/2006/math" xmlns:v="urn:schemas-microsoft-com:vml" xmlns:wp14="http://schemas.microsoft.com/office/word/2010/wordprocessingDrawing" xmlns:wp="http://schemas.openxmlformats.org/drawingml/2006/wordprocessingDrawing" xmlns:w10="urn:schemas-microsoft-com:office:word" xmlns:w="http://schemas.openxmlformats.org/wordprocessingml/2006/main" xmlns:w14="http://schemas.microsoft.com/office/word/2010/wordml" xmlns:wpg="http://schemas.microsoft.com/office/word/2010/wordprocessingGroup" xmlns:wpi="http://schemas.microsoft.com/office/word/2010/wordprocessingInk" xmlns:wne="http://schemas.microsoft.com/office/word/2006/wordml" xmlns:wps="http://schemas.microsoft.com/office/word/2010/wordprocessingShape" mc:Ignorable="w14 wp14">
   <w:body>
     <w:p>
       <w:pPr>
@@ -415,6 +415,18 @@
         </w:rPr>
         <w:t>. Koristi se kod određivanja putanje od pijuna do cilja (protivničkog početnog polja).</w:t>
       </w:r>
+      <w:r>
+        <w:rPr>
+          <w:lang w:val="sr-Latn-RS"/>
+        </w:rPr>
+        <w:t xml:space="preserve"> </w:t>
+      </w:r>
+      <w:r>
+        <w:rPr>
+          <w:lang w:val="sr-Latn-RS"/>
+        </w:rPr>
+        <w:t>Prednost korišćenja imaginarnog pijuna je ta sto su kod pijuna implementirane sve funkcije za validaciju poteza što nama i treba u ovom slučaju, da oponaša skakanje pravog pijuna do ciljnog polja.</w:t>
+      </w:r>
     </w:p>
     <w:p>
       <w:pPr>
@@ -606,7 +618,14 @@
         <w:rPr>
           <w:lang w:val="sr-Latn-RS"/>
         </w:rPr>
-        <w:t xml:space="preserve"> Elementi u neparnim vrstama su horizontalni zidovi u slučaju parnih kolona ili prazna polja </w:t>
+        <w:t xml:space="preserve"> Elementi u neparnim vrstama su horizontalni zidovi u </w:t>
+      </w:r>
+      <w:r>
+        <w:rPr>
+          <w:lang w:val="sr-Latn-RS"/>
+        </w:rPr>
+        <w:lastRenderedPageBreak/>
+        <w:t xml:space="preserve">slučaju parnih kolona ili prazna polja </w:t>
       </w:r>
       <w:r>
         <w:t>(nedostižne tačke) i</w:t>
@@ -633,7 +652,6 @@
         <w:ind w:left="360"/>
       </w:pPr>
       <w:r>
-        <w:lastRenderedPageBreak/>
         <w:t>Funkcije:</w:t>
       </w:r>
     </w:p>
@@ -1155,6 +1173,13 @@
         </w:rPr>
         <w:t xml:space="preserve"> – odigrava potez u novom stanju i vraća dato stanje</w:t>
       </w:r>
+      <w:r>
+        <w:rPr>
+          <w:color w:val="000000" w:themeColor="text1"/>
+          <w:lang w:val="sr-Latn-RS"/>
+        </w:rPr>
+        <w:t>.</w:t>
+      </w:r>
     </w:p>
     <w:p>
       <w:pPr>
@@ -1367,27 +1392,16 @@
       </w:pPr>
       <w:r>
         <w:rPr>
-          <w:color w:val="000000" w:themeColor="text1"/>
-        </w:rPr>
-        <w:t>calculateNextMoveMinMax</w:t>
-      </w:r>
-      <w:r>
-        <w:rPr>
-          <w:color w:val="000000" w:themeColor="text1"/>
-        </w:rPr>
-        <w:t>(</w:t>
-      </w:r>
-      <w:r>
-        <w:rPr>
-          <w:color w:val="000000" w:themeColor="text1"/>
-        </w:rPr>
-        <w:t>depth, alpha, beta, maximizingPlayer, figureNum</w:t>
-      </w:r>
-      <w:r>
-        <w:rPr>
-          <w:color w:val="000000" w:themeColor="text1"/>
-        </w:rPr>
-        <w:t>) – pomo</w:t>
+          <w:b/>
+          <w:color w:val="000000" w:themeColor="text1"/>
+        </w:rPr>
+        <w:t>calculateNextMoveMinMax(depth, alpha, beta, maximizingPlayer, figureNum)</w:t>
+      </w:r>
+      <w:r>
+        <w:rPr>
+          <w:color w:val="000000" w:themeColor="text1"/>
+        </w:rPr>
+        <w:t xml:space="preserve"> – pomo</w:t>
       </w:r>
       <w:r>
         <w:rPr>
@@ -1410,8 +1424,10 @@
       </w:pPr>
       <w:r>
         <w:rPr>
-          <w:color w:val="000000" w:themeColor="text1"/>
-        </w:rPr>
+          <w:b/>
+          <w:color w:val="000000" w:themeColor="text1"/>
+        </w:rPr>
+        <w:lastRenderedPageBreak/>
         <w:t>calculateMinMaxHeuristic(maximizingPlayer, winner)</w:t>
       </w:r>
       <w:r>
@@ -1434,15 +1450,16 @@
       </w:pPr>
       <w:r>
         <w:rPr>
-          <w:color w:val="000000" w:themeColor="text1"/>
-        </w:rPr>
-        <w:t>getPossibleWallPositions</w:t>
-      </w:r>
-      <w:r>
-        <w:rPr>
-          <w:color w:val="000000" w:themeColor="text1"/>
-        </w:rPr>
-        <w:t>() – vra</w:t>
+          <w:b/>
+          <w:color w:val="000000" w:themeColor="text1"/>
+        </w:rPr>
+        <w:t>getPossibleWallPositions()</w:t>
+      </w:r>
+      <w:r>
+        <w:rPr>
+          <w:color w:val="000000" w:themeColor="text1"/>
+        </w:rPr>
+        <w:t xml:space="preserve"> – vra</w:t>
       </w:r>
       <w:r>
         <w:rPr>
@@ -1467,7 +1484,6 @@
         <w:rPr>
           <w:color w:val="000000" w:themeColor="text1"/>
         </w:rPr>
-        <w:lastRenderedPageBreak/>
         <w:t>getAllPossibleWallNextStates</w:t>
       </w:r>
       <w:r>
@@ -1683,6 +1699,33 @@
       </w:pPr>
       <w:r>
         <w:rPr>
+          <w:b/>
+          <w:color w:val="000000" w:themeColor="text1"/>
+          <w:lang w:val="sr-Latn-RS"/>
+        </w:rPr>
+        <w:t>movePawn(x, y)</w:t>
+      </w:r>
+      <w:r>
+        <w:rPr>
+          <w:color w:val="000000" w:themeColor="text1"/>
+          <w:lang w:val="sr-Latn-RS"/>
+        </w:rPr>
+        <w:t xml:space="preserve"> – proverava sve validacije i ako su sve validacije ispravne pomeri pijuna na zadato polje</w:t>
+      </w:r>
+    </w:p>
+    <w:p>
+      <w:pPr>
+        <w:pStyle w:val="ListParagraph"/>
+        <w:numPr>
+          <w:ilvl w:val="0"/>
+          <w:numId w:val="2"/>
+        </w:numPr>
+        <w:rPr>
+          <w:color w:val="000000" w:themeColor="text1"/>
+        </w:rPr>
+      </w:pPr>
+      <w:r>
+        <w:rPr>
           <w:color w:val="000000" w:themeColor="text1"/>
         </w:rPr>
         <w:t>validateMoveForBoardDimensions</w:t>
@@ -1698,7 +1741,35 @@
           <w:color w:val="000000" w:themeColor="text1"/>
           <w:lang w:val="sr-Latn-RS"/>
         </w:rPr>
-        <w:t>vrši validaciju unetih kordinata x i y u odnosu na ivice table, da li je izabrana pozicija izvan granica table.</w:t>
+        <w:t>vrši validaciju</w:t>
+      </w:r>
+      <w:bookmarkStart w:id="0" w:name="_GoBack"/>
+      <w:bookmarkEnd w:id="0"/>
+      <w:r>
+        <w:rPr>
+          <w:color w:val="000000" w:themeColor="text1"/>
+          <w:lang w:val="sr-Latn-RS"/>
+        </w:rPr>
+        <w:t xml:space="preserve"> unetih kordinata x i y u odnosu na ivice table, da li je izabrana pozicija izvan granica table.</w:t>
+      </w:r>
+    </w:p>
+    <w:p>
+      <w:pPr>
+        <w:pStyle w:val="ListParagraph"/>
+        <w:numPr>
+          <w:ilvl w:val="0"/>
+          <w:numId w:val="2"/>
+        </w:numPr>
+        <w:rPr>
+          <w:color w:val="000000" w:themeColor="text1"/>
+        </w:rPr>
+      </w:pPr>
+      <w:r>
+        <w:rPr>
+          <w:color w:val="000000" w:themeColor="text1"/>
+          <w:lang w:val="sr-Latn-RS"/>
+        </w:rPr>
+        <w:t xml:space="preserve">validateMoveForOneFieldMove(x, y) – validacija da li je player uneo potez koji je dužine 1 i da li je to polje na koje želi da ode ciljno polje. </w:t>
       </w:r>
     </w:p>
     <w:p>
@@ -1806,49 +1877,6 @@
             <wp:extent cx="819150" cy="1000125"/>
             <wp:effectExtent l="0" t="0" r="0" b="9525"/>
             <wp:docPr id="1" name="Picture 1"/>
-            <wp:cNvGraphicFramePr>
-              <a:graphicFrameLocks xmlns:a="http://schemas.openxmlformats.org/drawingml/2006/main" noChangeAspect="1"/>
-            </wp:cNvGraphicFramePr>
-            <a:graphic xmlns:a="http://schemas.openxmlformats.org/drawingml/2006/main">
-              <a:graphicData uri="http://schemas.openxmlformats.org/drawingml/2006/picture">
-                <pic:pic xmlns:pic="http://schemas.openxmlformats.org/drawingml/2006/picture">
-                  <pic:nvPicPr>
-                    <pic:cNvPr id="0" name=""/>
-                    <pic:cNvPicPr/>
-                  </pic:nvPicPr>
-                  <pic:blipFill>
-                    <a:blip r:embed="rId5"/>
-                    <a:stretch>
-                      <a:fillRect/>
-                    </a:stretch>
-                  </pic:blipFill>
-                  <pic:spPr>
-                    <a:xfrm>
-                      <a:off x="0" y="0"/>
-                      <a:ext cx="819150" cy="1000125"/>
-                    </a:xfrm>
-                    <a:prstGeom prst="rect">
-                      <a:avLst/>
-                    </a:prstGeom>
-                  </pic:spPr>
-                </pic:pic>
-              </a:graphicData>
-            </a:graphic>
-          </wp:inline>
-        </w:drawing>
-      </w:r>
-      <w:r>
-        <w:rPr>
-          <w:color w:val="000000" w:themeColor="text1"/>
-        </w:rPr>
-        <w:tab/>
-      </w:r>
-      <w:r>
-        <w:drawing>
-          <wp:inline distT="0" distB="0" distL="0" distR="0" wp14:anchorId="0B9CA944" wp14:editId="141655B2">
-            <wp:extent cx="828675" cy="990600"/>
-            <wp:effectExtent l="0" t="0" r="9525" b="0"/>
-            <wp:docPr id="4" name="Picture 4"/>
             <wp:cNvGraphicFramePr>
               <a:graphicFrameLocks xmlns:a="http://schemas.openxmlformats.org/drawingml/2006/main" noChangeAspect="1"/>
             </wp:cNvGraphicFramePr>
@@ -1868,7 +1896,7 @@
                   <pic:spPr>
                     <a:xfrm>
                       <a:off x="0" y="0"/>
-                      <a:ext cx="828675" cy="990600"/>
+                      <a:ext cx="819150" cy="1000125"/>
                     </a:xfrm>
                     <a:prstGeom prst="rect">
                       <a:avLst/>
@@ -1888,10 +1916,10 @@
       </w:r>
       <w:r>
         <w:drawing>
-          <wp:inline distT="0" distB="0" distL="0" distR="0" wp14:anchorId="18FC7055" wp14:editId="276E1917">
-            <wp:extent cx="847725" cy="990600"/>
+          <wp:inline distT="0" distB="0" distL="0" distR="0" wp14:anchorId="0B9CA944" wp14:editId="141655B2">
+            <wp:extent cx="828675" cy="990600"/>
             <wp:effectExtent l="0" t="0" r="9525" b="0"/>
-            <wp:docPr id="5" name="Picture 5"/>
+            <wp:docPr id="4" name="Picture 4"/>
             <wp:cNvGraphicFramePr>
               <a:graphicFrameLocks xmlns:a="http://schemas.openxmlformats.org/drawingml/2006/main" noChangeAspect="1"/>
             </wp:cNvGraphicFramePr>
@@ -1911,7 +1939,7 @@
                   <pic:spPr>
                     <a:xfrm>
                       <a:off x="0" y="0"/>
-                      <a:ext cx="847725" cy="990600"/>
+                      <a:ext cx="828675" cy="990600"/>
                     </a:xfrm>
                     <a:prstGeom prst="rect">
                       <a:avLst/>
@@ -1931,10 +1959,10 @@
       </w:r>
       <w:r>
         <w:drawing>
-          <wp:inline distT="0" distB="0" distL="0" distR="0" wp14:anchorId="2F09D344" wp14:editId="26FAAEFF">
-            <wp:extent cx="819150" cy="971550"/>
-            <wp:effectExtent l="0" t="0" r="0" b="0"/>
-            <wp:docPr id="6" name="Picture 6"/>
+          <wp:inline distT="0" distB="0" distL="0" distR="0" wp14:anchorId="18FC7055" wp14:editId="276E1917">
+            <wp:extent cx="847725" cy="990600"/>
+            <wp:effectExtent l="0" t="0" r="9525" b="0"/>
+            <wp:docPr id="5" name="Picture 5"/>
             <wp:cNvGraphicFramePr>
               <a:graphicFrameLocks xmlns:a="http://schemas.openxmlformats.org/drawingml/2006/main" noChangeAspect="1"/>
             </wp:cNvGraphicFramePr>
@@ -1954,6 +1982,49 @@
                   <pic:spPr>
                     <a:xfrm>
                       <a:off x="0" y="0"/>
+                      <a:ext cx="847725" cy="990600"/>
+                    </a:xfrm>
+                    <a:prstGeom prst="rect">
+                      <a:avLst/>
+                    </a:prstGeom>
+                  </pic:spPr>
+                </pic:pic>
+              </a:graphicData>
+            </a:graphic>
+          </wp:inline>
+        </w:drawing>
+      </w:r>
+      <w:r>
+        <w:rPr>
+          <w:color w:val="000000" w:themeColor="text1"/>
+        </w:rPr>
+        <w:tab/>
+      </w:r>
+      <w:r>
+        <w:drawing>
+          <wp:inline distT="0" distB="0" distL="0" distR="0" wp14:anchorId="2F09D344" wp14:editId="26FAAEFF">
+            <wp:extent cx="819150" cy="971550"/>
+            <wp:effectExtent l="0" t="0" r="0" b="0"/>
+            <wp:docPr id="6" name="Picture 6"/>
+            <wp:cNvGraphicFramePr>
+              <a:graphicFrameLocks xmlns:a="http://schemas.openxmlformats.org/drawingml/2006/main" noChangeAspect="1"/>
+            </wp:cNvGraphicFramePr>
+            <a:graphic xmlns:a="http://schemas.openxmlformats.org/drawingml/2006/main">
+              <a:graphicData uri="http://schemas.openxmlformats.org/drawingml/2006/picture">
+                <pic:pic xmlns:pic="http://schemas.openxmlformats.org/drawingml/2006/picture">
+                  <pic:nvPicPr>
+                    <pic:cNvPr id="0" name=""/>
+                    <pic:cNvPicPr/>
+                  </pic:nvPicPr>
+                  <pic:blipFill>
+                    <a:blip r:embed="rId9"/>
+                    <a:stretch>
+                      <a:fillRect/>
+                    </a:stretch>
+                  </pic:blipFill>
+                  <pic:spPr>
+                    <a:xfrm>
+                      <a:off x="0" y="0"/>
                       <a:ext cx="819150" cy="971550"/>
                     </a:xfrm>
                     <a:prstGeom prst="rect">
@@ -1980,11 +2051,113 @@
       </w:pPr>
       <w:r>
         <w:rPr>
+          <w:bCs/>
+          <w:color w:val="000000" w:themeColor="text1"/>
+        </w:rPr>
+        <w:t>validateMoveForOtherP</w:t>
+      </w:r>
+      <w:r>
+        <w:rPr>
+          <w:bCs/>
+          <w:color w:val="000000" w:themeColor="text1"/>
+        </w:rPr>
+        <w:t>awns</w:t>
+      </w:r>
+      <w:r>
+        <w:rPr>
+          <w:bCs/>
+          <w:color w:val="000000" w:themeColor="text1"/>
+        </w:rPr>
+        <w:t>(x, y)</w:t>
+      </w:r>
+      <w:r>
+        <w:rPr>
+          <w:color w:val="000000" w:themeColor="text1"/>
+        </w:rPr>
+        <w:t xml:space="preserve"> –</w:t>
+      </w:r>
+      <w:r>
+        <w:rPr>
+          <w:color w:val="000000" w:themeColor="text1"/>
+        </w:rPr>
+        <w:t xml:space="preserve"> </w:t>
+      </w:r>
+      <w:r>
+        <w:rPr>
+          <w:color w:val="000000" w:themeColor="text1"/>
+        </w:rPr>
+        <w:t>vr</w:t>
+      </w:r>
+      <w:r>
+        <w:rPr>
+          <w:color w:val="000000" w:themeColor="text1"/>
+          <w:lang w:val="sr-Latn-RS"/>
+        </w:rPr>
+        <w:t>ši validaciju da li pijun može da se pomeri na polje koje je već zauzeo drugi pijun. Funkcija ignoriše slučaj kada se protivnički pijun nalazi na njegovoj startnoj poziciji.</w:t>
+      </w:r>
+    </w:p>
+    <w:p>
+      <w:pPr>
+        <w:pStyle w:val="ListParagraph"/>
+        <w:numPr>
+          <w:ilvl w:val="0"/>
+          <w:numId w:val="2"/>
+        </w:numPr>
+        <w:rPr>
+          <w:color w:val="000000" w:themeColor="text1"/>
+        </w:rPr>
+      </w:pPr>
+      <w:r>
+        <w:rPr>
+          <w:bCs/>
+          <w:color w:val="000000" w:themeColor="text1"/>
+        </w:rPr>
+        <w:t>validateMoveIfPawnOnNeighborField(x, y)</w:t>
+      </w:r>
+      <w:r>
+        <w:rPr>
           <w:b/>
           <w:bCs/>
           <w:color w:val="000000" w:themeColor="text1"/>
         </w:rPr>
-        <w:t>validateMoveForOtherP</w:t>
+        <w:t xml:space="preserve"> </w:t>
+      </w:r>
+      <w:r>
+        <w:rPr>
+          <w:color w:val="000000" w:themeColor="text1"/>
+        </w:rPr>
+        <w:t xml:space="preserve">– vrši validaciju da li se pijun nalazi na polju izmedju sadašnjeg </w:t>
+      </w:r>
+      <w:r>
+        <w:rPr>
+          <w:color w:val="000000" w:themeColor="text1"/>
+        </w:rPr>
+        <w:t>i</w:t>
+      </w:r>
+      <w:r>
+        <w:rPr>
+          <w:color w:val="000000" w:themeColor="text1"/>
+        </w:rPr>
+        <w:t xml:space="preserve"> polja na koje želimo da odemo.</w:t>
+      </w:r>
+    </w:p>
+    <w:p>
+      <w:pPr>
+        <w:pStyle w:val="ListParagraph"/>
+        <w:numPr>
+          <w:ilvl w:val="0"/>
+          <w:numId w:val="2"/>
+        </w:numPr>
+        <w:rPr>
+          <w:color w:val="000000" w:themeColor="text1"/>
+        </w:rPr>
+      </w:pPr>
+      <w:r>
+        <w:rPr>
+          <w:b/>
+          <w:color w:val="000000" w:themeColor="text1"/>
+        </w:rPr>
+        <w:t>validateMove(x, y)</w:t>
       </w:r>
       <w:r>
         <w:rPr>
@@ -1992,24 +2165,51 @@
           <w:bCs/>
           <w:color w:val="000000" w:themeColor="text1"/>
         </w:rPr>
-        <w:t>awns</w:t>
-      </w:r>
+        <w:t xml:space="preserve"> </w:t>
+      </w:r>
+      <w:r>
+        <w:rPr>
+          <w:color w:val="000000" w:themeColor="text1"/>
+        </w:rPr>
+        <w:t xml:space="preserve">– provera da li je potez validan bez </w:t>
+      </w:r>
+      <w:r>
+        <w:rPr>
+          <w:color w:val="000000" w:themeColor="text1"/>
+          <w:lang w:val="sr-Latn-RS"/>
+        </w:rPr>
+        <w:t>štampanja poruka</w:t>
+      </w:r>
+      <w:r>
+        <w:rPr>
+          <w:color w:val="000000" w:themeColor="text1"/>
+        </w:rPr>
+        <w:t>.</w:t>
+      </w:r>
+    </w:p>
+    <w:p>
+      <w:pPr>
+        <w:pStyle w:val="ListParagraph"/>
+        <w:numPr>
+          <w:ilvl w:val="0"/>
+          <w:numId w:val="2"/>
+        </w:numPr>
+        <w:rPr>
+          <w:color w:val="000000" w:themeColor="text1"/>
+        </w:rPr>
+      </w:pPr>
       <w:r>
         <w:rPr>
           <w:b/>
           <w:bCs/>
           <w:color w:val="000000" w:themeColor="text1"/>
         </w:rPr>
-        <w:t>(x, y)</w:t>
-      </w:r>
-      <w:r>
-        <w:rPr>
-          <w:color w:val="000000" w:themeColor="text1"/>
-        </w:rPr>
-        <w:t xml:space="preserve"> –</w:t>
-      </w:r>
-      <w:r>
-        <w:rPr>
+        <w:t>getPossibleMoves()</w:t>
+      </w:r>
+      <w:r>
+        <w:rPr>
+          <w:b/>
+          <w:bCs/>
           <w:color w:val="000000" w:themeColor="text1"/>
         </w:rPr>
         <w:t xml:space="preserve"> </w:t>
@@ -2018,14 +2218,14 @@
         <w:rPr>
           <w:color w:val="000000" w:themeColor="text1"/>
         </w:rPr>
-        <w:t>vr</w:t>
-      </w:r>
-      <w:r>
-        <w:rPr>
-          <w:color w:val="000000" w:themeColor="text1"/>
-          <w:lang w:val="sr-Latn-RS"/>
-        </w:rPr>
-        <w:t>ši validaciju da li pijun može da se pomeri na polje koje je već zauzeo drugi pijun. Funkcija ignoriše slučaj kada se protivnički pijun nalazi na njegovoj startnoj poziciji.</w:t>
+        <w:t>– vra</w:t>
+      </w:r>
+      <w:r>
+        <w:rPr>
+          <w:color w:val="000000" w:themeColor="text1"/>
+          <w:lang w:val="sr-Latn-RS"/>
+        </w:rPr>
+        <w:t xml:space="preserve">ća sve validne naredne poteze za datog pijuna </w:t>
       </w:r>
     </w:p>
     <w:p>
@@ -2041,36 +2241,30 @@
       </w:pPr>
       <w:r>
         <w:rPr>
-          <w:color w:val="000000" w:themeColor="text1"/>
-        </w:rPr>
-        <w:t>validateMove(x, y)</w:t>
-      </w:r>
-      <w:r>
-        <w:rPr>
           <w:b/>
           <w:bCs/>
           <w:color w:val="000000" w:themeColor="text1"/>
         </w:rPr>
-        <w:t xml:space="preserve"> </w:t>
-      </w:r>
-      <w:r>
-        <w:rPr>
-          <w:color w:val="000000" w:themeColor="text1"/>
-        </w:rPr>
-        <w:t xml:space="preserve">– provera da li je potez validan bez </w:t>
-      </w:r>
-      <w:r>
-        <w:rPr>
-          <w:color w:val="000000" w:themeColor="text1"/>
-          <w:lang w:val="sr-Latn-RS"/>
-        </w:rPr>
-        <w:t>štampanja poruka</w:t>
-      </w:r>
-      <w:r>
-        <w:rPr>
-          <w:color w:val="000000" w:themeColor="text1"/>
-        </w:rPr>
-        <w:t>.</w:t>
+        <w:t xml:space="preserve">getAllPossibleNextStates() </w:t>
+      </w:r>
+      <w:r>
+        <w:rPr>
+          <w:color w:val="000000" w:themeColor="text1"/>
+        </w:rPr>
+        <w:t>– vra</w:t>
+      </w:r>
+      <w:r>
+        <w:rPr>
+          <w:color w:val="000000" w:themeColor="text1"/>
+          <w:lang w:val="sr-Latn-RS"/>
+        </w:rPr>
+        <w:t>ća sva moguća naredna stanja</w:t>
+      </w:r>
+      <w:r>
+        <w:rPr>
+          <w:color w:val="000000" w:themeColor="text1"/>
+        </w:rPr>
+        <w:t>(odigrane poteze) za datog pijuna</w:t>
       </w:r>
     </w:p>
     <w:p>
@@ -2078,7 +2272,7 @@
         <w:pStyle w:val="ListParagraph"/>
         <w:numPr>
           <w:ilvl w:val="0"/>
-          <w:numId w:val="2"/>
+          <w:numId w:val="1"/>
         </w:numPr>
         <w:rPr>
           <w:color w:val="000000" w:themeColor="text1"/>
@@ -2090,86 +2284,6 @@
           <w:bCs/>
           <w:color w:val="000000" w:themeColor="text1"/>
         </w:rPr>
-        <w:t>getPossibleMoves()</w:t>
-      </w:r>
-      <w:r>
-        <w:rPr>
-          <w:b/>
-          <w:bCs/>
-          <w:color w:val="000000" w:themeColor="text1"/>
-        </w:rPr>
-        <w:t xml:space="preserve"> </w:t>
-      </w:r>
-      <w:r>
-        <w:rPr>
-          <w:color w:val="000000" w:themeColor="text1"/>
-        </w:rPr>
-        <w:t>– vra</w:t>
-      </w:r>
-      <w:r>
-        <w:rPr>
-          <w:color w:val="000000" w:themeColor="text1"/>
-          <w:lang w:val="sr-Latn-RS"/>
-        </w:rPr>
-        <w:t xml:space="preserve">ća sve validne naredne poteze za datog pijuna </w:t>
-      </w:r>
-    </w:p>
-    <w:p>
-      <w:pPr>
-        <w:pStyle w:val="ListParagraph"/>
-        <w:numPr>
-          <w:ilvl w:val="0"/>
-          <w:numId w:val="2"/>
-        </w:numPr>
-        <w:rPr>
-          <w:color w:val="000000" w:themeColor="text1"/>
-        </w:rPr>
-      </w:pPr>
-      <w:r>
-        <w:rPr>
-          <w:b/>
-          <w:bCs/>
-          <w:color w:val="000000" w:themeColor="text1"/>
-        </w:rPr>
-        <w:t xml:space="preserve">getAllPossibleNextStates() </w:t>
-      </w:r>
-      <w:r>
-        <w:rPr>
-          <w:color w:val="000000" w:themeColor="text1"/>
-        </w:rPr>
-        <w:t>– vra</w:t>
-      </w:r>
-      <w:r>
-        <w:rPr>
-          <w:color w:val="000000" w:themeColor="text1"/>
-          <w:lang w:val="sr-Latn-RS"/>
-        </w:rPr>
-        <w:t>ća sva moguća naredna stanja</w:t>
-      </w:r>
-      <w:r>
-        <w:rPr>
-          <w:color w:val="000000" w:themeColor="text1"/>
-        </w:rPr>
-        <w:t>(odigrane poteze) za datog pijuna</w:t>
-      </w:r>
-    </w:p>
-    <w:p>
-      <w:pPr>
-        <w:pStyle w:val="ListParagraph"/>
-        <w:numPr>
-          <w:ilvl w:val="0"/>
-          <w:numId w:val="1"/>
-        </w:numPr>
-        <w:rPr>
-          <w:color w:val="000000" w:themeColor="text1"/>
-        </w:rPr>
-      </w:pPr>
-      <w:r>
-        <w:rPr>
-          <w:b/>
-          <w:bCs/>
-          <w:color w:val="000000" w:themeColor="text1"/>
-        </w:rPr>
         <w:t>Player.py</w:t>
       </w:r>
       <w:r>
@@ -2299,6 +2413,7 @@
         <w:rPr>
           <w:color w:val="000000" w:themeColor="text1"/>
         </w:rPr>
+        <w:lastRenderedPageBreak/>
         <w:t>isWinner() – proverava da li je naš pijun došao do protivničke startne pozicije.</w:t>
       </w:r>
     </w:p>
@@ -2503,8 +2618,8 @@
 </file>
 
 <file path=word/numbering.xml><?xml version="1.0" encoding="utf-8"?>
-<w:numbering xmlns:wpc="http://schemas.microsoft.com/office/word/2010/wordprocessingCanvas" xmlns:cx="http://schemas.microsoft.com/office/drawing/2014/chartex" xmlns:cx1="http://schemas.microsoft.com/office/drawing/2015/9/8/chartex" xmlns:cx2="http://schemas.microsoft.com/office/drawing/2015/10/21/chartex" xmlns:cx3="http://schemas.microsoft.com/office/drawing/2016/5/9/chartex" xmlns:cx4="http://schemas.microsoft.com/office/drawing/2016/5/10/chartex" xmlns:cx5="http://schemas.microsoft.com/office/drawing/2016/5/11/chartex" xmlns:cx6="http://schemas.microsoft.com/office/drawing/2016/5/12/chartex" xmlns:cx7="http://schemas.microsoft.com/office/drawing/2016/5/13/chartex" xmlns:cx8="http://schemas.microsoft.com/office/drawing/2016/5/14/chartex" xmlns:mc="http://schemas.openxmlformats.org/markup-compatibility/2006" xmlns:aink="http://schemas.microsoft.com/office/drawing/2016/ink" xmlns:am3d="http://schemas.microsoft.com/office/drawing/2017/model3d" xmlns:o="urn:schemas-microsoft-com:office:office" xmlns:r="http://schemas.openxmlformats.org/officeDocument/2006/relationships" xmlns:m="http://schemas.openxmlformats.org/officeDocument/2006/math" xmlns:v="urn:schemas-microsoft-com:vml" xmlns:wp14="http://schemas.microsoft.com/office/word/2010/wordprocessingDrawing" xmlns:wp="http://schemas.openxmlformats.org/drawingml/2006/wordprocessingDrawing" xmlns:w10="urn:schemas-microsoft-com:office:word" xmlns:w="http://schemas.openxmlformats.org/wordprocessingml/2006/main" xmlns:w14="http://schemas.microsoft.com/office/word/2010/wordml" xmlns:w15="http://schemas.microsoft.com/office/word/2012/wordml" xmlns:w16cex="http://schemas.microsoft.com/office/word/2018/wordml/cex" xmlns:w16cid="http://schemas.microsoft.com/office/word/2016/wordml/cid" xmlns:w16="http://schemas.microsoft.com/office/word/2018/wordml" xmlns:w16sdtdh="http://schemas.microsoft.com/office/word/2020/wordml/sdtdatahash" xmlns:w16se="http://schemas.microsoft.com/office/word/2015/wordml/symex" xmlns:wpg="http://schemas.microsoft.com/office/word/2010/wordprocessingGroup" xmlns:wpi="http://schemas.microsoft.com/office/word/2010/wordprocessingInk" xmlns:wne="http://schemas.microsoft.com/office/word/2006/wordml" xmlns:wps="http://schemas.microsoft.com/office/word/2010/wordprocessingShape" mc:Ignorable="w14 w15 w16se w16cid w16 w16cex w16sdtdh wp14">
-  <w:abstractNum w:abstractNumId="0" w15:restartNumberingAfterBreak="0">
+<w:numbering xmlns:wpc="http://schemas.microsoft.com/office/word/2010/wordprocessingCanvas" xmlns:mc="http://schemas.openxmlformats.org/markup-compatibility/2006" xmlns:o="urn:schemas-microsoft-com:office:office" xmlns:r="http://schemas.openxmlformats.org/officeDocument/2006/relationships" xmlns:m="http://schemas.openxmlformats.org/officeDocument/2006/math" xmlns:v="urn:schemas-microsoft-com:vml" xmlns:wp14="http://schemas.microsoft.com/office/word/2010/wordprocessingDrawing" xmlns:wp="http://schemas.openxmlformats.org/drawingml/2006/wordprocessingDrawing" xmlns:w10="urn:schemas-microsoft-com:office:word" xmlns:w="http://schemas.openxmlformats.org/wordprocessingml/2006/main" xmlns:w14="http://schemas.microsoft.com/office/word/2010/wordml" xmlns:wpg="http://schemas.microsoft.com/office/word/2010/wordprocessingGroup" xmlns:wpi="http://schemas.microsoft.com/office/word/2010/wordprocessingInk" xmlns:wne="http://schemas.microsoft.com/office/word/2006/wordml" xmlns:wps="http://schemas.microsoft.com/office/word/2010/wordprocessingShape" mc:Ignorable="w14 wp14">
+  <w:abstractNum w:abstractNumId="0">
     <w:nsid w:val="2EE55597"/>
     <w:multiLevelType w:val="hybridMultilevel"/>
     <w:tmpl w:val="D9843BAA"/>
@@ -2617,7 +2732,7 @@
       </w:rPr>
     </w:lvl>
   </w:abstractNum>
-  <w:abstractNum w:abstractNumId="1" w15:restartNumberingAfterBreak="0">
+  <w:abstractNum w:abstractNumId="1">
     <w:nsid w:val="69E368DC"/>
     <w:multiLevelType w:val="hybridMultilevel"/>
     <w:tmpl w:val="9C3C2DB2"/>
@@ -2730,7 +2845,7 @@
       </w:rPr>
     </w:lvl>
   </w:abstractNum>
-  <w:abstractNum w:abstractNumId="2" w15:restartNumberingAfterBreak="0">
+  <w:abstractNum w:abstractNumId="2">
     <w:nsid w:val="7F757A1B"/>
     <w:multiLevelType w:val="hybridMultilevel"/>
     <w:tmpl w:val="CF1C07E0"/>
@@ -2833,7 +2948,7 @@
 </file>
 
 <file path=word/styles.xml><?xml version="1.0" encoding="utf-8"?>
-<w:styles xmlns:mc="http://schemas.openxmlformats.org/markup-compatibility/2006" xmlns:r="http://schemas.openxmlformats.org/officeDocument/2006/relationships" xmlns:w="http://schemas.openxmlformats.org/wordprocessingml/2006/main" xmlns:w14="http://schemas.microsoft.com/office/word/2010/wordml" xmlns:w15="http://schemas.microsoft.com/office/word/2012/wordml" xmlns:w16cex="http://schemas.microsoft.com/office/word/2018/wordml/cex" xmlns:w16cid="http://schemas.microsoft.com/office/word/2016/wordml/cid" xmlns:w16="http://schemas.microsoft.com/office/word/2018/wordml" xmlns:w16sdtdh="http://schemas.microsoft.com/office/word/2020/wordml/sdtdatahash" xmlns:w16se="http://schemas.microsoft.com/office/word/2015/wordml/symex" mc:Ignorable="w14 w15 w16se w16cid w16 w16cex w16sdtdh">
+<w:styles xmlns:mc="http://schemas.openxmlformats.org/markup-compatibility/2006" xmlns:r="http://schemas.openxmlformats.org/officeDocument/2006/relationships" xmlns:w="http://schemas.openxmlformats.org/wordprocessingml/2006/main" xmlns:w14="http://schemas.microsoft.com/office/word/2010/wordml" mc:Ignorable="w14">
   <w:docDefaults>
     <w:rPrDefault>
       <w:rPr>
@@ -2849,383 +2964,379 @@
       </w:pPr>
     </w:pPrDefault>
   </w:docDefaults>
-  <w:latentStyles w:defLockedState="0" w:defUIPriority="99" w:defSemiHidden="0" w:defUnhideWhenUsed="0" w:defQFormat="0" w:count="376">
-    <w:lsdException w:name="Normal" w:uiPriority="0" w:qFormat="1"/>
-    <w:lsdException w:name="heading 1" w:uiPriority="9" w:qFormat="1"/>
-    <w:lsdException w:name="heading 2" w:semiHidden="1" w:uiPriority="9" w:unhideWhenUsed="1" w:qFormat="1"/>
-    <w:lsdException w:name="heading 3" w:semiHidden="1" w:uiPriority="9" w:unhideWhenUsed="1" w:qFormat="1"/>
-    <w:lsdException w:name="heading 4" w:semiHidden="1" w:uiPriority="9" w:unhideWhenUsed="1" w:qFormat="1"/>
-    <w:lsdException w:name="heading 5" w:semiHidden="1" w:uiPriority="9" w:unhideWhenUsed="1" w:qFormat="1"/>
-    <w:lsdException w:name="heading 6" w:semiHidden="1" w:uiPriority="9" w:unhideWhenUsed="1" w:qFormat="1"/>
-    <w:lsdException w:name="heading 7" w:semiHidden="1" w:uiPriority="9" w:unhideWhenUsed="1" w:qFormat="1"/>
-    <w:lsdException w:name="heading 8" w:semiHidden="1" w:uiPriority="9" w:unhideWhenUsed="1" w:qFormat="1"/>
-    <w:lsdException w:name="heading 9" w:semiHidden="1" w:uiPriority="9" w:unhideWhenUsed="1" w:qFormat="1"/>
-    <w:lsdException w:name="index 1" w:semiHidden="1" w:unhideWhenUsed="1"/>
-    <w:lsdException w:name="index 2" w:semiHidden="1" w:unhideWhenUsed="1"/>
-    <w:lsdException w:name="index 3" w:semiHidden="1" w:unhideWhenUsed="1"/>
-    <w:lsdException w:name="index 4" w:semiHidden="1" w:unhideWhenUsed="1"/>
-    <w:lsdException w:name="index 5" w:semiHidden="1" w:unhideWhenUsed="1"/>
-    <w:lsdException w:name="index 6" w:semiHidden="1" w:unhideWhenUsed="1"/>
-    <w:lsdException w:name="index 7" w:semiHidden="1" w:unhideWhenUsed="1"/>
-    <w:lsdException w:name="index 8" w:semiHidden="1" w:unhideWhenUsed="1"/>
-    <w:lsdException w:name="index 9" w:semiHidden="1" w:unhideWhenUsed="1"/>
-    <w:lsdException w:name="toc 1" w:semiHidden="1" w:uiPriority="39" w:unhideWhenUsed="1"/>
-    <w:lsdException w:name="toc 2" w:semiHidden="1" w:uiPriority="39" w:unhideWhenUsed="1"/>
-    <w:lsdException w:name="toc 3" w:semiHidden="1" w:uiPriority="39" w:unhideWhenUsed="1"/>
-    <w:lsdException w:name="toc 4" w:semiHidden="1" w:uiPriority="39" w:unhideWhenUsed="1"/>
-    <w:lsdException w:name="toc 5" w:semiHidden="1" w:uiPriority="39" w:unhideWhenUsed="1"/>
-    <w:lsdException w:name="toc 6" w:semiHidden="1" w:uiPriority="39" w:unhideWhenUsed="1"/>
-    <w:lsdException w:name="toc 7" w:semiHidden="1" w:uiPriority="39" w:unhideWhenUsed="1"/>
-    <w:lsdException w:name="toc 8" w:semiHidden="1" w:uiPriority="39" w:unhideWhenUsed="1"/>
-    <w:lsdException w:name="toc 9" w:semiHidden="1" w:uiPriority="39" w:unhideWhenUsed="1"/>
-    <w:lsdException w:name="Normal Indent" w:semiHidden="1" w:unhideWhenUsed="1"/>
-    <w:lsdException w:name="footnote text" w:semiHidden="1" w:unhideWhenUsed="1"/>
-    <w:lsdException w:name="annotation text" w:semiHidden="1" w:unhideWhenUsed="1"/>
-    <w:lsdException w:name="header" w:semiHidden="1" w:unhideWhenUsed="1"/>
-    <w:lsdException w:name="footer" w:semiHidden="1" w:unhideWhenUsed="1"/>
-    <w:lsdException w:name="index heading" w:semiHidden="1" w:unhideWhenUsed="1"/>
-    <w:lsdException w:name="caption" w:semiHidden="1" w:uiPriority="35" w:unhideWhenUsed="1" w:qFormat="1"/>
-    <w:lsdException w:name="table of figures" w:semiHidden="1" w:unhideWhenUsed="1"/>
-    <w:lsdException w:name="envelope address" w:semiHidden="1" w:unhideWhenUsed="1"/>
-    <w:lsdException w:name="envelope return" w:semiHidden="1" w:unhideWhenUsed="1"/>
-    <w:lsdException w:name="footnote reference" w:semiHidden="1" w:unhideWhenUsed="1"/>
-    <w:lsdException w:name="annotation reference" w:semiHidden="1" w:unhideWhenUsed="1"/>
-    <w:lsdException w:name="line number" w:semiHidden="1" w:unhideWhenUsed="1"/>
-    <w:lsdException w:name="page number" w:semiHidden="1" w:unhideWhenUsed="1"/>
-    <w:lsdException w:name="endnote reference" w:semiHidden="1" w:unhideWhenUsed="1"/>
-    <w:lsdException w:name="endnote text" w:semiHidden="1" w:unhideWhenUsed="1"/>
-    <w:lsdException w:name="table of authorities" w:semiHidden="1" w:unhideWhenUsed="1"/>
-    <w:lsdException w:name="macro" w:semiHidden="1" w:unhideWhenUsed="1"/>
-    <w:lsdException w:name="toa heading" w:semiHidden="1" w:unhideWhenUsed="1"/>
-    <w:lsdException w:name="List" w:semiHidden="1" w:unhideWhenUsed="1"/>
-    <w:lsdException w:name="List Bullet" w:semiHidden="1" w:unhideWhenUsed="1"/>
-    <w:lsdException w:name="List Number" w:semiHidden="1" w:unhideWhenUsed="1"/>
-    <w:lsdException w:name="List 2" w:semiHidden="1" w:unhideWhenUsed="1"/>
-    <w:lsdException w:name="List 3" w:semiHidden="1" w:unhideWhenUsed="1"/>
-    <w:lsdException w:name="List 4" w:semiHidden="1" w:unhideWhenUsed="1"/>
-    <w:lsdException w:name="List 5" w:semiHidden="1" w:unhideWhenUsed="1"/>
-    <w:lsdException w:name="List Bullet 2" w:semiHidden="1" w:unhideWhenUsed="1"/>
-    <w:lsdException w:name="List Bullet 3" w:semiHidden="1" w:unhideWhenUsed="1"/>
-    <w:lsdException w:name="List Bullet 4" w:semiHidden="1" w:unhideWhenUsed="1"/>
-    <w:lsdException w:name="List Bullet 5" w:semiHidden="1" w:unhideWhenUsed="1"/>
-    <w:lsdException w:name="List Number 2" w:semiHidden="1" w:unhideWhenUsed="1"/>
-    <w:lsdException w:name="List Number 3" w:semiHidden="1" w:unhideWhenUsed="1"/>
-    <w:lsdException w:name="List Number 4" w:semiHidden="1" w:unhideWhenUsed="1"/>
-    <w:lsdException w:name="List Number 5" w:semiHidden="1" w:unhideWhenUsed="1"/>
-    <w:lsdException w:name="Title" w:uiPriority="10" w:qFormat="1"/>
-    <w:lsdException w:name="Closing" w:semiHidden="1" w:unhideWhenUsed="1"/>
-    <w:lsdException w:name="Signature" w:semiHidden="1" w:unhideWhenUsed="1"/>
-    <w:lsdException w:name="Default Paragraph Font" w:semiHidden="1" w:uiPriority="1" w:unhideWhenUsed="1"/>
-    <w:lsdException w:name="Body Text" w:semiHidden="1" w:unhideWhenUsed="1"/>
-    <w:lsdException w:name="Body Text Indent" w:semiHidden="1" w:unhideWhenUsed="1"/>
-    <w:lsdException w:name="List Continue" w:semiHidden="1" w:unhideWhenUsed="1"/>
-    <w:lsdException w:name="List Continue 2" w:semiHidden="1" w:unhideWhenUsed="1"/>
-    <w:lsdException w:name="List Continue 3" w:semiHidden="1" w:unhideWhenUsed="1"/>
-    <w:lsdException w:name="List Continue 4" w:semiHidden="1" w:unhideWhenUsed="1"/>
-    <w:lsdException w:name="List Continue 5" w:semiHidden="1" w:unhideWhenUsed="1"/>
-    <w:lsdException w:name="Message Header" w:semiHidden="1" w:unhideWhenUsed="1"/>
-    <w:lsdException w:name="Subtitle" w:uiPriority="11" w:qFormat="1"/>
-    <w:lsdException w:name="Salutation" w:semiHidden="1" w:unhideWhenUsed="1"/>
-    <w:lsdException w:name="Date" w:semiHidden="1" w:unhideWhenUsed="1"/>
-    <w:lsdException w:name="Body Text First Indent" w:semiHidden="1" w:unhideWhenUsed="1"/>
-    <w:lsdException w:name="Body Text First Indent 2" w:semiHidden="1" w:unhideWhenUsed="1"/>
-    <w:lsdException w:name="Note Heading" w:semiHidden="1" w:unhideWhenUsed="1"/>
-    <w:lsdException w:name="Body Text 2" w:semiHidden="1" w:unhideWhenUsed="1"/>
-    <w:lsdException w:name="Body Text 3" w:semiHidden="1" w:unhideWhenUsed="1"/>
-    <w:lsdException w:name="Body Text Indent 2" w:semiHidden="1" w:unhideWhenUsed="1"/>
-    <w:lsdException w:name="Body Text Indent 3" w:semiHidden="1" w:unhideWhenUsed="1"/>
-    <w:lsdException w:name="Block Text" w:semiHidden="1" w:unhideWhenUsed="1"/>
-    <w:lsdException w:name="Hyperlink" w:semiHidden="1" w:unhideWhenUsed="1"/>
-    <w:lsdException w:name="FollowedHyperlink" w:semiHidden="1" w:unhideWhenUsed="1"/>
-    <w:lsdException w:name="Strong" w:uiPriority="22" w:qFormat="1"/>
-    <w:lsdException w:name="Emphasis" w:uiPriority="20" w:qFormat="1"/>
-    <w:lsdException w:name="Document Map" w:semiHidden="1" w:unhideWhenUsed="1"/>
-    <w:lsdException w:name="Plain Text" w:semiHidden="1" w:unhideWhenUsed="1"/>
-    <w:lsdException w:name="E-mail Signature" w:semiHidden="1" w:unhideWhenUsed="1"/>
-    <w:lsdException w:name="HTML Top of Form" w:semiHidden="1" w:unhideWhenUsed="1"/>
-    <w:lsdException w:name="HTML Bottom of Form" w:semiHidden="1" w:unhideWhenUsed="1"/>
-    <w:lsdException w:name="Normal (Web)" w:semiHidden="1" w:unhideWhenUsed="1"/>
-    <w:lsdException w:name="HTML Acronym" w:semiHidden="1" w:unhideWhenUsed="1"/>
-    <w:lsdException w:name="HTML Address" w:semiHidden="1" w:unhideWhenUsed="1"/>
-    <w:lsdException w:name="HTML Cite" w:semiHidden="1" w:unhideWhenUsed="1"/>
-    <w:lsdException w:name="HTML Code" w:semiHidden="1" w:unhideWhenUsed="1"/>
-    <w:lsdException w:name="HTML Definition" w:semiHidden="1" w:unhideWhenUsed="1"/>
-    <w:lsdException w:name="HTML Keyboard" w:semiHidden="1" w:unhideWhenUsed="1"/>
-    <w:lsdException w:name="HTML Preformatted" w:semiHidden="1" w:unhideWhenUsed="1"/>
-    <w:lsdException w:name="HTML Sample" w:semiHidden="1" w:unhideWhenUsed="1"/>
-    <w:lsdException w:name="HTML Typewriter" w:semiHidden="1" w:unhideWhenUsed="1"/>
-    <w:lsdException w:name="HTML Variable" w:semiHidden="1" w:unhideWhenUsed="1"/>
-    <w:lsdException w:name="Normal Table" w:semiHidden="1" w:unhideWhenUsed="1"/>
-    <w:lsdException w:name="annotation subject" w:semiHidden="1" w:unhideWhenUsed="1"/>
-    <w:lsdException w:name="No List" w:semiHidden="1" w:unhideWhenUsed="1"/>
-    <w:lsdException w:name="Outline List 1" w:semiHidden="1" w:unhideWhenUsed="1"/>
-    <w:lsdException w:name="Outline List 2" w:semiHidden="1" w:unhideWhenUsed="1"/>
-    <w:lsdException w:name="Outline List 3" w:semiHidden="1" w:unhideWhenUsed="1"/>
-    <w:lsdException w:name="Table Simple 1" w:semiHidden="1" w:unhideWhenUsed="1"/>
-    <w:lsdException w:name="Table Simple 2" w:semiHidden="1" w:unhideWhenUsed="1"/>
-    <w:lsdException w:name="Table Simple 3" w:semiHidden="1" w:unhideWhenUsed="1"/>
-    <w:lsdException w:name="Table Classic 1" w:semiHidden="1" w:unhideWhenUsed="1"/>
-    <w:lsdException w:name="Table Classic 2" w:semiHidden="1" w:unhideWhenUsed="1"/>
-    <w:lsdException w:name="Table Classic 3" w:semiHidden="1" w:unhideWhenUsed="1"/>
-    <w:lsdException w:name="Table Classic 4" w:semiHidden="1" w:unhideWhenUsed="1"/>
-    <w:lsdException w:name="Table Colorful 1" w:semiHidden="1" w:unhideWhenUsed="1"/>
-    <w:lsdException w:name="Table Colorful 2" w:semiHidden="1" w:unhideWhenUsed="1"/>
-    <w:lsdException w:name="Table Colorful 3" w:semiHidden="1" w:unhideWhenUsed="1"/>
-    <w:lsdException w:name="Table Columns 1" w:semiHidden="1" w:unhideWhenUsed="1"/>
-    <w:lsdException w:name="Table Columns 2" w:semiHidden="1" w:unhideWhenUsed="1"/>
-    <w:lsdException w:name="Table Columns 3" w:semiHidden="1" w:unhideWhenUsed="1"/>
-    <w:lsdException w:name="Table Columns 4" w:semiHidden="1" w:unhideWhenUsed="1"/>
-    <w:lsdException w:name="Table Columns 5" w:semiHidden="1" w:unhideWhenUsed="1"/>
-    <w:lsdException w:name="Table Grid 1" w:semiHidden="1" w:unhideWhenUsed="1"/>
-    <w:lsdException w:name="Table Grid 2" w:semiHidden="1" w:unhideWhenUsed="1"/>
-    <w:lsdException w:name="Table Grid 3" w:semiHidden="1" w:unhideWhenUsed="1"/>
-    <w:lsdException w:name="Table Grid 4" w:semiHidden="1" w:unhideWhenUsed="1"/>
-    <w:lsdException w:name="Table Grid 5" w:semiHidden="1" w:unhideWhenUsed="1"/>
-    <w:lsdException w:name="Table Grid 6" w:semiHidden="1" w:unhideWhenUsed="1"/>
-    <w:lsdException w:name="Table Grid 7" w:semiHidden="1" w:unhideWhenUsed="1"/>
-    <w:lsdException w:name="Table Grid 8" w:semiHidden="1" w:unhideWhenUsed="1"/>
-    <w:lsdException w:name="Table List 1" w:semiHidden="1" w:unhideWhenUsed="1"/>
-    <w:lsdException w:name="Table List 2" w:semiHidden="1" w:unhideWhenUsed="1"/>
-    <w:lsdException w:name="Table List 3" w:semiHidden="1" w:unhideWhenUsed="1"/>
-    <w:lsdException w:name="Table List 4" w:semiHidden="1" w:unhideWhenUsed="1"/>
-    <w:lsdException w:name="Table List 5" w:semiHidden="1" w:unhideWhenUsed="1"/>
-    <w:lsdException w:name="Table List 6" w:semiHidden="1" w:unhideWhenUsed="1"/>
-    <w:lsdException w:name="Table List 7" w:semiHidden="1" w:unhideWhenUsed="1"/>
-    <w:lsdException w:name="Table List 8" w:semiHidden="1" w:unhideWhenUsed="1"/>
-    <w:lsdException w:name="Table 3D effects 1" w:semiHidden="1" w:unhideWhenUsed="1"/>
-    <w:lsdException w:name="Table 3D effects 2" w:semiHidden="1" w:unhideWhenUsed="1"/>
-    <w:lsdException w:name="Table 3D effects 3" w:semiHidden="1" w:unhideWhenUsed="1"/>
-    <w:lsdException w:name="Table Contemporary" w:semiHidden="1" w:unhideWhenUsed="1"/>
-    <w:lsdException w:name="Table Elegant" w:semiHidden="1" w:unhideWhenUsed="1"/>
-    <w:lsdException w:name="Table Professional" w:semiHidden="1" w:unhideWhenUsed="1"/>
-    <w:lsdException w:name="Table Subtle 1" w:semiHidden="1" w:unhideWhenUsed="1"/>
-    <w:lsdException w:name="Table Subtle 2" w:semiHidden="1" w:unhideWhenUsed="1"/>
-    <w:lsdException w:name="Table Web 1" w:semiHidden="1" w:unhideWhenUsed="1"/>
-    <w:lsdException w:name="Table Web 2" w:semiHidden="1" w:unhideWhenUsed="1"/>
-    <w:lsdException w:name="Table Web 3" w:semiHidden="1" w:unhideWhenUsed="1"/>
-    <w:lsdException w:name="Balloon Text" w:semiHidden="1" w:unhideWhenUsed="1"/>
-    <w:lsdException w:name="Table Grid" w:semiHidden="1" w:uiPriority="39" w:unhideWhenUsed="1"/>
-    <w:lsdException w:name="Table Theme" w:semiHidden="1" w:unhideWhenUsed="1"/>
-    <w:lsdException w:name="Placeholder Text" w:semiHidden="1"/>
-    <w:lsdException w:name="No Spacing" w:uiPriority="1" w:qFormat="1"/>
-    <w:lsdException w:name="Light Shading" w:uiPriority="60"/>
-    <w:lsdException w:name="Light List" w:uiPriority="61"/>
-    <w:lsdException w:name="Light Grid" w:uiPriority="62"/>
-    <w:lsdException w:name="Medium Shading 1" w:uiPriority="63"/>
-    <w:lsdException w:name="Medium Shading 2" w:uiPriority="64"/>
-    <w:lsdException w:name="Medium List 1" w:uiPriority="65"/>
-    <w:lsdException w:name="Medium List 2" w:uiPriority="66"/>
-    <w:lsdException w:name="Medium Grid 1" w:uiPriority="67"/>
-    <w:lsdException w:name="Medium Grid 2" w:uiPriority="68"/>
-    <w:lsdException w:name="Medium Grid 3" w:uiPriority="69"/>
-    <w:lsdException w:name="Dark List" w:uiPriority="70"/>
-    <w:lsdException w:name="Colorful Shading" w:uiPriority="71"/>
-    <w:lsdException w:name="Colorful List" w:uiPriority="72"/>
-    <w:lsdException w:name="Colorful Grid" w:uiPriority="73"/>
-    <w:lsdException w:name="Light Shading Accent 1" w:uiPriority="60"/>
-    <w:lsdException w:name="Light List Accent 1" w:uiPriority="61"/>
-    <w:lsdException w:name="Light Grid Accent 1" w:uiPriority="62"/>
-    <w:lsdException w:name="Medium Shading 1 Accent 1" w:uiPriority="63"/>
-    <w:lsdException w:name="Medium Shading 2 Accent 1" w:uiPriority="64"/>
-    <w:lsdException w:name="Medium List 1 Accent 1" w:uiPriority="65"/>
-    <w:lsdException w:name="Revision" w:semiHidden="1"/>
-    <w:lsdException w:name="List Paragraph" w:uiPriority="34" w:qFormat="1"/>
-    <w:lsdException w:name="Quote" w:uiPriority="29" w:qFormat="1"/>
-    <w:lsdException w:name="Intense Quote" w:uiPriority="30" w:qFormat="1"/>
-    <w:lsdException w:name="Medium List 2 Accent 1" w:uiPriority="66"/>
-    <w:lsdException w:name="Medium Grid 1 Accent 1" w:uiPriority="67"/>
-    <w:lsdException w:name="Medium Grid 2 Accent 1" w:uiPriority="68"/>
-    <w:lsdException w:name="Medium Grid 3 Accent 1" w:uiPriority="69"/>
-    <w:lsdException w:name="Dark List Accent 1" w:uiPriority="70"/>
-    <w:lsdException w:name="Colorful Shading Accent 1" w:uiPriority="71"/>
-    <w:lsdException w:name="Colorful List Accent 1" w:uiPriority="72"/>
-    <w:lsdException w:name="Colorful Grid Accent 1" w:uiPriority="73"/>
-    <w:lsdException w:name="Light Shading Accent 2" w:uiPriority="60"/>
-    <w:lsdException w:name="Light List Accent 2" w:uiPriority="61"/>
-    <w:lsdException w:name="Light Grid Accent 2" w:uiPriority="62"/>
-    <w:lsdException w:name="Medium Shading 1 Accent 2" w:uiPriority="63"/>
-    <w:lsdException w:name="Medium Shading 2 Accent 2" w:uiPriority="64"/>
-    <w:lsdException w:name="Medium List 1 Accent 2" w:uiPriority="65"/>
-    <w:lsdException w:name="Medium List 2 Accent 2" w:uiPriority="66"/>
-    <w:lsdException w:name="Medium Grid 1 Accent 2" w:uiPriority="67"/>
-    <w:lsdException w:name="Medium Grid 2 Accent 2" w:uiPriority="68"/>
-    <w:lsdException w:name="Medium Grid 3 Accent 2" w:uiPriority="69"/>
-    <w:lsdException w:name="Dark List Accent 2" w:uiPriority="70"/>
-    <w:lsdException w:name="Colorful Shading Accent 2" w:uiPriority="71"/>
-    <w:lsdException w:name="Colorful List Accent 2" w:uiPriority="72"/>
-    <w:lsdException w:name="Colorful Grid Accent 2" w:uiPriority="73"/>
-    <w:lsdException w:name="Light Shading Accent 3" w:uiPriority="60"/>
-    <w:lsdException w:name="Light List Accent 3" w:uiPriority="61"/>
-    <w:lsdException w:name="Light Grid Accent 3" w:uiPriority="62"/>
-    <w:lsdException w:name="Medium Shading 1 Accent 3" w:uiPriority="63"/>
-    <w:lsdException w:name="Medium Shading 2 Accent 3" w:uiPriority="64"/>
-    <w:lsdException w:name="Medium List 1 Accent 3" w:uiPriority="65"/>
-    <w:lsdException w:name="Medium List 2 Accent 3" w:uiPriority="66"/>
-    <w:lsdException w:name="Medium Grid 1 Accent 3" w:uiPriority="67"/>
-    <w:lsdException w:name="Medium Grid 2 Accent 3" w:uiPriority="68"/>
-    <w:lsdException w:name="Medium Grid 3 Accent 3" w:uiPriority="69"/>
-    <w:lsdException w:name="Dark List Accent 3" w:uiPriority="70"/>
-    <w:lsdException w:name="Colorful Shading Accent 3" w:uiPriority="71"/>
-    <w:lsdException w:name="Colorful List Accent 3" w:uiPriority="72"/>
-    <w:lsdException w:name="Colorful Grid Accent 3" w:uiPriority="73"/>
-    <w:lsdException w:name="Light Shading Accent 4" w:uiPriority="60"/>
-    <w:lsdException w:name="Light List Accent 4" w:uiPriority="61"/>
-    <w:lsdException w:name="Light Grid Accent 4" w:uiPriority="62"/>
-    <w:lsdException w:name="Medium Shading 1 Accent 4" w:uiPriority="63"/>
-    <w:lsdException w:name="Medium Shading 2 Accent 4" w:uiPriority="64"/>
-    <w:lsdException w:name="Medium List 1 Accent 4" w:uiPriority="65"/>
-    <w:lsdException w:name="Medium List 2 Accent 4" w:uiPriority="66"/>
-    <w:lsdException w:name="Medium Grid 1 Accent 4" w:uiPriority="67"/>
-    <w:lsdException w:name="Medium Grid 2 Accent 4" w:uiPriority="68"/>
-    <w:lsdException w:name="Medium Grid 3 Accent 4" w:uiPriority="69"/>
-    <w:lsdException w:name="Dark List Accent 4" w:uiPriority="70"/>
-    <w:lsdException w:name="Colorful Shading Accent 4" w:uiPriority="71"/>
-    <w:lsdException w:name="Colorful List Accent 4" w:uiPriority="72"/>
-    <w:lsdException w:name="Colorful Grid Accent 4" w:uiPriority="73"/>
-    <w:lsdException w:name="Light Shading Accent 5" w:uiPriority="60"/>
-    <w:lsdException w:name="Light List Accent 5" w:uiPriority="61"/>
-    <w:lsdException w:name="Light Grid Accent 5" w:uiPriority="62"/>
-    <w:lsdException w:name="Medium Shading 1 Accent 5" w:uiPriority="63"/>
-    <w:lsdException w:name="Medium Shading 2 Accent 5" w:uiPriority="64"/>
-    <w:lsdException w:name="Medium List 1 Accent 5" w:uiPriority="65"/>
-    <w:lsdException w:name="Medium List 2 Accent 5" w:uiPriority="66"/>
-    <w:lsdException w:name="Medium Grid 1 Accent 5" w:uiPriority="67"/>
-    <w:lsdException w:name="Medium Grid 2 Accent 5" w:uiPriority="68"/>
-    <w:lsdException w:name="Medium Grid 3 Accent 5" w:uiPriority="69"/>
-    <w:lsdException w:name="Dark List Accent 5" w:uiPriority="70"/>
-    <w:lsdException w:name="Colorful Shading Accent 5" w:uiPriority="71"/>
-    <w:lsdException w:name="Colorful List Accent 5" w:uiPriority="72"/>
-    <w:lsdException w:name="Colorful Grid Accent 5" w:uiPriority="73"/>
-    <w:lsdException w:name="Light Shading Accent 6" w:uiPriority="60"/>
-    <w:lsdException w:name="Light List Accent 6" w:uiPriority="61"/>
-    <w:lsdException w:name="Light Grid Accent 6" w:uiPriority="62"/>
-    <w:lsdException w:name="Medium Shading 1 Accent 6" w:uiPriority="63"/>
-    <w:lsdException w:name="Medium Shading 2 Accent 6" w:uiPriority="64"/>
-    <w:lsdException w:name="Medium List 1 Accent 6" w:uiPriority="65"/>
-    <w:lsdException w:name="Medium List 2 Accent 6" w:uiPriority="66"/>
-    <w:lsdException w:name="Medium Grid 1 Accent 6" w:uiPriority="67"/>
-    <w:lsdException w:name="Medium Grid 2 Accent 6" w:uiPriority="68"/>
-    <w:lsdException w:name="Medium Grid 3 Accent 6" w:uiPriority="69"/>
-    <w:lsdException w:name="Dark List Accent 6" w:uiPriority="70"/>
-    <w:lsdException w:name="Colorful Shading Accent 6" w:uiPriority="71"/>
-    <w:lsdException w:name="Colorful List Accent 6" w:uiPriority="72"/>
-    <w:lsdException w:name="Colorful Grid Accent 6" w:uiPriority="73"/>
-    <w:lsdException w:name="Subtle Emphasis" w:uiPriority="19" w:qFormat="1"/>
-    <w:lsdException w:name="Intense Emphasis" w:uiPriority="21" w:qFormat="1"/>
-    <w:lsdException w:name="Subtle Reference" w:uiPriority="31" w:qFormat="1"/>
-    <w:lsdException w:name="Intense Reference" w:uiPriority="32" w:qFormat="1"/>
-    <w:lsdException w:name="Book Title" w:uiPriority="33" w:qFormat="1"/>
-    <w:lsdException w:name="Bibliography" w:semiHidden="1" w:uiPriority="37" w:unhideWhenUsed="1"/>
-    <w:lsdException w:name="TOC Heading" w:semiHidden="1" w:uiPriority="39" w:unhideWhenUsed="1" w:qFormat="1"/>
-    <w:lsdException w:name="Plain Table 1" w:uiPriority="41"/>
-    <w:lsdException w:name="Plain Table 2" w:uiPriority="42"/>
-    <w:lsdException w:name="Plain Table 3" w:uiPriority="43"/>
-    <w:lsdException w:name="Plain Table 4" w:uiPriority="44"/>
-    <w:lsdException w:name="Plain Table 5" w:uiPriority="45"/>
-    <w:lsdException w:name="Grid Table Light" w:uiPriority="40"/>
-    <w:lsdException w:name="Grid Table 1 Light" w:uiPriority="46"/>
-    <w:lsdException w:name="Grid Table 2" w:uiPriority="47"/>
-    <w:lsdException w:name="Grid Table 3" w:uiPriority="48"/>
-    <w:lsdException w:name="Grid Table 4" w:uiPriority="49"/>
-    <w:lsdException w:name="Grid Table 5 Dark" w:uiPriority="50"/>
-    <w:lsdException w:name="Grid Table 6 Colorful" w:uiPriority="51"/>
-    <w:lsdException w:name="Grid Table 7 Colorful" w:uiPriority="52"/>
-    <w:lsdException w:name="Grid Table 1 Light Accent 1" w:uiPriority="46"/>
-    <w:lsdException w:name="Grid Table 2 Accent 1" w:uiPriority="47"/>
-    <w:lsdException w:name="Grid Table 3 Accent 1" w:uiPriority="48"/>
-    <w:lsdException w:name="Grid Table 4 Accent 1" w:uiPriority="49"/>
-    <w:lsdException w:name="Grid Table 5 Dark Accent 1" w:uiPriority="50"/>
-    <w:lsdException w:name="Grid Table 6 Colorful Accent 1" w:uiPriority="51"/>
-    <w:lsdException w:name="Grid Table 7 Colorful Accent 1" w:uiPriority="52"/>
-    <w:lsdException w:name="Grid Table 1 Light Accent 2" w:uiPriority="46"/>
-    <w:lsdException w:name="Grid Table 2 Accent 2" w:uiPriority="47"/>
-    <w:lsdException w:name="Grid Table 3 Accent 2" w:uiPriority="48"/>
-    <w:lsdException w:name="Grid Table 4 Accent 2" w:uiPriority="49"/>
-    <w:lsdException w:name="Grid Table 5 Dark Accent 2" w:uiPriority="50"/>
-    <w:lsdException w:name="Grid Table 6 Colorful Accent 2" w:uiPriority="51"/>
-    <w:lsdException w:name="Grid Table 7 Colorful Accent 2" w:uiPriority="52"/>
-    <w:lsdException w:name="Grid Table 1 Light Accent 3" w:uiPriority="46"/>
-    <w:lsdException w:name="Grid Table 2 Accent 3" w:uiPriority="47"/>
-    <w:lsdException w:name="Grid Table 3 Accent 3" w:uiPriority="48"/>
-    <w:lsdException w:name="Grid Table 4 Accent 3" w:uiPriority="49"/>
-    <w:lsdException w:name="Grid Table 5 Dark Accent 3" w:uiPriority="50"/>
-    <w:lsdException w:name="Grid Table 6 Colorful Accent 3" w:uiPriority="51"/>
-    <w:lsdException w:name="Grid Table 7 Colorful Accent 3" w:uiPriority="52"/>
-    <w:lsdException w:name="Grid Table 1 Light Accent 4" w:uiPriority="46"/>
-    <w:lsdException w:name="Grid Table 2 Accent 4" w:uiPriority="47"/>
-    <w:lsdException w:name="Grid Table 3 Accent 4" w:uiPriority="48"/>
-    <w:lsdException w:name="Grid Table 4 Accent 4" w:uiPriority="49"/>
-    <w:lsdException w:name="Grid Table 5 Dark Accent 4" w:uiPriority="50"/>
-    <w:lsdException w:name="Grid Table 6 Colorful Accent 4" w:uiPriority="51"/>
-    <w:lsdException w:name="Grid Table 7 Colorful Accent 4" w:uiPriority="52"/>
-    <w:lsdException w:name="Grid Table 1 Light Accent 5" w:uiPriority="46"/>
-    <w:lsdException w:name="Grid Table 2 Accent 5" w:uiPriority="47"/>
-    <w:lsdException w:name="Grid Table 3 Accent 5" w:uiPriority="48"/>
-    <w:lsdException w:name="Grid Table 4 Accent 5" w:uiPriority="49"/>
-    <w:lsdException w:name="Grid Table 5 Dark Accent 5" w:uiPriority="50"/>
-    <w:lsdException w:name="Grid Table 6 Colorful Accent 5" w:uiPriority="51"/>
-    <w:lsdException w:name="Grid Table 7 Colorful Accent 5" w:uiPriority="52"/>
-    <w:lsdException w:name="Grid Table 1 Light Accent 6" w:uiPriority="46"/>
-    <w:lsdException w:name="Grid Table 2 Accent 6" w:uiPriority="47"/>
-    <w:lsdException w:name="Grid Table 3 Accent 6" w:uiPriority="48"/>
-    <w:lsdException w:name="Grid Table 4 Accent 6" w:uiPriority="49"/>
-    <w:lsdException w:name="Grid Table 5 Dark Accent 6" w:uiPriority="50"/>
-    <w:lsdException w:name="Grid Table 6 Colorful Accent 6" w:uiPriority="51"/>
-    <w:lsdException w:name="Grid Table 7 Colorful Accent 6" w:uiPriority="52"/>
-    <w:lsdException w:name="List Table 1 Light" w:uiPriority="46"/>
-    <w:lsdException w:name="List Table 2" w:uiPriority="47"/>
-    <w:lsdException w:name="List Table 3" w:uiPriority="48"/>
-    <w:lsdException w:name="List Table 4" w:uiPriority="49"/>
-    <w:lsdException w:name="List Table 5 Dark" w:uiPriority="50"/>
-    <w:lsdException w:name="List Table 6 Colorful" w:uiPriority="51"/>
-    <w:lsdException w:name="List Table 7 Colorful" w:uiPriority="52"/>
-    <w:lsdException w:name="List Table 1 Light Accent 1" w:uiPriority="46"/>
-    <w:lsdException w:name="List Table 2 Accent 1" w:uiPriority="47"/>
-    <w:lsdException w:name="List Table 3 Accent 1" w:uiPriority="48"/>
-    <w:lsdException w:name="List Table 4 Accent 1" w:uiPriority="49"/>
-    <w:lsdException w:name="List Table 5 Dark Accent 1" w:uiPriority="50"/>
-    <w:lsdException w:name="List Table 6 Colorful Accent 1" w:uiPriority="51"/>
-    <w:lsdException w:name="List Table 7 Colorful Accent 1" w:uiPriority="52"/>
-    <w:lsdException w:name="List Table 1 Light Accent 2" w:uiPriority="46"/>
-    <w:lsdException w:name="List Table 2 Accent 2" w:uiPriority="47"/>
-    <w:lsdException w:name="List Table 3 Accent 2" w:uiPriority="48"/>
-    <w:lsdException w:name="List Table 4 Accent 2" w:uiPriority="49"/>
-    <w:lsdException w:name="List Table 5 Dark Accent 2" w:uiPriority="50"/>
-    <w:lsdException w:name="List Table 6 Colorful Accent 2" w:uiPriority="51"/>
-    <w:lsdException w:name="List Table 7 Colorful Accent 2" w:uiPriority="52"/>
-    <w:lsdException w:name="List Table 1 Light Accent 3" w:uiPriority="46"/>
-    <w:lsdException w:name="List Table 2 Accent 3" w:uiPriority="47"/>
-    <w:lsdException w:name="List Table 3 Accent 3" w:uiPriority="48"/>
-    <w:lsdException w:name="List Table 4 Accent 3" w:uiPriority="49"/>
-    <w:lsdException w:name="List Table 5 Dark Accent 3" w:uiPriority="50"/>
-    <w:lsdException w:name="List Table 6 Colorful Accent 3" w:uiPriority="51"/>
-    <w:lsdException w:name="List Table 7 Colorful Accent 3" w:uiPriority="52"/>
-    <w:lsdException w:name="List Table 1 Light Accent 4" w:uiPriority="46"/>
-    <w:lsdException w:name="List Table 2 Accent 4" w:uiPriority="47"/>
-    <w:lsdException w:name="List Table 3 Accent 4" w:uiPriority="48"/>
-    <w:lsdException w:name="List Table 4 Accent 4" w:uiPriority="49"/>
-    <w:lsdException w:name="List Table 5 Dark Accent 4" w:uiPriority="50"/>
-    <w:lsdException w:name="List Table 6 Colorful Accent 4" w:uiPriority="51"/>
-    <w:lsdException w:name="List Table 7 Colorful Accent 4" w:uiPriority="52"/>
-    <w:lsdException w:name="List Table 1 Light Accent 5" w:uiPriority="46"/>
-    <w:lsdException w:name="List Table 2 Accent 5" w:uiPriority="47"/>
-    <w:lsdException w:name="List Table 3 Accent 5" w:uiPriority="48"/>
-    <w:lsdException w:name="List Table 4 Accent 5" w:uiPriority="49"/>
-    <w:lsdException w:name="List Table 5 Dark Accent 5" w:uiPriority="50"/>
-    <w:lsdException w:name="List Table 6 Colorful Accent 5" w:uiPriority="51"/>
-    <w:lsdException w:name="List Table 7 Colorful Accent 5" w:uiPriority="52"/>
-    <w:lsdException w:name="List Table 1 Light Accent 6" w:uiPriority="46"/>
-    <w:lsdException w:name="List Table 2 Accent 6" w:uiPriority="47"/>
-    <w:lsdException w:name="List Table 3 Accent 6" w:uiPriority="48"/>
-    <w:lsdException w:name="List Table 4 Accent 6" w:uiPriority="49"/>
-    <w:lsdException w:name="List Table 5 Dark Accent 6" w:uiPriority="50"/>
-    <w:lsdException w:name="List Table 6 Colorful Accent 6" w:uiPriority="51"/>
-    <w:lsdException w:name="List Table 7 Colorful Accent 6" w:uiPriority="52"/>
-    <w:lsdException w:name="Mention" w:semiHidden="1" w:unhideWhenUsed="1"/>
-    <w:lsdException w:name="Smart Hyperlink" w:semiHidden="1" w:unhideWhenUsed="1"/>
-    <w:lsdException w:name="Hashtag" w:semiHidden="1" w:unhideWhenUsed="1"/>
-    <w:lsdException w:name="Unresolved Mention" w:semiHidden="1" w:unhideWhenUsed="1"/>
-    <w:lsdException w:name="Smart Link" w:semiHidden="1" w:unhideWhenUsed="1"/>
+  <w:latentStyles w:defLockedState="0" w:defUIPriority="99" w:defSemiHidden="1" w:defUnhideWhenUsed="1" w:defQFormat="0" w:count="267">
+    <w:lsdException w:name="Normal" w:semiHidden="0" w:uiPriority="0" w:unhideWhenUsed="0" w:qFormat="1"/>
+    <w:lsdException w:name="heading 1" w:semiHidden="0" w:uiPriority="9" w:unhideWhenUsed="0" w:qFormat="1"/>
+    <w:lsdException w:name="heading 2" w:uiPriority="9" w:qFormat="1"/>
+    <w:lsdException w:name="heading 3" w:uiPriority="9" w:qFormat="1"/>
+    <w:lsdException w:name="heading 4" w:uiPriority="9" w:qFormat="1"/>
+    <w:lsdException w:name="heading 5" w:uiPriority="9" w:qFormat="1"/>
+    <w:lsdException w:name="heading 6" w:uiPriority="9" w:qFormat="1"/>
+    <w:lsdException w:name="heading 7" w:uiPriority="9" w:qFormat="1"/>
+    <w:lsdException w:name="heading 8" w:uiPriority="9" w:qFormat="1"/>
+    <w:lsdException w:name="heading 9" w:uiPriority="9" w:qFormat="1"/>
+    <w:lsdException w:name="toc 1" w:uiPriority="39"/>
+    <w:lsdException w:name="toc 2" w:uiPriority="39"/>
+    <w:lsdException w:name="toc 3" w:uiPriority="39"/>
+    <w:lsdException w:name="toc 4" w:uiPriority="39"/>
+    <w:lsdException w:name="toc 5" w:uiPriority="39"/>
+    <w:lsdException w:name="toc 6" w:uiPriority="39"/>
+    <w:lsdException w:name="toc 7" w:uiPriority="39"/>
+    <w:lsdException w:name="toc 8" w:uiPriority="39"/>
+    <w:lsdException w:name="toc 9" w:uiPriority="39"/>
+    <w:lsdException w:name="caption" w:uiPriority="35" w:qFormat="1"/>
+    <w:lsdException w:name="Title" w:semiHidden="0" w:uiPriority="10" w:unhideWhenUsed="0" w:qFormat="1"/>
+    <w:lsdException w:name="Default Paragraph Font" w:uiPriority="1"/>
+    <w:lsdException w:name="Subtitle" w:semiHidden="0" w:uiPriority="11" w:unhideWhenUsed="0" w:qFormat="1"/>
+    <w:lsdException w:name="Strong" w:semiHidden="0" w:uiPriority="22" w:unhideWhenUsed="0" w:qFormat="1"/>
+    <w:lsdException w:name="Emphasis" w:semiHidden="0" w:uiPriority="20" w:unhideWhenUsed="0" w:qFormat="1"/>
+    <w:lsdException w:name="Table Grid" w:uiPriority="39"/>
+    <w:lsdException w:name="Placeholder Text" w:unhideWhenUsed="0"/>
+    <w:lsdException w:name="No Spacing" w:semiHidden="0" w:uiPriority="1" w:unhideWhenUsed="0" w:qFormat="1"/>
+    <w:lsdException w:name="Light Shading" w:semiHidden="0" w:uiPriority="60" w:unhideWhenUsed="0"/>
+    <w:lsdException w:name="Light List" w:semiHidden="0" w:uiPriority="61" w:unhideWhenUsed="0"/>
+    <w:lsdException w:name="Light Grid" w:semiHidden="0" w:uiPriority="62" w:unhideWhenUsed="0"/>
+    <w:lsdException w:name="Medium Shading 1" w:semiHidden="0" w:uiPriority="63" w:unhideWhenUsed="0"/>
+    <w:lsdException w:name="Medium Shading 2" w:semiHidden="0" w:uiPriority="64" w:unhideWhenUsed="0"/>
+    <w:lsdException w:name="Medium List 1" w:semiHidden="0" w:uiPriority="65" w:unhideWhenUsed="0"/>
+    <w:lsdException w:name="Medium List 2" w:semiHidden="0" w:uiPriority="66" w:unhideWhenUsed="0"/>
+    <w:lsdException w:name="Medium Grid 1" w:semiHidden="0" w:uiPriority="67" w:unhideWhenUsed="0"/>
+    <w:lsdException w:name="Medium Grid 2" w:semiHidden="0" w:uiPriority="68" w:unhideWhenUsed="0"/>
+    <w:lsdException w:name="Medium Grid 3" w:semiHidden="0" w:uiPriority="69" w:unhideWhenUsed="0"/>
+    <w:lsdException w:name="Dark List" w:semiHidden="0" w:uiPriority="70" w:unhideWhenUsed="0"/>
+    <w:lsdException w:name="Colorful Shading" w:semiHidden="0" w:uiPriority="71" w:unhideWhenUsed="0"/>
+    <w:lsdException w:name="Colorful List" w:semiHidden="0" w:uiPriority="72" w:unhideWhenUsed="0"/>
+    <w:lsdException w:name="Colorful Grid" w:semiHidden="0" w:uiPriority="73" w:unhideWhenUsed="0"/>
+    <w:lsdException w:name="Light Shading Accent 1" w:semiHidden="0" w:uiPriority="60" w:unhideWhenUsed="0"/>
+    <w:lsdException w:name="Light List Accent 1" w:semiHidden="0" w:uiPriority="61" w:unhideWhenUsed="0"/>
+    <w:lsdException w:name="Light Grid Accent 1" w:semiHidden="0" w:uiPriority="62" w:unhideWhenUsed="0"/>
+    <w:lsdException w:name="Medium Shading 1 Accent 1" w:semiHidden="0" w:uiPriority="63" w:unhideWhenUsed="0"/>
+    <w:lsdException w:name="Medium Shading 2 Accent 1" w:semiHidden="0" w:uiPriority="64" w:unhideWhenUsed="0"/>
+    <w:lsdException w:name="Medium List 1 Accent 1" w:semiHidden="0" w:uiPriority="65" w:unhideWhenUsed="0"/>
+    <w:lsdException w:name="Revision" w:unhideWhenUsed="0"/>
+    <w:lsdException w:name="List Paragraph" w:semiHidden="0" w:uiPriority="34" w:unhideWhenUsed="0" w:qFormat="1"/>
+    <w:lsdException w:name="Quote" w:semiHidden="0" w:uiPriority="29" w:unhideWhenUsed="0" w:qFormat="1"/>
+    <w:lsdException w:name="Intense Quote" w:semiHidden="0" w:uiPriority="30" w:unhideWhenUsed="0" w:qFormat="1"/>
+    <w:lsdException w:name="Medium List 2 Accent 1" w:semiHidden="0" w:uiPriority="66" w:unhideWhenUsed="0"/>
+    <w:lsdException w:name="Medium Grid 1 Accent 1" w:semiHidden="0" w:uiPriority="67" w:unhideWhenUsed="0"/>
+    <w:lsdException w:name="Medium Grid 2 Accent 1" w:semiHidden="0" w:uiPriority="68" w:unhideWhenUsed="0"/>
+    <w:lsdException w:name="Medium Grid 3 Accent 1" w:semiHidden="0" w:uiPriority="69" w:unhideWhenUsed="0"/>
+    <w:lsdException w:name="Dark List Accent 1" w:semiHidden="0" w:uiPriority="70" w:unhideWhenUsed="0"/>
+    <w:lsdException w:name="Colorful Shading Accent 1" w:semiHidden="0" w:uiPriority="71" w:unhideWhenUsed="0"/>
+    <w:lsdException w:name="Colorful List Accent 1" w:semiHidden="0" w:uiPriority="72" w:unhideWhenUsed="0"/>
+    <w:lsdException w:name="Colorful Grid Accent 1" w:semiHidden="0" w:uiPriority="73" w:unhideWhenUsed="0"/>
+    <w:lsdException w:name="Light Shading Accent 2" w:semiHidden="0" w:uiPriority="60" w:unhideWhenUsed="0"/>
+    <w:lsdException w:name="Light List Accent 2" w:semiHidden="0" w:uiPriority="61" w:unhideWhenUsed="0"/>
+    <w:lsdException w:name="Light Grid Accent 2" w:semiHidden="0" w:uiPriority="62" w:unhideWhenUsed="0"/>
+    <w:lsdException w:name="Medium Shading 1 Accent 2" w:semiHidden="0" w:uiPriority="63" w:unhideWhenUsed="0"/>
+    <w:lsdException w:name="Medium Shading 2 Accent 2" w:semiHidden="0" w:uiPriority="64" w:unhideWhenUsed="0"/>
+    <w:lsdException w:name="Medium List 1 Accent 2" w:semiHidden="0" w:uiPriority="65" w:unhideWhenUsed="0"/>
+    <w:lsdException w:name="Medium List 2 Accent 2" w:semiHidden="0" w:uiPriority="66" w:unhideWhenUsed="0"/>
+    <w:lsdException w:name="Medium Grid 1 Accent 2" w:semiHidden="0" w:uiPriority="67" w:unhideWhenUsed="0"/>
+    <w:lsdException w:name="Medium Grid 2 Accent 2" w:semiHidden="0" w:uiPriority="68" w:unhideWhenUsed="0"/>
+    <w:lsdException w:name="Medium Grid 3 Accent 2" w:semiHidden="0" w:uiPriority="69" w:unhideWhenUsed="0"/>
+    <w:lsdException w:name="Dark List Accent 2" w:semiHidden="0" w:uiPriority="70" w:unhideWhenUsed="0"/>
+    <w:lsdException w:name="Colorful Shading Accent 2" w:semiHidden="0" w:uiPriority="71" w:unhideWhenUsed="0"/>
+    <w:lsdException w:name="Colorful List Accent 2" w:semiHidden="0" w:uiPriority="72" w:unhideWhenUsed="0"/>
+    <w:lsdException w:name="Colorful Grid Accent 2" w:semiHidden="0" w:uiPriority="73" w:unhideWhenUsed="0"/>
+    <w:lsdException w:name="Light Shading Accent 3" w:semiHidden="0" w:uiPriority="60" w:unhideWhenUsed="0"/>
+    <w:lsdException w:name="Light List Accent 3" w:semiHidden="0" w:uiPriority="61" w:unhideWhenUsed="0"/>
+    <w:lsdException w:name="Light Grid Accent 3" w:semiHidden="0" w:uiPriority="62" w:unhideWhenUsed="0"/>
+    <w:lsdException w:name="Medium Shading 1 Accent 3" w:semiHidden="0" w:uiPriority="63" w:unhideWhenUsed="0"/>
+    <w:lsdException w:name="Medium Shading 2 Accent 3" w:semiHidden="0" w:uiPriority="64" w:unhideWhenUsed="0"/>
+    <w:lsdException w:name="Medium List 1 Accent 3" w:semiHidden="0" w:uiPriority="65" w:unhideWhenUsed="0"/>
+    <w:lsdException w:name="Medium List 2 Accent 3" w:semiHidden="0" w:uiPriority="66" w:unhideWhenUsed="0"/>
+    <w:lsdException w:name="Medium Grid 1 Accent 3" w:semiHidden="0" w:uiPriority="67" w:unhideWhenUsed="0"/>
+    <w:lsdException w:name="Medium Grid 2 Accent 3" w:semiHidden="0" w:uiPriority="68" w:unhideWhenUsed="0"/>
+    <w:lsdException w:name="Medium Grid 3 Accent 3" w:semiHidden="0" w:uiPriority="69" w:unhideWhenUsed="0"/>
+    <w:lsdException w:name="Dark List Accent 3" w:semiHidden="0" w:uiPriority="70" w:unhideWhenUsed="0"/>
+    <w:lsdException w:name="Colorful Shading Accent 3" w:semiHidden="0" w:uiPriority="71" w:unhideWhenUsed="0"/>
+    <w:lsdException w:name="Colorful List Accent 3" w:semiHidden="0" w:uiPriority="72" w:unhideWhenUsed="0"/>
+    <w:lsdException w:name="Colorful Grid Accent 3" w:semiHidden="0" w:uiPriority="73" w:unhideWhenUsed="0"/>
+    <w:lsdException w:name="Light Shading Accent 4" w:semiHidden="0" w:uiPriority="60" w:unhideWhenUsed="0"/>
+    <w:lsdException w:name="Light List Accent 4" w:semiHidden="0" w:uiPriority="61" w:unhideWhenUsed="0"/>
+    <w:lsdException w:name="Light Grid Accent 4" w:semiHidden="0" w:uiPriority="62" w:unhideWhenUsed="0"/>
+    <w:lsdException w:name="Medium Shading 1 Accent 4" w:semiHidden="0" w:uiPriority="63" w:unhideWhenUsed="0"/>
+    <w:lsdException w:name="Medium Shading 2 Accent 4" w:semiHidden="0" w:uiPriority="64" w:unhideWhenUsed="0"/>
+    <w:lsdException w:name="Medium List 1 Accent 4" w:semiHidden="0" w:uiPriority="65" w:unhideWhenUsed="0"/>
+    <w:lsdException w:name="Medium List 2 Accent 4" w:semiHidden="0" w:uiPriority="66" w:unhideWhenUsed="0"/>
+    <w:lsdException w:name="Medium Grid 1 Accent 4" w:semiHidden="0" w:uiPriority="67" w:unhideWhenUsed="0"/>
+    <w:lsdException w:name="Medium Grid 2 Accent 4" w:semiHidden="0" w:uiPriority="68" w:unhideWhenUsed="0"/>
+    <w:lsdException w:name="Medium Grid 3 Accent 4" w:semiHidden="0" w:uiPriority="69" w:unhideWhenUsed="0"/>
+    <w:lsdException w:name="Dark List Accent 4" w:semiHidden="0" w:uiPriority="70" w:unhideWhenUsed="0"/>
+    <w:lsdException w:name="Colorful Shading Accent 4" w:semiHidden="0" w:uiPriority="71" w:unhideWhenUsed="0"/>
+    <w:lsdException w:name="Colorful List Accent 4" w:semiHidden="0" w:uiPriority="72" w:unhideWhenUsed="0"/>
+    <w:lsdException w:name="Colorful Grid Accent 4" w:semiHidden="0" w:uiPriority="73" w:unhideWhenUsed="0"/>
+    <w:lsdException w:name="Light Shading Accent 5" w:semiHidden="0" w:uiPriority="60" w:unhideWhenUsed="0"/>
+    <w:lsdException w:name="Light List Accent 5" w:semiHidden="0" w:uiPriority="61" w:unhideWhenUsed="0"/>
+    <w:lsdException w:name="Light Grid Accent 5" w:semiHidden="0" w:uiPriority="62" w:unhideWhenUsed="0"/>
+    <w:lsdException w:name="Medium Shading 1 Accent 5" w:semiHidden="0" w:uiPriority="63" w:unhideWhenUsed="0"/>
+    <w:lsdException w:name="Medium Shading 2 Accent 5" w:semiHidden="0" w:uiPriority="64" w:unhideWhenUsed="0"/>
+    <w:lsdException w:name="Medium List 1 Accent 5" w:semiHidden="0" w:uiPriority="65" w:unhideWhenUsed="0"/>
+    <w:lsdException w:name="Medium List 2 Accent 5" w:semiHidden="0" w:uiPriority="66" w:unhideWhenUsed="0"/>
+    <w:lsdException w:name="Medium Grid 1 Accent 5" w:semiHidden="0" w:uiPriority="67" w:unhideWhenUsed="0"/>
+    <w:lsdException w:name="Medium Grid 2 Accent 5" w:semiHidden="0" w:uiPriority="68" w:unhideWhenUsed="0"/>
+    <w:lsdException w:name="Medium Grid 3 Accent 5" w:semiHidden="0" w:uiPriority="69" w:unhideWhenUsed="0"/>
+    <w:lsdException w:name="Dark List Accent 5" w:semiHidden="0" w:uiPriority="70" w:unhideWhenUsed="0"/>
+    <w:lsdException w:name="Colorful Shading Accent 5" w:semiHidden="0" w:uiPriority="71" w:unhideWhenUsed="0"/>
+    <w:lsdException w:name="Colorful List Accent 5" w:semiHidden="0" w:uiPriority="72" w:unhideWhenUsed="0"/>
+    <w:lsdException w:name="Colorful Grid Accent 5" w:semiHidden="0" w:uiPriority="73" w:unhideWhenUsed="0"/>
+    <w:lsdException w:name="Light Shading Accent 6" w:semiHidden="0" w:uiPriority="60" w:unhideWhenUsed="0"/>
+    <w:lsdException w:name="Light List Accent 6" w:semiHidden="0" w:uiPriority="61" w:unhideWhenUsed="0"/>
+    <w:lsdException w:name="Light Grid Accent 6" w:semiHidden="0" w:uiPriority="62" w:unhideWhenUsed="0"/>
+    <w:lsdException w:name="Medium Shading 1 Accent 6" w:semiHidden="0" w:uiPriority="63" w:unhideWhenUsed="0"/>
+    <w:lsdException w:name="Medium Shading 2 Accent 6" w:semiHidden="0" w:uiPriority="64" w:unhideWhenUsed="0"/>
+    <w:lsdException w:name="Medium List 1 Accent 6" w:semiHidden="0" w:uiPriority="65" w:unhideWhenUsed="0"/>
+    <w:lsdException w:name="Medium List 2 Accent 6" w:semiHidden="0" w:uiPriority="66" w:unhideWhenUsed="0"/>
+    <w:lsdException w:name="Medium Grid 1 Accent 6" w:semiHidden="0" w:uiPriority="67" w:unhideWhenUsed="0"/>
+    <w:lsdException w:name="Medium Grid 2 Accent 6" w:semiHidden="0" w:uiPriority="68" w:unhideWhenUsed="0"/>
+    <w:lsdException w:name="Medium Grid 3 Accent 6" w:semiHidden="0" w:uiPriority="69" w:unhideWhenUsed="0"/>
+    <w:lsdException w:name="Dark List Accent 6" w:semiHidden="0" w:uiPriority="70" w:unhideWhenUsed="0"/>
+    <w:lsdException w:name="Colorful Shading Accent 6" w:semiHidden="0" w:uiPriority="71" w:unhideWhenUsed="0"/>
+    <w:lsdException w:name="Colorful List Accent 6" w:semiHidden="0" w:uiPriority="72" w:unhideWhenUsed="0"/>
+    <w:lsdException w:name="Colorful Grid Accent 6" w:semiHidden="0" w:uiPriority="73" w:unhideWhenUsed="0"/>
+    <w:lsdException w:name="Subtle Emphasis" w:semiHidden="0" w:uiPriority="19" w:unhideWhenUsed="0" w:qFormat="1"/>
+    <w:lsdException w:name="Intense Emphasis" w:semiHidden="0" w:uiPriority="21" w:unhideWhenUsed="0" w:qFormat="1"/>
+    <w:lsdException w:name="Subtle Reference" w:semiHidden="0" w:uiPriority="31" w:unhideWhenUsed="0" w:qFormat="1"/>
+    <w:lsdException w:name="Intense Reference" w:semiHidden="0" w:uiPriority="32" w:unhideWhenUsed="0" w:qFormat="1"/>
+    <w:lsdException w:name="Book Title" w:semiHidden="0" w:uiPriority="33" w:unhideWhenUsed="0" w:qFormat="1"/>
+    <w:lsdException w:name="Bibliography" w:uiPriority="37"/>
+    <w:lsdException w:name="TOC Heading" w:uiPriority="39" w:qFormat="1"/>
+  </w:latentStyles>
+  <w:style w:type="paragraph" w:default="1" w:styleId="Normal">
+    <w:name w:val="Normal"/>
+    <w:qFormat/>
+    <w:rPr>
+      <w:noProof/>
+    </w:rPr>
+  </w:style>
+  <w:style w:type="character" w:default="1" w:styleId="DefaultParagraphFont">
+    <w:name w:val="Default Paragraph Font"/>
+    <w:uiPriority w:val="1"/>
+    <w:semiHidden/>
+    <w:unhideWhenUsed/>
+  </w:style>
+  <w:style w:type="table" w:default="1" w:styleId="TableNormal">
+    <w:name w:val="Normal Table"/>
+    <w:uiPriority w:val="99"/>
+    <w:semiHidden/>
+    <w:unhideWhenUsed/>
+    <w:tblPr>
+      <w:tblInd w:w="0" w:type="dxa"/>
+      <w:tblCellMar>
+        <w:top w:w="0" w:type="dxa"/>
+        <w:left w:w="108" w:type="dxa"/>
+        <w:bottom w:w="0" w:type="dxa"/>
+        <w:right w:w="108" w:type="dxa"/>
+      </w:tblCellMar>
+    </w:tblPr>
+  </w:style>
+  <w:style w:type="numbering" w:default="1" w:styleId="NoList">
+    <w:name w:val="No List"/>
+    <w:uiPriority w:val="99"/>
+    <w:semiHidden/>
+    <w:unhideWhenUsed/>
+  </w:style>
+  <w:style w:type="paragraph" w:styleId="ListParagraph">
+    <w:name w:val="List Paragraph"/>
+    <w:basedOn w:val="Normal"/>
+    <w:uiPriority w:val="34"/>
+    <w:qFormat/>
+    <w:rsid w:val="00523A25"/>
+    <w:pPr>
+      <w:ind w:left="720"/>
+      <w:contextualSpacing/>
+    </w:pPr>
+  </w:style>
+  <w:style w:type="paragraph" w:styleId="BalloonText">
+    <w:name w:val="Balloon Text"/>
+    <w:basedOn w:val="Normal"/>
+    <w:link w:val="BalloonTextChar"/>
+    <w:uiPriority w:val="99"/>
+    <w:semiHidden/>
+    <w:unhideWhenUsed/>
+    <w:rsid w:val="00EC609A"/>
+    <w:pPr>
+      <w:spacing w:after="0" w:line="240" w:lineRule="auto"/>
+    </w:pPr>
+    <w:rPr>
+      <w:rFonts w:ascii="Tahoma" w:hAnsi="Tahoma" w:cs="Tahoma"/>
+      <w:sz w:val="16"/>
+      <w:szCs w:val="16"/>
+    </w:rPr>
+  </w:style>
+  <w:style w:type="character" w:customStyle="1" w:styleId="BalloonTextChar">
+    <w:name w:val="Balloon Text Char"/>
+    <w:basedOn w:val="DefaultParagraphFont"/>
+    <w:link w:val="BalloonText"/>
+    <w:uiPriority w:val="99"/>
+    <w:semiHidden/>
+    <w:rsid w:val="00EC609A"/>
+    <w:rPr>
+      <w:rFonts w:ascii="Tahoma" w:hAnsi="Tahoma" w:cs="Tahoma"/>
+      <w:noProof/>
+      <w:sz w:val="16"/>
+      <w:szCs w:val="16"/>
+    </w:rPr>
+  </w:style>
+</w:styles>
+</file>
+
+<file path=word/stylesWithEffects.xml><?xml version="1.0" encoding="utf-8"?>
+<w:styles xmlns:wpc="http://schemas.microsoft.com/office/word/2010/wordprocessingCanvas" xmlns:mc="http://schemas.openxmlformats.org/markup-compatibility/2006" xmlns:o="urn:schemas-microsoft-com:office:office" xmlns:r="http://schemas.openxmlformats.org/officeDocument/2006/relationships" xmlns:m="http://schemas.openxmlformats.org/officeDocument/2006/math" xmlns:v="urn:schemas-microsoft-com:vml" xmlns:wp14="http://schemas.microsoft.com/office/word/2010/wordprocessingDrawing" xmlns:wp="http://schemas.openxmlformats.org/drawingml/2006/wordprocessingDrawing" xmlns:w10="urn:schemas-microsoft-com:office:word" xmlns:w="http://schemas.openxmlformats.org/wordprocessingml/2006/main" xmlns:w14="http://schemas.microsoft.com/office/word/2010/wordml" xmlns:wpg="http://schemas.microsoft.com/office/word/2010/wordprocessingGroup" xmlns:wpi="http://schemas.microsoft.com/office/word/2010/wordprocessingInk" xmlns:wne="http://schemas.microsoft.com/office/word/2006/wordml" xmlns:wps="http://schemas.microsoft.com/office/word/2010/wordprocessingShape" mc:Ignorable="w14 wp14">
+  <w:docDefaults>
+    <w:rPrDefault>
+      <w:rPr>
+        <w:rFonts w:asciiTheme="minorHAnsi" w:eastAsiaTheme="minorHAnsi" w:hAnsiTheme="minorHAnsi" w:cstheme="minorBidi"/>
+        <w:sz w:val="22"/>
+        <w:szCs w:val="22"/>
+        <w:lang w:val="en-US" w:eastAsia="en-US" w:bidi="ar-SA"/>
+      </w:rPr>
+    </w:rPrDefault>
+    <w:pPrDefault>
+      <w:pPr>
+        <w:spacing w:after="160" w:line="259" w:lineRule="auto"/>
+      </w:pPr>
+    </w:pPrDefault>
+  </w:docDefaults>
+  <w:latentStyles w:defLockedState="0" w:defUIPriority="99" w:defSemiHidden="1" w:defUnhideWhenUsed="1" w:defQFormat="0" w:count="267">
+    <w:lsdException w:name="Normal" w:semiHidden="0" w:uiPriority="0" w:unhideWhenUsed="0" w:qFormat="1"/>
+    <w:lsdException w:name="heading 1" w:semiHidden="0" w:uiPriority="9" w:unhideWhenUsed="0" w:qFormat="1"/>
+    <w:lsdException w:name="heading 2" w:uiPriority="9" w:qFormat="1"/>
+    <w:lsdException w:name="heading 3" w:uiPriority="9" w:qFormat="1"/>
+    <w:lsdException w:name="heading 4" w:uiPriority="9" w:qFormat="1"/>
+    <w:lsdException w:name="heading 5" w:uiPriority="9" w:qFormat="1"/>
+    <w:lsdException w:name="heading 6" w:uiPriority="9" w:qFormat="1"/>
+    <w:lsdException w:name="heading 7" w:uiPriority="9" w:qFormat="1"/>
+    <w:lsdException w:name="heading 8" w:uiPriority="9" w:qFormat="1"/>
+    <w:lsdException w:name="heading 9" w:uiPriority="9" w:qFormat="1"/>
+    <w:lsdException w:name="toc 1" w:uiPriority="39"/>
+    <w:lsdException w:name="toc 2" w:uiPriority="39"/>
+    <w:lsdException w:name="toc 3" w:uiPriority="39"/>
+    <w:lsdException w:name="toc 4" w:uiPriority="39"/>
+    <w:lsdException w:name="toc 5" w:uiPriority="39"/>
+    <w:lsdException w:name="toc 6" w:uiPriority="39"/>
+    <w:lsdException w:name="toc 7" w:uiPriority="39"/>
+    <w:lsdException w:name="toc 8" w:uiPriority="39"/>
+    <w:lsdException w:name="toc 9" w:uiPriority="39"/>
+    <w:lsdException w:name="caption" w:uiPriority="35" w:qFormat="1"/>
+    <w:lsdException w:name="Title" w:semiHidden="0" w:uiPriority="10" w:unhideWhenUsed="0" w:qFormat="1"/>
+    <w:lsdException w:name="Default Paragraph Font" w:uiPriority="1"/>
+    <w:lsdException w:name="Subtitle" w:semiHidden="0" w:uiPriority="11" w:unhideWhenUsed="0" w:qFormat="1"/>
+    <w:lsdException w:name="Strong" w:semiHidden="0" w:uiPriority="22" w:unhideWhenUsed="0" w:qFormat="1"/>
+    <w:lsdException w:name="Emphasis" w:semiHidden="0" w:uiPriority="20" w:unhideWhenUsed="0" w:qFormat="1"/>
+    <w:lsdException w:name="Table Grid" w:uiPriority="39"/>
+    <w:lsdException w:name="Placeholder Text" w:unhideWhenUsed="0"/>
+    <w:lsdException w:name="No Spacing" w:semiHidden="0" w:uiPriority="1" w:unhideWhenUsed="0" w:qFormat="1"/>
+    <w:lsdException w:name="Light Shading" w:semiHidden="0" w:uiPriority="60" w:unhideWhenUsed="0"/>
+    <w:lsdException w:name="Light List" w:semiHidden="0" w:uiPriority="61" w:unhideWhenUsed="0"/>
+    <w:lsdException w:name="Light Grid" w:semiHidden="0" w:uiPriority="62" w:unhideWhenUsed="0"/>
+    <w:lsdException w:name="Medium Shading 1" w:semiHidden="0" w:uiPriority="63" w:unhideWhenUsed="0"/>
+    <w:lsdException w:name="Medium Shading 2" w:semiHidden="0" w:uiPriority="64" w:unhideWhenUsed="0"/>
+    <w:lsdException w:name="Medium List 1" w:semiHidden="0" w:uiPriority="65" w:unhideWhenUsed="0"/>
+    <w:lsdException w:name="Medium List 2" w:semiHidden="0" w:uiPriority="66" w:unhideWhenUsed="0"/>
+    <w:lsdException w:name="Medium Grid 1" w:semiHidden="0" w:uiPriority="67" w:unhideWhenUsed="0"/>
+    <w:lsdException w:name="Medium Grid 2" w:semiHidden="0" w:uiPriority="68" w:unhideWhenUsed="0"/>
+    <w:lsdException w:name="Medium Grid 3" w:semiHidden="0" w:uiPriority="69" w:unhideWhenUsed="0"/>
+    <w:lsdException w:name="Dark List" w:semiHidden="0" w:uiPriority="70" w:unhideWhenUsed="0"/>
+    <w:lsdException w:name="Colorful Shading" w:semiHidden="0" w:uiPriority="71" w:unhideWhenUsed="0"/>
+    <w:lsdException w:name="Colorful List" w:semiHidden="0" w:uiPriority="72" w:unhideWhenUsed="0"/>
+    <w:lsdException w:name="Colorful Grid" w:semiHidden="0" w:uiPriority="73" w:unhideWhenUsed="0"/>
+    <w:lsdException w:name="Light Shading Accent 1" w:semiHidden="0" w:uiPriority="60" w:unhideWhenUsed="0"/>
+    <w:lsdException w:name="Light List Accent 1" w:semiHidden="0" w:uiPriority="61" w:unhideWhenUsed="0"/>
+    <w:lsdException w:name="Light Grid Accent 1" w:semiHidden="0" w:uiPriority="62" w:unhideWhenUsed="0"/>
+    <w:lsdException w:name="Medium Shading 1 Accent 1" w:semiHidden="0" w:uiPriority="63" w:unhideWhenUsed="0"/>
+    <w:lsdException w:name="Medium Shading 2 Accent 1" w:semiHidden="0" w:uiPriority="64" w:unhideWhenUsed="0"/>
+    <w:lsdException w:name="Medium List 1 Accent 1" w:semiHidden="0" w:uiPriority="65" w:unhideWhenUsed="0"/>
+    <w:lsdException w:name="Revision" w:unhideWhenUsed="0"/>
+    <w:lsdException w:name="List Paragraph" w:semiHidden="0" w:uiPriority="34" w:unhideWhenUsed="0" w:qFormat="1"/>
+    <w:lsdException w:name="Quote" w:semiHidden="0" w:uiPriority="29" w:unhideWhenUsed="0" w:qFormat="1"/>
+    <w:lsdException w:name="Intense Quote" w:semiHidden="0" w:uiPriority="30" w:unhideWhenUsed="0" w:qFormat="1"/>
+    <w:lsdException w:name="Medium List 2 Accent 1" w:semiHidden="0" w:uiPriority="66" w:unhideWhenUsed="0"/>
+    <w:lsdException w:name="Medium Grid 1 Accent 1" w:semiHidden="0" w:uiPriority="67" w:unhideWhenUsed="0"/>
+    <w:lsdException w:name="Medium Grid 2 Accent 1" w:semiHidden="0" w:uiPriority="68" w:unhideWhenUsed="0"/>
+    <w:lsdException w:name="Medium Grid 3 Accent 1" w:semiHidden="0" w:uiPriority="69" w:unhideWhenUsed="0"/>
+    <w:lsdException w:name="Dark List Accent 1" w:semiHidden="0" w:uiPriority="70" w:unhideWhenUsed="0"/>
+    <w:lsdException w:name="Colorful Shading Accent 1" w:semiHidden="0" w:uiPriority="71" w:unhideWhenUsed="0"/>
+    <w:lsdException w:name="Colorful List Accent 1" w:semiHidden="0" w:uiPriority="72" w:unhideWhenUsed="0"/>
+    <w:lsdException w:name="Colorful Grid Accent 1" w:semiHidden="0" w:uiPriority="73" w:unhideWhenUsed="0"/>
+    <w:lsdException w:name="Light Shading Accent 2" w:semiHidden="0" w:uiPriority="60" w:unhideWhenUsed="0"/>
+    <w:lsdException w:name="Light List Accent 2" w:semiHidden="0" w:uiPriority="61" w:unhideWhenUsed="0"/>
+    <w:lsdException w:name="Light Grid Accent 2" w:semiHidden="0" w:uiPriority="62" w:unhideWhenUsed="0"/>
+    <w:lsdException w:name="Medium Shading 1 Accent 2" w:semiHidden="0" w:uiPriority="63" w:unhideWhenUsed="0"/>
+    <w:lsdException w:name="Medium Shading 2 Accent 2" w:semiHidden="0" w:uiPriority="64" w:unhideWhenUsed="0"/>
+    <w:lsdException w:name="Medium List 1 Accent 2" w:semiHidden="0" w:uiPriority="65" w:unhideWhenUsed="0"/>
+    <w:lsdException w:name="Medium List 2 Accent 2" w:semiHidden="0" w:uiPriority="66" w:unhideWhenUsed="0"/>
+    <w:lsdException w:name="Medium Grid 1 Accent 2" w:semiHidden="0" w:uiPriority="67" w:unhideWhenUsed="0"/>
+    <w:lsdException w:name="Medium Grid 2 Accent 2" w:semiHidden="0" w:uiPriority="68" w:unhideWhenUsed="0"/>
+    <w:lsdException w:name="Medium Grid 3 Accent 2" w:semiHidden="0" w:uiPriority="69" w:unhideWhenUsed="0"/>
+    <w:lsdException w:name="Dark List Accent 2" w:semiHidden="0" w:uiPriority="70" w:unhideWhenUsed="0"/>
+    <w:lsdException w:name="Colorful Shading Accent 2" w:semiHidden="0" w:uiPriority="71" w:unhideWhenUsed="0"/>
+    <w:lsdException w:name="Colorful List Accent 2" w:semiHidden="0" w:uiPriority="72" w:unhideWhenUsed="0"/>
+    <w:lsdException w:name="Colorful Grid Accent 2" w:semiHidden="0" w:uiPriority="73" w:unhideWhenUsed="0"/>
+    <w:lsdException w:name="Light Shading Accent 3" w:semiHidden="0" w:uiPriority="60" w:unhideWhenUsed="0"/>
+    <w:lsdException w:name="Light List Accent 3" w:semiHidden="0" w:uiPriority="61" w:unhideWhenUsed="0"/>
+    <w:lsdException w:name="Light Grid Accent 3" w:semiHidden="0" w:uiPriority="62" w:unhideWhenUsed="0"/>
+    <w:lsdException w:name="Medium Shading 1 Accent 3" w:semiHidden="0" w:uiPriority="63" w:unhideWhenUsed="0"/>
+    <w:lsdException w:name="Medium Shading 2 Accent 3" w:semiHidden="0" w:uiPriority="64" w:unhideWhenUsed="0"/>
+    <w:lsdException w:name="Medium List 1 Accent 3" w:semiHidden="0" w:uiPriority="65" w:unhideWhenUsed="0"/>
+    <w:lsdException w:name="Medium List 2 Accent 3" w:semiHidden="0" w:uiPriority="66" w:unhideWhenUsed="0"/>
+    <w:lsdException w:name="Medium Grid 1 Accent 3" w:semiHidden="0" w:uiPriority="67" w:unhideWhenUsed="0"/>
+    <w:lsdException w:name="Medium Grid 2 Accent 3" w:semiHidden="0" w:uiPriority="68" w:unhideWhenUsed="0"/>
+    <w:lsdException w:name="Medium Grid 3 Accent 3" w:semiHidden="0" w:uiPriority="69" w:unhideWhenUsed="0"/>
+    <w:lsdException w:name="Dark List Accent 3" w:semiHidden="0" w:uiPriority="70" w:unhideWhenUsed="0"/>
+    <w:lsdException w:name="Colorful Shading Accent 3" w:semiHidden="0" w:uiPriority="71" w:unhideWhenUsed="0"/>
+    <w:lsdException w:name="Colorful List Accent 3" w:semiHidden="0" w:uiPriority="72" w:unhideWhenUsed="0"/>
+    <w:lsdException w:name="Colorful Grid Accent 3" w:semiHidden="0" w:uiPriority="73" w:unhideWhenUsed="0"/>
+    <w:lsdException w:name="Light Shading Accent 4" w:semiHidden="0" w:uiPriority="60" w:unhideWhenUsed="0"/>
+    <w:lsdException w:name="Light List Accent 4" w:semiHidden="0" w:uiPriority="61" w:unhideWhenUsed="0"/>
+    <w:lsdException w:name="Light Grid Accent 4" w:semiHidden="0" w:uiPriority="62" w:unhideWhenUsed="0"/>
+    <w:lsdException w:name="Medium Shading 1 Accent 4" w:semiHidden="0" w:uiPriority="63" w:unhideWhenUsed="0"/>
+    <w:lsdException w:name="Medium Shading 2 Accent 4" w:semiHidden="0" w:uiPriority="64" w:unhideWhenUsed="0"/>
+    <w:lsdException w:name="Medium List 1 Accent 4" w:semiHidden="0" w:uiPriority="65" w:unhideWhenUsed="0"/>
+    <w:lsdException w:name="Medium List 2 Accent 4" w:semiHidden="0" w:uiPriority="66" w:unhideWhenUsed="0"/>
+    <w:lsdException w:name="Medium Grid 1 Accent 4" w:semiHidden="0" w:uiPriority="67" w:unhideWhenUsed="0"/>
+    <w:lsdException w:name="Medium Grid 2 Accent 4" w:semiHidden="0" w:uiPriority="68" w:unhideWhenUsed="0"/>
+    <w:lsdException w:name="Medium Grid 3 Accent 4" w:semiHidden="0" w:uiPriority="69" w:unhideWhenUsed="0"/>
+    <w:lsdException w:name="Dark List Accent 4" w:semiHidden="0" w:uiPriority="70" w:unhideWhenUsed="0"/>
+    <w:lsdException w:name="Colorful Shading Accent 4" w:semiHidden="0" w:uiPriority="71" w:unhideWhenUsed="0"/>
+    <w:lsdException w:name="Colorful List Accent 4" w:semiHidden="0" w:uiPriority="72" w:unhideWhenUsed="0"/>
+    <w:lsdException w:name="Colorful Grid Accent 4" w:semiHidden="0" w:uiPriority="73" w:unhideWhenUsed="0"/>
+    <w:lsdException w:name="Light Shading Accent 5" w:semiHidden="0" w:uiPriority="60" w:unhideWhenUsed="0"/>
+    <w:lsdException w:name="Light List Accent 5" w:semiHidden="0" w:uiPriority="61" w:unhideWhenUsed="0"/>
+    <w:lsdException w:name="Light Grid Accent 5" w:semiHidden="0" w:uiPriority="62" w:unhideWhenUsed="0"/>
+    <w:lsdException w:name="Medium Shading 1 Accent 5" w:semiHidden="0" w:uiPriority="63" w:unhideWhenUsed="0"/>
+    <w:lsdException w:name="Medium Shading 2 Accent 5" w:semiHidden="0" w:uiPriority="64" w:unhideWhenUsed="0"/>
+    <w:lsdException w:name="Medium List 1 Accent 5" w:semiHidden="0" w:uiPriority="65" w:unhideWhenUsed="0"/>
+    <w:lsdException w:name="Medium List 2 Accent 5" w:semiHidden="0" w:uiPriority="66" w:unhideWhenUsed="0"/>
+    <w:lsdException w:name="Medium Grid 1 Accent 5" w:semiHidden="0" w:uiPriority="67" w:unhideWhenUsed="0"/>
+    <w:lsdException w:name="Medium Grid 2 Accent 5" w:semiHidden="0" w:uiPriority="68" w:unhideWhenUsed="0"/>
+    <w:lsdException w:name="Medium Grid 3 Accent 5" w:semiHidden="0" w:uiPriority="69" w:unhideWhenUsed="0"/>
+    <w:lsdException w:name="Dark List Accent 5" w:semiHidden="0" w:uiPriority="70" w:unhideWhenUsed="0"/>
+    <w:lsdException w:name="Colorful Shading Accent 5" w:semiHidden="0" w:uiPriority="71" w:unhideWhenUsed="0"/>
+    <w:lsdException w:name="Colorful List Accent 5" w:semiHidden="0" w:uiPriority="72" w:unhideWhenUsed="0"/>
+    <w:lsdException w:name="Colorful Grid Accent 5" w:semiHidden="0" w:uiPriority="73" w:unhideWhenUsed="0"/>
+    <w:lsdException w:name="Light Shading Accent 6" w:semiHidden="0" w:uiPriority="60" w:unhideWhenUsed="0"/>
+    <w:lsdException w:name="Light List Accent 6" w:semiHidden="0" w:uiPriority="61" w:unhideWhenUsed="0"/>
+    <w:lsdException w:name="Light Grid Accent 6" w:semiHidden="0" w:uiPriority="62" w:unhideWhenUsed="0"/>
+    <w:lsdException w:name="Medium Shading 1 Accent 6" w:semiHidden="0" w:uiPriority="63" w:unhideWhenUsed="0"/>
+    <w:lsdException w:name="Medium Shading 2 Accent 6" w:semiHidden="0" w:uiPriority="64" w:unhideWhenUsed="0"/>
+    <w:lsdException w:name="Medium List 1 Accent 6" w:semiHidden="0" w:uiPriority="65" w:unhideWhenUsed="0"/>
+    <w:lsdException w:name="Medium List 2 Accent 6" w:semiHidden="0" w:uiPriority="66" w:unhideWhenUsed="0"/>
+    <w:lsdException w:name="Medium Grid 1 Accent 6" w:semiHidden="0" w:uiPriority="67" w:unhideWhenUsed="0"/>
+    <w:lsdException w:name="Medium Grid 2 Accent 6" w:semiHidden="0" w:uiPriority="68" w:unhideWhenUsed="0"/>
+    <w:lsdException w:name="Medium Grid 3 Accent 6" w:semiHidden="0" w:uiPriority="69" w:unhideWhenUsed="0"/>
+    <w:lsdException w:name="Dark List Accent 6" w:semiHidden="0" w:uiPriority="70" w:unhideWhenUsed="0"/>
+    <w:lsdException w:name="Colorful Shading Accent 6" w:semiHidden="0" w:uiPriority="71" w:unhideWhenUsed="0"/>
+    <w:lsdException w:name="Colorful List Accent 6" w:semiHidden="0" w:uiPriority="72" w:unhideWhenUsed="0"/>
+    <w:lsdException w:name="Colorful Grid Accent 6" w:semiHidden="0" w:uiPriority="73" w:unhideWhenUsed="0"/>
+    <w:lsdException w:name="Subtle Emphasis" w:semiHidden="0" w:uiPriority="19" w:unhideWhenUsed="0" w:qFormat="1"/>
+    <w:lsdException w:name="Intense Emphasis" w:semiHidden="0" w:uiPriority="21" w:unhideWhenUsed="0" w:qFormat="1"/>
+    <w:lsdException w:name="Subtle Reference" w:semiHidden="0" w:uiPriority="31" w:unhideWhenUsed="0" w:qFormat="1"/>
+    <w:lsdException w:name="Intense Reference" w:semiHidden="0" w:uiPriority="32" w:unhideWhenUsed="0" w:qFormat="1"/>
+    <w:lsdException w:name="Book Title" w:semiHidden="0" w:uiPriority="33" w:unhideWhenUsed="0" w:qFormat="1"/>
+    <w:lsdException w:name="Bibliography" w:uiPriority="37"/>
+    <w:lsdException w:name="TOC Heading" w:uiPriority="39" w:qFormat="1"/>
   </w:latentStyles>
   <w:style w:type="paragraph" w:default="1" w:styleId="Normal">
     <w:name w:val="Normal"/>
@@ -3595,7 +3706,7 @@
   <a:extraClrSchemeLst/>
   <a:extLst>
     <a:ext uri="{05A4C25C-085E-4340-85A3-A5531E510DB2}">
-      <thm15:themeFamily xmlns:thm15="http://schemas.microsoft.com/office/thememl/2012/main" name="Office Theme" id="{62F939B6-93AF-4DB8-9C6B-D6C7DFDC589F}" vid="{4A3C46E8-61CC-4603-A589-7422A47A8E4A}"/>
+      <thm15:themeFamily xmlns:thm15="http://schemas.microsoft.com/office/thememl/2012/main" xmlns="" name="Office Theme" id="{62F939B6-93AF-4DB8-9C6B-D6C7DFDC589F}" vid="{4A3C46E8-61CC-4603-A589-7422A47A8E4A}"/>
     </a:ext>
   </a:extLst>
 </a:theme>

</xml_diff>

<commit_message>
Dopunjena dokumentacija za 4. fazu
</commit_message>
<xml_diff>
--- a/Dokumentacija/Izvestaj.docx
+++ b/Dokumentacija/Izvestaj.docx
@@ -1,6 +1,6 @@
 
 <file path=word/document.xml><?xml version="1.0" encoding="utf-8"?>
-<w:document xmlns:wpc="http://schemas.microsoft.com/office/word/2010/wordprocessingCanvas" xmlns:mc="http://schemas.openxmlformats.org/markup-compatibility/2006" xmlns:o="urn:schemas-microsoft-com:office:office" xmlns:r="http://schemas.openxmlformats.org/officeDocument/2006/relationships" xmlns:m="http://schemas.openxmlformats.org/officeDocument/2006/math" xmlns:v="urn:schemas-microsoft-com:vml" xmlns:wp14="http://schemas.microsoft.com/office/word/2010/wordprocessingDrawing" xmlns:wp="http://schemas.openxmlformats.org/drawingml/2006/wordprocessingDrawing" xmlns:w10="urn:schemas-microsoft-com:office:word" xmlns:w="http://schemas.openxmlformats.org/wordprocessingml/2006/main" xmlns:w14="http://schemas.microsoft.com/office/word/2010/wordml" xmlns:wpg="http://schemas.microsoft.com/office/word/2010/wordprocessingGroup" xmlns:wpi="http://schemas.microsoft.com/office/word/2010/wordprocessingInk" xmlns:wne="http://schemas.microsoft.com/office/word/2006/wordml" xmlns:wps="http://schemas.microsoft.com/office/word/2010/wordprocessingShape" mc:Ignorable="w14 wp14">
+<w:document xmlns:wpc="http://schemas.microsoft.com/office/word/2010/wordprocessingCanvas" xmlns:cx="http://schemas.microsoft.com/office/drawing/2014/chartex" xmlns:cx1="http://schemas.microsoft.com/office/drawing/2015/9/8/chartex" xmlns:mc="http://schemas.openxmlformats.org/markup-compatibility/2006" xmlns:o="urn:schemas-microsoft-com:office:office" xmlns:r="http://schemas.openxmlformats.org/officeDocument/2006/relationships" xmlns:m="http://schemas.openxmlformats.org/officeDocument/2006/math" xmlns:v="urn:schemas-microsoft-com:vml" xmlns:wp14="http://schemas.microsoft.com/office/word/2010/wordprocessingDrawing" xmlns:wp="http://schemas.openxmlformats.org/drawingml/2006/wordprocessingDrawing" xmlns:w10="urn:schemas-microsoft-com:office:word" xmlns:w="http://schemas.openxmlformats.org/wordprocessingml/2006/main" xmlns:w14="http://schemas.microsoft.com/office/word/2010/wordml" xmlns:w15="http://schemas.microsoft.com/office/word/2012/wordml" xmlns:w16se="http://schemas.microsoft.com/office/word/2015/wordml/symex" xmlns:wpg="http://schemas.microsoft.com/office/word/2010/wordprocessingGroup" xmlns:wpi="http://schemas.microsoft.com/office/word/2010/wordprocessingInk" xmlns:wne="http://schemas.microsoft.com/office/word/2006/wordml" xmlns:wps="http://schemas.microsoft.com/office/word/2010/wordprocessingShape" mc:Ignorable="w14 w15 w16se wp14">
   <w:body>
     <w:p>
       <w:pPr>
@@ -419,13 +419,31 @@
         <w:rPr>
           <w:lang w:val="sr-Latn-RS"/>
         </w:rPr>
-        <w:t xml:space="preserve"> </w:t>
-      </w:r>
-      <w:r>
-        <w:rPr>
-          <w:lang w:val="sr-Latn-RS"/>
-        </w:rPr>
-        <w:t>Prednost korišćenja imaginarnog pijuna je ta sto su kod pijuna implementirane sve funkcije za validaciju poteza što nama i treba u ovom slučaju, da oponaša skakanje pravog pijuna do ciljnog polja.</w:t>
+        <w:t xml:space="preserve"> Prednost korišćenja imaginarnog pijuna je ta sto su kod pijuna implementirane sve funkcije za validaciju poteza što nama i treba u ovom slučaju, da oponaša skakanje pravog pijuna do ciljnog polja.</w:t>
+      </w:r>
+    </w:p>
+    <w:p>
+      <w:pPr>
+        <w:pStyle w:val="ListParagraph"/>
+        <w:numPr>
+          <w:ilvl w:val="1"/>
+          <w:numId w:val="1"/>
+        </w:numPr>
+      </w:pPr>
+      <w:r>
+        <w:t xml:space="preserve">getNumberOfWallsTouching(color) – </w:t>
+      </w:r>
+      <w:r>
+        <w:rPr>
+          <w:lang w:val="sr-Latn-RS"/>
+        </w:rPr>
+        <w:t xml:space="preserve">vraća broj zidova koji se dodiruju sa zidom koji bi se postavio na ovo polje. Koristi se </w:t>
+      </w:r>
+      <w:r>
+        <w:rPr>
+          <w:lang w:val="sr-Latn-RS"/>
+        </w:rPr>
+        <w:t>prilikom provere da li postavljeni zid zatvara put jednom od pijuna do završnog polja. Ako je broj zidova koji veći ili jednak 2, onda će funkcija za proveru puta da se pozove. Bitna je kod optimizacije da se ne proverava da li postoji put kod svakog postavljanja zida.</w:t>
       </w:r>
     </w:p>
     <w:p>
@@ -581,6 +599,7 @@
         <w:ind w:left="360"/>
       </w:pPr>
       <w:r>
+        <w:lastRenderedPageBreak/>
         <w:t xml:space="preserve">Enumeracija </w:t>
       </w:r>
       <w:r>
@@ -618,14 +637,7 @@
         <w:rPr>
           <w:lang w:val="sr-Latn-RS"/>
         </w:rPr>
-        <w:t xml:space="preserve"> Elementi u neparnim vrstama su horizontalni zidovi u </w:t>
-      </w:r>
-      <w:r>
-        <w:rPr>
-          <w:lang w:val="sr-Latn-RS"/>
-        </w:rPr>
-        <w:lastRenderedPageBreak/>
-        <w:t xml:space="preserve">slučaju parnih kolona ili prazna polja </w:t>
+        <w:t xml:space="preserve"> Elementi u neparnim vrstama su horizontalni zidovi u slučaju parnih kolona ili prazna polja </w:t>
       </w:r>
       <w:r>
         <w:t>(nedostižne tačke) i</w:t>
@@ -731,419 +743,493 @@
           <w:ilvl w:val="1"/>
           <w:numId w:val="1"/>
         </w:numPr>
+      </w:pPr>
+      <w:r>
+        <w:rPr>
+          <w:bCs/>
+        </w:rPr>
+        <w:t>getFieldByRowAndColumn(</w:t>
+      </w:r>
+      <w:r>
+        <w:rPr>
+          <w:bCs/>
+        </w:rPr>
+        <w:t>row, column</w:t>
+      </w:r>
+      <w:r>
+        <w:rPr>
+          <w:bCs/>
+        </w:rPr>
+        <w:t>)</w:t>
+      </w:r>
+      <w:r>
+        <w:t xml:space="preserve"> – vra</w:t>
+      </w:r>
+      <w:r>
+        <w:rPr>
+          <w:lang w:val="sr-Latn-RS"/>
+        </w:rPr>
+        <w:t>ća polje u matrici izračunavajući indekse matrice na osnovu unetog reda i kolone</w:t>
+      </w:r>
+      <w:r>
+        <w:rPr>
+          <w:lang w:val="sr-Latn-RS"/>
+        </w:rPr>
+        <w:t xml:space="preserve">. Polje </w:t>
+      </w:r>
+      <w:r>
+        <w:t>(1, 1) na tabli predstavlja polje (0, 0) u matrici koja se obra</w:t>
+      </w:r>
+      <w:r>
+        <w:rPr>
+          <w:lang w:val="sr-Latn-RS"/>
+        </w:rPr>
+        <w:t>đuje. Vrsta matrice se računa po formuli: 2*(row – 1), oduzimamo 1 zato što indeksi matrice počinju od nule dok indeks na tabli</w:t>
+      </w:r>
+      <w:r>
+        <w:t>(vizuelno) po</w:t>
+      </w:r>
+      <w:r>
+        <w:rPr>
+          <w:lang w:val="sr-Latn-RS"/>
+        </w:rPr>
+        <w:t>činje od 1. Zatim množimo sa 2 zato što pijuni mogu da se nalaze samo na parnim vrstama i kolonama. Kolona matrice se računa na sličan način, s tim što se umesto reda koristi prosleđena kolona table.</w:t>
+      </w:r>
+    </w:p>
+    <w:p>
+      <w:pPr>
+        <w:pStyle w:val="ListParagraph"/>
+        <w:numPr>
+          <w:ilvl w:val="1"/>
+          <w:numId w:val="1"/>
+        </w:numPr>
+        <w:rPr>
+          <w:color w:val="000000" w:themeColor="text1"/>
+        </w:rPr>
+      </w:pPr>
+      <w:r>
+        <w:rPr>
+          <w:color w:val="000000" w:themeColor="text1"/>
+        </w:rPr>
+        <w:t>getField</w:t>
+      </w:r>
+      <w:r>
+        <w:rPr>
+          <w:color w:val="000000" w:themeColor="text1"/>
+        </w:rPr>
+        <w:t>s</w:t>
+      </w:r>
+      <w:r>
+        <w:rPr>
+          <w:color w:val="000000" w:themeColor="text1"/>
+        </w:rPr>
+        <w:t xml:space="preserve">ForWall() </w:t>
+      </w:r>
+      <w:r>
+        <w:rPr>
+          <w:color w:val="000000" w:themeColor="text1"/>
+        </w:rPr>
+        <w:t>–</w:t>
+      </w:r>
+      <w:r>
+        <w:rPr>
+          <w:color w:val="000000" w:themeColor="text1"/>
+        </w:rPr>
+        <w:t xml:space="preserve"> </w:t>
+      </w:r>
+      <w:r>
+        <w:rPr>
+          <w:color w:val="000000" w:themeColor="text1"/>
+        </w:rPr>
+        <w:t>u odnosu na boju vraća pozicije polja table na koje treba da se postavi zid. Ako je uneta boja ‘p’ onda treba postaviti zid horisontalno, ako je uneta boja ‘z’ onda treba postaviti zid vertikalno.</w:t>
+      </w:r>
+    </w:p>
+    <w:p>
+      <w:pPr>
+        <w:pStyle w:val="ListParagraph"/>
+        <w:numPr>
+          <w:ilvl w:val="1"/>
+          <w:numId w:val="1"/>
+        </w:numPr>
+        <w:rPr>
+          <w:color w:val="000000" w:themeColor="text1"/>
+        </w:rPr>
+      </w:pPr>
+      <w:r>
+        <w:rPr>
+          <w:color w:val="000000" w:themeColor="text1"/>
+        </w:rPr>
+        <w:t>putWallOnPosition()</w:t>
+      </w:r>
+      <w:r>
+        <w:rPr>
+          <w:color w:val="000000" w:themeColor="text1"/>
+        </w:rPr>
+        <w:t xml:space="preserve"> – postavlja zid na unetu poziciju ukoliko je pozicija validna I ne sadr</w:t>
+      </w:r>
+      <w:r>
+        <w:rPr>
+          <w:color w:val="000000" w:themeColor="text1"/>
+          <w:lang w:val="sr-Latn-RS"/>
+        </w:rPr>
+        <w:t>ži druge zidove ili se kosi sa drugim zidovima.</w:t>
+      </w:r>
+    </w:p>
+    <w:p>
+      <w:pPr>
+        <w:pStyle w:val="ListParagraph"/>
+        <w:numPr>
+          <w:ilvl w:val="1"/>
+          <w:numId w:val="1"/>
+        </w:numPr>
+        <w:rPr>
+          <w:color w:val="000000" w:themeColor="text1"/>
+        </w:rPr>
+      </w:pPr>
+      <w:r>
+        <w:rPr>
+          <w:color w:val="000000" w:themeColor="text1"/>
+        </w:rPr>
+        <w:t>isGameFinished</w:t>
+      </w:r>
+      <w:r>
+        <w:rPr>
+          <w:color w:val="000000" w:themeColor="text1"/>
+        </w:rPr>
+        <w:t>() – proverava da li postoji pobednik u igri I ispusuje ga na standardnom izlazu.</w:t>
+      </w:r>
+    </w:p>
+    <w:p>
+      <w:pPr>
+        <w:pStyle w:val="ListParagraph"/>
+        <w:numPr>
+          <w:ilvl w:val="1"/>
+          <w:numId w:val="1"/>
+        </w:numPr>
+        <w:rPr>
+          <w:color w:val="000000" w:themeColor="text1"/>
+        </w:rPr>
       </w:pPr>
       <w:r>
         <w:rPr>
           <w:b/>
           <w:bCs/>
-        </w:rPr>
-        <w:t>getFieldByRowAndColumn(</w:t>
-      </w:r>
+          <w:color w:val="000000" w:themeColor="text1"/>
+        </w:rPr>
+        <w:t>parseEnteredValueToTableIndex()</w:t>
+      </w:r>
+      <w:r>
+        <w:rPr>
+          <w:color w:val="000000" w:themeColor="text1"/>
+        </w:rPr>
+        <w:t xml:space="preserve"> – provera da li je igra</w:t>
+      </w:r>
+      <w:r>
+        <w:rPr>
+          <w:color w:val="000000" w:themeColor="text1"/>
+          <w:lang w:val="sr-Latn-RS"/>
+        </w:rPr>
+        <w:t>č uneo validan broj/slovo za vrstu/kolonu table. Unos je validan ukoliko je u pitanju broj ili slovo od A do Z (isključivo velika slova</w:t>
+      </w:r>
+      <w:r>
+        <w:rPr>
+          <w:color w:val="000000" w:themeColor="text1"/>
+        </w:rPr>
+        <w:t>). Obzirom da vrsta I kolona po</w:t>
+      </w:r>
+      <w:r>
+        <w:rPr>
+          <w:color w:val="000000" w:themeColor="text1"/>
+          <w:lang w:val="sr-Latn-RS"/>
+        </w:rPr>
+        <w:t>činju sa brojem 1, slovo A će predstavljati broj deset odnosno 10. vrstu</w:t>
+      </w:r>
+      <w:r>
+        <w:rPr>
+          <w:color w:val="000000" w:themeColor="text1"/>
+        </w:rPr>
+        <w:t xml:space="preserve">/kolonu. Sva slova dobijaju vrednost u zavisnosti od svoje ASCII vrednosti. ASCII vrednost – 55. 55 oduzimamo zato </w:t>
+      </w:r>
+      <w:r>
+        <w:rPr>
+          <w:color w:val="000000" w:themeColor="text1"/>
+          <w:lang w:val="sr-Latn-RS"/>
+        </w:rPr>
+        <w:t>što A ima vrednost 10, svako naredno slovo ima vrednost za jedan broj veći od prethodnog.</w:t>
+      </w:r>
+    </w:p>
+    <w:p>
+      <w:pPr>
+        <w:pStyle w:val="ListParagraph"/>
+        <w:numPr>
+          <w:ilvl w:val="1"/>
+          <w:numId w:val="1"/>
+        </w:numPr>
+        <w:rPr>
+          <w:color w:val="000000" w:themeColor="text1"/>
+        </w:rPr>
+      </w:pPr>
+      <w:r>
+        <w:rPr>
+          <w:color w:val="000000" w:themeColor="text1"/>
+        </w:rPr>
+        <w:t>requestInputForPlayerPosition</w:t>
+      </w:r>
+      <w:r>
+        <w:rPr>
+          <w:color w:val="000000" w:themeColor="text1"/>
+        </w:rPr>
+        <w:t>(</w:t>
+      </w:r>
+      <w:r>
+        <w:rPr>
+          <w:color w:val="000000" w:themeColor="text1"/>
+        </w:rPr>
+        <w:t>sign</w:t>
+      </w:r>
+      <w:r>
+        <w:rPr>
+          <w:color w:val="000000" w:themeColor="text1"/>
+        </w:rPr>
+        <w:t>) – zahteva unos vrste I kolone polja za poziciju izabrano</w:t>
+      </w:r>
+      <w:r>
+        <w:rPr>
+          <w:color w:val="000000" w:themeColor="text1"/>
+        </w:rPr>
+        <w:t>g</w:t>
+      </w:r>
+      <w:r>
+        <w:rPr>
+          <w:color w:val="000000" w:themeColor="text1"/>
+        </w:rPr>
+        <w:t xml:space="preserve"> pijuna od strane igra</w:t>
+      </w:r>
+      <w:r>
+        <w:rPr>
+          <w:color w:val="000000" w:themeColor="text1"/>
+          <w:lang w:val="sr-Latn-RS"/>
+        </w:rPr>
+        <w:t>ča</w:t>
+      </w:r>
+      <w:r>
+        <w:rPr>
+          <w:color w:val="000000" w:themeColor="text1"/>
+          <w:lang w:val="sr-Latn-RS"/>
+        </w:rPr>
+        <w:t xml:space="preserve"> sa znakom sign</w:t>
+      </w:r>
+      <w:r>
+        <w:rPr>
+          <w:color w:val="000000" w:themeColor="text1"/>
+          <w:lang w:val="sr-Latn-RS"/>
+        </w:rPr>
+        <w:t xml:space="preserve"> koji je na potezu</w:t>
+      </w:r>
+    </w:p>
+    <w:p>
+      <w:pPr>
+        <w:pStyle w:val="ListParagraph"/>
+        <w:numPr>
+          <w:ilvl w:val="1"/>
+          <w:numId w:val="1"/>
+        </w:numPr>
+        <w:rPr>
+          <w:color w:val="000000" w:themeColor="text1"/>
+        </w:rPr>
+      </w:pPr>
+      <w:r>
+        <w:rPr>
+          <w:color w:val="000000" w:themeColor="text1"/>
+        </w:rPr>
+        <w:t>requestInputForWallPosition</w:t>
+      </w:r>
+      <w:r>
+        <w:rPr>
+          <w:color w:val="000000" w:themeColor="text1"/>
+        </w:rPr>
+        <w:t>(</w:t>
+      </w:r>
+      <w:r>
+        <w:rPr>
+          <w:color w:val="000000" w:themeColor="text1"/>
+        </w:rPr>
+        <w:t>sign</w:t>
+      </w:r>
+      <w:r>
+        <w:rPr>
+          <w:color w:val="000000" w:themeColor="text1"/>
+        </w:rPr>
+        <w:t xml:space="preserve">) </w:t>
+      </w:r>
+      <w:r>
+        <w:rPr>
+          <w:color w:val="000000" w:themeColor="text1"/>
+        </w:rPr>
+        <w:t xml:space="preserve">– zahteva unos </w:t>
+      </w:r>
+      <w:r>
+        <w:rPr>
+          <w:color w:val="000000" w:themeColor="text1"/>
+        </w:rPr>
+        <w:t xml:space="preserve">boje, </w:t>
+      </w:r>
+      <w:r>
+        <w:rPr>
+          <w:color w:val="000000" w:themeColor="text1"/>
+        </w:rPr>
+        <w:t xml:space="preserve">vrste I kolone polja za poziciju </w:t>
+      </w:r>
+      <w:r>
+        <w:rPr>
+          <w:color w:val="000000" w:themeColor="text1"/>
+        </w:rPr>
+        <w:t>zida</w:t>
+      </w:r>
+      <w:r>
+        <w:rPr>
+          <w:color w:val="000000" w:themeColor="text1"/>
+        </w:rPr>
+        <w:t xml:space="preserve"> od strane igrača </w:t>
+      </w:r>
+      <w:r>
+        <w:rPr>
+          <w:color w:val="000000" w:themeColor="text1"/>
+        </w:rPr>
+        <w:t xml:space="preserve">sa znakom sign </w:t>
+      </w:r>
+      <w:r>
+        <w:rPr>
+          <w:color w:val="000000" w:themeColor="text1"/>
+        </w:rPr>
+        <w:t>koji je na potezu</w:t>
+      </w:r>
+    </w:p>
+    <w:p>
+      <w:pPr>
+        <w:pStyle w:val="ListParagraph"/>
+        <w:numPr>
+          <w:ilvl w:val="1"/>
+          <w:numId w:val="1"/>
+        </w:numPr>
+        <w:rPr>
+          <w:color w:val="000000" w:themeColor="text1"/>
+        </w:rPr>
+      </w:pPr>
+      <w:r>
+        <w:rPr>
+          <w:color w:val="000000" w:themeColor="text1"/>
+        </w:rPr>
+        <w:t>getPlayerByType(type) – vra</w:t>
+      </w:r>
+      <w:r>
+        <w:rPr>
+          <w:color w:val="000000" w:themeColor="text1"/>
+          <w:lang w:val="sr-Latn-RS"/>
+        </w:rPr>
+        <w:t>ća igrača u zavisnosti od prosleđenog tipa</w:t>
+      </w:r>
+    </w:p>
+    <w:p>
+      <w:pPr>
+        <w:pStyle w:val="ListParagraph"/>
+        <w:numPr>
+          <w:ilvl w:val="1"/>
+          <w:numId w:val="1"/>
+        </w:numPr>
+        <w:rPr>
+          <w:color w:val="000000" w:themeColor="text1"/>
+        </w:rPr>
+      </w:pPr>
+      <w:r>
+        <w:rPr>
+          <w:color w:val="000000" w:themeColor="text1"/>
+          <w:lang w:val="sr-Latn-RS"/>
+        </w:rPr>
+        <w:t xml:space="preserve">placeWallsInFields(fields, colors) </w:t>
+      </w:r>
+      <w:r>
+        <w:rPr>
+          <w:color w:val="000000" w:themeColor="text1"/>
+        </w:rPr>
+        <w:t>– postavlja zidove u datim poljima date boje</w:t>
+      </w:r>
+    </w:p>
+    <w:p>
+      <w:pPr>
+        <w:pStyle w:val="ListParagraph"/>
+        <w:numPr>
+          <w:ilvl w:val="1"/>
+          <w:numId w:val="1"/>
+        </w:numPr>
+        <w:rPr>
+          <w:color w:val="000000" w:themeColor="text1"/>
+        </w:rPr>
+      </w:pPr>
       <w:r>
         <w:rPr>
           <w:b/>
           <w:bCs/>
-        </w:rPr>
-        <w:t>row, column</w:t>
-      </w:r>
+          <w:color w:val="000000" w:themeColor="text1"/>
+          <w:lang w:val="sr-Latn-RS"/>
+        </w:rPr>
+        <w:t>playMoveInNewState(playerType, figureNumber, newX, newY)</w:t>
+      </w:r>
+      <w:r>
+        <w:rPr>
+          <w:color w:val="000000" w:themeColor="text1"/>
+          <w:lang w:val="sr-Latn-RS"/>
+        </w:rPr>
+        <w:t xml:space="preserve"> – odigrava potez u novom stanju i vraća dato stanje</w:t>
+      </w:r>
+      <w:r>
+        <w:rPr>
+          <w:color w:val="000000" w:themeColor="text1"/>
+          <w:lang w:val="sr-Latn-RS"/>
+        </w:rPr>
+        <w:t>.</w:t>
+      </w:r>
+    </w:p>
+    <w:p>
+      <w:pPr>
+        <w:pStyle w:val="ListParagraph"/>
+        <w:numPr>
+          <w:ilvl w:val="1"/>
+          <w:numId w:val="1"/>
+        </w:numPr>
+        <w:rPr>
+          <w:color w:val="000000" w:themeColor="text1"/>
+        </w:rPr>
+      </w:pPr>
       <w:r>
         <w:rPr>
           <w:b/>
           <w:bCs/>
-        </w:rPr>
-        <w:t>)</w:t>
-      </w:r>
-      <w:r>
-        <w:t xml:space="preserve"> – vra</w:t>
-      </w:r>
-      <w:r>
-        <w:rPr>
-          <w:lang w:val="sr-Latn-RS"/>
-        </w:rPr>
-        <w:t>ća polje u matrici izračunavajući indekse matrice na osnovu unetog reda i kolone</w:t>
-      </w:r>
-      <w:r>
-        <w:rPr>
-          <w:lang w:val="sr-Latn-RS"/>
-        </w:rPr>
-        <w:t xml:space="preserve">. Polje </w:t>
-      </w:r>
-      <w:r>
-        <w:t>(1, 1) na tabli predstavlja polje (0, 0) u matrici koja se obra</w:t>
-      </w:r>
-      <w:r>
-        <w:rPr>
-          <w:lang w:val="sr-Latn-RS"/>
-        </w:rPr>
-        <w:t>đuje. Vrsta matrice se računa po formuli: 2*(row – 1), oduzimamo 1 zato što indeksi matrice počinju od nule dok indeks na tabli</w:t>
-      </w:r>
-      <w:r>
-        <w:t>(vizuelno) po</w:t>
-      </w:r>
-      <w:r>
-        <w:rPr>
-          <w:lang w:val="sr-Latn-RS"/>
-        </w:rPr>
-        <w:t>činje od 1. Zatim množimo sa 2 zato što pijuni mogu da se nalaze samo na parnim vrstama i kolonama. Kolona matrice se računa na sličan način, s tim što se umesto reda koristi prosleđena kolona table.</w:t>
-      </w:r>
-    </w:p>
-    <w:p>
-      <w:pPr>
-        <w:pStyle w:val="ListParagraph"/>
-        <w:numPr>
-          <w:ilvl w:val="1"/>
-          <w:numId w:val="1"/>
-        </w:numPr>
-        <w:rPr>
-          <w:color w:val="000000" w:themeColor="text1"/>
-        </w:rPr>
-      </w:pPr>
-      <w:r>
-        <w:rPr>
-          <w:color w:val="000000" w:themeColor="text1"/>
-        </w:rPr>
-        <w:t>getField</w:t>
-      </w:r>
-      <w:r>
-        <w:rPr>
-          <w:color w:val="000000" w:themeColor="text1"/>
-        </w:rPr>
-        <w:t>s</w:t>
-      </w:r>
-      <w:r>
-        <w:rPr>
-          <w:color w:val="000000" w:themeColor="text1"/>
-        </w:rPr>
-        <w:t xml:space="preserve">ForWall() </w:t>
-      </w:r>
-      <w:r>
-        <w:rPr>
-          <w:color w:val="000000" w:themeColor="text1"/>
-        </w:rPr>
-        <w:t>–</w:t>
-      </w:r>
-      <w:r>
-        <w:rPr>
-          <w:color w:val="000000" w:themeColor="text1"/>
-        </w:rPr>
-        <w:t xml:space="preserve"> </w:t>
-      </w:r>
-      <w:r>
-        <w:rPr>
-          <w:color w:val="000000" w:themeColor="text1"/>
-        </w:rPr>
-        <w:t>u odnosu na boju vraća pozicije polja table na koje treba da se postavi zid. Ako je uneta boja ‘p’ onda treba postaviti zid horisontalno, ako je uneta boja ‘z’ onda treba postaviti zid vertikalno.</w:t>
-      </w:r>
-    </w:p>
-    <w:p>
-      <w:pPr>
-        <w:pStyle w:val="ListParagraph"/>
-        <w:numPr>
-          <w:ilvl w:val="1"/>
-          <w:numId w:val="1"/>
-        </w:numPr>
-        <w:rPr>
-          <w:color w:val="000000" w:themeColor="text1"/>
-        </w:rPr>
-      </w:pPr>
-      <w:r>
-        <w:rPr>
-          <w:color w:val="000000" w:themeColor="text1"/>
-        </w:rPr>
-        <w:t>putWallOnPosition()</w:t>
-      </w:r>
-      <w:r>
-        <w:rPr>
-          <w:color w:val="000000" w:themeColor="text1"/>
-        </w:rPr>
-        <w:t xml:space="preserve"> – postavlja zid na unetu poziciju ukoliko je pozicija validna I ne sadr</w:t>
-      </w:r>
-      <w:r>
-        <w:rPr>
-          <w:color w:val="000000" w:themeColor="text1"/>
-          <w:lang w:val="sr-Latn-RS"/>
-        </w:rPr>
-        <w:t>ži druge zidove ili se kosi sa drugim zidovima.</w:t>
-      </w:r>
-    </w:p>
-    <w:p>
-      <w:pPr>
-        <w:pStyle w:val="ListParagraph"/>
-        <w:numPr>
-          <w:ilvl w:val="1"/>
-          <w:numId w:val="1"/>
-        </w:numPr>
-        <w:rPr>
-          <w:color w:val="000000" w:themeColor="text1"/>
-        </w:rPr>
-      </w:pPr>
-      <w:r>
-        <w:rPr>
-          <w:color w:val="000000" w:themeColor="text1"/>
-        </w:rPr>
-        <w:t>isGameFinished</w:t>
-      </w:r>
-      <w:r>
-        <w:rPr>
-          <w:color w:val="000000" w:themeColor="text1"/>
-        </w:rPr>
-        <w:t>() – proverava da li postoji pobednik u igri I ispusuje ga na standardnom izlazu.</w:t>
-      </w:r>
-    </w:p>
-    <w:p>
-      <w:pPr>
-        <w:pStyle w:val="ListParagraph"/>
-        <w:numPr>
-          <w:ilvl w:val="1"/>
-          <w:numId w:val="1"/>
-        </w:numPr>
-        <w:rPr>
-          <w:color w:val="000000" w:themeColor="text1"/>
-        </w:rPr>
-      </w:pPr>
+          <w:color w:val="000000" w:themeColor="text1"/>
+          <w:lang w:val="sr-Latn-RS"/>
+        </w:rPr>
+        <w:t>placeWallInNewState</w:t>
+      </w:r>
       <w:r>
         <w:rPr>
           <w:b/>
           <w:bCs/>
           <w:color w:val="000000" w:themeColor="text1"/>
         </w:rPr>
-        <w:t>parseEnteredValueToTableIndex()</w:t>
-      </w:r>
-      <w:r>
-        <w:rPr>
-          <w:color w:val="000000" w:themeColor="text1"/>
-        </w:rPr>
-        <w:t xml:space="preserve"> – provera da li je igra</w:t>
-      </w:r>
-      <w:r>
-        <w:rPr>
-          <w:color w:val="000000" w:themeColor="text1"/>
-          <w:lang w:val="sr-Latn-RS"/>
-        </w:rPr>
-        <w:t>č uneo validan broj/slovo za vrstu/kolonu table. Unos je validan ukoliko je u pitanju broj ili slovo od A do Z (isključivo velika slova</w:t>
-      </w:r>
-      <w:r>
-        <w:rPr>
-          <w:color w:val="000000" w:themeColor="text1"/>
-        </w:rPr>
-        <w:t>). Obzirom da vrsta I kolona po</w:t>
-      </w:r>
-      <w:r>
-        <w:rPr>
-          <w:color w:val="000000" w:themeColor="text1"/>
-          <w:lang w:val="sr-Latn-RS"/>
-        </w:rPr>
-        <w:t>činju sa brojem 1, slovo A će predstavljati broj deset odnosno 10. vrstu</w:t>
-      </w:r>
-      <w:r>
-        <w:rPr>
-          <w:color w:val="000000" w:themeColor="text1"/>
-        </w:rPr>
-        <w:t xml:space="preserve">/kolonu. Sva slova dobijaju vrednost u zavisnosti od svoje ASCII vrednosti. ASCII vrednost – 55. 55 oduzimamo zato </w:t>
-      </w:r>
-      <w:r>
-        <w:rPr>
-          <w:color w:val="000000" w:themeColor="text1"/>
-          <w:lang w:val="sr-Latn-RS"/>
-        </w:rPr>
-        <w:t>što A ima vrednost 10, svako naredno slovo ima vrednost za jedan broj veći od prethodnog.</w:t>
-      </w:r>
-    </w:p>
-    <w:p>
-      <w:pPr>
-        <w:pStyle w:val="ListParagraph"/>
-        <w:numPr>
-          <w:ilvl w:val="1"/>
-          <w:numId w:val="1"/>
-        </w:numPr>
-        <w:rPr>
-          <w:color w:val="000000" w:themeColor="text1"/>
-        </w:rPr>
-      </w:pPr>
-      <w:r>
-        <w:rPr>
-          <w:color w:val="000000" w:themeColor="text1"/>
-        </w:rPr>
-        <w:t>requestInputForPlayerPosition</w:t>
-      </w:r>
-      <w:r>
-        <w:rPr>
-          <w:color w:val="000000" w:themeColor="text1"/>
-        </w:rPr>
-        <w:t>(</w:t>
-      </w:r>
-      <w:r>
-        <w:rPr>
-          <w:color w:val="000000" w:themeColor="text1"/>
-        </w:rPr>
-        <w:t>sign</w:t>
-      </w:r>
-      <w:r>
-        <w:rPr>
-          <w:color w:val="000000" w:themeColor="text1"/>
-        </w:rPr>
-        <w:t>) – zahteva unos vrste I kolone polja za poziciju izabrano</w:t>
-      </w:r>
-      <w:r>
-        <w:rPr>
-          <w:color w:val="000000" w:themeColor="text1"/>
-        </w:rPr>
-        <w:t>g</w:t>
-      </w:r>
-      <w:r>
-        <w:rPr>
-          <w:color w:val="000000" w:themeColor="text1"/>
-        </w:rPr>
-        <w:t xml:space="preserve"> pijuna od strane igra</w:t>
-      </w:r>
-      <w:r>
-        <w:rPr>
-          <w:color w:val="000000" w:themeColor="text1"/>
-          <w:lang w:val="sr-Latn-RS"/>
-        </w:rPr>
-        <w:t>ča</w:t>
-      </w:r>
-      <w:r>
-        <w:rPr>
-          <w:color w:val="000000" w:themeColor="text1"/>
-          <w:lang w:val="sr-Latn-RS"/>
-        </w:rPr>
-        <w:t xml:space="preserve"> sa znakom sign</w:t>
-      </w:r>
-      <w:r>
-        <w:rPr>
-          <w:color w:val="000000" w:themeColor="text1"/>
-          <w:lang w:val="sr-Latn-RS"/>
-        </w:rPr>
-        <w:t xml:space="preserve"> koji je na potezu</w:t>
-      </w:r>
-    </w:p>
-    <w:p>
-      <w:pPr>
-        <w:pStyle w:val="ListParagraph"/>
-        <w:numPr>
-          <w:ilvl w:val="1"/>
-          <w:numId w:val="1"/>
-        </w:numPr>
-        <w:rPr>
-          <w:color w:val="000000" w:themeColor="text1"/>
-        </w:rPr>
-      </w:pPr>
-      <w:r>
-        <w:rPr>
-          <w:color w:val="000000" w:themeColor="text1"/>
-        </w:rPr>
-        <w:t>requestInputForWallPosition</w:t>
-      </w:r>
-      <w:r>
-        <w:rPr>
-          <w:color w:val="000000" w:themeColor="text1"/>
-        </w:rPr>
-        <w:t>(</w:t>
-      </w:r>
-      <w:r>
-        <w:rPr>
-          <w:color w:val="000000" w:themeColor="text1"/>
-        </w:rPr>
-        <w:t>sign</w:t>
-      </w:r>
-      <w:r>
-        <w:rPr>
-          <w:color w:val="000000" w:themeColor="text1"/>
-        </w:rPr>
-        <w:t xml:space="preserve">) </w:t>
-      </w:r>
-      <w:r>
-        <w:rPr>
-          <w:color w:val="000000" w:themeColor="text1"/>
-        </w:rPr>
-        <w:t xml:space="preserve">– zahteva unos </w:t>
-      </w:r>
-      <w:r>
-        <w:rPr>
-          <w:color w:val="000000" w:themeColor="text1"/>
-        </w:rPr>
-        <w:t xml:space="preserve">boje, </w:t>
-      </w:r>
-      <w:r>
-        <w:rPr>
-          <w:color w:val="000000" w:themeColor="text1"/>
-        </w:rPr>
-        <w:t xml:space="preserve">vrste I kolone polja za poziciju </w:t>
-      </w:r>
-      <w:r>
-        <w:rPr>
-          <w:color w:val="000000" w:themeColor="text1"/>
-        </w:rPr>
-        <w:t>zida</w:t>
-      </w:r>
-      <w:r>
-        <w:rPr>
-          <w:color w:val="000000" w:themeColor="text1"/>
-        </w:rPr>
-        <w:t xml:space="preserve"> od strane igrača </w:t>
-      </w:r>
-      <w:r>
-        <w:rPr>
-          <w:color w:val="000000" w:themeColor="text1"/>
-        </w:rPr>
-        <w:t xml:space="preserve">sa znakom sign </w:t>
-      </w:r>
-      <w:r>
-        <w:rPr>
-          <w:color w:val="000000" w:themeColor="text1"/>
-        </w:rPr>
-        <w:t>koji je na potezu</w:t>
-      </w:r>
-    </w:p>
-    <w:p>
-      <w:pPr>
-        <w:pStyle w:val="ListParagraph"/>
-        <w:numPr>
-          <w:ilvl w:val="1"/>
-          <w:numId w:val="1"/>
-        </w:numPr>
-        <w:rPr>
-          <w:color w:val="000000" w:themeColor="text1"/>
-        </w:rPr>
-      </w:pPr>
-      <w:r>
-        <w:rPr>
-          <w:color w:val="000000" w:themeColor="text1"/>
-        </w:rPr>
-        <w:t>getPlayerByType(type) – vra</w:t>
-      </w:r>
-      <w:r>
-        <w:rPr>
-          <w:color w:val="000000" w:themeColor="text1"/>
-          <w:lang w:val="sr-Latn-RS"/>
-        </w:rPr>
-        <w:t>ća igrača u zavisnosti od prosleđenog tipa</w:t>
-      </w:r>
-    </w:p>
-    <w:p>
-      <w:pPr>
-        <w:pStyle w:val="ListParagraph"/>
-        <w:numPr>
-          <w:ilvl w:val="1"/>
-          <w:numId w:val="1"/>
-        </w:numPr>
-        <w:rPr>
-          <w:color w:val="000000" w:themeColor="text1"/>
-        </w:rPr>
-      </w:pPr>
-      <w:r>
-        <w:rPr>
-          <w:color w:val="000000" w:themeColor="text1"/>
-          <w:lang w:val="sr-Latn-RS"/>
-        </w:rPr>
-        <w:t xml:space="preserve">placeWallsInFields(fields, colors) </w:t>
-      </w:r>
-      <w:r>
-        <w:rPr>
-          <w:color w:val="000000" w:themeColor="text1"/>
-        </w:rPr>
-        <w:t>– postavlja zidove u datim poljima date boje</w:t>
+        <w:t xml:space="preserve">(color, i, j) </w:t>
+      </w:r>
+      <w:r>
+        <w:rPr>
+          <w:color w:val="000000" w:themeColor="text1"/>
+        </w:rPr>
+        <w:t>– postavlja zid u novom stanju i vra</w:t>
+      </w:r>
+      <w:r>
+        <w:rPr>
+          <w:color w:val="000000" w:themeColor="text1"/>
+          <w:lang w:val="sr-Latn-RS"/>
+        </w:rPr>
+        <w:t>ća dato staje</w:t>
       </w:r>
     </w:p>
     <w:p>
@@ -1164,21 +1250,25 @@
           <w:color w:val="000000" w:themeColor="text1"/>
           <w:lang w:val="sr-Latn-RS"/>
         </w:rPr>
-        <w:t>playMoveInNewState(playerType, figureNumber, newX, newY)</w:t>
-      </w:r>
-      <w:r>
-        <w:rPr>
-          <w:color w:val="000000" w:themeColor="text1"/>
-          <w:lang w:val="sr-Latn-RS"/>
-        </w:rPr>
-        <w:t xml:space="preserve"> – odigrava potez u novom stanju i vraća dato stanje</w:t>
-      </w:r>
-      <w:r>
-        <w:rPr>
-          <w:color w:val="000000" w:themeColor="text1"/>
-          <w:lang w:val="sr-Latn-RS"/>
-        </w:rPr>
-        <w:t>.</w:t>
+        <w:t xml:space="preserve">isWallClosingPath() </w:t>
+      </w:r>
+      <w:r>
+        <w:rPr>
+          <w:color w:val="000000" w:themeColor="text1"/>
+        </w:rPr>
+        <w:t>– proverava da li u trenutnom stanju postoji zatvoreni pijun (pijun kojem je put do cilja blokiran)</w:t>
+      </w:r>
+      <w:r>
+        <w:rPr>
+          <w:color w:val="000000" w:themeColor="text1"/>
+        </w:rPr>
+        <w:t>. Vrši proveru da li postoji put za svokog od pijuna do oba cilja.</w:t>
+      </w:r>
+      <w:r>
+        <w:rPr>
+          <w:color w:val="000000" w:themeColor="text1"/>
+        </w:rPr>
+        <w:t xml:space="preserve"> Vraća dužinu puta ako put postoji ili -1 ako put ne postoji.</w:t>
       </w:r>
     </w:p>
     <w:p>
@@ -1199,72 +1289,365 @@
           <w:color w:val="000000" w:themeColor="text1"/>
           <w:lang w:val="sr-Latn-RS"/>
         </w:rPr>
-        <w:t>placeWallInNewState</w:t>
+        <w:t>calculateDistanceBetweenNodes</w:t>
       </w:r>
       <w:r>
         <w:rPr>
           <w:b/>
           <w:bCs/>
           <w:color w:val="000000" w:themeColor="text1"/>
-        </w:rPr>
-        <w:t xml:space="preserve">(color, i, j) </w:t>
-      </w:r>
-      <w:r>
-        <w:rPr>
-          <w:color w:val="000000" w:themeColor="text1"/>
-        </w:rPr>
-        <w:t>– postavlja zid u novom stanju i vra</w:t>
-      </w:r>
-      <w:r>
-        <w:rPr>
-          <w:color w:val="000000" w:themeColor="text1"/>
-          <w:lang w:val="sr-Latn-RS"/>
-        </w:rPr>
-        <w:t>ća dato staje</w:t>
-      </w:r>
-    </w:p>
-    <w:p>
-      <w:pPr>
-        <w:pStyle w:val="ListParagraph"/>
-        <w:numPr>
-          <w:ilvl w:val="1"/>
-          <w:numId w:val="1"/>
-        </w:numPr>
-        <w:rPr>
-          <w:color w:val="000000" w:themeColor="text1"/>
-        </w:rPr>
-      </w:pPr>
-      <w:r>
+          <w:lang w:val="sr-Latn-RS"/>
+        </w:rPr>
+        <w:t xml:space="preserve">(start, end) </w:t>
+      </w:r>
+      <w:r>
+        <w:rPr>
+          <w:color w:val="000000" w:themeColor="text1"/>
+        </w:rPr>
+        <w:t xml:space="preserve">– provera da li postoji put od startnog do ciljnog </w:t>
+      </w:r>
+      <w:r>
+        <w:rPr>
+          <w:color w:val="000000" w:themeColor="text1"/>
+          <w:lang w:val="sr-Latn-RS"/>
+        </w:rPr>
+        <w:t>čvora</w:t>
+      </w:r>
+      <w:r>
+        <w:rPr>
+          <w:color w:val="000000" w:themeColor="text1"/>
+          <w:lang w:val="sr-Latn-RS"/>
+        </w:rPr>
+        <w:t>. Implementiran A</w:t>
+      </w:r>
+      <w:r>
+        <w:rPr>
+          <w:color w:val="000000" w:themeColor="text1"/>
+        </w:rPr>
+        <w:t>*</w:t>
+      </w:r>
+      <w:r>
+        <w:rPr>
+          <w:color w:val="000000" w:themeColor="text1"/>
+          <w:lang w:val="sr-Cyrl-RS"/>
+        </w:rPr>
+        <w:t xml:space="preserve"> </w:t>
+      </w:r>
+      <w:r>
+        <w:rPr>
+          <w:color w:val="000000" w:themeColor="text1"/>
+          <w:lang w:val="sr-Latn-RS"/>
+        </w:rPr>
+        <w:t>algoritam.</w:t>
+      </w:r>
+    </w:p>
+    <w:p>
+      <w:pPr>
+        <w:pStyle w:val="ListParagraph"/>
+        <w:numPr>
+          <w:ilvl w:val="1"/>
+          <w:numId w:val="1"/>
+        </w:numPr>
+        <w:rPr>
+          <w:color w:val="000000" w:themeColor="text1"/>
+        </w:rPr>
+      </w:pPr>
+      <w:r>
+        <w:rPr>
+          <w:color w:val="000000" w:themeColor="text1"/>
+        </w:rPr>
+        <w:lastRenderedPageBreak/>
+        <w:t>calculateHeuristic(node, end) – osnovna heuristika potrebna za rad A* algoritma</w:t>
+      </w:r>
+      <w:r>
+        <w:rPr>
+          <w:color w:val="000000" w:themeColor="text1"/>
+        </w:rPr>
+        <w:t xml:space="preserve">. Heuristika je nadograđena u </w:t>
+      </w:r>
+      <w:r>
+        <w:rPr>
+          <w:i/>
+          <w:color w:val="000000" w:themeColor="text1"/>
+        </w:rPr>
+        <w:t>Manhattan diagonal distance</w:t>
+      </w:r>
+      <w:r>
+        <w:rPr>
+          <w:color w:val="000000" w:themeColor="text1"/>
+        </w:rPr>
+        <w:t xml:space="preserve"> algoritam. Računa ispravnu heuristiku za kretanje u 8 pravaca (vodoravno, horizontalno i dijagonalno).</w:t>
+      </w:r>
+    </w:p>
+    <w:p>
+      <w:pPr>
+        <w:pStyle w:val="ListParagraph"/>
+        <w:numPr>
+          <w:ilvl w:val="1"/>
+          <w:numId w:val="1"/>
+        </w:numPr>
+        <w:rPr>
+          <w:color w:val="000000" w:themeColor="text1"/>
+        </w:rPr>
+      </w:pPr>
+      <w:r>
+        <w:rPr>
+          <w:color w:val="000000" w:themeColor="text1"/>
+        </w:rPr>
+        <w:t>getGameWinner</w:t>
+      </w:r>
+      <w:r>
+        <w:rPr>
+          <w:color w:val="000000" w:themeColor="text1"/>
+        </w:rPr>
+        <w:t>() – vra</w:t>
+      </w:r>
+      <w:r>
+        <w:rPr>
+          <w:color w:val="000000" w:themeColor="text1"/>
+          <w:lang w:val="sr-Latn-RS"/>
+        </w:rPr>
+        <w:t>ća pobednika trenutne igre</w:t>
+      </w:r>
+      <w:r>
+        <w:rPr>
+          <w:color w:val="000000" w:themeColor="text1"/>
+          <w:lang w:val="sr-Cyrl-RS"/>
+        </w:rPr>
+        <w:t xml:space="preserve"> </w:t>
+      </w:r>
+      <w:r>
+        <w:rPr>
+          <w:color w:val="000000" w:themeColor="text1"/>
+        </w:rPr>
+        <w:t>ukoliko postoji ili None u suprotnom.</w:t>
+      </w:r>
+    </w:p>
+    <w:p>
+      <w:pPr>
+        <w:pStyle w:val="ListParagraph"/>
+        <w:numPr>
+          <w:ilvl w:val="1"/>
+          <w:numId w:val="1"/>
+        </w:numPr>
+        <w:rPr>
+          <w:color w:val="000000" w:themeColor="text1"/>
+        </w:rPr>
+      </w:pPr>
+      <w:r>
+        <w:rPr>
+          <w:b/>
+          <w:color w:val="000000" w:themeColor="text1"/>
+        </w:rPr>
+        <w:t xml:space="preserve">calculateNextMoveMinMax(depth, alpha, beta, maximizingPlayer, </w:t>
+      </w:r>
+      <w:r>
+        <w:rPr>
+          <w:b/>
+          <w:color w:val="000000" w:themeColor="text1"/>
+        </w:rPr>
+        <w:t>computerPlayer</w:t>
+      </w:r>
+      <w:r>
+        <w:rPr>
+          <w:b/>
+          <w:color w:val="000000" w:themeColor="text1"/>
+        </w:rPr>
+        <w:t>)</w:t>
+      </w:r>
+      <w:r>
+        <w:rPr>
+          <w:color w:val="000000" w:themeColor="text1"/>
+        </w:rPr>
+        <w:t xml:space="preserve"> – pomo</w:t>
+      </w:r>
+      <w:r>
+        <w:rPr>
+          <w:color w:val="000000" w:themeColor="text1"/>
+          <w:lang w:val="sr-Latn-RS"/>
+        </w:rPr>
+        <w:t>ću minimax algoritma određuje najbolji n</w:t>
+      </w:r>
+      <w:r>
+        <w:rPr>
+          <w:color w:val="000000" w:themeColor="text1"/>
+          <w:lang w:val="sr-Latn-RS"/>
+        </w:rPr>
+        <w:t xml:space="preserve">aredni potez do dubine depth. Računa sledeći potez za oba pijuna igrača koji je na potezu i i vraća </w:t>
+      </w:r>
+      <w:r>
+        <w:rPr>
+          <w:color w:val="000000" w:themeColor="text1"/>
+          <w:lang w:val="sr-Latn-RS"/>
+        </w:rPr>
+        <w:t>bolji potez od oba pijuna.</w:t>
+      </w:r>
+      <w:bookmarkStart w:id="0" w:name="_GoBack"/>
+      <w:bookmarkEnd w:id="0"/>
+      <w:r>
+        <w:rPr>
+          <w:color w:val="000000" w:themeColor="text1"/>
+          <w:lang w:val="sr-Latn-RS"/>
+        </w:rPr>
+        <w:t xml:space="preserve"> </w:t>
+      </w:r>
+    </w:p>
+    <w:p>
+      <w:pPr>
+        <w:pStyle w:val="ListParagraph"/>
+        <w:numPr>
+          <w:ilvl w:val="1"/>
+          <w:numId w:val="1"/>
+        </w:numPr>
+        <w:rPr>
+          <w:color w:val="000000" w:themeColor="text1"/>
+        </w:rPr>
+      </w:pPr>
+      <w:r>
+        <w:rPr>
+          <w:b/>
+          <w:color w:val="000000" w:themeColor="text1"/>
+        </w:rPr>
+        <w:t>calculateMinMaxHeuristic(maximizingPlayer, winner)</w:t>
+      </w:r>
+      <w:r>
+        <w:rPr>
+          <w:color w:val="000000" w:themeColor="text1"/>
+        </w:rPr>
+        <w:t xml:space="preserve"> – osnovna heuristika za minimax</w:t>
+      </w:r>
+      <w:r>
+        <w:rPr>
+          <w:color w:val="000000" w:themeColor="text1"/>
+        </w:rPr>
+        <w:t>. Prvo se proverava da li je jedan od pijuna na ciljnom polju funkcija vraća velike vrednosti (9999 za naš potezi i -9999 za protivnički potez). Nakon toga se za svakog pijuna određuje najkraća putanja do ciljnog polja i sabira se sa heuristikom</w:t>
+      </w:r>
+      <w:r>
+        <w:rPr>
+          <w:color w:val="000000" w:themeColor="text1"/>
+        </w:rPr>
+        <w:t xml:space="preserve"> za pijune igrača koji je trenutno na potezu</w:t>
+      </w:r>
+      <w:r>
+        <w:rPr>
+          <w:color w:val="000000" w:themeColor="text1"/>
+        </w:rPr>
+        <w:t>, odnosno oduzima</w:t>
+      </w:r>
+      <w:r>
+        <w:rPr>
+          <w:color w:val="000000" w:themeColor="text1"/>
+        </w:rPr>
+        <w:t xml:space="preserve"> za pijune protivničkog igrača</w:t>
+      </w:r>
+      <w:r>
+        <w:rPr>
+          <w:color w:val="000000" w:themeColor="text1"/>
+        </w:rPr>
+        <w:t>.</w:t>
+      </w:r>
+    </w:p>
+    <w:p>
+      <w:pPr>
+        <w:pStyle w:val="ListParagraph"/>
+        <w:numPr>
+          <w:ilvl w:val="1"/>
+          <w:numId w:val="1"/>
+        </w:numPr>
+        <w:rPr>
+          <w:color w:val="000000" w:themeColor="text1"/>
+        </w:rPr>
+      </w:pPr>
+      <w:r>
+        <w:rPr>
+          <w:b/>
+          <w:color w:val="000000" w:themeColor="text1"/>
+        </w:rPr>
+        <w:t>getPossibleWallPositions()</w:t>
+      </w:r>
+      <w:r>
+        <w:rPr>
+          <w:color w:val="000000" w:themeColor="text1"/>
+        </w:rPr>
+        <w:t xml:space="preserve"> – vra</w:t>
+      </w:r>
+      <w:r>
+        <w:rPr>
+          <w:color w:val="000000" w:themeColor="text1"/>
+          <w:lang w:val="sr-Latn-RS"/>
+        </w:rPr>
+        <w:t>ća sve moguće pozicije zidova za naredna stanja</w:t>
+      </w:r>
+    </w:p>
+    <w:p>
+      <w:pPr>
+        <w:pStyle w:val="ListParagraph"/>
+        <w:numPr>
+          <w:ilvl w:val="1"/>
+          <w:numId w:val="1"/>
+        </w:numPr>
+        <w:rPr>
+          <w:color w:val="000000" w:themeColor="text1"/>
+        </w:rPr>
+      </w:pPr>
+      <w:r>
+        <w:rPr>
+          <w:color w:val="000000" w:themeColor="text1"/>
+        </w:rPr>
+        <w:t>getAllPossibleWallNextStates</w:t>
+      </w:r>
+      <w:r>
+        <w:rPr>
+          <w:color w:val="000000" w:themeColor="text1"/>
+        </w:rPr>
+        <w:t xml:space="preserve">() – </w:t>
+      </w:r>
+      <w:r>
+        <w:rPr>
+          <w:color w:val="000000" w:themeColor="text1"/>
+          <w:lang w:val="sr-Latn-RS"/>
+        </w:rPr>
+        <w:t>vraća odigrana naredna stanja za sve moguće pozicije zidova i samu poziciju</w:t>
+      </w:r>
+    </w:p>
+    <w:p>
+      <w:pPr>
+        <w:pStyle w:val="ListParagraph"/>
+        <w:numPr>
+          <w:ilvl w:val="1"/>
+          <w:numId w:val="1"/>
+        </w:numPr>
+        <w:rPr>
+          <w:color w:val="000000" w:themeColor="text1"/>
+        </w:rPr>
+      </w:pPr>
+      <w:r>
+        <w:rPr>
+          <w:b/>
+          <w:color w:val="000000" w:themeColor="text1"/>
+          <w:lang w:val="sr-Latn-RS"/>
+        </w:rPr>
+        <w:t>chooseNextWallPosition</w:t>
+      </w:r>
+      <w:r>
+        <w:rPr>
+          <w:color w:val="000000" w:themeColor="text1"/>
+          <w:lang w:val="sr-Latn-RS"/>
+        </w:rPr>
+        <w:t>(maximizingPlayer) – koristeći heuristiku za minimax određujemo koji bi zid od svih mogućih zidova vratio najpovoljnije stanje za trenutnog igrača.</w:t>
+      </w:r>
+    </w:p>
+    <w:p>
+      <w:pPr>
+        <w:pStyle w:val="ListParagraph"/>
+        <w:numPr>
+          <w:ilvl w:val="0"/>
+          <w:numId w:val="1"/>
+        </w:numPr>
         <w:rPr>
           <w:b/>
           <w:bCs/>
           <w:color w:val="000000" w:themeColor="text1"/>
-          <w:lang w:val="sr-Latn-RS"/>
-        </w:rPr>
-        <w:t xml:space="preserve">isWallClosingPath() </w:t>
-      </w:r>
-      <w:r>
-        <w:rPr>
-          <w:color w:val="000000" w:themeColor="text1"/>
-        </w:rPr>
-        <w:t>– proverava da li u trenutnom stanju postoji zatvoreni pijun (pijun kojem je put do cilja blokiran)</w:t>
-      </w:r>
-      <w:r>
-        <w:rPr>
-          <w:color w:val="000000" w:themeColor="text1"/>
-        </w:rPr>
-        <w:t>. Vrši proveru da li postoji put za svokog od pijuna do oba cilja.</w:t>
-      </w:r>
-    </w:p>
-    <w:p>
-      <w:pPr>
-        <w:pStyle w:val="ListParagraph"/>
-        <w:numPr>
-          <w:ilvl w:val="1"/>
-          <w:numId w:val="1"/>
-        </w:numPr>
-        <w:rPr>
-          <w:color w:val="000000" w:themeColor="text1"/>
         </w:rPr>
       </w:pPr>
       <w:r>
@@ -1272,252 +1655,6 @@
           <w:b/>
           <w:bCs/>
           <w:color w:val="000000" w:themeColor="text1"/>
-          <w:lang w:val="sr-Latn-RS"/>
-        </w:rPr>
-        <w:t xml:space="preserve">doesPathExistBetweenNodes(start, end) </w:t>
-      </w:r>
-      <w:r>
-        <w:rPr>
-          <w:color w:val="000000" w:themeColor="text1"/>
-        </w:rPr>
-        <w:t xml:space="preserve">– provera da li postoji put od startnog do ciljnog </w:t>
-      </w:r>
-      <w:r>
-        <w:rPr>
-          <w:color w:val="000000" w:themeColor="text1"/>
-          <w:lang w:val="sr-Latn-RS"/>
-        </w:rPr>
-        <w:t>čvora</w:t>
-      </w:r>
-      <w:r>
-        <w:rPr>
-          <w:color w:val="000000" w:themeColor="text1"/>
-          <w:lang w:val="sr-Latn-RS"/>
-        </w:rPr>
-        <w:t>. Implementiran A</w:t>
-      </w:r>
-      <w:r>
-        <w:rPr>
-          <w:color w:val="000000" w:themeColor="text1"/>
-        </w:rPr>
-        <w:t>*</w:t>
-      </w:r>
-      <w:r>
-        <w:rPr>
-          <w:color w:val="000000" w:themeColor="text1"/>
-          <w:lang w:val="sr-Cyrl-RS"/>
-        </w:rPr>
-        <w:t xml:space="preserve"> </w:t>
-      </w:r>
-      <w:r>
-        <w:rPr>
-          <w:color w:val="000000" w:themeColor="text1"/>
-          <w:lang w:val="sr-Latn-RS"/>
-        </w:rPr>
-        <w:t>algoritam.</w:t>
-      </w:r>
-    </w:p>
-    <w:p>
-      <w:pPr>
-        <w:pStyle w:val="ListParagraph"/>
-        <w:numPr>
-          <w:ilvl w:val="1"/>
-          <w:numId w:val="1"/>
-        </w:numPr>
-        <w:rPr>
-          <w:color w:val="000000" w:themeColor="text1"/>
-        </w:rPr>
-      </w:pPr>
-      <w:r>
-        <w:rPr>
-          <w:color w:val="000000" w:themeColor="text1"/>
-        </w:rPr>
-        <w:t>getGameWinner</w:t>
-      </w:r>
-      <w:r>
-        <w:rPr>
-          <w:color w:val="000000" w:themeColor="text1"/>
-        </w:rPr>
-        <w:t>() – vra</w:t>
-      </w:r>
-      <w:r>
-        <w:rPr>
-          <w:color w:val="000000" w:themeColor="text1"/>
-          <w:lang w:val="sr-Latn-RS"/>
-        </w:rPr>
-        <w:t>ća pobednika trenutne igre</w:t>
-      </w:r>
-      <w:r>
-        <w:rPr>
-          <w:color w:val="000000" w:themeColor="text1"/>
-          <w:lang w:val="sr-Cyrl-RS"/>
-        </w:rPr>
-        <w:t xml:space="preserve"> </w:t>
-      </w:r>
-      <w:r>
-        <w:rPr>
-          <w:color w:val="000000" w:themeColor="text1"/>
-        </w:rPr>
-        <w:t>ukoliko postoji ili None u suprotnom.</w:t>
-      </w:r>
-    </w:p>
-    <w:p>
-      <w:pPr>
-        <w:pStyle w:val="ListParagraph"/>
-        <w:numPr>
-          <w:ilvl w:val="1"/>
-          <w:numId w:val="1"/>
-        </w:numPr>
-        <w:rPr>
-          <w:color w:val="000000" w:themeColor="text1"/>
-        </w:rPr>
-      </w:pPr>
-      <w:r>
-        <w:rPr>
-          <w:color w:val="000000" w:themeColor="text1"/>
-        </w:rPr>
-        <w:t>calculateHeuristic(node, end) – osnovna heuristika potrebna za rad A* algoritma</w:t>
-      </w:r>
-    </w:p>
-    <w:p>
-      <w:pPr>
-        <w:pStyle w:val="ListParagraph"/>
-        <w:numPr>
-          <w:ilvl w:val="1"/>
-          <w:numId w:val="1"/>
-        </w:numPr>
-        <w:rPr>
-          <w:color w:val="000000" w:themeColor="text1"/>
-        </w:rPr>
-      </w:pPr>
-      <w:r>
-        <w:rPr>
-          <w:b/>
-          <w:color w:val="000000" w:themeColor="text1"/>
-        </w:rPr>
-        <w:t>calculateNextMoveMinMax(depth, alpha, beta, maximizingPlayer, figureNum)</w:t>
-      </w:r>
-      <w:r>
-        <w:rPr>
-          <w:color w:val="000000" w:themeColor="text1"/>
-        </w:rPr>
-        <w:t xml:space="preserve"> – pomo</w:t>
-      </w:r>
-      <w:r>
-        <w:rPr>
-          <w:color w:val="000000" w:themeColor="text1"/>
-          <w:lang w:val="sr-Latn-RS"/>
-        </w:rPr>
-        <w:t>ću minimax algoritma određuje najbolji naredni potez do dubine depth. figureNum predstavlja redni broj figure.</w:t>
-      </w:r>
-    </w:p>
-    <w:p>
-      <w:pPr>
-        <w:pStyle w:val="ListParagraph"/>
-        <w:numPr>
-          <w:ilvl w:val="1"/>
-          <w:numId w:val="1"/>
-        </w:numPr>
-        <w:rPr>
-          <w:color w:val="000000" w:themeColor="text1"/>
-        </w:rPr>
-      </w:pPr>
-      <w:r>
-        <w:rPr>
-          <w:b/>
-          <w:color w:val="000000" w:themeColor="text1"/>
-        </w:rPr>
-        <w:lastRenderedPageBreak/>
-        <w:t>calculateMinMaxHeuristic(maximizingPlayer, winner)</w:t>
-      </w:r>
-      <w:r>
-        <w:rPr>
-          <w:color w:val="000000" w:themeColor="text1"/>
-        </w:rPr>
-        <w:t xml:space="preserve"> – osnovna heuristika za minimax</w:t>
-      </w:r>
-    </w:p>
-    <w:p>
-      <w:pPr>
-        <w:pStyle w:val="ListParagraph"/>
-        <w:numPr>
-          <w:ilvl w:val="1"/>
-          <w:numId w:val="1"/>
-        </w:numPr>
-        <w:rPr>
-          <w:color w:val="000000" w:themeColor="text1"/>
-        </w:rPr>
-      </w:pPr>
-      <w:r>
-        <w:rPr>
-          <w:b/>
-          <w:color w:val="000000" w:themeColor="text1"/>
-        </w:rPr>
-        <w:t>getPossibleWallPositions()</w:t>
-      </w:r>
-      <w:r>
-        <w:rPr>
-          <w:color w:val="000000" w:themeColor="text1"/>
-        </w:rPr>
-        <w:t xml:space="preserve"> – vra</w:t>
-      </w:r>
-      <w:r>
-        <w:rPr>
-          <w:color w:val="000000" w:themeColor="text1"/>
-          <w:lang w:val="sr-Latn-RS"/>
-        </w:rPr>
-        <w:t>ća sve moguće pozicije zidova za naredna stanja</w:t>
-      </w:r>
-    </w:p>
-    <w:p>
-      <w:pPr>
-        <w:pStyle w:val="ListParagraph"/>
-        <w:numPr>
-          <w:ilvl w:val="1"/>
-          <w:numId w:val="1"/>
-        </w:numPr>
-        <w:rPr>
-          <w:color w:val="000000" w:themeColor="text1"/>
-        </w:rPr>
-      </w:pPr>
-      <w:r>
-        <w:rPr>
-          <w:color w:val="000000" w:themeColor="text1"/>
-        </w:rPr>
-        <w:t>getAllPossibleWallNextStates</w:t>
-      </w:r>
-      <w:r>
-        <w:rPr>
-          <w:color w:val="000000" w:themeColor="text1"/>
-        </w:rPr>
-        <w:t xml:space="preserve">() – </w:t>
-      </w:r>
-      <w:r>
-        <w:rPr>
-          <w:color w:val="000000" w:themeColor="text1"/>
-          <w:lang w:val="sr-Latn-RS"/>
-        </w:rPr>
-        <w:t>vraća odigrana naredna stanja za sve moguće pozicije zidova i samu poziciju</w:t>
-      </w:r>
-    </w:p>
-    <w:p>
-      <w:pPr>
-        <w:pStyle w:val="ListParagraph"/>
-        <w:numPr>
-          <w:ilvl w:val="0"/>
-          <w:numId w:val="1"/>
-        </w:numPr>
-        <w:rPr>
-          <w:b/>
-          <w:bCs/>
-          <w:color w:val="000000" w:themeColor="text1"/>
-        </w:rPr>
-      </w:pPr>
-      <w:r>
-        <w:rPr>
-          <w:b/>
-          <w:bCs/>
-          <w:color w:val="000000" w:themeColor="text1"/>
         </w:rPr>
         <w:t xml:space="preserve">Pawn.py – </w:t>
       </w:r>
@@ -1741,16 +1878,7 @@
           <w:color w:val="000000" w:themeColor="text1"/>
           <w:lang w:val="sr-Latn-RS"/>
         </w:rPr>
-        <w:t>vrši validaciju</w:t>
-      </w:r>
-      <w:bookmarkStart w:id="0" w:name="_GoBack"/>
-      <w:bookmarkEnd w:id="0"/>
-      <w:r>
-        <w:rPr>
-          <w:color w:val="000000" w:themeColor="text1"/>
-          <w:lang w:val="sr-Latn-RS"/>
-        </w:rPr>
-        <w:t xml:space="preserve"> unetih kordinata x i y u odnosu na ivice table, da li je izabrana pozicija izvan granica table.</w:t>
+        <w:t>vrši validaciju unetih kordinata x i y u odnosu na ivice table, da li je izabrana pozicija izvan granica table.</w:t>
       </w:r>
     </w:p>
     <w:p>
@@ -1877,6 +2005,49 @@
             <wp:extent cx="819150" cy="1000125"/>
             <wp:effectExtent l="0" t="0" r="0" b="9525"/>
             <wp:docPr id="1" name="Picture 1"/>
+            <wp:cNvGraphicFramePr>
+              <a:graphicFrameLocks xmlns:a="http://schemas.openxmlformats.org/drawingml/2006/main" noChangeAspect="1"/>
+            </wp:cNvGraphicFramePr>
+            <a:graphic xmlns:a="http://schemas.openxmlformats.org/drawingml/2006/main">
+              <a:graphicData uri="http://schemas.openxmlformats.org/drawingml/2006/picture">
+                <pic:pic xmlns:pic="http://schemas.openxmlformats.org/drawingml/2006/picture">
+                  <pic:nvPicPr>
+                    <pic:cNvPr id="0" name=""/>
+                    <pic:cNvPicPr/>
+                  </pic:nvPicPr>
+                  <pic:blipFill>
+                    <a:blip r:embed="rId5"/>
+                    <a:stretch>
+                      <a:fillRect/>
+                    </a:stretch>
+                  </pic:blipFill>
+                  <pic:spPr>
+                    <a:xfrm>
+                      <a:off x="0" y="0"/>
+                      <a:ext cx="819150" cy="1000125"/>
+                    </a:xfrm>
+                    <a:prstGeom prst="rect">
+                      <a:avLst/>
+                    </a:prstGeom>
+                  </pic:spPr>
+                </pic:pic>
+              </a:graphicData>
+            </a:graphic>
+          </wp:inline>
+        </w:drawing>
+      </w:r>
+      <w:r>
+        <w:rPr>
+          <w:color w:val="000000" w:themeColor="text1"/>
+        </w:rPr>
+        <w:tab/>
+      </w:r>
+      <w:r>
+        <w:drawing>
+          <wp:inline distT="0" distB="0" distL="0" distR="0" wp14:anchorId="0B9CA944" wp14:editId="141655B2">
+            <wp:extent cx="828675" cy="990600"/>
+            <wp:effectExtent l="0" t="0" r="9525" b="0"/>
+            <wp:docPr id="4" name="Picture 4"/>
             <wp:cNvGraphicFramePr>
               <a:graphicFrameLocks xmlns:a="http://schemas.openxmlformats.org/drawingml/2006/main" noChangeAspect="1"/>
             </wp:cNvGraphicFramePr>
@@ -1896,7 +2067,7 @@
                   <pic:spPr>
                     <a:xfrm>
                       <a:off x="0" y="0"/>
-                      <a:ext cx="819150" cy="1000125"/>
+                      <a:ext cx="828675" cy="990600"/>
                     </a:xfrm>
                     <a:prstGeom prst="rect">
                       <a:avLst/>
@@ -1916,10 +2087,10 @@
       </w:r>
       <w:r>
         <w:drawing>
-          <wp:inline distT="0" distB="0" distL="0" distR="0" wp14:anchorId="0B9CA944" wp14:editId="141655B2">
-            <wp:extent cx="828675" cy="990600"/>
+          <wp:inline distT="0" distB="0" distL="0" distR="0" wp14:anchorId="18FC7055" wp14:editId="276E1917">
+            <wp:extent cx="847725" cy="990600"/>
             <wp:effectExtent l="0" t="0" r="9525" b="0"/>
-            <wp:docPr id="4" name="Picture 4"/>
+            <wp:docPr id="5" name="Picture 5"/>
             <wp:cNvGraphicFramePr>
               <a:graphicFrameLocks xmlns:a="http://schemas.openxmlformats.org/drawingml/2006/main" noChangeAspect="1"/>
             </wp:cNvGraphicFramePr>
@@ -1939,7 +2110,7 @@
                   <pic:spPr>
                     <a:xfrm>
                       <a:off x="0" y="0"/>
-                      <a:ext cx="828675" cy="990600"/>
+                      <a:ext cx="847725" cy="990600"/>
                     </a:xfrm>
                     <a:prstGeom prst="rect">
                       <a:avLst/>
@@ -1959,10 +2130,10 @@
       </w:r>
       <w:r>
         <w:drawing>
-          <wp:inline distT="0" distB="0" distL="0" distR="0" wp14:anchorId="18FC7055" wp14:editId="276E1917">
-            <wp:extent cx="847725" cy="990600"/>
-            <wp:effectExtent l="0" t="0" r="9525" b="0"/>
-            <wp:docPr id="5" name="Picture 5"/>
+          <wp:inline distT="0" distB="0" distL="0" distR="0" wp14:anchorId="2F09D344" wp14:editId="26FAAEFF">
+            <wp:extent cx="819150" cy="971550"/>
+            <wp:effectExtent l="0" t="0" r="0" b="0"/>
+            <wp:docPr id="6" name="Picture 6"/>
             <wp:cNvGraphicFramePr>
               <a:graphicFrameLocks xmlns:a="http://schemas.openxmlformats.org/drawingml/2006/main" noChangeAspect="1"/>
             </wp:cNvGraphicFramePr>
@@ -1982,49 +2153,6 @@
                   <pic:spPr>
                     <a:xfrm>
                       <a:off x="0" y="0"/>
-                      <a:ext cx="847725" cy="990600"/>
-                    </a:xfrm>
-                    <a:prstGeom prst="rect">
-                      <a:avLst/>
-                    </a:prstGeom>
-                  </pic:spPr>
-                </pic:pic>
-              </a:graphicData>
-            </a:graphic>
-          </wp:inline>
-        </w:drawing>
-      </w:r>
-      <w:r>
-        <w:rPr>
-          <w:color w:val="000000" w:themeColor="text1"/>
-        </w:rPr>
-        <w:tab/>
-      </w:r>
-      <w:r>
-        <w:drawing>
-          <wp:inline distT="0" distB="0" distL="0" distR="0" wp14:anchorId="2F09D344" wp14:editId="26FAAEFF">
-            <wp:extent cx="819150" cy="971550"/>
-            <wp:effectExtent l="0" t="0" r="0" b="0"/>
-            <wp:docPr id="6" name="Picture 6"/>
-            <wp:cNvGraphicFramePr>
-              <a:graphicFrameLocks xmlns:a="http://schemas.openxmlformats.org/drawingml/2006/main" noChangeAspect="1"/>
-            </wp:cNvGraphicFramePr>
-            <a:graphic xmlns:a="http://schemas.openxmlformats.org/drawingml/2006/main">
-              <a:graphicData uri="http://schemas.openxmlformats.org/drawingml/2006/picture">
-                <pic:pic xmlns:pic="http://schemas.openxmlformats.org/drawingml/2006/picture">
-                  <pic:nvPicPr>
-                    <pic:cNvPr id="0" name=""/>
-                    <pic:cNvPicPr/>
-                  </pic:nvPicPr>
-                  <pic:blipFill>
-                    <a:blip r:embed="rId9"/>
-                    <a:stretch>
-                      <a:fillRect/>
-                    </a:stretch>
-                  </pic:blipFill>
-                  <pic:spPr>
-                    <a:xfrm>
-                      <a:off x="0" y="0"/>
                       <a:ext cx="819150" cy="971550"/>
                     </a:xfrm>
                     <a:prstGeom prst="rect">
@@ -2054,6 +2182,7 @@
           <w:bCs/>
           <w:color w:val="000000" w:themeColor="text1"/>
         </w:rPr>
+        <w:lastRenderedPageBreak/>
         <w:t>validateMoveForOtherP</w:t>
       </w:r>
       <w:r>
@@ -2126,19 +2255,7 @@
         <w:rPr>
           <w:color w:val="000000" w:themeColor="text1"/>
         </w:rPr>
-        <w:t xml:space="preserve">– vrši validaciju da li se pijun nalazi na polju izmedju sadašnjeg </w:t>
-      </w:r>
-      <w:r>
-        <w:rPr>
-          <w:color w:val="000000" w:themeColor="text1"/>
-        </w:rPr>
-        <w:t>i</w:t>
-      </w:r>
-      <w:r>
-        <w:rPr>
-          <w:color w:val="000000" w:themeColor="text1"/>
-        </w:rPr>
-        <w:t xml:space="preserve"> polja na koje želimo da odemo.</w:t>
+        <w:t>– vrši validaciju da li se pijun nalazi na polju izmedju sadašnjeg i polja na koje želimo da odemo.</w:t>
       </w:r>
     </w:p>
     <w:p>
@@ -2413,7 +2530,6 @@
         <w:rPr>
           <w:color w:val="000000" w:themeColor="text1"/>
         </w:rPr>
-        <w:lastRenderedPageBreak/>
         <w:t>isWinner() – proverava da li je naš pijun došao do protivničke startne pozicije.</w:t>
       </w:r>
     </w:p>
@@ -2618,8 +2734,8 @@
 </file>
 
 <file path=word/numbering.xml><?xml version="1.0" encoding="utf-8"?>
-<w:numbering xmlns:wpc="http://schemas.microsoft.com/office/word/2010/wordprocessingCanvas" xmlns:mc="http://schemas.openxmlformats.org/markup-compatibility/2006" xmlns:o="urn:schemas-microsoft-com:office:office" xmlns:r="http://schemas.openxmlformats.org/officeDocument/2006/relationships" xmlns:m="http://schemas.openxmlformats.org/officeDocument/2006/math" xmlns:v="urn:schemas-microsoft-com:vml" xmlns:wp14="http://schemas.microsoft.com/office/word/2010/wordprocessingDrawing" xmlns:wp="http://schemas.openxmlformats.org/drawingml/2006/wordprocessingDrawing" xmlns:w10="urn:schemas-microsoft-com:office:word" xmlns:w="http://schemas.openxmlformats.org/wordprocessingml/2006/main" xmlns:w14="http://schemas.microsoft.com/office/word/2010/wordml" xmlns:wpg="http://schemas.microsoft.com/office/word/2010/wordprocessingGroup" xmlns:wpi="http://schemas.microsoft.com/office/word/2010/wordprocessingInk" xmlns:wne="http://schemas.microsoft.com/office/word/2006/wordml" xmlns:wps="http://schemas.microsoft.com/office/word/2010/wordprocessingShape" mc:Ignorable="w14 wp14">
-  <w:abstractNum w:abstractNumId="0">
+<w:numbering xmlns:wpc="http://schemas.microsoft.com/office/word/2010/wordprocessingCanvas" xmlns:cx="http://schemas.microsoft.com/office/drawing/2014/chartex" xmlns:cx1="http://schemas.microsoft.com/office/drawing/2015/9/8/chartex" xmlns:mc="http://schemas.openxmlformats.org/markup-compatibility/2006" xmlns:o="urn:schemas-microsoft-com:office:office" xmlns:r="http://schemas.openxmlformats.org/officeDocument/2006/relationships" xmlns:m="http://schemas.openxmlformats.org/officeDocument/2006/math" xmlns:v="urn:schemas-microsoft-com:vml" xmlns:wp14="http://schemas.microsoft.com/office/word/2010/wordprocessingDrawing" xmlns:wp="http://schemas.openxmlformats.org/drawingml/2006/wordprocessingDrawing" xmlns:w10="urn:schemas-microsoft-com:office:word" xmlns:w="http://schemas.openxmlformats.org/wordprocessingml/2006/main" xmlns:w14="http://schemas.microsoft.com/office/word/2010/wordml" xmlns:w15="http://schemas.microsoft.com/office/word/2012/wordml" xmlns:w16se="http://schemas.microsoft.com/office/word/2015/wordml/symex" xmlns:wpg="http://schemas.microsoft.com/office/word/2010/wordprocessingGroup" xmlns:wpi="http://schemas.microsoft.com/office/word/2010/wordprocessingInk" xmlns:wne="http://schemas.microsoft.com/office/word/2006/wordml" xmlns:wps="http://schemas.microsoft.com/office/word/2010/wordprocessingShape" mc:Ignorable="w14 w15 w16se wp14">
+  <w:abstractNum w:abstractNumId="0" w15:restartNumberingAfterBreak="0">
     <w:nsid w:val="2EE55597"/>
     <w:multiLevelType w:val="hybridMultilevel"/>
     <w:tmpl w:val="D9843BAA"/>
@@ -2732,7 +2848,7 @@
       </w:rPr>
     </w:lvl>
   </w:abstractNum>
-  <w:abstractNum w:abstractNumId="1">
+  <w:abstractNum w:abstractNumId="1" w15:restartNumberingAfterBreak="0">
     <w:nsid w:val="69E368DC"/>
     <w:multiLevelType w:val="hybridMultilevel"/>
     <w:tmpl w:val="9C3C2DB2"/>
@@ -2845,7 +2961,7 @@
       </w:rPr>
     </w:lvl>
   </w:abstractNum>
-  <w:abstractNum w:abstractNumId="2">
+  <w:abstractNum w:abstractNumId="2" w15:restartNumberingAfterBreak="0">
     <w:nsid w:val="7F757A1B"/>
     <w:multiLevelType w:val="hybridMultilevel"/>
     <w:tmpl w:val="CF1C07E0"/>
@@ -2948,7 +3064,7 @@
 </file>
 
 <file path=word/styles.xml><?xml version="1.0" encoding="utf-8"?>
-<w:styles xmlns:mc="http://schemas.openxmlformats.org/markup-compatibility/2006" xmlns:r="http://schemas.openxmlformats.org/officeDocument/2006/relationships" xmlns:w="http://schemas.openxmlformats.org/wordprocessingml/2006/main" xmlns:w14="http://schemas.microsoft.com/office/word/2010/wordml" mc:Ignorable="w14">
+<w:styles xmlns:mc="http://schemas.openxmlformats.org/markup-compatibility/2006" xmlns:r="http://schemas.openxmlformats.org/officeDocument/2006/relationships" xmlns:w="http://schemas.openxmlformats.org/wordprocessingml/2006/main" xmlns:w14="http://schemas.microsoft.com/office/word/2010/wordml" xmlns:w15="http://schemas.microsoft.com/office/word/2012/wordml" xmlns:w16se="http://schemas.microsoft.com/office/word/2015/wordml/symex" mc:Ignorable="w14 w15 w16se">
   <w:docDefaults>
     <w:rPrDefault>
       <w:rPr>
@@ -2964,144 +3080,378 @@
       </w:pPr>
     </w:pPrDefault>
   </w:docDefaults>
-  <w:latentStyles w:defLockedState="0" w:defUIPriority="99" w:defSemiHidden="1" w:defUnhideWhenUsed="1" w:defQFormat="0" w:count="267">
-    <w:lsdException w:name="Normal" w:semiHidden="0" w:uiPriority="0" w:unhideWhenUsed="0" w:qFormat="1"/>
-    <w:lsdException w:name="heading 1" w:semiHidden="0" w:uiPriority="9" w:unhideWhenUsed="0" w:qFormat="1"/>
-    <w:lsdException w:name="heading 2" w:uiPriority="9" w:qFormat="1"/>
-    <w:lsdException w:name="heading 3" w:uiPriority="9" w:qFormat="1"/>
-    <w:lsdException w:name="heading 4" w:uiPriority="9" w:qFormat="1"/>
-    <w:lsdException w:name="heading 5" w:uiPriority="9" w:qFormat="1"/>
-    <w:lsdException w:name="heading 6" w:uiPriority="9" w:qFormat="1"/>
-    <w:lsdException w:name="heading 7" w:uiPriority="9" w:qFormat="1"/>
-    <w:lsdException w:name="heading 8" w:uiPriority="9" w:qFormat="1"/>
-    <w:lsdException w:name="heading 9" w:uiPriority="9" w:qFormat="1"/>
-    <w:lsdException w:name="toc 1" w:uiPriority="39"/>
-    <w:lsdException w:name="toc 2" w:uiPriority="39"/>
-    <w:lsdException w:name="toc 3" w:uiPriority="39"/>
-    <w:lsdException w:name="toc 4" w:uiPriority="39"/>
-    <w:lsdException w:name="toc 5" w:uiPriority="39"/>
-    <w:lsdException w:name="toc 6" w:uiPriority="39"/>
-    <w:lsdException w:name="toc 7" w:uiPriority="39"/>
-    <w:lsdException w:name="toc 8" w:uiPriority="39"/>
-    <w:lsdException w:name="toc 9" w:uiPriority="39"/>
-    <w:lsdException w:name="caption" w:uiPriority="35" w:qFormat="1"/>
-    <w:lsdException w:name="Title" w:semiHidden="0" w:uiPriority="10" w:unhideWhenUsed="0" w:qFormat="1"/>
-    <w:lsdException w:name="Default Paragraph Font" w:uiPriority="1"/>
-    <w:lsdException w:name="Subtitle" w:semiHidden="0" w:uiPriority="11" w:unhideWhenUsed="0" w:qFormat="1"/>
-    <w:lsdException w:name="Strong" w:semiHidden="0" w:uiPriority="22" w:unhideWhenUsed="0" w:qFormat="1"/>
-    <w:lsdException w:name="Emphasis" w:semiHidden="0" w:uiPriority="20" w:unhideWhenUsed="0" w:qFormat="1"/>
+  <w:latentStyles w:defLockedState="0" w:defUIPriority="99" w:defSemiHidden="0" w:defUnhideWhenUsed="0" w:defQFormat="0" w:count="371">
+    <w:lsdException w:name="Normal" w:uiPriority="0" w:qFormat="1"/>
+    <w:lsdException w:name="heading 1" w:uiPriority="9" w:qFormat="1"/>
+    <w:lsdException w:name="heading 2" w:semiHidden="1" w:uiPriority="9" w:unhideWhenUsed="1" w:qFormat="1"/>
+    <w:lsdException w:name="heading 3" w:semiHidden="1" w:uiPriority="9" w:unhideWhenUsed="1" w:qFormat="1"/>
+    <w:lsdException w:name="heading 4" w:semiHidden="1" w:uiPriority="9" w:unhideWhenUsed="1" w:qFormat="1"/>
+    <w:lsdException w:name="heading 5" w:semiHidden="1" w:uiPriority="9" w:unhideWhenUsed="1" w:qFormat="1"/>
+    <w:lsdException w:name="heading 6" w:semiHidden="1" w:uiPriority="9" w:unhideWhenUsed="1" w:qFormat="1"/>
+    <w:lsdException w:name="heading 7" w:semiHidden="1" w:uiPriority="9" w:unhideWhenUsed="1" w:qFormat="1"/>
+    <w:lsdException w:name="heading 8" w:semiHidden="1" w:uiPriority="9" w:unhideWhenUsed="1" w:qFormat="1"/>
+    <w:lsdException w:name="heading 9" w:semiHidden="1" w:uiPriority="9" w:unhideWhenUsed="1" w:qFormat="1"/>
+    <w:lsdException w:name="index 1" w:semiHidden="1" w:unhideWhenUsed="1"/>
+    <w:lsdException w:name="index 2" w:semiHidden="1" w:unhideWhenUsed="1"/>
+    <w:lsdException w:name="index 3" w:semiHidden="1" w:unhideWhenUsed="1"/>
+    <w:lsdException w:name="index 4" w:semiHidden="1" w:unhideWhenUsed="1"/>
+    <w:lsdException w:name="index 5" w:semiHidden="1" w:unhideWhenUsed="1"/>
+    <w:lsdException w:name="index 6" w:semiHidden="1" w:unhideWhenUsed="1"/>
+    <w:lsdException w:name="index 7" w:semiHidden="1" w:unhideWhenUsed="1"/>
+    <w:lsdException w:name="index 8" w:semiHidden="1" w:unhideWhenUsed="1"/>
+    <w:lsdException w:name="index 9" w:semiHidden="1" w:unhideWhenUsed="1"/>
+    <w:lsdException w:name="toc 1" w:semiHidden="1" w:uiPriority="39" w:unhideWhenUsed="1"/>
+    <w:lsdException w:name="toc 2" w:semiHidden="1" w:uiPriority="39" w:unhideWhenUsed="1"/>
+    <w:lsdException w:name="toc 3" w:semiHidden="1" w:uiPriority="39" w:unhideWhenUsed="1"/>
+    <w:lsdException w:name="toc 4" w:semiHidden="1" w:uiPriority="39" w:unhideWhenUsed="1"/>
+    <w:lsdException w:name="toc 5" w:semiHidden="1" w:uiPriority="39" w:unhideWhenUsed="1"/>
+    <w:lsdException w:name="toc 6" w:semiHidden="1" w:uiPriority="39" w:unhideWhenUsed="1"/>
+    <w:lsdException w:name="toc 7" w:semiHidden="1" w:uiPriority="39" w:unhideWhenUsed="1"/>
+    <w:lsdException w:name="toc 8" w:semiHidden="1" w:uiPriority="39" w:unhideWhenUsed="1"/>
+    <w:lsdException w:name="toc 9" w:semiHidden="1" w:uiPriority="39" w:unhideWhenUsed="1"/>
+    <w:lsdException w:name="Normal Indent" w:semiHidden="1" w:unhideWhenUsed="1"/>
+    <w:lsdException w:name="footnote text" w:semiHidden="1" w:unhideWhenUsed="1"/>
+    <w:lsdException w:name="annotation text" w:semiHidden="1" w:unhideWhenUsed="1"/>
+    <w:lsdException w:name="header" w:semiHidden="1" w:unhideWhenUsed="1"/>
+    <w:lsdException w:name="footer" w:semiHidden="1" w:unhideWhenUsed="1"/>
+    <w:lsdException w:name="index heading" w:semiHidden="1" w:unhideWhenUsed="1"/>
+    <w:lsdException w:name="caption" w:semiHidden="1" w:uiPriority="35" w:unhideWhenUsed="1" w:qFormat="1"/>
+    <w:lsdException w:name="table of figures" w:semiHidden="1" w:unhideWhenUsed="1"/>
+    <w:lsdException w:name="envelope address" w:semiHidden="1" w:unhideWhenUsed="1"/>
+    <w:lsdException w:name="envelope return" w:semiHidden="1" w:unhideWhenUsed="1"/>
+    <w:lsdException w:name="footnote reference" w:semiHidden="1" w:unhideWhenUsed="1"/>
+    <w:lsdException w:name="annotation reference" w:semiHidden="1" w:unhideWhenUsed="1"/>
+    <w:lsdException w:name="line number" w:semiHidden="1" w:unhideWhenUsed="1"/>
+    <w:lsdException w:name="page number" w:semiHidden="1" w:unhideWhenUsed="1"/>
+    <w:lsdException w:name="endnote reference" w:semiHidden="1" w:unhideWhenUsed="1"/>
+    <w:lsdException w:name="endnote text" w:semiHidden="1" w:unhideWhenUsed="1"/>
+    <w:lsdException w:name="table of authorities" w:semiHidden="1" w:unhideWhenUsed="1"/>
+    <w:lsdException w:name="macro" w:semiHidden="1" w:unhideWhenUsed="1"/>
+    <w:lsdException w:name="toa heading" w:semiHidden="1" w:unhideWhenUsed="1"/>
+    <w:lsdException w:name="List" w:semiHidden="1" w:unhideWhenUsed="1"/>
+    <w:lsdException w:name="List Bullet" w:semiHidden="1" w:unhideWhenUsed="1"/>
+    <w:lsdException w:name="List Number" w:semiHidden="1" w:unhideWhenUsed="1"/>
+    <w:lsdException w:name="List 2" w:semiHidden="1" w:unhideWhenUsed="1"/>
+    <w:lsdException w:name="List 3" w:semiHidden="1" w:unhideWhenUsed="1"/>
+    <w:lsdException w:name="List 4" w:semiHidden="1" w:unhideWhenUsed="1"/>
+    <w:lsdException w:name="List 5" w:semiHidden="1" w:unhideWhenUsed="1"/>
+    <w:lsdException w:name="List Bullet 2" w:semiHidden="1" w:unhideWhenUsed="1"/>
+    <w:lsdException w:name="List Bullet 3" w:semiHidden="1" w:unhideWhenUsed="1"/>
+    <w:lsdException w:name="List Bullet 4" w:semiHidden="1" w:unhideWhenUsed="1"/>
+    <w:lsdException w:name="List Bullet 5" w:semiHidden="1" w:unhideWhenUsed="1"/>
+    <w:lsdException w:name="List Number 2" w:semiHidden="1" w:unhideWhenUsed="1"/>
+    <w:lsdException w:name="List Number 3" w:semiHidden="1" w:unhideWhenUsed="1"/>
+    <w:lsdException w:name="List Number 4" w:semiHidden="1" w:unhideWhenUsed="1"/>
+    <w:lsdException w:name="List Number 5" w:semiHidden="1" w:unhideWhenUsed="1"/>
+    <w:lsdException w:name="Title" w:uiPriority="10" w:qFormat="1"/>
+    <w:lsdException w:name="Closing" w:semiHidden="1" w:unhideWhenUsed="1"/>
+    <w:lsdException w:name="Signature" w:semiHidden="1" w:unhideWhenUsed="1"/>
+    <w:lsdException w:name="Default Paragraph Font" w:semiHidden="1" w:uiPriority="1" w:unhideWhenUsed="1"/>
+    <w:lsdException w:name="Body Text" w:semiHidden="1" w:unhideWhenUsed="1"/>
+    <w:lsdException w:name="Body Text Indent" w:semiHidden="1" w:unhideWhenUsed="1"/>
+    <w:lsdException w:name="List Continue" w:semiHidden="1" w:unhideWhenUsed="1"/>
+    <w:lsdException w:name="List Continue 2" w:semiHidden="1" w:unhideWhenUsed="1"/>
+    <w:lsdException w:name="List Continue 3" w:semiHidden="1" w:unhideWhenUsed="1"/>
+    <w:lsdException w:name="List Continue 4" w:semiHidden="1" w:unhideWhenUsed="1"/>
+    <w:lsdException w:name="List Continue 5" w:semiHidden="1" w:unhideWhenUsed="1"/>
+    <w:lsdException w:name="Message Header" w:semiHidden="1" w:unhideWhenUsed="1"/>
+    <w:lsdException w:name="Subtitle" w:uiPriority="11" w:qFormat="1"/>
+    <w:lsdException w:name="Salutation" w:semiHidden="1" w:unhideWhenUsed="1"/>
+    <w:lsdException w:name="Date" w:semiHidden="1" w:unhideWhenUsed="1"/>
+    <w:lsdException w:name="Body Text First Indent" w:semiHidden="1" w:unhideWhenUsed="1"/>
+    <w:lsdException w:name="Body Text First Indent 2" w:semiHidden="1" w:unhideWhenUsed="1"/>
+    <w:lsdException w:name="Note Heading" w:semiHidden="1" w:unhideWhenUsed="1"/>
+    <w:lsdException w:name="Body Text 2" w:semiHidden="1" w:unhideWhenUsed="1"/>
+    <w:lsdException w:name="Body Text 3" w:semiHidden="1" w:unhideWhenUsed="1"/>
+    <w:lsdException w:name="Body Text Indent 2" w:semiHidden="1" w:unhideWhenUsed="1"/>
+    <w:lsdException w:name="Body Text Indent 3" w:semiHidden="1" w:unhideWhenUsed="1"/>
+    <w:lsdException w:name="Block Text" w:semiHidden="1" w:unhideWhenUsed="1"/>
+    <w:lsdException w:name="Hyperlink" w:semiHidden="1" w:unhideWhenUsed="1"/>
+    <w:lsdException w:name="FollowedHyperlink" w:semiHidden="1" w:unhideWhenUsed="1"/>
+    <w:lsdException w:name="Strong" w:uiPriority="22" w:qFormat="1"/>
+    <w:lsdException w:name="Emphasis" w:uiPriority="20" w:qFormat="1"/>
+    <w:lsdException w:name="Document Map" w:semiHidden="1" w:unhideWhenUsed="1"/>
+    <w:lsdException w:name="Plain Text" w:semiHidden="1" w:unhideWhenUsed="1"/>
+    <w:lsdException w:name="E-mail Signature" w:semiHidden="1" w:unhideWhenUsed="1"/>
+    <w:lsdException w:name="HTML Top of Form" w:semiHidden="1" w:unhideWhenUsed="1"/>
+    <w:lsdException w:name="HTML Bottom of Form" w:semiHidden="1" w:unhideWhenUsed="1"/>
+    <w:lsdException w:name="Normal (Web)" w:semiHidden="1" w:unhideWhenUsed="1"/>
+    <w:lsdException w:name="HTML Acronym" w:semiHidden="1" w:unhideWhenUsed="1"/>
+    <w:lsdException w:name="HTML Address" w:semiHidden="1" w:unhideWhenUsed="1"/>
+    <w:lsdException w:name="HTML Cite" w:semiHidden="1" w:unhideWhenUsed="1"/>
+    <w:lsdException w:name="HTML Code" w:semiHidden="1" w:unhideWhenUsed="1"/>
+    <w:lsdException w:name="HTML Definition" w:semiHidden="1" w:unhideWhenUsed="1"/>
+    <w:lsdException w:name="HTML Keyboard" w:semiHidden="1" w:unhideWhenUsed="1"/>
+    <w:lsdException w:name="HTML Preformatted" w:semiHidden="1" w:unhideWhenUsed="1"/>
+    <w:lsdException w:name="HTML Sample" w:semiHidden="1" w:unhideWhenUsed="1"/>
+    <w:lsdException w:name="HTML Typewriter" w:semiHidden="1" w:unhideWhenUsed="1"/>
+    <w:lsdException w:name="HTML Variable" w:semiHidden="1" w:unhideWhenUsed="1"/>
+    <w:lsdException w:name="Normal Table" w:semiHidden="1" w:unhideWhenUsed="1"/>
+    <w:lsdException w:name="annotation subject" w:semiHidden="1" w:unhideWhenUsed="1"/>
+    <w:lsdException w:name="No List" w:semiHidden="1" w:unhideWhenUsed="1"/>
+    <w:lsdException w:name="Outline List 1" w:semiHidden="1" w:unhideWhenUsed="1"/>
+    <w:lsdException w:name="Outline List 2" w:semiHidden="1" w:unhideWhenUsed="1"/>
+    <w:lsdException w:name="Outline List 3" w:semiHidden="1" w:unhideWhenUsed="1"/>
+    <w:lsdException w:name="Table Simple 1" w:semiHidden="1" w:unhideWhenUsed="1"/>
+    <w:lsdException w:name="Table Simple 2" w:semiHidden="1" w:unhideWhenUsed="1"/>
+    <w:lsdException w:name="Table Simple 3" w:semiHidden="1" w:unhideWhenUsed="1"/>
+    <w:lsdException w:name="Table Classic 1" w:semiHidden="1" w:unhideWhenUsed="1"/>
+    <w:lsdException w:name="Table Classic 2" w:semiHidden="1" w:unhideWhenUsed="1"/>
+    <w:lsdException w:name="Table Classic 3" w:semiHidden="1" w:unhideWhenUsed="1"/>
+    <w:lsdException w:name="Table Classic 4" w:semiHidden="1" w:unhideWhenUsed="1"/>
+    <w:lsdException w:name="Table Colorful 1" w:semiHidden="1" w:unhideWhenUsed="1"/>
+    <w:lsdException w:name="Table Colorful 2" w:semiHidden="1" w:unhideWhenUsed="1"/>
+    <w:lsdException w:name="Table Colorful 3" w:semiHidden="1" w:unhideWhenUsed="1"/>
+    <w:lsdException w:name="Table Columns 1" w:semiHidden="1" w:unhideWhenUsed="1"/>
+    <w:lsdException w:name="Table Columns 2" w:semiHidden="1" w:unhideWhenUsed="1"/>
+    <w:lsdException w:name="Table Columns 3" w:semiHidden="1" w:unhideWhenUsed="1"/>
+    <w:lsdException w:name="Table Columns 4" w:semiHidden="1" w:unhideWhenUsed="1"/>
+    <w:lsdException w:name="Table Columns 5" w:semiHidden="1" w:unhideWhenUsed="1"/>
+    <w:lsdException w:name="Table Grid 1" w:semiHidden="1" w:unhideWhenUsed="1"/>
+    <w:lsdException w:name="Table Grid 2" w:semiHidden="1" w:unhideWhenUsed="1"/>
+    <w:lsdException w:name="Table Grid 3" w:semiHidden="1" w:unhideWhenUsed="1"/>
+    <w:lsdException w:name="Table Grid 4" w:semiHidden="1" w:unhideWhenUsed="1"/>
+    <w:lsdException w:name="Table Grid 5" w:semiHidden="1" w:unhideWhenUsed="1"/>
+    <w:lsdException w:name="Table Grid 6" w:semiHidden="1" w:unhideWhenUsed="1"/>
+    <w:lsdException w:name="Table Grid 7" w:semiHidden="1" w:unhideWhenUsed="1"/>
+    <w:lsdException w:name="Table Grid 8" w:semiHidden="1" w:unhideWhenUsed="1"/>
+    <w:lsdException w:name="Table List 1" w:semiHidden="1" w:unhideWhenUsed="1"/>
+    <w:lsdException w:name="Table List 2" w:semiHidden="1" w:unhideWhenUsed="1"/>
+    <w:lsdException w:name="Table List 3" w:semiHidden="1" w:unhideWhenUsed="1"/>
+    <w:lsdException w:name="Table List 4" w:semiHidden="1" w:unhideWhenUsed="1"/>
+    <w:lsdException w:name="Table List 5" w:semiHidden="1" w:unhideWhenUsed="1"/>
+    <w:lsdException w:name="Table List 6" w:semiHidden="1" w:unhideWhenUsed="1"/>
+    <w:lsdException w:name="Table List 7" w:semiHidden="1" w:unhideWhenUsed="1"/>
+    <w:lsdException w:name="Table List 8" w:semiHidden="1" w:unhideWhenUsed="1"/>
+    <w:lsdException w:name="Table 3D effects 1" w:semiHidden="1" w:unhideWhenUsed="1"/>
+    <w:lsdException w:name="Table 3D effects 2" w:semiHidden="1" w:unhideWhenUsed="1"/>
+    <w:lsdException w:name="Table 3D effects 3" w:semiHidden="1" w:unhideWhenUsed="1"/>
+    <w:lsdException w:name="Table Contemporary" w:semiHidden="1" w:unhideWhenUsed="1"/>
+    <w:lsdException w:name="Table Elegant" w:semiHidden="1" w:unhideWhenUsed="1"/>
+    <w:lsdException w:name="Table Professional" w:semiHidden="1" w:unhideWhenUsed="1"/>
+    <w:lsdException w:name="Table Subtle 1" w:semiHidden="1" w:unhideWhenUsed="1"/>
+    <w:lsdException w:name="Table Subtle 2" w:semiHidden="1" w:unhideWhenUsed="1"/>
+    <w:lsdException w:name="Table Web 1" w:semiHidden="1" w:unhideWhenUsed="1"/>
+    <w:lsdException w:name="Table Web 2" w:semiHidden="1" w:unhideWhenUsed="1"/>
+    <w:lsdException w:name="Table Web 3" w:semiHidden="1" w:unhideWhenUsed="1"/>
+    <w:lsdException w:name="Balloon Text" w:semiHidden="1" w:unhideWhenUsed="1"/>
     <w:lsdException w:name="Table Grid" w:uiPriority="39"/>
-    <w:lsdException w:name="Placeholder Text" w:unhideWhenUsed="0"/>
-    <w:lsdException w:name="No Spacing" w:semiHidden="0" w:uiPriority="1" w:unhideWhenUsed="0" w:qFormat="1"/>
-    <w:lsdException w:name="Light Shading" w:semiHidden="0" w:uiPriority="60" w:unhideWhenUsed="0"/>
-    <w:lsdException w:name="Light List" w:semiHidden="0" w:uiPriority="61" w:unhideWhenUsed="0"/>
-    <w:lsdException w:name="Light Grid" w:semiHidden="0" w:uiPriority="62" w:unhideWhenUsed="0"/>
-    <w:lsdException w:name="Medium Shading 1" w:semiHidden="0" w:uiPriority="63" w:unhideWhenUsed="0"/>
-    <w:lsdException w:name="Medium Shading 2" w:semiHidden="0" w:uiPriority="64" w:unhideWhenUsed="0"/>
-    <w:lsdException w:name="Medium List 1" w:semiHidden="0" w:uiPriority="65" w:unhideWhenUsed="0"/>
-    <w:lsdException w:name="Medium List 2" w:semiHidden="0" w:uiPriority="66" w:unhideWhenUsed="0"/>
-    <w:lsdException w:name="Medium Grid 1" w:semiHidden="0" w:uiPriority="67" w:unhideWhenUsed="0"/>
-    <w:lsdException w:name="Medium Grid 2" w:semiHidden="0" w:uiPriority="68" w:unhideWhenUsed="0"/>
-    <w:lsdException w:name="Medium Grid 3" w:semiHidden="0" w:uiPriority="69" w:unhideWhenUsed="0"/>
-    <w:lsdException w:name="Dark List" w:semiHidden="0" w:uiPriority="70" w:unhideWhenUsed="0"/>
-    <w:lsdException w:name="Colorful Shading" w:semiHidden="0" w:uiPriority="71" w:unhideWhenUsed="0"/>
-    <w:lsdException w:name="Colorful List" w:semiHidden="0" w:uiPriority="72" w:unhideWhenUsed="0"/>
-    <w:lsdException w:name="Colorful Grid" w:semiHidden="0" w:uiPriority="73" w:unhideWhenUsed="0"/>
-    <w:lsdException w:name="Light Shading Accent 1" w:semiHidden="0" w:uiPriority="60" w:unhideWhenUsed="0"/>
-    <w:lsdException w:name="Light List Accent 1" w:semiHidden="0" w:uiPriority="61" w:unhideWhenUsed="0"/>
-    <w:lsdException w:name="Light Grid Accent 1" w:semiHidden="0" w:uiPriority="62" w:unhideWhenUsed="0"/>
-    <w:lsdException w:name="Medium Shading 1 Accent 1" w:semiHidden="0" w:uiPriority="63" w:unhideWhenUsed="0"/>
-    <w:lsdException w:name="Medium Shading 2 Accent 1" w:semiHidden="0" w:uiPriority="64" w:unhideWhenUsed="0"/>
-    <w:lsdException w:name="Medium List 1 Accent 1" w:semiHidden="0" w:uiPriority="65" w:unhideWhenUsed="0"/>
-    <w:lsdException w:name="Revision" w:unhideWhenUsed="0"/>
-    <w:lsdException w:name="List Paragraph" w:semiHidden="0" w:uiPriority="34" w:unhideWhenUsed="0" w:qFormat="1"/>
-    <w:lsdException w:name="Quote" w:semiHidden="0" w:uiPriority="29" w:unhideWhenUsed="0" w:qFormat="1"/>
-    <w:lsdException w:name="Intense Quote" w:semiHidden="0" w:uiPriority="30" w:unhideWhenUsed="0" w:qFormat="1"/>
-    <w:lsdException w:name="Medium List 2 Accent 1" w:semiHidden="0" w:uiPriority="66" w:unhideWhenUsed="0"/>
-    <w:lsdException w:name="Medium Grid 1 Accent 1" w:semiHidden="0" w:uiPriority="67" w:unhideWhenUsed="0"/>
-    <w:lsdException w:name="Medium Grid 2 Accent 1" w:semiHidden="0" w:uiPriority="68" w:unhideWhenUsed="0"/>
-    <w:lsdException w:name="Medium Grid 3 Accent 1" w:semiHidden="0" w:uiPriority="69" w:unhideWhenUsed="0"/>
-    <w:lsdException w:name="Dark List Accent 1" w:semiHidden="0" w:uiPriority="70" w:unhideWhenUsed="0"/>
-    <w:lsdException w:name="Colorful Shading Accent 1" w:semiHidden="0" w:uiPriority="71" w:unhideWhenUsed="0"/>
-    <w:lsdException w:name="Colorful List Accent 1" w:semiHidden="0" w:uiPriority="72" w:unhideWhenUsed="0"/>
-    <w:lsdException w:name="Colorful Grid Accent 1" w:semiHidden="0" w:uiPriority="73" w:unhideWhenUsed="0"/>
-    <w:lsdException w:name="Light Shading Accent 2" w:semiHidden="0" w:uiPriority="60" w:unhideWhenUsed="0"/>
-    <w:lsdException w:name="Light List Accent 2" w:semiHidden="0" w:uiPriority="61" w:unhideWhenUsed="0"/>
-    <w:lsdException w:name="Light Grid Accent 2" w:semiHidden="0" w:uiPriority="62" w:unhideWhenUsed="0"/>
-    <w:lsdException w:name="Medium Shading 1 Accent 2" w:semiHidden="0" w:uiPriority="63" w:unhideWhenUsed="0"/>
-    <w:lsdException w:name="Medium Shading 2 Accent 2" w:semiHidden="0" w:uiPriority="64" w:unhideWhenUsed="0"/>
-    <w:lsdException w:name="Medium List 1 Accent 2" w:semiHidden="0" w:uiPriority="65" w:unhideWhenUsed="0"/>
-    <w:lsdException w:name="Medium List 2 Accent 2" w:semiHidden="0" w:uiPriority="66" w:unhideWhenUsed="0"/>
-    <w:lsdException w:name="Medium Grid 1 Accent 2" w:semiHidden="0" w:uiPriority="67" w:unhideWhenUsed="0"/>
-    <w:lsdException w:name="Medium Grid 2 Accent 2" w:semiHidden="0" w:uiPriority="68" w:unhideWhenUsed="0"/>
-    <w:lsdException w:name="Medium Grid 3 Accent 2" w:semiHidden="0" w:uiPriority="69" w:unhideWhenUsed="0"/>
-    <w:lsdException w:name="Dark List Accent 2" w:semiHidden="0" w:uiPriority="70" w:unhideWhenUsed="0"/>
-    <w:lsdException w:name="Colorful Shading Accent 2" w:semiHidden="0" w:uiPriority="71" w:unhideWhenUsed="0"/>
-    <w:lsdException w:name="Colorful List Accent 2" w:semiHidden="0" w:uiPriority="72" w:unhideWhenUsed="0"/>
-    <w:lsdException w:name="Colorful Grid Accent 2" w:semiHidden="0" w:uiPriority="73" w:unhideWhenUsed="0"/>
-    <w:lsdException w:name="Light Shading Accent 3" w:semiHidden="0" w:uiPriority="60" w:unhideWhenUsed="0"/>
-    <w:lsdException w:name="Light List Accent 3" w:semiHidden="0" w:uiPriority="61" w:unhideWhenUsed="0"/>
-    <w:lsdException w:name="Light Grid Accent 3" w:semiHidden="0" w:uiPriority="62" w:unhideWhenUsed="0"/>
-    <w:lsdException w:name="Medium Shading 1 Accent 3" w:semiHidden="0" w:uiPriority="63" w:unhideWhenUsed="0"/>
-    <w:lsdException w:name="Medium Shading 2 Accent 3" w:semiHidden="0" w:uiPriority="64" w:unhideWhenUsed="0"/>
-    <w:lsdException w:name="Medium List 1 Accent 3" w:semiHidden="0" w:uiPriority="65" w:unhideWhenUsed="0"/>
-    <w:lsdException w:name="Medium List 2 Accent 3" w:semiHidden="0" w:uiPriority="66" w:unhideWhenUsed="0"/>
-    <w:lsdException w:name="Medium Grid 1 Accent 3" w:semiHidden="0" w:uiPriority="67" w:unhideWhenUsed="0"/>
-    <w:lsdException w:name="Medium Grid 2 Accent 3" w:semiHidden="0" w:uiPriority="68" w:unhideWhenUsed="0"/>
-    <w:lsdException w:name="Medium Grid 3 Accent 3" w:semiHidden="0" w:uiPriority="69" w:unhideWhenUsed="0"/>
-    <w:lsdException w:name="Dark List Accent 3" w:semiHidden="0" w:uiPriority="70" w:unhideWhenUsed="0"/>
-    <w:lsdException w:name="Colorful Shading Accent 3" w:semiHidden="0" w:uiPriority="71" w:unhideWhenUsed="0"/>
-    <w:lsdException w:name="Colorful List Accent 3" w:semiHidden="0" w:uiPriority="72" w:unhideWhenUsed="0"/>
-    <w:lsdException w:name="Colorful Grid Accent 3" w:semiHidden="0" w:uiPriority="73" w:unhideWhenUsed="0"/>
-    <w:lsdException w:name="Light Shading Accent 4" w:semiHidden="0" w:uiPriority="60" w:unhideWhenUsed="0"/>
-    <w:lsdException w:name="Light List Accent 4" w:semiHidden="0" w:uiPriority="61" w:unhideWhenUsed="0"/>
-    <w:lsdException w:name="Light Grid Accent 4" w:semiHidden="0" w:uiPriority="62" w:unhideWhenUsed="0"/>
-    <w:lsdException w:name="Medium Shading 1 Accent 4" w:semiHidden="0" w:uiPriority="63" w:unhideWhenUsed="0"/>
-    <w:lsdException w:name="Medium Shading 2 Accent 4" w:semiHidden="0" w:uiPriority="64" w:unhideWhenUsed="0"/>
-    <w:lsdException w:name="Medium List 1 Accent 4" w:semiHidden="0" w:uiPriority="65" w:unhideWhenUsed="0"/>
-    <w:lsdException w:name="Medium List 2 Accent 4" w:semiHidden="0" w:uiPriority="66" w:unhideWhenUsed="0"/>
-    <w:lsdException w:name="Medium Grid 1 Accent 4" w:semiHidden="0" w:uiPriority="67" w:unhideWhenUsed="0"/>
-    <w:lsdException w:name="Medium Grid 2 Accent 4" w:semiHidden="0" w:uiPriority="68" w:unhideWhenUsed="0"/>
-    <w:lsdException w:name="Medium Grid 3 Accent 4" w:semiHidden="0" w:uiPriority="69" w:unhideWhenUsed="0"/>
-    <w:lsdException w:name="Dark List Accent 4" w:semiHidden="0" w:uiPriority="70" w:unhideWhenUsed="0"/>
-    <w:lsdException w:name="Colorful Shading Accent 4" w:semiHidden="0" w:uiPriority="71" w:unhideWhenUsed="0"/>
-    <w:lsdException w:name="Colorful List Accent 4" w:semiHidden="0" w:uiPriority="72" w:unhideWhenUsed="0"/>
-    <w:lsdException w:name="Colorful Grid Accent 4" w:semiHidden="0" w:uiPriority="73" w:unhideWhenUsed="0"/>
-    <w:lsdException w:name="Light Shading Accent 5" w:semiHidden="0" w:uiPriority="60" w:unhideWhenUsed="0"/>
-    <w:lsdException w:name="Light List Accent 5" w:semiHidden="0" w:uiPriority="61" w:unhideWhenUsed="0"/>
-    <w:lsdException w:name="Light Grid Accent 5" w:semiHidden="0" w:uiPriority="62" w:unhideWhenUsed="0"/>
-    <w:lsdException w:name="Medium Shading 1 Accent 5" w:semiHidden="0" w:uiPriority="63" w:unhideWhenUsed="0"/>
-    <w:lsdException w:name="Medium Shading 2 Accent 5" w:semiHidden="0" w:uiPriority="64" w:unhideWhenUsed="0"/>
-    <w:lsdException w:name="Medium List 1 Accent 5" w:semiHidden="0" w:uiPriority="65" w:unhideWhenUsed="0"/>
-    <w:lsdException w:name="Medium List 2 Accent 5" w:semiHidden="0" w:uiPriority="66" w:unhideWhenUsed="0"/>
-    <w:lsdException w:name="Medium Grid 1 Accent 5" w:semiHidden="0" w:uiPriority="67" w:unhideWhenUsed="0"/>
-    <w:lsdException w:name="Medium Grid 2 Accent 5" w:semiHidden="0" w:uiPriority="68" w:unhideWhenUsed="0"/>
-    <w:lsdException w:name="Medium Grid 3 Accent 5" w:semiHidden="0" w:uiPriority="69" w:unhideWhenUsed="0"/>
-    <w:lsdException w:name="Dark List Accent 5" w:semiHidden="0" w:uiPriority="70" w:unhideWhenUsed="0"/>
-    <w:lsdException w:name="Colorful Shading Accent 5" w:semiHidden="0" w:uiPriority="71" w:unhideWhenUsed="0"/>
-    <w:lsdException w:name="Colorful List Accent 5" w:semiHidden="0" w:uiPriority="72" w:unhideWhenUsed="0"/>
-    <w:lsdException w:name="Colorful Grid Accent 5" w:semiHidden="0" w:uiPriority="73" w:unhideWhenUsed="0"/>
-    <w:lsdException w:name="Light Shading Accent 6" w:semiHidden="0" w:uiPriority="60" w:unhideWhenUsed="0"/>
-    <w:lsdException w:name="Light List Accent 6" w:semiHidden="0" w:uiPriority="61" w:unhideWhenUsed="0"/>
-    <w:lsdException w:name="Light Grid Accent 6" w:semiHidden="0" w:uiPriority="62" w:unhideWhenUsed="0"/>
-    <w:lsdException w:name="Medium Shading 1 Accent 6" w:semiHidden="0" w:uiPriority="63" w:unhideWhenUsed="0"/>
-    <w:lsdException w:name="Medium Shading 2 Accent 6" w:semiHidden="0" w:uiPriority="64" w:unhideWhenUsed="0"/>
-    <w:lsdException w:name="Medium List 1 Accent 6" w:semiHidden="0" w:uiPriority="65" w:unhideWhenUsed="0"/>
-    <w:lsdException w:name="Medium List 2 Accent 6" w:semiHidden="0" w:uiPriority="66" w:unhideWhenUsed="0"/>
-    <w:lsdException w:name="Medium Grid 1 Accent 6" w:semiHidden="0" w:uiPriority="67" w:unhideWhenUsed="0"/>
-    <w:lsdException w:name="Medium Grid 2 Accent 6" w:semiHidden="0" w:uiPriority="68" w:unhideWhenUsed="0"/>
-    <w:lsdException w:name="Medium Grid 3 Accent 6" w:semiHidden="0" w:uiPriority="69" w:unhideWhenUsed="0"/>
-    <w:lsdException w:name="Dark List Accent 6" w:semiHidden="0" w:uiPriority="70" w:unhideWhenUsed="0"/>
-    <w:lsdException w:name="Colorful Shading Accent 6" w:semiHidden="0" w:uiPriority="71" w:unhideWhenUsed="0"/>
-    <w:lsdException w:name="Colorful List Accent 6" w:semiHidden="0" w:uiPriority="72" w:unhideWhenUsed="0"/>
-    <w:lsdException w:name="Colorful Grid Accent 6" w:semiHidden="0" w:uiPriority="73" w:unhideWhenUsed="0"/>
-    <w:lsdException w:name="Subtle Emphasis" w:semiHidden="0" w:uiPriority="19" w:unhideWhenUsed="0" w:qFormat="1"/>
-    <w:lsdException w:name="Intense Emphasis" w:semiHidden="0" w:uiPriority="21" w:unhideWhenUsed="0" w:qFormat="1"/>
-    <w:lsdException w:name="Subtle Reference" w:semiHidden="0" w:uiPriority="31" w:unhideWhenUsed="0" w:qFormat="1"/>
-    <w:lsdException w:name="Intense Reference" w:semiHidden="0" w:uiPriority="32" w:unhideWhenUsed="0" w:qFormat="1"/>
-    <w:lsdException w:name="Book Title" w:semiHidden="0" w:uiPriority="33" w:unhideWhenUsed="0" w:qFormat="1"/>
-    <w:lsdException w:name="Bibliography" w:uiPriority="37"/>
-    <w:lsdException w:name="TOC Heading" w:uiPriority="39" w:qFormat="1"/>
+    <w:lsdException w:name="Table Theme" w:semiHidden="1" w:unhideWhenUsed="1"/>
+    <w:lsdException w:name="Placeholder Text" w:semiHidden="1"/>
+    <w:lsdException w:name="No Spacing" w:uiPriority="1" w:qFormat="1"/>
+    <w:lsdException w:name="Light Shading" w:uiPriority="60"/>
+    <w:lsdException w:name="Light List" w:uiPriority="61"/>
+    <w:lsdException w:name="Light Grid" w:uiPriority="62"/>
+    <w:lsdException w:name="Medium Shading 1" w:uiPriority="63"/>
+    <w:lsdException w:name="Medium Shading 2" w:uiPriority="64"/>
+    <w:lsdException w:name="Medium List 1" w:uiPriority="65"/>
+    <w:lsdException w:name="Medium List 2" w:uiPriority="66"/>
+    <w:lsdException w:name="Medium Grid 1" w:uiPriority="67"/>
+    <w:lsdException w:name="Medium Grid 2" w:uiPriority="68"/>
+    <w:lsdException w:name="Medium Grid 3" w:uiPriority="69"/>
+    <w:lsdException w:name="Dark List" w:uiPriority="70"/>
+    <w:lsdException w:name="Colorful Shading" w:uiPriority="71"/>
+    <w:lsdException w:name="Colorful List" w:uiPriority="72"/>
+    <w:lsdException w:name="Colorful Grid" w:uiPriority="73"/>
+    <w:lsdException w:name="Light Shading Accent 1" w:uiPriority="60"/>
+    <w:lsdException w:name="Light List Accent 1" w:uiPriority="61"/>
+    <w:lsdException w:name="Light Grid Accent 1" w:uiPriority="62"/>
+    <w:lsdException w:name="Medium Shading 1 Accent 1" w:uiPriority="63"/>
+    <w:lsdException w:name="Medium Shading 2 Accent 1" w:uiPriority="64"/>
+    <w:lsdException w:name="Medium List 1 Accent 1" w:uiPriority="65"/>
+    <w:lsdException w:name="Revision" w:semiHidden="1"/>
+    <w:lsdException w:name="List Paragraph" w:uiPriority="34" w:qFormat="1"/>
+    <w:lsdException w:name="Quote" w:uiPriority="29" w:qFormat="1"/>
+    <w:lsdException w:name="Intense Quote" w:uiPriority="30" w:qFormat="1"/>
+    <w:lsdException w:name="Medium List 2 Accent 1" w:uiPriority="66"/>
+    <w:lsdException w:name="Medium Grid 1 Accent 1" w:uiPriority="67"/>
+    <w:lsdException w:name="Medium Grid 2 Accent 1" w:uiPriority="68"/>
+    <w:lsdException w:name="Medium Grid 3 Accent 1" w:uiPriority="69"/>
+    <w:lsdException w:name="Dark List Accent 1" w:uiPriority="70"/>
+    <w:lsdException w:name="Colorful Shading Accent 1" w:uiPriority="71"/>
+    <w:lsdException w:name="Colorful List Accent 1" w:uiPriority="72"/>
+    <w:lsdException w:name="Colorful Grid Accent 1" w:uiPriority="73"/>
+    <w:lsdException w:name="Light Shading Accent 2" w:uiPriority="60"/>
+    <w:lsdException w:name="Light List Accent 2" w:uiPriority="61"/>
+    <w:lsdException w:name="Light Grid Accent 2" w:uiPriority="62"/>
+    <w:lsdException w:name="Medium Shading 1 Accent 2" w:uiPriority="63"/>
+    <w:lsdException w:name="Medium Shading 2 Accent 2" w:uiPriority="64"/>
+    <w:lsdException w:name="Medium List 1 Accent 2" w:uiPriority="65"/>
+    <w:lsdException w:name="Medium List 2 Accent 2" w:uiPriority="66"/>
+    <w:lsdException w:name="Medium Grid 1 Accent 2" w:uiPriority="67"/>
+    <w:lsdException w:name="Medium Grid 2 Accent 2" w:uiPriority="68"/>
+    <w:lsdException w:name="Medium Grid 3 Accent 2" w:uiPriority="69"/>
+    <w:lsdException w:name="Dark List Accent 2" w:uiPriority="70"/>
+    <w:lsdException w:name="Colorful Shading Accent 2" w:uiPriority="71"/>
+    <w:lsdException w:name="Colorful List Accent 2" w:uiPriority="72"/>
+    <w:lsdException w:name="Colorful Grid Accent 2" w:uiPriority="73"/>
+    <w:lsdException w:name="Light Shading Accent 3" w:uiPriority="60"/>
+    <w:lsdException w:name="Light List Accent 3" w:uiPriority="61"/>
+    <w:lsdException w:name="Light Grid Accent 3" w:uiPriority="62"/>
+    <w:lsdException w:name="Medium Shading 1 Accent 3" w:uiPriority="63"/>
+    <w:lsdException w:name="Medium Shading 2 Accent 3" w:uiPriority="64"/>
+    <w:lsdException w:name="Medium List 1 Accent 3" w:uiPriority="65"/>
+    <w:lsdException w:name="Medium List 2 Accent 3" w:uiPriority="66"/>
+    <w:lsdException w:name="Medium Grid 1 Accent 3" w:uiPriority="67"/>
+    <w:lsdException w:name="Medium Grid 2 Accent 3" w:uiPriority="68"/>
+    <w:lsdException w:name="Medium Grid 3 Accent 3" w:uiPriority="69"/>
+    <w:lsdException w:name="Dark List Accent 3" w:uiPriority="70"/>
+    <w:lsdException w:name="Colorful Shading Accent 3" w:uiPriority="71"/>
+    <w:lsdException w:name="Colorful List Accent 3" w:uiPriority="72"/>
+    <w:lsdException w:name="Colorful Grid Accent 3" w:uiPriority="73"/>
+    <w:lsdException w:name="Light Shading Accent 4" w:uiPriority="60"/>
+    <w:lsdException w:name="Light List Accent 4" w:uiPriority="61"/>
+    <w:lsdException w:name="Light Grid Accent 4" w:uiPriority="62"/>
+    <w:lsdException w:name="Medium Shading 1 Accent 4" w:uiPriority="63"/>
+    <w:lsdException w:name="Medium Shading 2 Accent 4" w:uiPriority="64"/>
+    <w:lsdException w:name="Medium List 1 Accent 4" w:uiPriority="65"/>
+    <w:lsdException w:name="Medium List 2 Accent 4" w:uiPriority="66"/>
+    <w:lsdException w:name="Medium Grid 1 Accent 4" w:uiPriority="67"/>
+    <w:lsdException w:name="Medium Grid 2 Accent 4" w:uiPriority="68"/>
+    <w:lsdException w:name="Medium Grid 3 Accent 4" w:uiPriority="69"/>
+    <w:lsdException w:name="Dark List Accent 4" w:uiPriority="70"/>
+    <w:lsdException w:name="Colorful Shading Accent 4" w:uiPriority="71"/>
+    <w:lsdException w:name="Colorful List Accent 4" w:uiPriority="72"/>
+    <w:lsdException w:name="Colorful Grid Accent 4" w:uiPriority="73"/>
+    <w:lsdException w:name="Light Shading Accent 5" w:uiPriority="60"/>
+    <w:lsdException w:name="Light List Accent 5" w:uiPriority="61"/>
+    <w:lsdException w:name="Light Grid Accent 5" w:uiPriority="62"/>
+    <w:lsdException w:name="Medium Shading 1 Accent 5" w:uiPriority="63"/>
+    <w:lsdException w:name="Medium Shading 2 Accent 5" w:uiPriority="64"/>
+    <w:lsdException w:name="Medium List 1 Accent 5" w:uiPriority="65"/>
+    <w:lsdException w:name="Medium List 2 Accent 5" w:uiPriority="66"/>
+    <w:lsdException w:name="Medium Grid 1 Accent 5" w:uiPriority="67"/>
+    <w:lsdException w:name="Medium Grid 2 Accent 5" w:uiPriority="68"/>
+    <w:lsdException w:name="Medium Grid 3 Accent 5" w:uiPriority="69"/>
+    <w:lsdException w:name="Dark List Accent 5" w:uiPriority="70"/>
+    <w:lsdException w:name="Colorful Shading Accent 5" w:uiPriority="71"/>
+    <w:lsdException w:name="Colorful List Accent 5" w:uiPriority="72"/>
+    <w:lsdException w:name="Colorful Grid Accent 5" w:uiPriority="73"/>
+    <w:lsdException w:name="Light Shading Accent 6" w:uiPriority="60"/>
+    <w:lsdException w:name="Light List Accent 6" w:uiPriority="61"/>
+    <w:lsdException w:name="Light Grid Accent 6" w:uiPriority="62"/>
+    <w:lsdException w:name="Medium Shading 1 Accent 6" w:uiPriority="63"/>
+    <w:lsdException w:name="Medium Shading 2 Accent 6" w:uiPriority="64"/>
+    <w:lsdException w:name="Medium List 1 Accent 6" w:uiPriority="65"/>
+    <w:lsdException w:name="Medium List 2 Accent 6" w:uiPriority="66"/>
+    <w:lsdException w:name="Medium Grid 1 Accent 6" w:uiPriority="67"/>
+    <w:lsdException w:name="Medium Grid 2 Accent 6" w:uiPriority="68"/>
+    <w:lsdException w:name="Medium Grid 3 Accent 6" w:uiPriority="69"/>
+    <w:lsdException w:name="Dark List Accent 6" w:uiPriority="70"/>
+    <w:lsdException w:name="Colorful Shading Accent 6" w:uiPriority="71"/>
+    <w:lsdException w:name="Colorful List Accent 6" w:uiPriority="72"/>
+    <w:lsdException w:name="Colorful Grid Accent 6" w:uiPriority="73"/>
+    <w:lsdException w:name="Subtle Emphasis" w:uiPriority="19" w:qFormat="1"/>
+    <w:lsdException w:name="Intense Emphasis" w:uiPriority="21" w:qFormat="1"/>
+    <w:lsdException w:name="Subtle Reference" w:uiPriority="31" w:qFormat="1"/>
+    <w:lsdException w:name="Intense Reference" w:uiPriority="32" w:qFormat="1"/>
+    <w:lsdException w:name="Book Title" w:uiPriority="33" w:qFormat="1"/>
+    <w:lsdException w:name="Bibliography" w:semiHidden="1" w:uiPriority="37" w:unhideWhenUsed="1"/>
+    <w:lsdException w:name="TOC Heading" w:semiHidden="1" w:uiPriority="39" w:unhideWhenUsed="1" w:qFormat="1"/>
+    <w:lsdException w:name="Plain Table 1" w:uiPriority="41"/>
+    <w:lsdException w:name="Plain Table 2" w:uiPriority="42"/>
+    <w:lsdException w:name="Plain Table 3" w:uiPriority="43"/>
+    <w:lsdException w:name="Plain Table 4" w:uiPriority="44"/>
+    <w:lsdException w:name="Plain Table 5" w:uiPriority="45"/>
+    <w:lsdException w:name="Grid Table Light" w:uiPriority="40"/>
+    <w:lsdException w:name="Grid Table 1 Light" w:uiPriority="46"/>
+    <w:lsdException w:name="Grid Table 2" w:uiPriority="47"/>
+    <w:lsdException w:name="Grid Table 3" w:uiPriority="48"/>
+    <w:lsdException w:name="Grid Table 4" w:uiPriority="49"/>
+    <w:lsdException w:name="Grid Table 5 Dark" w:uiPriority="50"/>
+    <w:lsdException w:name="Grid Table 6 Colorful" w:uiPriority="51"/>
+    <w:lsdException w:name="Grid Table 7 Colorful" w:uiPriority="52"/>
+    <w:lsdException w:name="Grid Table 1 Light Accent 1" w:uiPriority="46"/>
+    <w:lsdException w:name="Grid Table 2 Accent 1" w:uiPriority="47"/>
+    <w:lsdException w:name="Grid Table 3 Accent 1" w:uiPriority="48"/>
+    <w:lsdException w:name="Grid Table 4 Accent 1" w:uiPriority="49"/>
+    <w:lsdException w:name="Grid Table 5 Dark Accent 1" w:uiPriority="50"/>
+    <w:lsdException w:name="Grid Table 6 Colorful Accent 1" w:uiPriority="51"/>
+    <w:lsdException w:name="Grid Table 7 Colorful Accent 1" w:uiPriority="52"/>
+    <w:lsdException w:name="Grid Table 1 Light Accent 2" w:uiPriority="46"/>
+    <w:lsdException w:name="Grid Table 2 Accent 2" w:uiPriority="47"/>
+    <w:lsdException w:name="Grid Table 3 Accent 2" w:uiPriority="48"/>
+    <w:lsdException w:name="Grid Table 4 Accent 2" w:uiPriority="49"/>
+    <w:lsdException w:name="Grid Table 5 Dark Accent 2" w:uiPriority="50"/>
+    <w:lsdException w:name="Grid Table 6 Colorful Accent 2" w:uiPriority="51"/>
+    <w:lsdException w:name="Grid Table 7 Colorful Accent 2" w:uiPriority="52"/>
+    <w:lsdException w:name="Grid Table 1 Light Accent 3" w:uiPriority="46"/>
+    <w:lsdException w:name="Grid Table 2 Accent 3" w:uiPriority="47"/>
+    <w:lsdException w:name="Grid Table 3 Accent 3" w:uiPriority="48"/>
+    <w:lsdException w:name="Grid Table 4 Accent 3" w:uiPriority="49"/>
+    <w:lsdException w:name="Grid Table 5 Dark Accent 3" w:uiPriority="50"/>
+    <w:lsdException w:name="Grid Table 6 Colorful Accent 3" w:uiPriority="51"/>
+    <w:lsdException w:name="Grid Table 7 Colorful Accent 3" w:uiPriority="52"/>
+    <w:lsdException w:name="Grid Table 1 Light Accent 4" w:uiPriority="46"/>
+    <w:lsdException w:name="Grid Table 2 Accent 4" w:uiPriority="47"/>
+    <w:lsdException w:name="Grid Table 3 Accent 4" w:uiPriority="48"/>
+    <w:lsdException w:name="Grid Table 4 Accent 4" w:uiPriority="49"/>
+    <w:lsdException w:name="Grid Table 5 Dark Accent 4" w:uiPriority="50"/>
+    <w:lsdException w:name="Grid Table 6 Colorful Accent 4" w:uiPriority="51"/>
+    <w:lsdException w:name="Grid Table 7 Colorful Accent 4" w:uiPriority="52"/>
+    <w:lsdException w:name="Grid Table 1 Light Accent 5" w:uiPriority="46"/>
+    <w:lsdException w:name="Grid Table 2 Accent 5" w:uiPriority="47"/>
+    <w:lsdException w:name="Grid Table 3 Accent 5" w:uiPriority="48"/>
+    <w:lsdException w:name="Grid Table 4 Accent 5" w:uiPriority="49"/>
+    <w:lsdException w:name="Grid Table 5 Dark Accent 5" w:uiPriority="50"/>
+    <w:lsdException w:name="Grid Table 6 Colorful Accent 5" w:uiPriority="51"/>
+    <w:lsdException w:name="Grid Table 7 Colorful Accent 5" w:uiPriority="52"/>
+    <w:lsdException w:name="Grid Table 1 Light Accent 6" w:uiPriority="46"/>
+    <w:lsdException w:name="Grid Table 2 Accent 6" w:uiPriority="47"/>
+    <w:lsdException w:name="Grid Table 3 Accent 6" w:uiPriority="48"/>
+    <w:lsdException w:name="Grid Table 4 Accent 6" w:uiPriority="49"/>
+    <w:lsdException w:name="Grid Table 5 Dark Accent 6" w:uiPriority="50"/>
+    <w:lsdException w:name="Grid Table 6 Colorful Accent 6" w:uiPriority="51"/>
+    <w:lsdException w:name="Grid Table 7 Colorful Accent 6" w:uiPriority="52"/>
+    <w:lsdException w:name="List Table 1 Light" w:uiPriority="46"/>
+    <w:lsdException w:name="List Table 2" w:uiPriority="47"/>
+    <w:lsdException w:name="List Table 3" w:uiPriority="48"/>
+    <w:lsdException w:name="List Table 4" w:uiPriority="49"/>
+    <w:lsdException w:name="List Table 5 Dark" w:uiPriority="50"/>
+    <w:lsdException w:name="List Table 6 Colorful" w:uiPriority="51"/>
+    <w:lsdException w:name="List Table 7 Colorful" w:uiPriority="52"/>
+    <w:lsdException w:name="List Table 1 Light Accent 1" w:uiPriority="46"/>
+    <w:lsdException w:name="List Table 2 Accent 1" w:uiPriority="47"/>
+    <w:lsdException w:name="List Table 3 Accent 1" w:uiPriority="48"/>
+    <w:lsdException w:name="List Table 4 Accent 1" w:uiPriority="49"/>
+    <w:lsdException w:name="List Table 5 Dark Accent 1" w:uiPriority="50"/>
+    <w:lsdException w:name="List Table 6 Colorful Accent 1" w:uiPriority="51"/>
+    <w:lsdException w:name="List Table 7 Colorful Accent 1" w:uiPriority="52"/>
+    <w:lsdException w:name="List Table 1 Light Accent 2" w:uiPriority="46"/>
+    <w:lsdException w:name="List Table 2 Accent 2" w:uiPriority="47"/>
+    <w:lsdException w:name="List Table 3 Accent 2" w:uiPriority="48"/>
+    <w:lsdException w:name="List Table 4 Accent 2" w:uiPriority="49"/>
+    <w:lsdException w:name="List Table 5 Dark Accent 2" w:uiPriority="50"/>
+    <w:lsdException w:name="List Table 6 Colorful Accent 2" w:uiPriority="51"/>
+    <w:lsdException w:name="List Table 7 Colorful Accent 2" w:uiPriority="52"/>
+    <w:lsdException w:name="List Table 1 Light Accent 3" w:uiPriority="46"/>
+    <w:lsdException w:name="List Table 2 Accent 3" w:uiPriority="47"/>
+    <w:lsdException w:name="List Table 3 Accent 3" w:uiPriority="48"/>
+    <w:lsdException w:name="List Table 4 Accent 3" w:uiPriority="49"/>
+    <w:lsdException w:name="List Table 5 Dark Accent 3" w:uiPriority="50"/>
+    <w:lsdException w:name="List Table 6 Colorful Accent 3" w:uiPriority="51"/>
+    <w:lsdException w:name="List Table 7 Colorful Accent 3" w:uiPriority="52"/>
+    <w:lsdException w:name="List Table 1 Light Accent 4" w:uiPriority="46"/>
+    <w:lsdException w:name="List Table 2 Accent 4" w:uiPriority="47"/>
+    <w:lsdException w:name="List Table 3 Accent 4" w:uiPriority="48"/>
+    <w:lsdException w:name="List Table 4 Accent 4" w:uiPriority="49"/>
+    <w:lsdException w:name="List Table 5 Dark Accent 4" w:uiPriority="50"/>
+    <w:lsdException w:name="List Table 6 Colorful Accent 4" w:uiPriority="51"/>
+    <w:lsdException w:name="List Table 7 Colorful Accent 4" w:uiPriority="52"/>
+    <w:lsdException w:name="List Table 1 Light Accent 5" w:uiPriority="46"/>
+    <w:lsdException w:name="List Table 2 Accent 5" w:uiPriority="47"/>
+    <w:lsdException w:name="List Table 3 Accent 5" w:uiPriority="48"/>
+    <w:lsdException w:name="List Table 4 Accent 5" w:uiPriority="49"/>
+    <w:lsdException w:name="List Table 5 Dark Accent 5" w:uiPriority="50"/>
+    <w:lsdException w:name="List Table 6 Colorful Accent 5" w:uiPriority="51"/>
+    <w:lsdException w:name="List Table 7 Colorful Accent 5" w:uiPriority="52"/>
+    <w:lsdException w:name="List Table 1 Light Accent 6" w:uiPriority="46"/>
+    <w:lsdException w:name="List Table 2 Accent 6" w:uiPriority="47"/>
+    <w:lsdException w:name="List Table 3 Accent 6" w:uiPriority="48"/>
+    <w:lsdException w:name="List Table 4 Accent 6" w:uiPriority="49"/>
+    <w:lsdException w:name="List Table 5 Dark Accent 6" w:uiPriority="50"/>
+    <w:lsdException w:name="List Table 6 Colorful Accent 6" w:uiPriority="51"/>
+    <w:lsdException w:name="List Table 7 Colorful Accent 6" w:uiPriority="52"/>
   </w:latentStyles>
   <w:style w:type="paragraph" w:default="1" w:styleId="Normal">
     <w:name w:val="Normal"/>
@@ -3113,242 +3463,6 @@
   <w:style w:type="character" w:default="1" w:styleId="DefaultParagraphFont">
     <w:name w:val="Default Paragraph Font"/>
     <w:uiPriority w:val="1"/>
-    <w:semiHidden/>
-    <w:unhideWhenUsed/>
-  </w:style>
-  <w:style w:type="table" w:default="1" w:styleId="TableNormal">
-    <w:name w:val="Normal Table"/>
-    <w:uiPriority w:val="99"/>
-    <w:semiHidden/>
-    <w:unhideWhenUsed/>
-    <w:tblPr>
-      <w:tblInd w:w="0" w:type="dxa"/>
-      <w:tblCellMar>
-        <w:top w:w="0" w:type="dxa"/>
-        <w:left w:w="108" w:type="dxa"/>
-        <w:bottom w:w="0" w:type="dxa"/>
-        <w:right w:w="108" w:type="dxa"/>
-      </w:tblCellMar>
-    </w:tblPr>
-  </w:style>
-  <w:style w:type="numbering" w:default="1" w:styleId="NoList">
-    <w:name w:val="No List"/>
-    <w:uiPriority w:val="99"/>
-    <w:semiHidden/>
-    <w:unhideWhenUsed/>
-  </w:style>
-  <w:style w:type="paragraph" w:styleId="ListParagraph">
-    <w:name w:val="List Paragraph"/>
-    <w:basedOn w:val="Normal"/>
-    <w:uiPriority w:val="34"/>
-    <w:qFormat/>
-    <w:rsid w:val="00523A25"/>
-    <w:pPr>
-      <w:ind w:left="720"/>
-      <w:contextualSpacing/>
-    </w:pPr>
-  </w:style>
-  <w:style w:type="paragraph" w:styleId="BalloonText">
-    <w:name w:val="Balloon Text"/>
-    <w:basedOn w:val="Normal"/>
-    <w:link w:val="BalloonTextChar"/>
-    <w:uiPriority w:val="99"/>
-    <w:semiHidden/>
-    <w:unhideWhenUsed/>
-    <w:rsid w:val="00EC609A"/>
-    <w:pPr>
-      <w:spacing w:after="0" w:line="240" w:lineRule="auto"/>
-    </w:pPr>
-    <w:rPr>
-      <w:rFonts w:ascii="Tahoma" w:hAnsi="Tahoma" w:cs="Tahoma"/>
-      <w:sz w:val="16"/>
-      <w:szCs w:val="16"/>
-    </w:rPr>
-  </w:style>
-  <w:style w:type="character" w:customStyle="1" w:styleId="BalloonTextChar">
-    <w:name w:val="Balloon Text Char"/>
-    <w:basedOn w:val="DefaultParagraphFont"/>
-    <w:link w:val="BalloonText"/>
-    <w:uiPriority w:val="99"/>
-    <w:semiHidden/>
-    <w:rsid w:val="00EC609A"/>
-    <w:rPr>
-      <w:rFonts w:ascii="Tahoma" w:hAnsi="Tahoma" w:cs="Tahoma"/>
-      <w:noProof/>
-      <w:sz w:val="16"/>
-      <w:szCs w:val="16"/>
-    </w:rPr>
-  </w:style>
-</w:styles>
-</file>
-
-<file path=word/stylesWithEffects.xml><?xml version="1.0" encoding="utf-8"?>
-<w:styles xmlns:wpc="http://schemas.microsoft.com/office/word/2010/wordprocessingCanvas" xmlns:mc="http://schemas.openxmlformats.org/markup-compatibility/2006" xmlns:o="urn:schemas-microsoft-com:office:office" xmlns:r="http://schemas.openxmlformats.org/officeDocument/2006/relationships" xmlns:m="http://schemas.openxmlformats.org/officeDocument/2006/math" xmlns:v="urn:schemas-microsoft-com:vml" xmlns:wp14="http://schemas.microsoft.com/office/word/2010/wordprocessingDrawing" xmlns:wp="http://schemas.openxmlformats.org/drawingml/2006/wordprocessingDrawing" xmlns:w10="urn:schemas-microsoft-com:office:word" xmlns:w="http://schemas.openxmlformats.org/wordprocessingml/2006/main" xmlns:w14="http://schemas.microsoft.com/office/word/2010/wordml" xmlns:wpg="http://schemas.microsoft.com/office/word/2010/wordprocessingGroup" xmlns:wpi="http://schemas.microsoft.com/office/word/2010/wordprocessingInk" xmlns:wne="http://schemas.microsoft.com/office/word/2006/wordml" xmlns:wps="http://schemas.microsoft.com/office/word/2010/wordprocessingShape" mc:Ignorable="w14 wp14">
-  <w:docDefaults>
-    <w:rPrDefault>
-      <w:rPr>
-        <w:rFonts w:asciiTheme="minorHAnsi" w:eastAsiaTheme="minorHAnsi" w:hAnsiTheme="minorHAnsi" w:cstheme="minorBidi"/>
-        <w:sz w:val="22"/>
-        <w:szCs w:val="22"/>
-        <w:lang w:val="en-US" w:eastAsia="en-US" w:bidi="ar-SA"/>
-      </w:rPr>
-    </w:rPrDefault>
-    <w:pPrDefault>
-      <w:pPr>
-        <w:spacing w:after="160" w:line="259" w:lineRule="auto"/>
-      </w:pPr>
-    </w:pPrDefault>
-  </w:docDefaults>
-  <w:latentStyles w:defLockedState="0" w:defUIPriority="99" w:defSemiHidden="1" w:defUnhideWhenUsed="1" w:defQFormat="0" w:count="267">
-    <w:lsdException w:name="Normal" w:semiHidden="0" w:uiPriority="0" w:unhideWhenUsed="0" w:qFormat="1"/>
-    <w:lsdException w:name="heading 1" w:semiHidden="0" w:uiPriority="9" w:unhideWhenUsed="0" w:qFormat="1"/>
-    <w:lsdException w:name="heading 2" w:uiPriority="9" w:qFormat="1"/>
-    <w:lsdException w:name="heading 3" w:uiPriority="9" w:qFormat="1"/>
-    <w:lsdException w:name="heading 4" w:uiPriority="9" w:qFormat="1"/>
-    <w:lsdException w:name="heading 5" w:uiPriority="9" w:qFormat="1"/>
-    <w:lsdException w:name="heading 6" w:uiPriority="9" w:qFormat="1"/>
-    <w:lsdException w:name="heading 7" w:uiPriority="9" w:qFormat="1"/>
-    <w:lsdException w:name="heading 8" w:uiPriority="9" w:qFormat="1"/>
-    <w:lsdException w:name="heading 9" w:uiPriority="9" w:qFormat="1"/>
-    <w:lsdException w:name="toc 1" w:uiPriority="39"/>
-    <w:lsdException w:name="toc 2" w:uiPriority="39"/>
-    <w:lsdException w:name="toc 3" w:uiPriority="39"/>
-    <w:lsdException w:name="toc 4" w:uiPriority="39"/>
-    <w:lsdException w:name="toc 5" w:uiPriority="39"/>
-    <w:lsdException w:name="toc 6" w:uiPriority="39"/>
-    <w:lsdException w:name="toc 7" w:uiPriority="39"/>
-    <w:lsdException w:name="toc 8" w:uiPriority="39"/>
-    <w:lsdException w:name="toc 9" w:uiPriority="39"/>
-    <w:lsdException w:name="caption" w:uiPriority="35" w:qFormat="1"/>
-    <w:lsdException w:name="Title" w:semiHidden="0" w:uiPriority="10" w:unhideWhenUsed="0" w:qFormat="1"/>
-    <w:lsdException w:name="Default Paragraph Font" w:uiPriority="1"/>
-    <w:lsdException w:name="Subtitle" w:semiHidden="0" w:uiPriority="11" w:unhideWhenUsed="0" w:qFormat="1"/>
-    <w:lsdException w:name="Strong" w:semiHidden="0" w:uiPriority="22" w:unhideWhenUsed="0" w:qFormat="1"/>
-    <w:lsdException w:name="Emphasis" w:semiHidden="0" w:uiPriority="20" w:unhideWhenUsed="0" w:qFormat="1"/>
-    <w:lsdException w:name="Table Grid" w:uiPriority="39"/>
-    <w:lsdException w:name="Placeholder Text" w:unhideWhenUsed="0"/>
-    <w:lsdException w:name="No Spacing" w:semiHidden="0" w:uiPriority="1" w:unhideWhenUsed="0" w:qFormat="1"/>
-    <w:lsdException w:name="Light Shading" w:semiHidden="0" w:uiPriority="60" w:unhideWhenUsed="0"/>
-    <w:lsdException w:name="Light List" w:semiHidden="0" w:uiPriority="61" w:unhideWhenUsed="0"/>
-    <w:lsdException w:name="Light Grid" w:semiHidden="0" w:uiPriority="62" w:unhideWhenUsed="0"/>
-    <w:lsdException w:name="Medium Shading 1" w:semiHidden="0" w:uiPriority="63" w:unhideWhenUsed="0"/>
-    <w:lsdException w:name="Medium Shading 2" w:semiHidden="0" w:uiPriority="64" w:unhideWhenUsed="0"/>
-    <w:lsdException w:name="Medium List 1" w:semiHidden="0" w:uiPriority="65" w:unhideWhenUsed="0"/>
-    <w:lsdException w:name="Medium List 2" w:semiHidden="0" w:uiPriority="66" w:unhideWhenUsed="0"/>
-    <w:lsdException w:name="Medium Grid 1" w:semiHidden="0" w:uiPriority="67" w:unhideWhenUsed="0"/>
-    <w:lsdException w:name="Medium Grid 2" w:semiHidden="0" w:uiPriority="68" w:unhideWhenUsed="0"/>
-    <w:lsdException w:name="Medium Grid 3" w:semiHidden="0" w:uiPriority="69" w:unhideWhenUsed="0"/>
-    <w:lsdException w:name="Dark List" w:semiHidden="0" w:uiPriority="70" w:unhideWhenUsed="0"/>
-    <w:lsdException w:name="Colorful Shading" w:semiHidden="0" w:uiPriority="71" w:unhideWhenUsed="0"/>
-    <w:lsdException w:name="Colorful List" w:semiHidden="0" w:uiPriority="72" w:unhideWhenUsed="0"/>
-    <w:lsdException w:name="Colorful Grid" w:semiHidden="0" w:uiPriority="73" w:unhideWhenUsed="0"/>
-    <w:lsdException w:name="Light Shading Accent 1" w:semiHidden="0" w:uiPriority="60" w:unhideWhenUsed="0"/>
-    <w:lsdException w:name="Light List Accent 1" w:semiHidden="0" w:uiPriority="61" w:unhideWhenUsed="0"/>
-    <w:lsdException w:name="Light Grid Accent 1" w:semiHidden="0" w:uiPriority="62" w:unhideWhenUsed="0"/>
-    <w:lsdException w:name="Medium Shading 1 Accent 1" w:semiHidden="0" w:uiPriority="63" w:unhideWhenUsed="0"/>
-    <w:lsdException w:name="Medium Shading 2 Accent 1" w:semiHidden="0" w:uiPriority="64" w:unhideWhenUsed="0"/>
-    <w:lsdException w:name="Medium List 1 Accent 1" w:semiHidden="0" w:uiPriority="65" w:unhideWhenUsed="0"/>
-    <w:lsdException w:name="Revision" w:unhideWhenUsed="0"/>
-    <w:lsdException w:name="List Paragraph" w:semiHidden="0" w:uiPriority="34" w:unhideWhenUsed="0" w:qFormat="1"/>
-    <w:lsdException w:name="Quote" w:semiHidden="0" w:uiPriority="29" w:unhideWhenUsed="0" w:qFormat="1"/>
-    <w:lsdException w:name="Intense Quote" w:semiHidden="0" w:uiPriority="30" w:unhideWhenUsed="0" w:qFormat="1"/>
-    <w:lsdException w:name="Medium List 2 Accent 1" w:semiHidden="0" w:uiPriority="66" w:unhideWhenUsed="0"/>
-    <w:lsdException w:name="Medium Grid 1 Accent 1" w:semiHidden="0" w:uiPriority="67" w:unhideWhenUsed="0"/>
-    <w:lsdException w:name="Medium Grid 2 Accent 1" w:semiHidden="0" w:uiPriority="68" w:unhideWhenUsed="0"/>
-    <w:lsdException w:name="Medium Grid 3 Accent 1" w:semiHidden="0" w:uiPriority="69" w:unhideWhenUsed="0"/>
-    <w:lsdException w:name="Dark List Accent 1" w:semiHidden="0" w:uiPriority="70" w:unhideWhenUsed="0"/>
-    <w:lsdException w:name="Colorful Shading Accent 1" w:semiHidden="0" w:uiPriority="71" w:unhideWhenUsed="0"/>
-    <w:lsdException w:name="Colorful List Accent 1" w:semiHidden="0" w:uiPriority="72" w:unhideWhenUsed="0"/>
-    <w:lsdException w:name="Colorful Grid Accent 1" w:semiHidden="0" w:uiPriority="73" w:unhideWhenUsed="0"/>
-    <w:lsdException w:name="Light Shading Accent 2" w:semiHidden="0" w:uiPriority="60" w:unhideWhenUsed="0"/>
-    <w:lsdException w:name="Light List Accent 2" w:semiHidden="0" w:uiPriority="61" w:unhideWhenUsed="0"/>
-    <w:lsdException w:name="Light Grid Accent 2" w:semiHidden="0" w:uiPriority="62" w:unhideWhenUsed="0"/>
-    <w:lsdException w:name="Medium Shading 1 Accent 2" w:semiHidden="0" w:uiPriority="63" w:unhideWhenUsed="0"/>
-    <w:lsdException w:name="Medium Shading 2 Accent 2" w:semiHidden="0" w:uiPriority="64" w:unhideWhenUsed="0"/>
-    <w:lsdException w:name="Medium List 1 Accent 2" w:semiHidden="0" w:uiPriority="65" w:unhideWhenUsed="0"/>
-    <w:lsdException w:name="Medium List 2 Accent 2" w:semiHidden="0" w:uiPriority="66" w:unhideWhenUsed="0"/>
-    <w:lsdException w:name="Medium Grid 1 Accent 2" w:semiHidden="0" w:uiPriority="67" w:unhideWhenUsed="0"/>
-    <w:lsdException w:name="Medium Grid 2 Accent 2" w:semiHidden="0" w:uiPriority="68" w:unhideWhenUsed="0"/>
-    <w:lsdException w:name="Medium Grid 3 Accent 2" w:semiHidden="0" w:uiPriority="69" w:unhideWhenUsed="0"/>
-    <w:lsdException w:name="Dark List Accent 2" w:semiHidden="0" w:uiPriority="70" w:unhideWhenUsed="0"/>
-    <w:lsdException w:name="Colorful Shading Accent 2" w:semiHidden="0" w:uiPriority="71" w:unhideWhenUsed="0"/>
-    <w:lsdException w:name="Colorful List Accent 2" w:semiHidden="0" w:uiPriority="72" w:unhideWhenUsed="0"/>
-    <w:lsdException w:name="Colorful Grid Accent 2" w:semiHidden="0" w:uiPriority="73" w:unhideWhenUsed="0"/>
-    <w:lsdException w:name="Light Shading Accent 3" w:semiHidden="0" w:uiPriority="60" w:unhideWhenUsed="0"/>
-    <w:lsdException w:name="Light List Accent 3" w:semiHidden="0" w:uiPriority="61" w:unhideWhenUsed="0"/>
-    <w:lsdException w:name="Light Grid Accent 3" w:semiHidden="0" w:uiPriority="62" w:unhideWhenUsed="0"/>
-    <w:lsdException w:name="Medium Shading 1 Accent 3" w:semiHidden="0" w:uiPriority="63" w:unhideWhenUsed="0"/>
-    <w:lsdException w:name="Medium Shading 2 Accent 3" w:semiHidden="0" w:uiPriority="64" w:unhideWhenUsed="0"/>
-    <w:lsdException w:name="Medium List 1 Accent 3" w:semiHidden="0" w:uiPriority="65" w:unhideWhenUsed="0"/>
-    <w:lsdException w:name="Medium List 2 Accent 3" w:semiHidden="0" w:uiPriority="66" w:unhideWhenUsed="0"/>
-    <w:lsdException w:name="Medium Grid 1 Accent 3" w:semiHidden="0" w:uiPriority="67" w:unhideWhenUsed="0"/>
-    <w:lsdException w:name="Medium Grid 2 Accent 3" w:semiHidden="0" w:uiPriority="68" w:unhideWhenUsed="0"/>
-    <w:lsdException w:name="Medium Grid 3 Accent 3" w:semiHidden="0" w:uiPriority="69" w:unhideWhenUsed="0"/>
-    <w:lsdException w:name="Dark List Accent 3" w:semiHidden="0" w:uiPriority="70" w:unhideWhenUsed="0"/>
-    <w:lsdException w:name="Colorful Shading Accent 3" w:semiHidden="0" w:uiPriority="71" w:unhideWhenUsed="0"/>
-    <w:lsdException w:name="Colorful List Accent 3" w:semiHidden="0" w:uiPriority="72" w:unhideWhenUsed="0"/>
-    <w:lsdException w:name="Colorful Grid Accent 3" w:semiHidden="0" w:uiPriority="73" w:unhideWhenUsed="0"/>
-    <w:lsdException w:name="Light Shading Accent 4" w:semiHidden="0" w:uiPriority="60" w:unhideWhenUsed="0"/>
-    <w:lsdException w:name="Light List Accent 4" w:semiHidden="0" w:uiPriority="61" w:unhideWhenUsed="0"/>
-    <w:lsdException w:name="Light Grid Accent 4" w:semiHidden="0" w:uiPriority="62" w:unhideWhenUsed="0"/>
-    <w:lsdException w:name="Medium Shading 1 Accent 4" w:semiHidden="0" w:uiPriority="63" w:unhideWhenUsed="0"/>
-    <w:lsdException w:name="Medium Shading 2 Accent 4" w:semiHidden="0" w:uiPriority="64" w:unhideWhenUsed="0"/>
-    <w:lsdException w:name="Medium List 1 Accent 4" w:semiHidden="0" w:uiPriority="65" w:unhideWhenUsed="0"/>
-    <w:lsdException w:name="Medium List 2 Accent 4" w:semiHidden="0" w:uiPriority="66" w:unhideWhenUsed="0"/>
-    <w:lsdException w:name="Medium Grid 1 Accent 4" w:semiHidden="0" w:uiPriority="67" w:unhideWhenUsed="0"/>
-    <w:lsdException w:name="Medium Grid 2 Accent 4" w:semiHidden="0" w:uiPriority="68" w:unhideWhenUsed="0"/>
-    <w:lsdException w:name="Medium Grid 3 Accent 4" w:semiHidden="0" w:uiPriority="69" w:unhideWhenUsed="0"/>
-    <w:lsdException w:name="Dark List Accent 4" w:semiHidden="0" w:uiPriority="70" w:unhideWhenUsed="0"/>
-    <w:lsdException w:name="Colorful Shading Accent 4" w:semiHidden="0" w:uiPriority="71" w:unhideWhenUsed="0"/>
-    <w:lsdException w:name="Colorful List Accent 4" w:semiHidden="0" w:uiPriority="72" w:unhideWhenUsed="0"/>
-    <w:lsdException w:name="Colorful Grid Accent 4" w:semiHidden="0" w:uiPriority="73" w:unhideWhenUsed="0"/>
-    <w:lsdException w:name="Light Shading Accent 5" w:semiHidden="0" w:uiPriority="60" w:unhideWhenUsed="0"/>
-    <w:lsdException w:name="Light List Accent 5" w:semiHidden="0" w:uiPriority="61" w:unhideWhenUsed="0"/>
-    <w:lsdException w:name="Light Grid Accent 5" w:semiHidden="0" w:uiPriority="62" w:unhideWhenUsed="0"/>
-    <w:lsdException w:name="Medium Shading 1 Accent 5" w:semiHidden="0" w:uiPriority="63" w:unhideWhenUsed="0"/>
-    <w:lsdException w:name="Medium Shading 2 Accent 5" w:semiHidden="0" w:uiPriority="64" w:unhideWhenUsed="0"/>
-    <w:lsdException w:name="Medium List 1 Accent 5" w:semiHidden="0" w:uiPriority="65" w:unhideWhenUsed="0"/>
-    <w:lsdException w:name="Medium List 2 Accent 5" w:semiHidden="0" w:uiPriority="66" w:unhideWhenUsed="0"/>
-    <w:lsdException w:name="Medium Grid 1 Accent 5" w:semiHidden="0" w:uiPriority="67" w:unhideWhenUsed="0"/>
-    <w:lsdException w:name="Medium Grid 2 Accent 5" w:semiHidden="0" w:uiPriority="68" w:unhideWhenUsed="0"/>
-    <w:lsdException w:name="Medium Grid 3 Accent 5" w:semiHidden="0" w:uiPriority="69" w:unhideWhenUsed="0"/>
-    <w:lsdException w:name="Dark List Accent 5" w:semiHidden="0" w:uiPriority="70" w:unhideWhenUsed="0"/>
-    <w:lsdException w:name="Colorful Shading Accent 5" w:semiHidden="0" w:uiPriority="71" w:unhideWhenUsed="0"/>
-    <w:lsdException w:name="Colorful List Accent 5" w:semiHidden="0" w:uiPriority="72" w:unhideWhenUsed="0"/>
-    <w:lsdException w:name="Colorful Grid Accent 5" w:semiHidden="0" w:uiPriority="73" w:unhideWhenUsed="0"/>
-    <w:lsdException w:name="Light Shading Accent 6" w:semiHidden="0" w:uiPriority="60" w:unhideWhenUsed="0"/>
-    <w:lsdException w:name="Light List Accent 6" w:semiHidden="0" w:uiPriority="61" w:unhideWhenUsed="0"/>
-    <w:lsdException w:name="Light Grid Accent 6" w:semiHidden="0" w:uiPriority="62" w:unhideWhenUsed="0"/>
-    <w:lsdException w:name="Medium Shading 1 Accent 6" w:semiHidden="0" w:uiPriority="63" w:unhideWhenUsed="0"/>
-    <w:lsdException w:name="Medium Shading 2 Accent 6" w:semiHidden="0" w:uiPriority="64" w:unhideWhenUsed="0"/>
-    <w:lsdException w:name="Medium List 1 Accent 6" w:semiHidden="0" w:uiPriority="65" w:unhideWhenUsed="0"/>
-    <w:lsdException w:name="Medium List 2 Accent 6" w:semiHidden="0" w:uiPriority="66" w:unhideWhenUsed="0"/>
-    <w:lsdException w:name="Medium Grid 1 Accent 6" w:semiHidden="0" w:uiPriority="67" w:unhideWhenUsed="0"/>
-    <w:lsdException w:name="Medium Grid 2 Accent 6" w:semiHidden="0" w:uiPriority="68" w:unhideWhenUsed="0"/>
-    <w:lsdException w:name="Medium Grid 3 Accent 6" w:semiHidden="0" w:uiPriority="69" w:unhideWhenUsed="0"/>
-    <w:lsdException w:name="Dark List Accent 6" w:semiHidden="0" w:uiPriority="70" w:unhideWhenUsed="0"/>
-    <w:lsdException w:name="Colorful Shading Accent 6" w:semiHidden="0" w:uiPriority="71" w:unhideWhenUsed="0"/>
-    <w:lsdException w:name="Colorful List Accent 6" w:semiHidden="0" w:uiPriority="72" w:unhideWhenUsed="0"/>
-    <w:lsdException w:name="Colorful Grid Accent 6" w:semiHidden="0" w:uiPriority="73" w:unhideWhenUsed="0"/>
-    <w:lsdException w:name="Subtle Emphasis" w:semiHidden="0" w:uiPriority="19" w:unhideWhenUsed="0" w:qFormat="1"/>
-    <w:lsdException w:name="Intense Emphasis" w:semiHidden="0" w:uiPriority="21" w:unhideWhenUsed="0" w:qFormat="1"/>
-    <w:lsdException w:name="Subtle Reference" w:semiHidden="0" w:uiPriority="31" w:unhideWhenUsed="0" w:qFormat="1"/>
-    <w:lsdException w:name="Intense Reference" w:semiHidden="0" w:uiPriority="32" w:unhideWhenUsed="0" w:qFormat="1"/>
-    <w:lsdException w:name="Book Title" w:semiHidden="0" w:uiPriority="33" w:unhideWhenUsed="0" w:qFormat="1"/>
-    <w:lsdException w:name="Bibliography" w:uiPriority="37"/>
-    <w:lsdException w:name="TOC Heading" w:uiPriority="39" w:qFormat="1"/>
-  </w:latentStyles>
-  <w:style w:type="paragraph" w:default="1" w:styleId="Normal">
-    <w:name w:val="Normal"/>
-    <w:qFormat/>
-    <w:rPr>
-      <w:noProof/>
-    </w:rPr>
-  </w:style>
-  <w:style w:type="character" w:default="1" w:styleId="DefaultParagraphFont">
-    <w:name w:val="Default Paragraph Font"/>
-    <w:uiPriority w:val="1"/>
-    <w:semiHidden/>
     <w:unhideWhenUsed/>
   </w:style>
   <w:style w:type="table" w:default="1" w:styleId="TableNormal">
@@ -3706,7 +3820,7 @@
   <a:extraClrSchemeLst/>
   <a:extLst>
     <a:ext uri="{05A4C25C-085E-4340-85A3-A5531E510DB2}">
-      <thm15:themeFamily xmlns:thm15="http://schemas.microsoft.com/office/thememl/2012/main" xmlns="" name="Office Theme" id="{62F939B6-93AF-4DB8-9C6B-D6C7DFDC589F}" vid="{4A3C46E8-61CC-4603-A589-7422A47A8E4A}"/>
+      <thm15:themeFamily xmlns:thm15="http://schemas.microsoft.com/office/thememl/2012/main" name="Office Theme" id="{62F939B6-93AF-4DB8-9C6B-D6C7DFDC589F}" vid="{4A3C46E8-61CC-4603-A589-7422A47A8E4A}"/>
     </a:ext>
   </a:extLst>
 </a:theme>

</xml_diff>